<commit_message>
PEMD'de model kısmı hemen hemen bitti. Heat sink natural convection thermal model MATLAB'ta oluşturuldu. Galiba çalışıyor :) Akşam sonuçlar elde edilecek ve ona göre makale son şeklini alacak.
</commit_message>
<xml_diff>
--- a/Paper/PEMD 2018/Full Paper/Final_Paper_PEMD.docx
+++ b/Paper/PEMD 2018/Full Paper/Final_Paper_PEMD.docx
@@ -1,13 +1,22 @@
 
 <file path=word/document.xml><?xml version="1.0" encoding="utf-8"?>
-<w:document xmlns:wpc="http://schemas.microsoft.com/office/word/2010/wordprocessingCanvas" xmlns:mc="http://schemas.openxmlformats.org/markup-compatibility/2006" xmlns:o="urn:schemas-microsoft-com:office:office" xmlns:r="http://schemas.openxmlformats.org/officeDocument/2006/relationships" xmlns:m="http://schemas.openxmlformats.org/officeDocument/2006/math" xmlns:v="urn:schemas-microsoft-com:vml" xmlns:wp14="http://schemas.microsoft.com/office/word/2010/wordprocessingDrawing" xmlns:wp="http://schemas.openxmlformats.org/drawingml/2006/wordprocessingDrawing" xmlns:w10="urn:schemas-microsoft-com:office:word" xmlns:w="http://schemas.openxmlformats.org/wordprocessingml/2006/main" xmlns:w14="http://schemas.microsoft.com/office/word/2010/wordml" xmlns:w15="http://schemas.microsoft.com/office/word/2012/wordml" xmlns:wpg="http://schemas.microsoft.com/office/word/2010/wordprocessingGroup" xmlns:wpi="http://schemas.microsoft.com/office/word/2010/wordprocessingInk" xmlns:wne="http://schemas.microsoft.com/office/word/2006/wordml" xmlns:wps="http://schemas.microsoft.com/office/word/2010/wordprocessingShape" mc:Ignorable="w14 w15 wp14">
+<w:document xmlns:wpc="http://schemas.microsoft.com/office/word/2010/wordprocessingCanvas" xmlns:cx="http://schemas.microsoft.com/office/drawing/2014/chartex" xmlns:mc="http://schemas.openxmlformats.org/markup-compatibility/2006" xmlns:o="urn:schemas-microsoft-com:office:office" xmlns:r="http://schemas.openxmlformats.org/officeDocument/2006/relationships" xmlns:m="http://schemas.openxmlformats.org/officeDocument/2006/math" xmlns:v="urn:schemas-microsoft-com:vml" xmlns:wp14="http://schemas.microsoft.com/office/word/2010/wordprocessingDrawing" xmlns:wp="http://schemas.openxmlformats.org/drawingml/2006/wordprocessingDrawing" xmlns:w10="urn:schemas-microsoft-com:office:word" xmlns:w="http://schemas.openxmlformats.org/wordprocessingml/2006/main" xmlns:w14="http://schemas.microsoft.com/office/word/2010/wordml" xmlns:w15="http://schemas.microsoft.com/office/word/2012/wordml" xmlns:w16se="http://schemas.microsoft.com/office/word/2015/wordml/symex" xmlns:wpg="http://schemas.microsoft.com/office/word/2010/wordprocessingGroup" xmlns:wpi="http://schemas.microsoft.com/office/word/2010/wordprocessingInk" xmlns:wne="http://schemas.microsoft.com/office/word/2006/wordml" xmlns:wps="http://schemas.microsoft.com/office/word/2010/wordprocessingShape" mc:Ignorable="w14 w15 w16se wp14">
   <w:body>
     <w:p>
       <w:pPr>
         <w:pStyle w:val="PaperTitle"/>
       </w:pPr>
       <w:r>
-        <w:t>Multi-physics optimization of an integrated modular motor drive system</w:t>
+        <w:t>Multi-physics optimization of a GaN based</w:t>
+      </w:r>
+      <w:r>
+        <w:t xml:space="preserve"> </w:t>
+      </w:r>
+      <w:r>
+        <w:br/>
+      </w:r>
+      <w:r>
+        <w:t>integrated modular motor drive system</w:t>
       </w:r>
     </w:p>
     <w:p>
@@ -139,23 +148,7 @@
             <w:rFonts w:ascii="Times New Roman" w:hAnsi="Times New Roman"/>
             <w:i/>
           </w:rPr>
-          <w:t>ugurm@metu.e</w:t>
-        </w:r>
-        <w:r>
-          <w:rPr>
-            <w:rStyle w:val="Hyperlink"/>
-            <w:rFonts w:ascii="Times New Roman" w:hAnsi="Times New Roman"/>
-            <w:i/>
-          </w:rPr>
-          <w:t>d</w:t>
-        </w:r>
-        <w:r>
-          <w:rPr>
-            <w:rStyle w:val="Hyperlink"/>
-            <w:rFonts w:ascii="Times New Roman" w:hAnsi="Times New Roman"/>
-            <w:i/>
-          </w:rPr>
-          <w:t>u.tr</w:t>
+          <w:t>ugurm@metu.edu.tr</w:t>
         </w:r>
       </w:hyperlink>
       <w:r>
@@ -276,13 +269,8 @@
       <w:r>
         <w:t xml:space="preserve">s. </w:t>
       </w:r>
-      <w:proofErr w:type="gramStart"/>
-      <w:r>
-        <w:t>A</w:t>
-      </w:r>
-      <w:proofErr w:type="gramEnd"/>
-      <w:r>
-        <w:t xml:space="preserve"> 8 kW IMMD system design is proposed and t</w:t>
+      <w:r>
+        <w:t>A 8 kW IMMD system design is proposed and t</w:t>
       </w:r>
       <w:r>
         <w:t xml:space="preserve">he resultant system is simulated using various </w:t>
@@ -860,7 +848,7 @@
       <w:r>
         <w:rPr>
           <w:noProof/>
-          <w:lang w:val="tr-TR" w:eastAsia="tr-TR"/>
+          <w:lang w:val="en-US"/>
         </w:rPr>
         <w:drawing>
           <wp:inline distT="0" distB="0" distL="0" distR="0">
@@ -974,10 +962,10 @@
             <v:path o:extrusionok="f" gradientshapeok="t" o:connecttype="rect"/>
             <o:lock v:ext="edit" aspectratio="t"/>
           </v:shapetype>
-          <v:shape id="_x0000_i1025" type="#_x0000_t75" style="width:190.1pt;height:103.7pt" o:ole="">
+          <v:shape id="_x0000_i1025" type="#_x0000_t75" style="width:178.4pt;height:97.25pt" o:ole="">
             <v:imagedata r:id="rId11" o:title=""/>
           </v:shape>
-          <o:OLEObject Type="Embed" ProgID="Visio.Drawing.15" ShapeID="_x0000_i1025" DrawAspect="Content" ObjectID="_1577141436" r:id="rId12"/>
+          <o:OLEObject Type="Embed" ProgID="Visio.Drawing.15" ShapeID="_x0000_i1025" DrawAspect="Content" ObjectID="_1577184115" r:id="rId12"/>
         </w:object>
       </w:r>
     </w:p>
@@ -1049,10 +1037,10 @@
       </w:pPr>
       <w:r>
         <w:object w:dxaOrig="5445" w:dyaOrig="7095">
-          <v:shape id="_x0000_i1030" type="#_x0000_t75" style="width:167.05pt;height:218.3pt" o:ole="">
+          <v:shape id="_x0000_i1026" type="#_x0000_t75" style="width:167.1pt;height:218.15pt" o:ole="">
             <v:imagedata r:id="rId13" o:title=""/>
           </v:shape>
-          <o:OLEObject Type="Embed" ProgID="Visio.Drawing.15" ShapeID="_x0000_i1030" DrawAspect="Content" ObjectID="_1577141437" r:id="rId14"/>
+          <o:OLEObject Type="Embed" ProgID="Visio.Drawing.15" ShapeID="_x0000_i1026" DrawAspect="Content" ObjectID="_1577184116" r:id="rId14"/>
         </w:object>
       </w:r>
     </w:p>
@@ -1096,11 +1084,6 @@
       <w:r>
         <w:t xml:space="preserve"> and their corresponding sub-models are also shown in Table 2.</w:t>
       </w:r>
-    </w:p>
-    <w:p>
-      <w:pPr>
-        <w:jc w:val="both"/>
-      </w:pPr>
     </w:p>
     <w:p>
       <w:pPr>
@@ -1123,12 +1106,6 @@
         <w:gridCol w:w="983"/>
       </w:tblGrid>
       <w:tr>
-        <w:tblPrEx>
-          <w:tblCellMar>
-            <w:top w:w="0" w:type="dxa"/>
-            <w:bottom w:w="0" w:type="dxa"/>
-          </w:tblCellMar>
-        </w:tblPrEx>
         <w:trPr>
           <w:jc w:val="center"/>
         </w:trPr>
@@ -1153,6 +1130,7 @@
               <w:rPr>
                 <w:b/>
               </w:rPr>
+              <w:lastRenderedPageBreak/>
               <w:t>Parameter</w:t>
             </w:r>
           </w:p>
@@ -1184,12 +1162,6 @@
         </w:tc>
       </w:tr>
       <w:tr>
-        <w:tblPrEx>
-          <w:tblCellMar>
-            <w:top w:w="0" w:type="dxa"/>
-            <w:bottom w:w="0" w:type="dxa"/>
-          </w:tblCellMar>
-        </w:tblPrEx>
         <w:trPr>
           <w:jc w:val="center"/>
         </w:trPr>
@@ -1244,12 +1216,6 @@
         </w:tc>
       </w:tr>
       <w:tr>
-        <w:tblPrEx>
-          <w:tblCellMar>
-            <w:top w:w="0" w:type="dxa"/>
-            <w:bottom w:w="0" w:type="dxa"/>
-          </w:tblCellMar>
-        </w:tblPrEx>
         <w:trPr>
           <w:jc w:val="center"/>
         </w:trPr>
@@ -1291,12 +1257,6 @@
         </w:tc>
       </w:tr>
       <w:tr>
-        <w:tblPrEx>
-          <w:tblCellMar>
-            <w:top w:w="0" w:type="dxa"/>
-            <w:bottom w:w="0" w:type="dxa"/>
-          </w:tblCellMar>
-        </w:tblPrEx>
         <w:trPr>
           <w:jc w:val="center"/>
         </w:trPr>
@@ -1345,12 +1305,6 @@
         </w:tc>
       </w:tr>
       <w:tr>
-        <w:tblPrEx>
-          <w:tblCellMar>
-            <w:top w:w="0" w:type="dxa"/>
-            <w:bottom w:w="0" w:type="dxa"/>
-          </w:tblCellMar>
-        </w:tblPrEx>
         <w:trPr>
           <w:jc w:val="center"/>
         </w:trPr>
@@ -1399,12 +1353,6 @@
         </w:tc>
       </w:tr>
       <w:tr>
-        <w:tblPrEx>
-          <w:tblCellMar>
-            <w:top w:w="0" w:type="dxa"/>
-            <w:bottom w:w="0" w:type="dxa"/>
-          </w:tblCellMar>
-        </w:tblPrEx>
         <w:trPr>
           <w:jc w:val="center"/>
         </w:trPr>
@@ -1453,12 +1401,6 @@
         </w:tc>
       </w:tr>
       <w:tr>
-        <w:tblPrEx>
-          <w:tblCellMar>
-            <w:top w:w="0" w:type="dxa"/>
-            <w:bottom w:w="0" w:type="dxa"/>
-          </w:tblCellMar>
-        </w:tblPrEx>
         <w:trPr>
           <w:jc w:val="center"/>
         </w:trPr>
@@ -1507,12 +1449,6 @@
         </w:tc>
       </w:tr>
       <w:tr>
-        <w:tblPrEx>
-          <w:tblCellMar>
-            <w:top w:w="0" w:type="dxa"/>
-            <w:bottom w:w="0" w:type="dxa"/>
-          </w:tblCellMar>
-        </w:tblPrEx>
         <w:trPr>
           <w:jc w:val="center"/>
         </w:trPr>
@@ -1567,12 +1503,6 @@
         </w:tc>
       </w:tr>
       <w:tr>
-        <w:tblPrEx>
-          <w:tblCellMar>
-            <w:top w:w="0" w:type="dxa"/>
-            <w:bottom w:w="0" w:type="dxa"/>
-          </w:tblCellMar>
-        </w:tblPrEx>
         <w:trPr>
           <w:jc w:val="center"/>
         </w:trPr>
@@ -1621,12 +1551,6 @@
         </w:tc>
       </w:tr>
       <w:tr>
-        <w:tblPrEx>
-          <w:tblCellMar>
-            <w:top w:w="0" w:type="dxa"/>
-            <w:bottom w:w="0" w:type="dxa"/>
-          </w:tblCellMar>
-        </w:tblPrEx>
         <w:trPr>
           <w:jc w:val="center"/>
         </w:trPr>
@@ -1682,12 +1606,6 @@
         </w:tc>
       </w:tr>
       <w:tr>
-        <w:tblPrEx>
-          <w:tblCellMar>
-            <w:top w:w="0" w:type="dxa"/>
-            <w:bottom w:w="0" w:type="dxa"/>
-          </w:tblCellMar>
-        </w:tblPrEx>
         <w:trPr>
           <w:jc w:val="center"/>
         </w:trPr>
@@ -1736,12 +1654,6 @@
         </w:tc>
       </w:tr>
       <w:tr>
-        <w:tblPrEx>
-          <w:tblCellMar>
-            <w:top w:w="0" w:type="dxa"/>
-            <w:bottom w:w="0" w:type="dxa"/>
-          </w:tblCellMar>
-        </w:tblPrEx>
         <w:trPr>
           <w:jc w:val="center"/>
         </w:trPr>
@@ -1813,12 +1725,6 @@
         </w:tc>
       </w:tr>
       <w:tr>
-        <w:tblPrEx>
-          <w:tblCellMar>
-            <w:top w:w="0" w:type="dxa"/>
-            <w:bottom w:w="0" w:type="dxa"/>
-          </w:tblCellMar>
-        </w:tblPrEx>
         <w:trPr>
           <w:jc w:val="center"/>
         </w:trPr>
@@ -1883,12 +1789,6 @@
         </w:tc>
       </w:tr>
       <w:tr>
-        <w:tblPrEx>
-          <w:tblCellMar>
-            <w:top w:w="0" w:type="dxa"/>
-            <w:bottom w:w="0" w:type="dxa"/>
-          </w:tblCellMar>
-        </w:tblPrEx>
         <w:trPr>
           <w:jc w:val="center"/>
         </w:trPr>
@@ -1905,7 +1805,6 @@
             <w:r>
               <w:t xml:space="preserve">Maximum DC link voltage ripple, </w:t>
             </w:r>
-            <w:proofErr w:type="spellStart"/>
             <w:r>
               <w:rPr>
                 <w:i/>
@@ -1917,15 +1816,7 @@
                 <w:i/>
                 <w:vertAlign w:val="subscript"/>
               </w:rPr>
-              <w:t>dc</w:t>
-            </w:r>
-            <w:proofErr w:type="spellEnd"/>
-            <w:r>
-              <w:rPr>
-                <w:i/>
-                <w:vertAlign w:val="subscript"/>
-              </w:rPr>
-              <w:t>-r</w:t>
+              <w:t>dc-r</w:t>
             </w:r>
           </w:p>
         </w:tc>
@@ -1946,12 +1837,6 @@
         </w:tc>
       </w:tr>
       <w:tr>
-        <w:tblPrEx>
-          <w:tblCellMar>
-            <w:top w:w="0" w:type="dxa"/>
-            <w:bottom w:w="0" w:type="dxa"/>
-          </w:tblCellMar>
-        </w:tblPrEx>
         <w:trPr>
           <w:jc w:val="center"/>
         </w:trPr>
@@ -2009,12 +1894,6 @@
         </w:tc>
       </w:tr>
       <w:tr>
-        <w:tblPrEx>
-          <w:tblCellMar>
-            <w:top w:w="0" w:type="dxa"/>
-            <w:bottom w:w="0" w:type="dxa"/>
-          </w:tblCellMar>
-        </w:tblPrEx>
         <w:trPr>
           <w:jc w:val="center"/>
         </w:trPr>
@@ -2072,12 +1951,6 @@
         </w:tc>
       </w:tr>
       <w:tr>
-        <w:tblPrEx>
-          <w:tblCellMar>
-            <w:top w:w="0" w:type="dxa"/>
-            <w:bottom w:w="0" w:type="dxa"/>
-          </w:tblCellMar>
-        </w:tblPrEx>
         <w:trPr>
           <w:jc w:val="center"/>
         </w:trPr>
@@ -2094,19 +1967,11 @@
             <w:r>
               <w:t xml:space="preserve">Minimum power factor, </w:t>
             </w:r>
-            <w:proofErr w:type="spellStart"/>
             <w:r>
               <w:rPr>
                 <w:i/>
               </w:rPr>
-              <w:t>cos</w:t>
-            </w:r>
-            <w:proofErr w:type="spellEnd"/>
-            <w:r>
-              <w:rPr>
-                <w:i/>
-              </w:rPr>
-              <w:t>(φ)</w:t>
+              <w:t>cos(φ)</w:t>
             </w:r>
             <w:r>
               <w:rPr>
@@ -2134,12 +1999,6 @@
         </w:tc>
       </w:tr>
       <w:tr>
-        <w:tblPrEx>
-          <w:tblCellMar>
-            <w:top w:w="0" w:type="dxa"/>
-            <w:bottom w:w="0" w:type="dxa"/>
-          </w:tblCellMar>
-        </w:tblPrEx>
         <w:trPr>
           <w:jc w:val="center"/>
         </w:trPr>
@@ -2159,7 +2018,6 @@
             <w:r>
               <w:t xml:space="preserve">, </w:t>
             </w:r>
-            <w:proofErr w:type="spellStart"/>
             <w:r>
               <w:rPr>
                 <w:i/>
@@ -2173,7 +2031,6 @@
               </w:rPr>
               <w:t>amb</w:t>
             </w:r>
-            <w:proofErr w:type="spellEnd"/>
           </w:p>
         </w:tc>
         <w:tc>
@@ -2236,12 +2093,6 @@
         <w:gridCol w:w="1691"/>
       </w:tblGrid>
       <w:tr>
-        <w:tblPrEx>
-          <w:tblCellMar>
-            <w:top w:w="0" w:type="dxa"/>
-            <w:bottom w:w="0" w:type="dxa"/>
-          </w:tblCellMar>
-        </w:tblPrEx>
         <w:trPr>
           <w:jc w:val="center"/>
         </w:trPr>
@@ -2297,12 +2148,6 @@
         </w:tc>
       </w:tr>
       <w:tr>
-        <w:tblPrEx>
-          <w:tblCellMar>
-            <w:top w:w="0" w:type="dxa"/>
-            <w:bottom w:w="0" w:type="dxa"/>
-          </w:tblCellMar>
-        </w:tblPrEx>
         <w:trPr>
           <w:jc w:val="center"/>
         </w:trPr>
@@ -2356,12 +2201,6 @@
         </w:tc>
       </w:tr>
       <w:tr>
-        <w:tblPrEx>
-          <w:tblCellMar>
-            <w:top w:w="0" w:type="dxa"/>
-            <w:bottom w:w="0" w:type="dxa"/>
-          </w:tblCellMar>
-        </w:tblPrEx>
         <w:trPr>
           <w:jc w:val="center"/>
         </w:trPr>
@@ -2416,12 +2255,6 @@
         </w:tc>
       </w:tr>
       <w:tr>
-        <w:tblPrEx>
-          <w:tblCellMar>
-            <w:top w:w="0" w:type="dxa"/>
-            <w:bottom w:w="0" w:type="dxa"/>
-          </w:tblCellMar>
-        </w:tblPrEx>
         <w:trPr>
           <w:jc w:val="center"/>
         </w:trPr>
@@ -2476,12 +2309,6 @@
         </w:tc>
       </w:tr>
       <w:tr>
-        <w:tblPrEx>
-          <w:tblCellMar>
-            <w:top w:w="0" w:type="dxa"/>
-            <w:bottom w:w="0" w:type="dxa"/>
-          </w:tblCellMar>
-        </w:tblPrEx>
         <w:trPr>
           <w:jc w:val="center"/>
         </w:trPr>
@@ -2536,12 +2363,6 @@
         </w:tc>
       </w:tr>
       <w:tr>
-        <w:tblPrEx>
-          <w:tblCellMar>
-            <w:top w:w="0" w:type="dxa"/>
-            <w:bottom w:w="0" w:type="dxa"/>
-          </w:tblCellMar>
-        </w:tblPrEx>
         <w:trPr>
           <w:jc w:val="center"/>
         </w:trPr>
@@ -2589,12 +2410,6 @@
         </w:tc>
       </w:tr>
       <w:tr>
-        <w:tblPrEx>
-          <w:tblCellMar>
-            <w:top w:w="0" w:type="dxa"/>
-            <w:bottom w:w="0" w:type="dxa"/>
-          </w:tblCellMar>
-        </w:tblPrEx>
         <w:trPr>
           <w:jc w:val="center"/>
         </w:trPr>
@@ -2699,10 +2514,10 @@
       </w:pPr>
       <w:r>
         <w:object w:dxaOrig="2971" w:dyaOrig="2941">
-          <v:shape id="_x0000_i1028" type="#_x0000_t75" style="width:148.6pt;height:146.9pt" o:ole="">
+          <v:shape id="_x0000_i1027" type="#_x0000_t75" style="width:148.3pt;height:146.7pt" o:ole="">
             <v:imagedata r:id="rId15" o:title=""/>
           </v:shape>
-          <o:OLEObject Type="Embed" ProgID="Visio.Drawing.15" ShapeID="_x0000_i1028" DrawAspect="Content" ObjectID="_1577141438" r:id="rId16"/>
+          <o:OLEObject Type="Embed" ProgID="Visio.Drawing.15" ShapeID="_x0000_i1027" DrawAspect="Content" ObjectID="_1577184117" r:id="rId16"/>
         </w:object>
       </w:r>
     </w:p>
@@ -2737,17 +2552,17 @@
         <w:jc w:val="both"/>
       </w:pPr>
       <w:r>
-        <w:t xml:space="preserve">The electrical model includes, determination of rated parameters of the motor drive inverter, selection of power semiconductor devices, calculation of motor drive losses, determination of required DC link capacitor parameters and </w:t>
+        <w:t>The electrical model includes, determination of rated parameters of the motor drive inverter, selection of power semiconductor devices, calculation of motor drive losses, determination of required DC link capacitor parameters and selection of DC link capacitors.</w:t>
+      </w:r>
+      <w:r>
+        <w:t xml:space="preserve"> </w:t>
+      </w:r>
+      <w:r>
+        <w:t xml:space="preserve">A set of 650V e-mode GaN </w:t>
       </w:r>
       <w:r>
         <w:lastRenderedPageBreak/>
-        <w:t>selection of DC link capacitors.</w:t>
-      </w:r>
-      <w:r>
-        <w:t xml:space="preserve"> </w:t>
-      </w:r>
-      <w:r>
-        <w:t>A set of 650V e-mode GaN FETs suitable for high voltage applications having different current ratings from GaN systems are used for the design [</w:t>
+        <w:t>FETs suitable for high voltage applications having different current ratings from GaN systems are used for the design [</w:t>
       </w:r>
       <w:r>
         <w:rPr>
@@ -2781,14 +2596,7 @@
         <w:rPr>
           <w:i/>
         </w:rPr>
-        <w:t xml:space="preserve">, </w:t>
-      </w:r>
-      <w:proofErr w:type="spellStart"/>
-      <w:r>
-        <w:rPr>
-          <w:i/>
-        </w:rPr>
-        <w:t>n</w:t>
+        <w:t>, n</w:t>
       </w:r>
       <w:r>
         <w:rPr>
@@ -2797,7 +2605,6 @@
         </w:rPr>
         <w:t>p</w:t>
       </w:r>
-      <w:proofErr w:type="spellEnd"/>
       <w:r>
         <w:t>)</w:t>
       </w:r>
@@ -2820,27 +2627,11 @@
       <w:r>
         <w:t>), power factor (</w:t>
       </w:r>
-      <w:proofErr w:type="spellStart"/>
-      <w:proofErr w:type="gramStart"/>
-      <w:r>
-        <w:rPr>
-          <w:i/>
-        </w:rPr>
-        <w:t>cos</w:t>
-      </w:r>
-      <w:proofErr w:type="spellEnd"/>
-      <w:r>
-        <w:rPr>
-          <w:i/>
-        </w:rPr>
-        <w:t>(</w:t>
-      </w:r>
-      <w:proofErr w:type="gramEnd"/>
-      <w:r>
-        <w:rPr>
-          <w:i/>
-        </w:rPr>
-        <w:t>φ)</w:t>
+      <w:r>
+        <w:rPr>
+          <w:i/>
+        </w:rPr>
+        <w:t>cos(φ)</w:t>
       </w:r>
       <w:r>
         <w:rPr>
@@ -4124,10 +3915,17 @@
           <w:i/>
           <w:vertAlign w:val="subscript"/>
         </w:rPr>
-        <w:t>c-rms</w:t>
+        <w:t>c</w:t>
       </w:r>
       <w:proofErr w:type="spellEnd"/>
       <w:r>
+        <w:rPr>
+          <w:i/>
+          <w:vertAlign w:val="subscript"/>
+        </w:rPr>
+        <w:t>-rms</w:t>
+      </w:r>
+      <w:r>
         <w:t>)</w:t>
       </w:r>
       <w:r>
@@ -4185,15 +3983,7 @@
       </w:r>
       <w:proofErr w:type="spellEnd"/>
       <w:r>
-        <w:t xml:space="preserve"> is the </w:t>
-      </w:r>
-      <w:proofErr w:type="spellStart"/>
-      <w:r>
-        <w:t>rms</w:t>
-      </w:r>
-      <w:proofErr w:type="spellEnd"/>
-      <w:r>
-        <w:t xml:space="preserve"> line current</w:t>
+        <w:t xml:space="preserve"> is the rms line current</w:t>
       </w:r>
       <w:r>
         <w:t xml:space="preserve"> </w:t>
@@ -5285,38 +5075,80 @@
     </w:tbl>
     <w:p>
       <w:pPr>
+        <w:jc w:val="center"/>
+      </w:pPr>
+      <w:r>
+        <w:rPr>
+          <w:noProof/>
+          <w:lang w:val="en-US"/>
+        </w:rPr>
+        <w:drawing>
+          <wp:inline distT="0" distB="0" distL="0" distR="0">
+            <wp:extent cx="2831910" cy="1521366"/>
+            <wp:effectExtent l="0" t="0" r="6985" b="3175"/>
+            <wp:docPr id="2" name="Picture 2"/>
+            <wp:cNvGraphicFramePr>
+              <a:graphicFrameLocks xmlns:a="http://schemas.openxmlformats.org/drawingml/2006/main" noChangeAspect="1"/>
+            </wp:cNvGraphicFramePr>
+            <a:graphic xmlns:a="http://schemas.openxmlformats.org/drawingml/2006/main">
+              <a:graphicData uri="http://schemas.openxmlformats.org/drawingml/2006/picture">
+                <pic:pic xmlns:pic="http://schemas.openxmlformats.org/drawingml/2006/picture">
+                  <pic:nvPicPr>
+                    <pic:cNvPr id="0" name="Picture 12"/>
+                    <pic:cNvPicPr>
+                      <a:picLocks noChangeAspect="1" noChangeArrowheads="1"/>
+                    </pic:cNvPicPr>
+                  </pic:nvPicPr>
+                  <pic:blipFill>
+                    <a:blip r:embed="rId17">
+                      <a:extLst>
+                        <a:ext uri="{28A0092B-C50C-407E-A947-70E740481C1C}">
+                          <a14:useLocalDpi xmlns:a14="http://schemas.microsoft.com/office/drawing/2010/main" val="0"/>
+                        </a:ext>
+                      </a:extLst>
+                    </a:blip>
+                    <a:srcRect/>
+                    <a:stretch>
+                      <a:fillRect/>
+                    </a:stretch>
+                  </pic:blipFill>
+                  <pic:spPr bwMode="auto">
+                    <a:xfrm>
+                      <a:off x="0" y="0"/>
+                      <a:ext cx="2843177" cy="1527419"/>
+                    </a:xfrm>
+                    <a:prstGeom prst="rect">
+                      <a:avLst/>
+                    </a:prstGeom>
+                    <a:noFill/>
+                    <a:ln>
+                      <a:noFill/>
+                    </a:ln>
+                  </pic:spPr>
+                </pic:pic>
+              </a:graphicData>
+            </a:graphic>
+          </wp:inline>
+        </w:drawing>
+      </w:r>
+    </w:p>
+    <w:p>
+      <w:pPr>
         <w:jc w:val="both"/>
       </w:pPr>
-    </w:p>
-    <w:p>
-      <w:pPr>
-        <w:jc w:val="center"/>
-      </w:pPr>
-      <w:r>
-        <w:pict>
-          <v:shape id="_x0000_i1031" type="#_x0000_t75" style="width:204.5pt;height:112.3pt">
-            <v:imagedata r:id="rId17" o:title="234ns_fsw_Cdcreq"/>
-          </v:shape>
-        </w:pict>
+      <w:r>
+        <w:t>Figure 5. The effect of interleaving for parallel connected modules</w:t>
       </w:r>
     </w:p>
     <w:p>
       <w:pPr>
         <w:jc w:val="both"/>
       </w:pPr>
-      <w:r>
-        <w:t>Figure 5. The effect of interleaving for parallel connected modules</w:t>
-      </w:r>
     </w:p>
     <w:p>
       <w:pPr>
         <w:jc w:val="both"/>
       </w:pPr>
-    </w:p>
-    <w:p>
-      <w:pPr>
-        <w:jc w:val="both"/>
-      </w:pPr>
       <w:r>
         <w:t xml:space="preserve">A database of film </w:t>
       </w:r>
@@ -5360,20 +5192,20 @@
         <w:t>ref</w:t>
       </w:r>
       <w:r>
-        <w:t xml:space="preserve">] and capacitor datasheet values such as ESR, thermal conductance etc. Temperature dependency is especially critical since it affects </w:t>
+        <w:t xml:space="preserve">] and capacitor datasheet values such as ESR, thermal conductance etc. Temperature dependency is especially critical since it affects the lifetime </w:t>
+      </w:r>
+      <w:r>
+        <w:t xml:space="preserve">of the capacitors </w:t>
+      </w:r>
+      <w:r>
+        <w:t>significantly.</w:t>
+      </w:r>
+      <w:r>
+        <w:t xml:space="preserve"> The capacitor </w:t>
       </w:r>
       <w:r>
         <w:lastRenderedPageBreak/>
-        <w:t xml:space="preserve">the lifetime </w:t>
-      </w:r>
-      <w:r>
-        <w:t xml:space="preserve">of the capacitors </w:t>
-      </w:r>
-      <w:r>
-        <w:t>significantly.</w:t>
-      </w:r>
-      <w:r>
-        <w:t xml:space="preserve"> The capacitor dimensions are used in the geometrical model. </w:t>
+        <w:t xml:space="preserve">dimensions are used in the geometrical model. </w:t>
       </w:r>
       <w:r>
         <w:t>The required phase induced voltage per module (</w:t>
@@ -5811,7 +5643,6 @@
       <w:r>
         <w:t xml:space="preserve"> (</w:t>
       </w:r>
-      <w:proofErr w:type="gramStart"/>
       <w:r>
         <w:rPr>
           <w:i/>
@@ -5825,7 +5656,6 @@
         </w:rPr>
         <w:t>w</w:t>
       </w:r>
-      <w:proofErr w:type="gramEnd"/>
       <w:r>
         <w:t>)</w:t>
       </w:r>
@@ -5984,7 +5814,6 @@
         <w:t>The same methodology is used for the determination of tooth width (</w:t>
       </w:r>
       <w:proofErr w:type="spellStart"/>
-      <w:proofErr w:type="gramStart"/>
       <w:r>
         <w:rPr>
           <w:i/>
@@ -5999,7 +5828,6 @@
         <w:t>t</w:t>
       </w:r>
       <w:proofErr w:type="spellEnd"/>
-      <w:proofErr w:type="gramEnd"/>
       <w:r>
         <w:t>) and back core height (</w:t>
       </w:r>
@@ -6021,97 +5849,82 @@
       <w:r>
         <w:t>) using the maximum allowable flux density (</w:t>
       </w:r>
+      <w:r>
+        <w:rPr>
+          <w:i/>
+        </w:rPr>
+        <w:t>B</w:t>
+      </w:r>
+      <w:r>
+        <w:rPr>
+          <w:i/>
+          <w:vertAlign w:val="subscript"/>
+        </w:rPr>
+        <w:t>ts-max</w:t>
+      </w:r>
+      <w:r>
+        <w:rPr>
+          <w:vertAlign w:val="subscript"/>
+        </w:rPr>
+        <w:t xml:space="preserve"> </w:t>
+      </w:r>
+      <w:r>
+        <w:t xml:space="preserve">and </w:t>
+      </w:r>
+      <w:r>
+        <w:rPr>
+          <w:i/>
+        </w:rPr>
+        <w:t>B</w:t>
+      </w:r>
+      <w:r>
+        <w:rPr>
+          <w:i/>
+          <w:vertAlign w:val="subscript"/>
+        </w:rPr>
+        <w:t>ys-max</w:t>
+      </w:r>
+      <w:r>
+        <w:t>), as in (</w:t>
+      </w:r>
+      <w:r>
+        <w:rPr>
+          <w:highlight w:val="yellow"/>
+        </w:rPr>
+        <w:t>8</w:t>
+      </w:r>
+      <w:r>
+        <w:t>) and (</w:t>
+      </w:r>
+      <w:r>
+        <w:rPr>
+          <w:highlight w:val="yellow"/>
+        </w:rPr>
+        <w:t>9</w:t>
+      </w:r>
+      <w:r>
+        <w:t xml:space="preserve">), where </w:t>
+      </w:r>
       <w:proofErr w:type="spellStart"/>
       <w:r>
         <w:rPr>
           <w:i/>
         </w:rPr>
-        <w:t>B</w:t>
+        <w:t>e</w:t>
       </w:r>
       <w:r>
         <w:rPr>
           <w:i/>
           <w:vertAlign w:val="subscript"/>
         </w:rPr>
-        <w:t>ts</w:t>
+        <w:t>m</w:t>
       </w:r>
       <w:proofErr w:type="spellEnd"/>
       <w:r>
-        <w:rPr>
-          <w:i/>
-          <w:vertAlign w:val="subscript"/>
-        </w:rPr>
-        <w:t>-max</w:t>
-      </w:r>
-      <w:r>
-        <w:rPr>
-          <w:vertAlign w:val="subscript"/>
-        </w:rPr>
+        <w:t xml:space="preserve"> is the magnet embrace and</w:t>
+      </w:r>
+      <w:r>
         <w:t xml:space="preserve"> </w:t>
-      </w:r>
-      <w:r>
-        <w:t xml:space="preserve">and </w:t>
-      </w:r>
-      <w:proofErr w:type="spellStart"/>
-      <w:r>
-        <w:rPr>
-          <w:i/>
-        </w:rPr>
-        <w:t>B</w:t>
-      </w:r>
-      <w:r>
-        <w:rPr>
-          <w:i/>
-          <w:vertAlign w:val="subscript"/>
-        </w:rPr>
-        <w:t>ys</w:t>
-      </w:r>
-      <w:proofErr w:type="spellEnd"/>
-      <w:r>
-        <w:rPr>
-          <w:i/>
-          <w:vertAlign w:val="subscript"/>
-        </w:rPr>
-        <w:t>-max</w:t>
-      </w:r>
-      <w:r>
-        <w:t>), as in (</w:t>
-      </w:r>
-      <w:r>
-        <w:rPr>
-          <w:highlight w:val="yellow"/>
-        </w:rPr>
-        <w:t>8</w:t>
-      </w:r>
-      <w:r>
-        <w:t>) and (</w:t>
-      </w:r>
-      <w:r>
-        <w:rPr>
-          <w:highlight w:val="yellow"/>
-        </w:rPr>
-        <w:t>9</w:t>
-      </w:r>
-      <w:r>
-        <w:t xml:space="preserve">), where </w:t>
-      </w:r>
-      <w:proofErr w:type="spellStart"/>
-      <w:r>
-        <w:rPr>
-          <w:i/>
-        </w:rPr>
-        <w:t>e</w:t>
-      </w:r>
-      <w:r>
-        <w:rPr>
-          <w:i/>
-          <w:vertAlign w:val="subscript"/>
-        </w:rPr>
-        <w:t>m</w:t>
-      </w:r>
-      <w:proofErr w:type="spellEnd"/>
-      <w:r>
-        <w:t xml:space="preserve"> is the magnet embrace, </w:t>
       </w:r>
       <w:r>
         <w:rPr>
@@ -6143,26 +5956,28 @@
         <w:jc w:val="center"/>
       </w:pPr>
       <w:r>
-        <w:object w:dxaOrig="3001" w:dyaOrig="1786">
-          <v:shape id="_x0000_i1032" type="#_x0000_t75" style="width:99.65pt;height:59.35pt" o:ole="">
+        <w:object w:dxaOrig="3000" w:dyaOrig="1785">
+          <v:shape id="_x0000_i1047" type="#_x0000_t75" style="width:116.6pt;height:69.3pt" o:ole="">
             <v:imagedata r:id="rId18" o:title=""/>
           </v:shape>
-          <o:OLEObject Type="Embed" ProgID="Visio.Drawing.15" ShapeID="_x0000_i1032" DrawAspect="Content" ObjectID="_1577141439" r:id="rId19"/>
+          <o:OLEObject Type="Embed" ProgID="Visio.Drawing.15" ShapeID="_x0000_i1047" DrawAspect="Content" ObjectID="_1577184118" r:id="rId19"/>
         </w:object>
       </w:r>
       <w:r>
         <w:t xml:space="preserve"> </w:t>
       </w:r>
       <w:r>
-        <w:tab/>
+        <w:t xml:space="preserve">   </w:t>
+      </w:r>
+      <w:r>
         <w:t xml:space="preserve">    </w:t>
       </w:r>
       <w:r>
         <w:object w:dxaOrig="5835" w:dyaOrig="5535">
-          <v:shape id="_x0000_i1033" type="#_x0000_t75" style="width:68.55pt;height:65.1pt" o:ole="">
+          <v:shape id="_x0000_i1037" type="#_x0000_t75" style="width:76.85pt;height:72.55pt" o:ole="">
             <v:imagedata r:id="rId20" o:title=""/>
           </v:shape>
-          <o:OLEObject Type="Embed" ProgID="Visio.Drawing.15" ShapeID="_x0000_i1033" DrawAspect="Content" ObjectID="_1577141440" r:id="rId21"/>
+          <o:OLEObject Type="Embed" ProgID="Visio.Drawing.15" ShapeID="_x0000_i1037" DrawAspect="Content" ObjectID="_1577184119" r:id="rId21"/>
         </w:object>
       </w:r>
     </w:p>
@@ -6216,7 +6031,7 @@
           <w:sz w:val="14"/>
           <w:szCs w:val="14"/>
         </w:rPr>
-        <w:t>(</w:t>
+        <w:t xml:space="preserve">      </w:t>
       </w:r>
       <w:proofErr w:type="gramStart"/>
       <w:r>
@@ -6224,15 +6039,22 @@
           <w:sz w:val="14"/>
           <w:szCs w:val="14"/>
         </w:rPr>
-        <w:t>b</w:t>
-      </w:r>
-      <w:proofErr w:type="gramEnd"/>
+        <w:t xml:space="preserve">   </w:t>
+      </w:r>
       <w:r>
         <w:rPr>
           <w:sz w:val="14"/>
           <w:szCs w:val="14"/>
         </w:rPr>
-        <w:t>)</w:t>
+        <w:t>(</w:t>
+      </w:r>
+      <w:proofErr w:type="gramEnd"/>
+      <w:r>
+        <w:rPr>
+          <w:sz w:val="14"/>
+          <w:szCs w:val="14"/>
+        </w:rPr>
+        <w:t>b)</w:t>
       </w:r>
     </w:p>
     <w:p>
@@ -6740,13 +6562,7 @@
                       <w:rPr>
                         <w:rFonts w:ascii="Cambria Math" w:hAnsi="Cambria Math"/>
                       </w:rPr>
-                      <m:t>(</m:t>
-                    </m:r>
-                    <m:r>
-                      <w:rPr>
-                        <w:rFonts w:ascii="Cambria Math" w:hAnsi="Cambria Math"/>
-                      </w:rPr>
-                      <m:t xml:space="preserve">2 p </m:t>
+                      <m:t xml:space="preserve">(2 p </m:t>
                     </m:r>
                     <m:sSub>
                       <m:sSubPr>
@@ -6999,13 +6815,7 @@
                           <w:rPr>
                             <w:rFonts w:ascii="Cambria Math" w:hAnsi="Cambria Math"/>
                           </w:rPr>
-                          <m:t>t</m:t>
-                        </m:r>
-                        <m:r>
-                          <w:rPr>
-                            <w:rFonts w:ascii="Cambria Math" w:hAnsi="Cambria Math"/>
-                          </w:rPr>
-                          <m:t>s-max</m:t>
+                          <m:t>ts-max</m:t>
                         </m:r>
                       </m:sub>
                     </m:sSub>
@@ -7155,7 +6965,6 @@
         <w:t xml:space="preserve">is the axial length and </w:t>
       </w:r>
       <w:proofErr w:type="spellStart"/>
-      <w:proofErr w:type="gramStart"/>
       <w:r>
         <w:rPr>
           <w:i/>
@@ -7170,7 +6979,6 @@
         <w:t>r</w:t>
       </w:r>
       <w:proofErr w:type="spellEnd"/>
-      <w:proofErr w:type="gramEnd"/>
       <w:r>
         <w:t xml:space="preserve"> is the mechanical frequency. The number of turns per coil side (</w:t>
       </w:r>
@@ -7241,7 +7049,6 @@
         <w:lastRenderedPageBreak/>
         <w:t>AWG wires with the specified current density limit (</w:t>
       </w:r>
-      <w:proofErr w:type="spellStart"/>
       <w:r>
         <w:rPr>
           <w:i/>
@@ -7255,12 +7062,11 @@
         </w:rPr>
         <w:t>rms</w:t>
       </w:r>
-      <w:proofErr w:type="spellEnd"/>
       <w:r>
         <w:t xml:space="preserve">). The only remaining parameter on the machine dimensions is the </w:t>
       </w:r>
       <w:r>
-        <w:t>tooth</w:t>
+        <w:t>slot</w:t>
       </w:r>
       <w:r>
         <w:t xml:space="preserve"> height</w:t>
@@ -7268,7 +7074,6 @@
       <w:r>
         <w:t xml:space="preserve"> (</w:t>
       </w:r>
-      <w:proofErr w:type="spellStart"/>
       <w:r>
         <w:rPr>
           <w:i/>
@@ -7280,14 +7085,83 @@
           <w:i/>
           <w:vertAlign w:val="subscript"/>
         </w:rPr>
-        <w:t>t</w:t>
-      </w:r>
-      <w:proofErr w:type="spellEnd"/>
+        <w:t>s2</w:t>
+      </w:r>
       <w:r>
         <w:t>)</w:t>
       </w:r>
       <w:r>
-        <w:t>, which is shown in Fig. 6.</w:t>
+        <w:t xml:space="preserve"> as</w:t>
+      </w:r>
+      <w:r>
+        <w:t xml:space="preserve"> shown in Fig. 6.</w:t>
+      </w:r>
+      <w:r>
+        <w:t xml:space="preserve"> The limiting factor for </w:t>
+      </w:r>
+      <w:r>
+        <w:rPr>
+          <w:i/>
+        </w:rPr>
+        <w:t>h</w:t>
+      </w:r>
+      <w:r>
+        <w:rPr>
+          <w:i/>
+          <w:vertAlign w:val="subscript"/>
+        </w:rPr>
+        <w:t>s2</w:t>
+      </w:r>
+      <w:r>
+        <w:t xml:space="preserve"> is the maximum slot fill factor (</w:t>
+      </w:r>
+      <w:r>
+        <w:rPr>
+          <w:i/>
+        </w:rPr>
+        <w:t>k</w:t>
+      </w:r>
+      <w:r>
+        <w:rPr>
+          <w:i/>
+          <w:vertAlign w:val="subscript"/>
+        </w:rPr>
+        <w:t>cu</w:t>
+      </w:r>
+      <w:r>
+        <w:rPr>
+          <w:i/>
+          <w:vertAlign w:val="subscript"/>
+        </w:rPr>
+        <w:t>-max</w:t>
+      </w:r>
+      <w:r>
+        <w:t>), as seen in (</w:t>
+      </w:r>
+      <w:r>
+        <w:rPr>
+          <w:highlight w:val="yellow"/>
+        </w:rPr>
+        <w:t>14</w:t>
+      </w:r>
+      <w:r>
+        <w:t>). Now, all the dimensions of the machine are set including the stator outer diameter (</w:t>
+      </w:r>
+      <w:r>
+        <w:rPr>
+          <w:i/>
+        </w:rPr>
+        <w:t>D</w:t>
+      </w:r>
+      <w:r>
+        <w:rPr>
+          <w:i/>
+          <w:vertAlign w:val="subscript"/>
+        </w:rPr>
+        <w:t>os</w:t>
+      </w:r>
+      <w:r>
+        <w:t>) which is critical for power density.</w:t>
       </w:r>
     </w:p>
     <w:p>
@@ -7683,13 +7557,7 @@
                       <w:rPr>
                         <w:rFonts w:ascii="Cambria Math" w:hAnsi="Cambria Math"/>
                       </w:rPr>
-                      <m:t>l</m:t>
-                    </m:r>
-                    <m:r>
-                      <w:rPr>
-                        <w:rFonts w:ascii="Cambria Math" w:hAnsi="Cambria Math"/>
-                      </w:rPr>
-                      <m:t>)</m:t>
+                      <m:t>l)</m:t>
                     </m:r>
                   </m:den>
                 </m:f>
@@ -7819,31 +7687,7 @@
                       <w:rPr>
                         <w:rFonts w:ascii="Cambria Math" w:hAnsi="Cambria Math"/>
                       </w:rPr>
-                      <m:t>(</m:t>
-                    </m:r>
-                    <m:r>
-                      <w:rPr>
-                        <w:rFonts w:ascii="Cambria Math" w:hAnsi="Cambria Math"/>
-                      </w:rPr>
-                      <m:t>m</m:t>
-                    </m:r>
-                    <m:r>
-                      <w:rPr>
-                        <w:rFonts w:ascii="Cambria Math" w:hAnsi="Cambria Math"/>
-                      </w:rPr>
-                      <m:t xml:space="preserve"> </m:t>
-                    </m:r>
-                    <m:r>
-                      <w:rPr>
-                        <w:rFonts w:ascii="Cambria Math" w:hAnsi="Cambria Math"/>
-                      </w:rPr>
-                      <m:t>n</m:t>
-                    </m:r>
-                    <m:r>
-                      <w:rPr>
-                        <w:rFonts w:ascii="Cambria Math" w:hAnsi="Cambria Math"/>
-                      </w:rPr>
-                      <m:t xml:space="preserve"> </m:t>
+                      <m:t xml:space="preserve">(m n </m:t>
                     </m:r>
                     <m:sSub>
                       <m:sSubPr>
@@ -8123,7 +7967,285 @@
               <w:rPr>
                 <w:highlight w:val="yellow"/>
               </w:rPr>
-              <w:t>12</w:t>
+              <w:t>13</w:t>
+            </w:r>
+            <w:r>
+              <w:rPr>
+                <w:highlight w:val="yellow"/>
+              </w:rPr>
+              <w:t>)</w:t>
+            </w:r>
+          </w:p>
+        </w:tc>
+      </w:tr>
+      <w:tr>
+        <w:trPr>
+          <w:jc w:val="center"/>
+        </w:trPr>
+        <w:tc>
+          <w:tcPr>
+            <w:tcW w:w="4439" w:type="dxa"/>
+            <w:vAlign w:val="center"/>
+          </w:tcPr>
+          <w:p>
+            <w:pPr>
+              <w:spacing w:before="40" w:after="40"/>
+              <w:jc w:val="center"/>
+            </w:pPr>
+            <m:oMathPara>
+              <m:oMath>
+                <m:sSub>
+                  <m:sSubPr>
+                    <m:ctrlPr>
+                      <w:rPr>
+                        <w:rFonts w:ascii="Cambria Math" w:hAnsi="Cambria Math"/>
+                        <w:i/>
+                      </w:rPr>
+                    </m:ctrlPr>
+                  </m:sSubPr>
+                  <m:e>
+                    <m:r>
+                      <w:rPr>
+                        <w:rFonts w:ascii="Cambria Math" w:hAnsi="Cambria Math"/>
+                      </w:rPr>
+                      <m:t>h</m:t>
+                    </m:r>
+                  </m:e>
+                  <m:sub>
+                    <m:r>
+                      <w:rPr>
+                        <w:rFonts w:ascii="Cambria Math" w:hAnsi="Cambria Math"/>
+                      </w:rPr>
+                      <m:t>s2</m:t>
+                    </m:r>
+                  </m:sub>
+                </m:sSub>
+                <m:r>
+                  <w:rPr>
+                    <w:rFonts w:ascii="Cambria Math" w:hAnsi="Cambria Math"/>
+                  </w:rPr>
+                  <m:t>=</m:t>
+                </m:r>
+                <m:f>
+                  <m:fPr>
+                    <m:type m:val="lin"/>
+                    <m:ctrlPr>
+                      <w:rPr>
+                        <w:rFonts w:ascii="Cambria Math" w:hAnsi="Cambria Math"/>
+                        <w:i/>
+                      </w:rPr>
+                    </m:ctrlPr>
+                  </m:fPr>
+                  <m:num>
+                    <m:r>
+                      <w:rPr>
+                        <w:rFonts w:ascii="Cambria Math" w:hAnsi="Cambria Math"/>
+                      </w:rPr>
+                      <m:t>2l</m:t>
+                    </m:r>
+                    <m:sSub>
+                      <m:sSubPr>
+                        <m:ctrlPr>
+                          <w:rPr>
+                            <w:rFonts w:ascii="Cambria Math" w:hAnsi="Cambria Math"/>
+                            <w:i/>
+                          </w:rPr>
+                        </m:ctrlPr>
+                      </m:sSubPr>
+                      <m:e>
+                        <m:r>
+                          <w:rPr>
+                            <w:rFonts w:ascii="Cambria Math" w:hAnsi="Cambria Math"/>
+                          </w:rPr>
+                          <m:t>N</m:t>
+                        </m:r>
+                      </m:e>
+                      <m:sub>
+                        <m:r>
+                          <w:rPr>
+                            <w:rFonts w:ascii="Cambria Math" w:hAnsi="Cambria Math"/>
+                          </w:rPr>
+                          <m:t>cs</m:t>
+                        </m:r>
+                      </m:sub>
+                    </m:sSub>
+                    <m:sSub>
+                      <m:sSubPr>
+                        <m:ctrlPr>
+                          <w:rPr>
+                            <w:rFonts w:ascii="Cambria Math" w:hAnsi="Cambria Math"/>
+                            <w:i/>
+                          </w:rPr>
+                        </m:ctrlPr>
+                      </m:sSubPr>
+                      <m:e>
+                        <m:r>
+                          <w:rPr>
+                            <w:rFonts w:ascii="Cambria Math" w:hAnsi="Cambria Math"/>
+                          </w:rPr>
+                          <m:t>A</m:t>
+                        </m:r>
+                      </m:e>
+                      <m:sub>
+                        <m:r>
+                          <w:rPr>
+                            <w:rFonts w:ascii="Cambria Math" w:hAnsi="Cambria Math"/>
+                          </w:rPr>
+                          <m:t>wdg</m:t>
+                        </m:r>
+                      </m:sub>
+                    </m:sSub>
+                  </m:num>
+                  <m:den>
+                    <m:d>
+                      <m:dPr>
+                        <m:begChr m:val="["/>
+                        <m:endChr m:val="]"/>
+                        <m:ctrlPr>
+                          <w:rPr>
+                            <w:rFonts w:ascii="Cambria Math" w:hAnsi="Cambria Math"/>
+                            <w:i/>
+                          </w:rPr>
+                        </m:ctrlPr>
+                      </m:dPr>
+                      <m:e>
+                        <m:sSub>
+                          <m:sSubPr>
+                            <m:ctrlPr>
+                              <w:rPr>
+                                <w:rFonts w:ascii="Cambria Math" w:hAnsi="Cambria Math"/>
+                                <w:i/>
+                              </w:rPr>
+                            </m:ctrlPr>
+                          </m:sSubPr>
+                          <m:e>
+                            <m:r>
+                              <w:rPr>
+                                <w:rFonts w:ascii="Cambria Math" w:hAnsi="Cambria Math"/>
+                              </w:rPr>
+                              <m:t>k</m:t>
+                            </m:r>
+                          </m:e>
+                          <m:sub>
+                            <m:r>
+                              <w:rPr>
+                                <w:rFonts w:ascii="Cambria Math" w:hAnsi="Cambria Math"/>
+                              </w:rPr>
+                              <m:t>cu</m:t>
+                            </m:r>
+                            <m:r>
+                              <w:rPr>
+                                <w:rFonts w:ascii="Cambria Math" w:hAnsi="Cambria Math"/>
+                              </w:rPr>
+                              <m:t>-max</m:t>
+                            </m:r>
+                          </m:sub>
+                        </m:sSub>
+                        <m:r>
+                          <w:rPr>
+                            <w:rFonts w:ascii="Cambria Math" w:hAnsi="Cambria Math"/>
+                          </w:rPr>
+                          <m:t>(</m:t>
+                        </m:r>
+                        <m:sSub>
+                          <m:sSubPr>
+                            <m:ctrlPr>
+                              <w:rPr>
+                                <w:rFonts w:ascii="Cambria Math" w:hAnsi="Cambria Math"/>
+                                <w:i/>
+                              </w:rPr>
+                            </m:ctrlPr>
+                          </m:sSubPr>
+                          <m:e>
+                            <m:r>
+                              <w:rPr>
+                                <w:rFonts w:ascii="Cambria Math" w:hAnsi="Cambria Math"/>
+                              </w:rPr>
+                              <m:t>b</m:t>
+                            </m:r>
+                          </m:e>
+                          <m:sub>
+                            <m:r>
+                              <w:rPr>
+                                <w:rFonts w:ascii="Cambria Math" w:hAnsi="Cambria Math"/>
+                              </w:rPr>
+                              <m:t>s1</m:t>
+                            </m:r>
+                          </m:sub>
+                        </m:sSub>
+                        <m:r>
+                          <w:rPr>
+                            <w:rFonts w:ascii="Cambria Math" w:hAnsi="Cambria Math"/>
+                          </w:rPr>
+                          <m:t>+</m:t>
+                        </m:r>
+                        <m:sSub>
+                          <m:sSubPr>
+                            <m:ctrlPr>
+                              <w:rPr>
+                                <w:rFonts w:ascii="Cambria Math" w:hAnsi="Cambria Math"/>
+                                <w:i/>
+                              </w:rPr>
+                            </m:ctrlPr>
+                          </m:sSubPr>
+                          <m:e>
+                            <m:r>
+                              <w:rPr>
+                                <w:rFonts w:ascii="Cambria Math" w:hAnsi="Cambria Math"/>
+                              </w:rPr>
+                              <m:t>b</m:t>
+                            </m:r>
+                          </m:e>
+                          <m:sub>
+                            <m:r>
+                              <w:rPr>
+                                <w:rFonts w:ascii="Cambria Math" w:hAnsi="Cambria Math"/>
+                              </w:rPr>
+                              <m:t>s</m:t>
+                            </m:r>
+                            <m:r>
+                              <w:rPr>
+                                <w:rFonts w:ascii="Cambria Math" w:hAnsi="Cambria Math"/>
+                              </w:rPr>
+                              <m:t>2</m:t>
+                            </m:r>
+                          </m:sub>
+                        </m:sSub>
+                        <m:r>
+                          <w:rPr>
+                            <w:rFonts w:ascii="Cambria Math" w:hAnsi="Cambria Math"/>
+                          </w:rPr>
+                          <m:t>)</m:t>
+                        </m:r>
+                      </m:e>
+                    </m:d>
+                  </m:den>
+                </m:f>
+              </m:oMath>
+            </m:oMathPara>
+          </w:p>
+        </w:tc>
+        <w:tc>
+          <w:tcPr>
+            <w:tcW w:w="550" w:type="dxa"/>
+            <w:vAlign w:val="center"/>
+          </w:tcPr>
+          <w:p>
+            <w:pPr>
+              <w:spacing w:before="40" w:after="40"/>
+              <w:jc w:val="center"/>
+            </w:pPr>
+            <w:r>
+              <w:rPr>
+                <w:highlight w:val="yellow"/>
+              </w:rPr>
+              <w:t>(</w:t>
+            </w:r>
+            <w:r>
+              <w:rPr>
+                <w:highlight w:val="yellow"/>
+              </w:rPr>
+              <w:t>14</w:t>
             </w:r>
             <w:r>
               <w:rPr>
@@ -8140,836 +8262,1662 @@
         <w:pStyle w:val="List"/>
         <w:ind w:left="0" w:firstLine="0"/>
       </w:pPr>
+    </w:p>
+    <w:p>
+      <w:pPr>
+        <w:pStyle w:val="List"/>
+        <w:ind w:left="0" w:firstLine="0"/>
+      </w:pPr>
+      <w:r>
+        <w:t xml:space="preserve">Once all the machine dimensions, winding configuration and turn numbers are </w:t>
+      </w:r>
+      <w:r>
+        <w:t>set, the machine losses are calculated for the evaluation of the design. Copper loss is directly related to the selected winding cross-section (</w:t>
+      </w:r>
+      <w:proofErr w:type="spellStart"/>
+      <w:r>
+        <w:rPr>
+          <w:i/>
+        </w:rPr>
+        <w:t>A</w:t>
+      </w:r>
+      <w:r>
+        <w:rPr>
+          <w:i/>
+          <w:vertAlign w:val="subscript"/>
+        </w:rPr>
+        <w:t>wdg</w:t>
+      </w:r>
+      <w:proofErr w:type="spellEnd"/>
+      <w:r>
+        <w:t>) and the mean-length-turn as expressed in (</w:t>
+      </w:r>
+      <w:r>
+        <w:rPr>
+          <w:highlight w:val="yellow"/>
+        </w:rPr>
+        <w:t>15</w:t>
+      </w:r>
+      <w:r>
+        <w:t xml:space="preserve">). The temperature effect is added via the temperature coefficient of copper, where </w:t>
+      </w:r>
+      <w:proofErr w:type="spellStart"/>
+      <w:r>
+        <w:rPr>
+          <w:i/>
+        </w:rPr>
+        <w:t>ρ</w:t>
+      </w:r>
+      <w:r>
+        <w:rPr>
+          <w:i/>
+          <w:vertAlign w:val="subscript"/>
+        </w:rPr>
+        <w:t>cu</w:t>
+      </w:r>
+      <w:proofErr w:type="spellEnd"/>
+      <w:r>
+        <w:t xml:space="preserve"> is the resistivity of copper for a given temperature. </w:t>
+      </w:r>
+      <w:r>
+        <w:t xml:space="preserve">For core loss, the selected lamination </w:t>
+      </w:r>
+      <w:r>
+        <w:t>(</w:t>
+      </w:r>
+      <w:r>
+        <w:rPr>
+          <w:i/>
+        </w:rPr>
+        <w:t>M250-50A</w:t>
+      </w:r>
+      <w:r>
+        <w:t>)</w:t>
+      </w:r>
+      <w:r>
+        <w:t xml:space="preserve"> </w:t>
+      </w:r>
+      <w:r>
+        <w:t>is used in several FEA simulations to determin</w:t>
+      </w:r>
+      <w:r>
+        <w:t>e the core loss density with worst case</w:t>
+      </w:r>
+      <w:r>
+        <w:t xml:space="preserve"> flux density values in several parts of the core.</w:t>
+      </w:r>
+      <w:r>
+        <w:t xml:space="preserve"> A</w:t>
+      </w:r>
+      <w:r>
+        <w:t xml:space="preserve"> core loss density of </w:t>
+      </w:r>
+      <w:r>
+        <w:rPr>
+          <w:i/>
+        </w:rPr>
+        <w:t xml:space="preserve">4 W/kg </w:t>
+      </w:r>
+      <w:r>
+        <w:t>is obtained</w:t>
+      </w:r>
+      <w:r>
+        <w:t xml:space="preserve"> including fundamental and harmonic components</w:t>
+      </w:r>
+      <w:r>
+        <w:t xml:space="preserve"> and used for core loss </w:t>
+      </w:r>
+      <w:r>
+        <w:t>calculation.</w:t>
+      </w:r>
+    </w:p>
+    <w:p>
+      <w:pPr>
+        <w:pStyle w:val="List"/>
+        <w:ind w:left="0" w:firstLine="0"/>
+        <w:rPr>
+          <w:sz w:val="18"/>
+          <w:szCs w:val="18"/>
+        </w:rPr>
+      </w:pPr>
+    </w:p>
+    <w:tbl>
+      <w:tblPr>
+        <w:tblStyle w:val="TableGrid"/>
+        <w:tblW w:w="0" w:type="auto"/>
+        <w:jc w:val="center"/>
+        <w:tblBorders>
+          <w:top w:val="none" w:sz="0" w:space="0" w:color="auto"/>
+          <w:left w:val="none" w:sz="0" w:space="0" w:color="auto"/>
+          <w:bottom w:val="none" w:sz="0" w:space="0" w:color="auto"/>
+          <w:right w:val="none" w:sz="0" w:space="0" w:color="auto"/>
+          <w:insideH w:val="none" w:sz="0" w:space="0" w:color="auto"/>
+          <w:insideV w:val="none" w:sz="0" w:space="0" w:color="auto"/>
+        </w:tblBorders>
+        <w:tblLook w:val="04A0" w:firstRow="1" w:lastRow="0" w:firstColumn="1" w:lastColumn="0" w:noHBand="0" w:noVBand="1"/>
+      </w:tblPr>
+      <w:tblGrid>
+        <w:gridCol w:w="4439"/>
+        <w:gridCol w:w="550"/>
+      </w:tblGrid>
+      <w:tr>
+        <w:trPr>
+          <w:jc w:val="center"/>
+        </w:trPr>
+        <w:tc>
+          <w:tcPr>
+            <w:tcW w:w="4439" w:type="dxa"/>
+            <w:vAlign w:val="center"/>
+          </w:tcPr>
+          <w:p>
+            <w:pPr>
+              <w:spacing w:before="40" w:after="40"/>
+              <w:jc w:val="center"/>
+              <w:rPr>
+                <w:sz w:val="18"/>
+                <w:szCs w:val="18"/>
+              </w:rPr>
+            </w:pPr>
+            <m:oMathPara>
+              <m:oMath>
+                <m:sSub>
+                  <m:sSubPr>
+                    <m:ctrlPr>
+                      <w:rPr>
+                        <w:rFonts w:ascii="Cambria Math" w:hAnsi="Cambria Math"/>
+                        <w:i/>
+                        <w:sz w:val="18"/>
+                        <w:szCs w:val="18"/>
+                      </w:rPr>
+                    </m:ctrlPr>
+                  </m:sSubPr>
+                  <m:e>
+                    <m:r>
+                      <w:rPr>
+                        <w:rFonts w:ascii="Cambria Math" w:hAnsi="Cambria Math"/>
+                        <w:sz w:val="18"/>
+                        <w:szCs w:val="18"/>
+                      </w:rPr>
+                      <m:t>P</m:t>
+                    </m:r>
+                  </m:e>
+                  <m:sub>
+                    <m:r>
+                      <w:rPr>
+                        <w:rFonts w:ascii="Cambria Math" w:hAnsi="Cambria Math"/>
+                        <w:sz w:val="18"/>
+                        <w:szCs w:val="18"/>
+                      </w:rPr>
+                      <m:t>c</m:t>
+                    </m:r>
+                    <m:r>
+                      <w:rPr>
+                        <w:rFonts w:ascii="Cambria Math" w:hAnsi="Cambria Math"/>
+                        <w:sz w:val="18"/>
+                        <w:szCs w:val="18"/>
+                      </w:rPr>
+                      <m:t>u</m:t>
+                    </m:r>
+                  </m:sub>
+                </m:sSub>
+                <m:r>
+                  <w:rPr>
+                    <w:rFonts w:ascii="Cambria Math" w:hAnsi="Cambria Math"/>
+                    <w:sz w:val="18"/>
+                    <w:szCs w:val="18"/>
+                  </w:rPr>
+                  <m:t>=</m:t>
+                </m:r>
+                <m:r>
+                  <w:rPr>
+                    <w:rFonts w:ascii="Cambria Math" w:hAnsi="Cambria Math"/>
+                    <w:sz w:val="18"/>
+                    <w:szCs w:val="18"/>
+                  </w:rPr>
+                  <m:t xml:space="preserve">2 m n </m:t>
+                </m:r>
+                <m:sSup>
+                  <m:sSupPr>
+                    <m:ctrlPr>
+                      <w:rPr>
+                        <w:rFonts w:ascii="Cambria Math" w:hAnsi="Cambria Math"/>
+                        <w:i/>
+                        <w:sz w:val="18"/>
+                        <w:szCs w:val="18"/>
+                      </w:rPr>
+                    </m:ctrlPr>
+                  </m:sSupPr>
+                  <m:e>
+                    <m:sSub>
+                      <m:sSubPr>
+                        <m:ctrlPr>
+                          <w:rPr>
+                            <w:rFonts w:ascii="Cambria Math" w:hAnsi="Cambria Math"/>
+                            <w:i/>
+                            <w:sz w:val="18"/>
+                            <w:szCs w:val="18"/>
+                          </w:rPr>
+                        </m:ctrlPr>
+                      </m:sSubPr>
+                      <m:e>
+                        <m:r>
+                          <w:rPr>
+                            <w:rFonts w:ascii="Cambria Math" w:hAnsi="Cambria Math"/>
+                            <w:sz w:val="18"/>
+                            <w:szCs w:val="18"/>
+                          </w:rPr>
+                          <m:t>I</m:t>
+                        </m:r>
+                      </m:e>
+                      <m:sub>
+                        <m:r>
+                          <w:rPr>
+                            <w:rFonts w:ascii="Cambria Math" w:hAnsi="Cambria Math"/>
+                            <w:sz w:val="18"/>
+                            <w:szCs w:val="18"/>
+                          </w:rPr>
+                          <m:t>phm</m:t>
+                        </m:r>
+                      </m:sub>
+                    </m:sSub>
+                  </m:e>
+                  <m:sup>
+                    <m:r>
+                      <w:rPr>
+                        <w:rFonts w:ascii="Cambria Math" w:hAnsi="Cambria Math"/>
+                        <w:sz w:val="18"/>
+                        <w:szCs w:val="18"/>
+                      </w:rPr>
+                      <m:t>2</m:t>
+                    </m:r>
+                  </m:sup>
+                </m:sSup>
+                <m:sSub>
+                  <m:sSubPr>
+                    <m:ctrlPr>
+                      <w:rPr>
+                        <w:rFonts w:ascii="Cambria Math" w:hAnsi="Cambria Math"/>
+                        <w:i/>
+                        <w:sz w:val="18"/>
+                        <w:szCs w:val="18"/>
+                      </w:rPr>
+                    </m:ctrlPr>
+                  </m:sSubPr>
+                  <m:e>
+                    <m:r>
+                      <w:rPr>
+                        <w:rFonts w:ascii="Cambria Math" w:hAnsi="Cambria Math"/>
+                        <w:sz w:val="18"/>
+                        <w:szCs w:val="18"/>
+                      </w:rPr>
+                      <m:t>ρ</m:t>
+                    </m:r>
+                  </m:e>
+                  <m:sub>
+                    <m:r>
+                      <w:rPr>
+                        <w:rFonts w:ascii="Cambria Math" w:hAnsi="Cambria Math"/>
+                        <w:sz w:val="18"/>
+                        <w:szCs w:val="18"/>
+                      </w:rPr>
+                      <m:t>cu</m:t>
+                    </m:r>
+                  </m:sub>
+                </m:sSub>
+                <m:d>
+                  <m:dPr>
+                    <m:begChr m:val="["/>
+                    <m:endChr m:val="]"/>
+                    <m:ctrlPr>
+                      <w:rPr>
+                        <w:rFonts w:ascii="Cambria Math" w:hAnsi="Cambria Math"/>
+                        <w:i/>
+                        <w:sz w:val="18"/>
+                        <w:szCs w:val="18"/>
+                      </w:rPr>
+                    </m:ctrlPr>
+                  </m:dPr>
+                  <m:e>
+                    <m:sSub>
+                      <m:sSubPr>
+                        <m:ctrlPr>
+                          <w:rPr>
+                            <w:rFonts w:ascii="Cambria Math" w:hAnsi="Cambria Math"/>
+                            <w:i/>
+                            <w:sz w:val="18"/>
+                            <w:szCs w:val="18"/>
+                          </w:rPr>
+                        </m:ctrlPr>
+                      </m:sSubPr>
+                      <m:e>
+                        <m:r>
+                          <w:rPr>
+                            <w:rFonts w:ascii="Cambria Math" w:hAnsi="Cambria Math"/>
+                            <w:sz w:val="18"/>
+                            <w:szCs w:val="18"/>
+                          </w:rPr>
+                          <m:t>L</m:t>
+                        </m:r>
+                      </m:e>
+                      <m:sub>
+                        <m:r>
+                          <w:rPr>
+                            <w:rFonts w:ascii="Cambria Math" w:hAnsi="Cambria Math"/>
+                            <w:sz w:val="18"/>
+                            <w:szCs w:val="18"/>
+                          </w:rPr>
+                          <m:t>a</m:t>
+                        </m:r>
+                      </m:sub>
+                    </m:sSub>
+                    <m:r>
+                      <w:rPr>
+                        <w:rFonts w:ascii="Cambria Math" w:hAnsi="Cambria Math"/>
+                        <w:sz w:val="18"/>
+                        <w:szCs w:val="18"/>
+                      </w:rPr>
+                      <m:t>+</m:t>
+                    </m:r>
+                    <m:sSup>
+                      <m:sSupPr>
+                        <m:ctrlPr>
+                          <w:rPr>
+                            <w:rFonts w:ascii="Cambria Math" w:hAnsi="Cambria Math"/>
+                            <w:i/>
+                            <w:sz w:val="18"/>
+                            <w:szCs w:val="18"/>
+                          </w:rPr>
+                        </m:ctrlPr>
+                      </m:sSupPr>
+                      <m:e>
+                        <m:r>
+                          <w:rPr>
+                            <w:rFonts w:ascii="Cambria Math" w:hAnsi="Cambria Math"/>
+                            <w:sz w:val="18"/>
+                            <w:szCs w:val="18"/>
+                          </w:rPr>
+                          <m:t>π</m:t>
+                        </m:r>
+                      </m:e>
+                      <m:sup>
+                        <m:r>
+                          <w:rPr>
+                            <w:rFonts w:ascii="Cambria Math" w:hAnsi="Cambria Math"/>
+                            <w:sz w:val="18"/>
+                            <w:szCs w:val="18"/>
+                          </w:rPr>
+                          <m:t>2</m:t>
+                        </m:r>
+                      </m:sup>
+                    </m:sSup>
+                    <m:sSub>
+                      <m:sSubPr>
+                        <m:ctrlPr>
+                          <w:rPr>
+                            <w:rFonts w:ascii="Cambria Math" w:hAnsi="Cambria Math"/>
+                            <w:i/>
+                            <w:sz w:val="18"/>
+                            <w:szCs w:val="18"/>
+                          </w:rPr>
+                        </m:ctrlPr>
+                      </m:sSubPr>
+                      <m:e>
+                        <m:r>
+                          <w:rPr>
+                            <w:rFonts w:ascii="Cambria Math" w:hAnsi="Cambria Math"/>
+                            <w:sz w:val="18"/>
+                            <w:szCs w:val="18"/>
+                          </w:rPr>
+                          <m:t>D</m:t>
+                        </m:r>
+                      </m:e>
+                      <m:sub>
+                        <m:r>
+                          <w:rPr>
+                            <w:rFonts w:ascii="Cambria Math" w:hAnsi="Cambria Math"/>
+                            <w:sz w:val="18"/>
+                            <w:szCs w:val="18"/>
+                          </w:rPr>
+                          <m:t>is</m:t>
+                        </m:r>
+                      </m:sub>
+                    </m:sSub>
+                    <m:r>
+                      <w:rPr>
+                        <w:rFonts w:ascii="Cambria Math" w:hAnsi="Cambria Math"/>
+                        <w:sz w:val="18"/>
+                        <w:szCs w:val="18"/>
+                      </w:rPr>
+                      <m:t>/</m:t>
+                    </m:r>
+                    <m:d>
+                      <m:dPr>
+                        <m:ctrlPr>
+                          <w:rPr>
+                            <w:rFonts w:ascii="Cambria Math" w:hAnsi="Cambria Math"/>
+                            <w:i/>
+                            <w:sz w:val="18"/>
+                            <w:szCs w:val="18"/>
+                          </w:rPr>
+                        </m:ctrlPr>
+                      </m:dPr>
+                      <m:e>
+                        <m:r>
+                          <w:rPr>
+                            <w:rFonts w:ascii="Cambria Math" w:hAnsi="Cambria Math"/>
+                            <w:sz w:val="18"/>
+                            <w:szCs w:val="18"/>
+                          </w:rPr>
+                          <m:t>4</m:t>
+                        </m:r>
+                        <m:sSub>
+                          <m:sSubPr>
+                            <m:ctrlPr>
+                              <w:rPr>
+                                <w:rFonts w:ascii="Cambria Math" w:hAnsi="Cambria Math"/>
+                                <w:i/>
+                                <w:sz w:val="18"/>
+                                <w:szCs w:val="18"/>
+                              </w:rPr>
+                            </m:ctrlPr>
+                          </m:sSubPr>
+                          <m:e>
+                            <m:r>
+                              <w:rPr>
+                                <w:rFonts w:ascii="Cambria Math" w:hAnsi="Cambria Math"/>
+                                <w:sz w:val="18"/>
+                                <w:szCs w:val="18"/>
+                              </w:rPr>
+                              <m:t>Q</m:t>
+                            </m:r>
+                          </m:e>
+                          <m:sub>
+                            <m:r>
+                              <w:rPr>
+                                <w:rFonts w:ascii="Cambria Math" w:hAnsi="Cambria Math"/>
+                                <w:sz w:val="18"/>
+                                <w:szCs w:val="18"/>
+                              </w:rPr>
+                              <m:t>s</m:t>
+                            </m:r>
+                          </m:sub>
+                        </m:sSub>
+                      </m:e>
+                    </m:d>
+                    <m:r>
+                      <w:rPr>
+                        <w:rFonts w:ascii="Cambria Math" w:hAnsi="Cambria Math"/>
+                        <w:sz w:val="18"/>
+                        <w:szCs w:val="18"/>
+                      </w:rPr>
+                      <m:t>+</m:t>
+                    </m:r>
+                    <m:sSub>
+                      <m:sSubPr>
+                        <m:ctrlPr>
+                          <w:rPr>
+                            <w:rFonts w:ascii="Cambria Math" w:hAnsi="Cambria Math"/>
+                            <w:i/>
+                            <w:sz w:val="18"/>
+                            <w:szCs w:val="18"/>
+                          </w:rPr>
+                        </m:ctrlPr>
+                      </m:sSubPr>
+                      <m:e>
+                        <m:r>
+                          <w:rPr>
+                            <w:rFonts w:ascii="Cambria Math" w:hAnsi="Cambria Math"/>
+                            <w:sz w:val="18"/>
+                            <w:szCs w:val="18"/>
+                          </w:rPr>
+                          <m:t>h</m:t>
+                        </m:r>
+                      </m:e>
+                      <m:sub>
+                        <m:r>
+                          <w:rPr>
+                            <w:rFonts w:ascii="Cambria Math" w:hAnsi="Cambria Math"/>
+                            <w:sz w:val="18"/>
+                            <w:szCs w:val="18"/>
+                          </w:rPr>
+                          <m:t>t</m:t>
+                        </m:r>
+                      </m:sub>
+                    </m:sSub>
+                    <m:r>
+                      <w:rPr>
+                        <w:rFonts w:ascii="Cambria Math" w:hAnsi="Cambria Math"/>
+                        <w:sz w:val="18"/>
+                        <w:szCs w:val="18"/>
+                      </w:rPr>
+                      <m:t>/</m:t>
+                    </m:r>
+                    <m:r>
+                      <w:rPr>
+                        <w:rFonts w:ascii="Cambria Math" w:hAnsi="Cambria Math"/>
+                        <w:sz w:val="18"/>
+                        <w:szCs w:val="18"/>
+                      </w:rPr>
+                      <m:t>2</m:t>
+                    </m:r>
+                  </m:e>
+                </m:d>
+                <m:r>
+                  <w:rPr>
+                    <w:rFonts w:ascii="Cambria Math" w:hAnsi="Cambria Math"/>
+                    <w:sz w:val="18"/>
+                    <w:szCs w:val="18"/>
+                  </w:rPr>
+                  <m:t>/</m:t>
+                </m:r>
+                <m:sSub>
+                  <m:sSubPr>
+                    <m:ctrlPr>
+                      <w:rPr>
+                        <w:rFonts w:ascii="Cambria Math" w:hAnsi="Cambria Math"/>
+                        <w:i/>
+                        <w:sz w:val="18"/>
+                        <w:szCs w:val="18"/>
+                      </w:rPr>
+                    </m:ctrlPr>
+                  </m:sSubPr>
+                  <m:e>
+                    <m:r>
+                      <w:rPr>
+                        <w:rFonts w:ascii="Cambria Math" w:hAnsi="Cambria Math"/>
+                        <w:sz w:val="18"/>
+                        <w:szCs w:val="18"/>
+                      </w:rPr>
+                      <m:t>A</m:t>
+                    </m:r>
+                  </m:e>
+                  <m:sub>
+                    <m:r>
+                      <w:rPr>
+                        <w:rFonts w:ascii="Cambria Math" w:hAnsi="Cambria Math"/>
+                        <w:sz w:val="18"/>
+                        <w:szCs w:val="18"/>
+                      </w:rPr>
+                      <m:t>wdg</m:t>
+                    </m:r>
+                  </m:sub>
+                </m:sSub>
+              </m:oMath>
+            </m:oMathPara>
+          </w:p>
+        </w:tc>
+        <w:tc>
+          <w:tcPr>
+            <w:tcW w:w="550" w:type="dxa"/>
+            <w:vAlign w:val="center"/>
+          </w:tcPr>
+          <w:p>
+            <w:pPr>
+              <w:spacing w:before="40" w:after="40"/>
+              <w:jc w:val="center"/>
+            </w:pPr>
+            <w:r>
+              <w:rPr>
+                <w:highlight w:val="yellow"/>
+              </w:rPr>
+              <w:t>(</w:t>
+            </w:r>
+            <w:r>
+              <w:rPr>
+                <w:highlight w:val="yellow"/>
+              </w:rPr>
+              <w:t>15</w:t>
+            </w:r>
+            <w:r>
+              <w:rPr>
+                <w:highlight w:val="yellow"/>
+              </w:rPr>
+              <w:t>)</w:t>
+            </w:r>
+          </w:p>
+        </w:tc>
+      </w:tr>
+    </w:tbl>
+    <w:p>
+      <w:pPr>
+        <w:pStyle w:val="SubSection"/>
+        <w:outlineLvl w:val="0"/>
+      </w:pPr>
+      <w:r>
+        <w:t xml:space="preserve">2.3 Thermal </w:t>
+      </w:r>
+      <w:r>
+        <w:t>sub-</w:t>
+      </w:r>
+      <w:r>
+        <w:t>model</w:t>
+      </w:r>
+    </w:p>
+    <w:p>
+      <w:pPr>
+        <w:jc w:val="both"/>
+      </w:pPr>
+      <w:r>
+        <w:t>The structure of the thermal model</w:t>
+      </w:r>
+      <w:r>
+        <w:t xml:space="preserve"> with the selected GaN devices and its lumped parameter thermal circuit used at steady state to determine the maximum heat sink thermal resistance (</w:t>
+      </w:r>
+      <w:r>
+        <w:rPr>
+          <w:i/>
+        </w:rPr>
+        <w:t>R</w:t>
+      </w:r>
+      <w:r>
+        <w:rPr>
+          <w:i/>
+          <w:vertAlign w:val="subscript"/>
+        </w:rPr>
+        <w:t>th-sa</w:t>
+      </w:r>
+      <w:r>
+        <w:t xml:space="preserve">) are shown in Fig. 7. </w:t>
+      </w:r>
+      <w:r>
+        <w:t>N</w:t>
+      </w:r>
+      <w:r>
+        <w:t>atural cooling</w:t>
+      </w:r>
+      <w:r>
+        <w:t xml:space="preserve"> is considered in the design due to the reliability issues and speed dependence of fans. The calculation of </w:t>
+      </w:r>
+      <w:r>
+        <w:rPr>
+          <w:i/>
+        </w:rPr>
+        <w:t>R</w:t>
+      </w:r>
+      <w:r>
+        <w:rPr>
+          <w:i/>
+          <w:vertAlign w:val="subscript"/>
+        </w:rPr>
+        <w:t>th-sa</w:t>
+      </w:r>
+      <w:r>
+        <w:t xml:space="preserve"> is expressed in (</w:t>
+      </w:r>
+      <w:r>
+        <w:rPr>
+          <w:highlight w:val="yellow"/>
+        </w:rPr>
+        <w:t>17</w:t>
+      </w:r>
+      <w:r>
+        <w:t>) to ensure that the junction temperature of any device does not exceed its maximum value (</w:t>
+      </w:r>
+      <w:proofErr w:type="spellStart"/>
+      <w:r>
+        <w:rPr>
+          <w:i/>
+        </w:rPr>
+        <w:t>T</w:t>
+      </w:r>
+      <w:r>
+        <w:rPr>
+          <w:i/>
+          <w:vertAlign w:val="subscript"/>
+        </w:rPr>
+        <w:t>jmax</w:t>
+      </w:r>
+      <w:proofErr w:type="spellEnd"/>
+      <w:r>
+        <w:t>). The thermal resistance of PCB and thermal interface material (TIM) are determined using manufacturer’s application notes [</w:t>
+      </w:r>
+      <w:r>
+        <w:rPr>
+          <w:highlight w:val="yellow"/>
+        </w:rPr>
+        <w:t>ref</w:t>
+      </w:r>
+      <w:r>
+        <w:t>].</w:t>
+      </w:r>
+      <w:r>
+        <w:t xml:space="preserve"> </w:t>
+      </w:r>
+      <w:r>
+        <w:t xml:space="preserve">Analytical models are used for heat sink, as the heat sink structure and range of size and fin geometry are established. The </w:t>
+      </w:r>
+      <w:r>
+        <w:t xml:space="preserve">fin geometry and </w:t>
+      </w:r>
+      <w:r>
+        <w:t xml:space="preserve">model of the heat sink is shown in Fig. </w:t>
+      </w:r>
+      <w:r>
+        <w:t>8</w:t>
+      </w:r>
+      <w:r>
+        <w:t>.</w:t>
+      </w:r>
+    </w:p>
+    <w:p>
+      <w:pPr>
+        <w:jc w:val="both"/>
+      </w:pPr>
+    </w:p>
+    <w:p>
+      <w:pPr>
+        <w:jc w:val="center"/>
+      </w:pPr>
+      <w:r>
+        <w:rPr>
+          <w:noProof/>
+          <w:lang w:val="en-US"/>
+        </w:rPr>
+        <w:drawing>
+          <wp:inline distT="0" distB="0" distL="0" distR="0">
+            <wp:extent cx="1662112" cy="858758"/>
+            <wp:effectExtent l="0" t="0" r="0" b="0"/>
+            <wp:docPr id="3" name="Picture 3"/>
+            <wp:cNvGraphicFramePr>
+              <a:graphicFrameLocks xmlns:a="http://schemas.openxmlformats.org/drawingml/2006/main" noChangeAspect="1"/>
+            </wp:cNvGraphicFramePr>
+            <a:graphic xmlns:a="http://schemas.openxmlformats.org/drawingml/2006/main">
+              <a:graphicData uri="http://schemas.openxmlformats.org/drawingml/2006/picture">
+                <pic:pic xmlns:pic="http://schemas.openxmlformats.org/drawingml/2006/picture">
+                  <pic:nvPicPr>
+                    <pic:cNvPr id="0" name="Picture 28"/>
+                    <pic:cNvPicPr>
+                      <a:picLocks noChangeAspect="1" noChangeArrowheads="1"/>
+                    </pic:cNvPicPr>
+                  </pic:nvPicPr>
+                  <pic:blipFill>
+                    <a:blip r:embed="rId22" cstate="print">
+                      <a:extLst>
+                        <a:ext uri="{28A0092B-C50C-407E-A947-70E740481C1C}">
+                          <a14:useLocalDpi xmlns:a14="http://schemas.microsoft.com/office/drawing/2010/main" val="0"/>
+                        </a:ext>
+                      </a:extLst>
+                    </a:blip>
+                    <a:srcRect/>
+                    <a:stretch>
+                      <a:fillRect/>
+                    </a:stretch>
+                  </pic:blipFill>
+                  <pic:spPr bwMode="auto">
+                    <a:xfrm>
+                      <a:off x="0" y="0"/>
+                      <a:ext cx="1675105" cy="865471"/>
+                    </a:xfrm>
+                    <a:prstGeom prst="rect">
+                      <a:avLst/>
+                    </a:prstGeom>
+                    <a:noFill/>
+                    <a:ln>
+                      <a:noFill/>
+                    </a:ln>
+                  </pic:spPr>
+                </pic:pic>
+              </a:graphicData>
+            </a:graphic>
+          </wp:inline>
+        </w:drawing>
+      </w:r>
+      <w:r>
+        <w:t xml:space="preserve"> </w:t>
+      </w:r>
+      <w:r>
+        <w:t xml:space="preserve">  </w:t>
+      </w:r>
+      <w:r>
+        <w:object w:dxaOrig="3631" w:dyaOrig="1501">
+          <v:shape id="_x0000_i1061" type="#_x0000_t75" style="width:109.05pt;height:45.15pt" o:ole="">
+            <v:imagedata r:id="rId23" o:title=""/>
+          </v:shape>
+          <o:OLEObject Type="Embed" ProgID="Visio.Drawing.15" ShapeID="_x0000_i1061" DrawAspect="Content" ObjectID="_1577184120" r:id="rId24"/>
+        </w:object>
+      </w:r>
+    </w:p>
+    <w:p>
+      <w:pPr>
+        <w:jc w:val="center"/>
+        <w:rPr>
+          <w:sz w:val="16"/>
+          <w:szCs w:val="16"/>
+        </w:rPr>
+      </w:pPr>
+      <w:r>
+        <w:rPr>
+          <w:sz w:val="16"/>
+          <w:szCs w:val="16"/>
+        </w:rPr>
+        <w:t>(a)</w:t>
+      </w:r>
+      <w:r>
+        <w:rPr>
+          <w:sz w:val="16"/>
+          <w:szCs w:val="16"/>
+        </w:rPr>
+        <w:tab/>
+      </w:r>
+      <w:r>
+        <w:rPr>
+          <w:sz w:val="16"/>
+          <w:szCs w:val="16"/>
+        </w:rPr>
+        <w:tab/>
+      </w:r>
+      <w:r>
+        <w:rPr>
+          <w:sz w:val="16"/>
+          <w:szCs w:val="16"/>
+        </w:rPr>
+        <w:tab/>
+      </w:r>
+      <w:r>
+        <w:rPr>
+          <w:sz w:val="16"/>
+          <w:szCs w:val="16"/>
+        </w:rPr>
+        <w:t xml:space="preserve">            </w:t>
+      </w:r>
+      <w:proofErr w:type="gramStart"/>
+      <w:r>
+        <w:rPr>
+          <w:sz w:val="16"/>
+          <w:szCs w:val="16"/>
+        </w:rPr>
+        <w:t xml:space="preserve">   </w:t>
+      </w:r>
+      <w:r>
+        <w:rPr>
+          <w:sz w:val="16"/>
+          <w:szCs w:val="16"/>
+        </w:rPr>
+        <w:t>(</w:t>
+      </w:r>
+      <w:proofErr w:type="gramEnd"/>
+      <w:r>
+        <w:rPr>
+          <w:sz w:val="16"/>
+          <w:szCs w:val="16"/>
+        </w:rPr>
+        <w:t>b</w:t>
+      </w:r>
+      <w:r>
+        <w:rPr>
+          <w:sz w:val="16"/>
+          <w:szCs w:val="16"/>
+        </w:rPr>
+        <w:t>)</w:t>
+      </w:r>
+    </w:p>
+    <w:p>
+      <w:pPr>
+        <w:jc w:val="center"/>
+      </w:pPr>
+      <w:r>
+        <w:t xml:space="preserve">Figure </w:t>
+      </w:r>
+      <w:r>
+        <w:t>7</w:t>
+      </w:r>
+      <w:r>
+        <w:t xml:space="preserve">. </w:t>
+      </w:r>
+      <w:r>
+        <w:t>(a) Thermal model structure</w:t>
+      </w:r>
+      <w:r>
+        <w:t xml:space="preserve"> </w:t>
+      </w:r>
+      <w:r>
+        <w:t>[</w:t>
+      </w:r>
+      <w:r>
+        <w:rPr>
+          <w:highlight w:val="yellow"/>
+        </w:rPr>
+        <w:t>ref</w:t>
+      </w:r>
+      <w:r>
+        <w:t>]</w:t>
+      </w:r>
+      <w:r>
+        <w:t xml:space="preserve"> (b) Lumped parameter thermal equivalent circuit</w:t>
+      </w:r>
+    </w:p>
+    <w:p>
+      <w:pPr>
+        <w:jc w:val="center"/>
+      </w:pPr>
+    </w:p>
+    <w:tbl>
+      <w:tblPr>
+        <w:tblStyle w:val="TableGrid"/>
+        <w:tblW w:w="0" w:type="auto"/>
+        <w:jc w:val="center"/>
+        <w:tblBorders>
+          <w:top w:val="none" w:sz="0" w:space="0" w:color="auto"/>
+          <w:left w:val="none" w:sz="0" w:space="0" w:color="auto"/>
+          <w:bottom w:val="none" w:sz="0" w:space="0" w:color="auto"/>
+          <w:right w:val="none" w:sz="0" w:space="0" w:color="auto"/>
+          <w:insideH w:val="none" w:sz="0" w:space="0" w:color="auto"/>
+          <w:insideV w:val="none" w:sz="0" w:space="0" w:color="auto"/>
+        </w:tblBorders>
+        <w:tblLook w:val="04A0" w:firstRow="1" w:lastRow="0" w:firstColumn="1" w:lastColumn="0" w:noHBand="0" w:noVBand="1"/>
+      </w:tblPr>
+      <w:tblGrid>
+        <w:gridCol w:w="4439"/>
+        <w:gridCol w:w="550"/>
+      </w:tblGrid>
+      <w:tr>
+        <w:trPr>
+          <w:jc w:val="center"/>
+        </w:trPr>
+        <w:tc>
+          <w:tcPr>
+            <w:tcW w:w="4439" w:type="dxa"/>
+            <w:vAlign w:val="center"/>
+          </w:tcPr>
+          <w:p>
+            <w:pPr>
+              <w:spacing w:before="40" w:after="40"/>
+              <w:jc w:val="center"/>
+              <w:rPr>
+                <w:sz w:val="18"/>
+                <w:szCs w:val="18"/>
+              </w:rPr>
+            </w:pPr>
+            <m:oMathPara>
+              <m:oMath>
+                <m:sSub>
+                  <m:sSubPr>
+                    <m:ctrlPr>
+                      <w:rPr>
+                        <w:rFonts w:ascii="Cambria Math" w:hAnsi="Cambria Math"/>
+                        <w:i/>
+                        <w:sz w:val="18"/>
+                        <w:szCs w:val="18"/>
+                      </w:rPr>
+                    </m:ctrlPr>
+                  </m:sSubPr>
+                  <m:e>
+                    <m:r>
+                      <w:rPr>
+                        <w:rFonts w:ascii="Cambria Math" w:hAnsi="Cambria Math"/>
+                        <w:sz w:val="18"/>
+                        <w:szCs w:val="18"/>
+                      </w:rPr>
+                      <m:t>R</m:t>
+                    </m:r>
+                  </m:e>
+                  <m:sub>
+                    <m:r>
+                      <w:rPr>
+                        <w:rFonts w:ascii="Cambria Math" w:hAnsi="Cambria Math"/>
+                        <w:sz w:val="18"/>
+                        <w:szCs w:val="18"/>
+                      </w:rPr>
+                      <m:t>th-sa</m:t>
+                    </m:r>
+                  </m:sub>
+                </m:sSub>
+                <m:r>
+                  <w:rPr>
+                    <w:rFonts w:ascii="Cambria Math" w:hAnsi="Cambria Math"/>
+                    <w:sz w:val="18"/>
+                    <w:szCs w:val="18"/>
+                  </w:rPr>
+                  <m:t>=</m:t>
+                </m:r>
+                <m:d>
+                  <m:dPr>
+                    <m:ctrlPr>
+                      <w:rPr>
+                        <w:rFonts w:ascii="Cambria Math" w:hAnsi="Cambria Math"/>
+                        <w:i/>
+                        <w:sz w:val="18"/>
+                        <w:szCs w:val="18"/>
+                      </w:rPr>
+                    </m:ctrlPr>
+                  </m:dPr>
+                  <m:e>
+                    <m:sSub>
+                      <m:sSubPr>
+                        <m:ctrlPr>
+                          <w:rPr>
+                            <w:rFonts w:ascii="Cambria Math" w:hAnsi="Cambria Math"/>
+                            <w:i/>
+                            <w:sz w:val="18"/>
+                            <w:szCs w:val="18"/>
+                          </w:rPr>
+                        </m:ctrlPr>
+                      </m:sSubPr>
+                      <m:e>
+                        <m:r>
+                          <w:rPr>
+                            <w:rFonts w:ascii="Cambria Math" w:hAnsi="Cambria Math"/>
+                            <w:sz w:val="18"/>
+                            <w:szCs w:val="18"/>
+                          </w:rPr>
+                          <m:t>T</m:t>
+                        </m:r>
+                      </m:e>
+                      <m:sub>
+                        <m:r>
+                          <w:rPr>
+                            <w:rFonts w:ascii="Cambria Math" w:hAnsi="Cambria Math"/>
+                            <w:sz w:val="18"/>
+                            <w:szCs w:val="18"/>
+                          </w:rPr>
+                          <m:t>jmax</m:t>
+                        </m:r>
+                      </m:sub>
+                    </m:sSub>
+                    <m:r>
+                      <w:rPr>
+                        <w:rFonts w:ascii="Cambria Math" w:hAnsi="Cambria Math"/>
+                        <w:sz w:val="18"/>
+                        <w:szCs w:val="18"/>
+                      </w:rPr>
+                      <m:t>-</m:t>
+                    </m:r>
+                    <m:sSub>
+                      <m:sSubPr>
+                        <m:ctrlPr>
+                          <w:rPr>
+                            <w:rFonts w:ascii="Cambria Math" w:hAnsi="Cambria Math"/>
+                            <w:i/>
+                            <w:sz w:val="18"/>
+                            <w:szCs w:val="18"/>
+                          </w:rPr>
+                        </m:ctrlPr>
+                      </m:sSubPr>
+                      <m:e>
+                        <m:r>
+                          <w:rPr>
+                            <w:rFonts w:ascii="Cambria Math" w:hAnsi="Cambria Math"/>
+                            <w:sz w:val="18"/>
+                            <w:szCs w:val="18"/>
+                          </w:rPr>
+                          <m:t>T</m:t>
+                        </m:r>
+                      </m:e>
+                      <m:sub>
+                        <m:r>
+                          <w:rPr>
+                            <w:rFonts w:ascii="Cambria Math" w:hAnsi="Cambria Math"/>
+                            <w:sz w:val="18"/>
+                            <w:szCs w:val="18"/>
+                          </w:rPr>
+                          <m:t>amb</m:t>
+                        </m:r>
+                      </m:sub>
+                    </m:sSub>
+                  </m:e>
+                </m:d>
+                <m:r>
+                  <w:rPr>
+                    <w:rFonts w:ascii="Cambria Math" w:hAnsi="Cambria Math"/>
+                    <w:sz w:val="18"/>
+                    <w:szCs w:val="18"/>
+                  </w:rPr>
+                  <m:t>/</m:t>
+                </m:r>
+                <m:d>
+                  <m:dPr>
+                    <m:ctrlPr>
+                      <w:rPr>
+                        <w:rFonts w:ascii="Cambria Math" w:hAnsi="Cambria Math"/>
+                        <w:i/>
+                        <w:sz w:val="18"/>
+                        <w:szCs w:val="18"/>
+                      </w:rPr>
+                    </m:ctrlPr>
+                  </m:dPr>
+                  <m:e>
+                    <m:r>
+                      <w:rPr>
+                        <w:rFonts w:ascii="Cambria Math" w:hAnsi="Cambria Math"/>
+                        <w:sz w:val="18"/>
+                        <w:szCs w:val="18"/>
+                      </w:rPr>
+                      <m:t>n</m:t>
+                    </m:r>
+                    <m:sSub>
+                      <m:sSubPr>
+                        <m:ctrlPr>
+                          <w:rPr>
+                            <w:rFonts w:ascii="Cambria Math" w:hAnsi="Cambria Math"/>
+                            <w:i/>
+                            <w:sz w:val="18"/>
+                            <w:szCs w:val="18"/>
+                          </w:rPr>
+                        </m:ctrlPr>
+                      </m:sSubPr>
+                      <m:e>
+                        <m:r>
+                          <w:rPr>
+                            <w:rFonts w:ascii="Cambria Math" w:hAnsi="Cambria Math"/>
+                            <w:sz w:val="18"/>
+                            <w:szCs w:val="18"/>
+                          </w:rPr>
+                          <m:t>P</m:t>
+                        </m:r>
+                      </m:e>
+                      <m:sub>
+                        <m:r>
+                          <w:rPr>
+                            <w:rFonts w:ascii="Cambria Math" w:hAnsi="Cambria Math"/>
+                            <w:sz w:val="18"/>
+                            <w:szCs w:val="18"/>
+                          </w:rPr>
+                          <m:t>loss</m:t>
+                        </m:r>
+                      </m:sub>
+                    </m:sSub>
+                  </m:e>
+                </m:d>
+                <m:r>
+                  <w:rPr>
+                    <w:rFonts w:ascii="Cambria Math" w:hAnsi="Cambria Math"/>
+                    <w:sz w:val="18"/>
+                    <w:szCs w:val="18"/>
+                  </w:rPr>
+                  <m:t>-</m:t>
+                </m:r>
+                <m:sSub>
+                  <m:sSubPr>
+                    <m:ctrlPr>
+                      <w:rPr>
+                        <w:rFonts w:ascii="Cambria Math" w:hAnsi="Cambria Math"/>
+                        <w:i/>
+                        <w:sz w:val="18"/>
+                        <w:szCs w:val="18"/>
+                      </w:rPr>
+                    </m:ctrlPr>
+                  </m:sSubPr>
+                  <m:e>
+                    <m:r>
+                      <w:rPr>
+                        <w:rFonts w:ascii="Cambria Math" w:hAnsi="Cambria Math"/>
+                        <w:sz w:val="18"/>
+                        <w:szCs w:val="18"/>
+                      </w:rPr>
+                      <m:t>R</m:t>
+                    </m:r>
+                  </m:e>
+                  <m:sub>
+                    <m:r>
+                      <w:rPr>
+                        <w:rFonts w:ascii="Cambria Math" w:hAnsi="Cambria Math"/>
+                        <w:sz w:val="18"/>
+                        <w:szCs w:val="18"/>
+                      </w:rPr>
+                      <m:t>th1</m:t>
+                    </m:r>
+                  </m:sub>
+                </m:sSub>
+                <m:r>
+                  <w:rPr>
+                    <w:rFonts w:ascii="Cambria Math" w:hAnsi="Cambria Math"/>
+                    <w:sz w:val="18"/>
+                    <w:szCs w:val="18"/>
+                  </w:rPr>
+                  <m:t>/n</m:t>
+                </m:r>
+              </m:oMath>
+            </m:oMathPara>
+          </w:p>
+        </w:tc>
+        <w:tc>
+          <w:tcPr>
+            <w:tcW w:w="550" w:type="dxa"/>
+            <w:vAlign w:val="center"/>
+          </w:tcPr>
+          <w:p>
+            <w:pPr>
+              <w:spacing w:before="40" w:after="40"/>
+              <w:jc w:val="center"/>
+            </w:pPr>
+            <w:r>
+              <w:rPr>
+                <w:highlight w:val="yellow"/>
+              </w:rPr>
+              <w:t>(</w:t>
+            </w:r>
+            <w:r>
+              <w:rPr>
+                <w:highlight w:val="yellow"/>
+              </w:rPr>
+              <w:t>17</w:t>
+            </w:r>
+            <w:r>
+              <w:rPr>
+                <w:highlight w:val="yellow"/>
+              </w:rPr>
+              <w:t>)</w:t>
+            </w:r>
+          </w:p>
+        </w:tc>
+      </w:tr>
+    </w:tbl>
+    <w:p>
+      <w:pPr>
+        <w:jc w:val="both"/>
+      </w:pPr>
+    </w:p>
+    <w:p>
+      <w:pPr>
+        <w:jc w:val="both"/>
+      </w:pPr>
+    </w:p>
+    <w:p>
+      <w:pPr>
+        <w:jc w:val="both"/>
+      </w:pPr>
+    </w:p>
+    <w:p>
+      <w:pPr>
+        <w:jc w:val="both"/>
+      </w:pPr>
+    </w:p>
+    <w:p>
+      <w:pPr>
+        <w:jc w:val="center"/>
+      </w:pPr>
+    </w:p>
+    <w:p>
+      <w:pPr>
+        <w:jc w:val="center"/>
+      </w:pPr>
+      <w:r>
+        <w:t>Fig</w:t>
+      </w:r>
+      <w:r>
+        <w:t>ure</w:t>
+      </w:r>
+      <w:r>
+        <w:t xml:space="preserve"> </w:t>
+      </w:r>
+      <w:r>
+        <w:t>8</w:t>
+      </w:r>
+      <w:r>
+        <w:t>. The model of the heat sink</w:t>
+      </w:r>
+    </w:p>
+    <w:p>
+      <w:pPr>
+        <w:jc w:val="both"/>
+      </w:pPr>
+    </w:p>
+    <w:p>
+      <w:pPr>
+        <w:jc w:val="both"/>
+      </w:pPr>
+      <w:r>
+        <w:t>Extruded fin channel length</w:t>
+      </w:r>
+    </w:p>
+    <w:p>
+      <w:pPr>
+        <w:jc w:val="both"/>
+      </w:pPr>
+    </w:p>
+    <w:p>
+      <w:pPr>
+        <w:jc w:val="both"/>
+      </w:pPr>
+    </w:p>
+    <w:p>
+      <w:pPr>
+        <w:pStyle w:val="SubSection"/>
+        <w:outlineLvl w:val="0"/>
+      </w:pPr>
+      <w:r>
+        <w:t xml:space="preserve">2.4 </w:t>
+      </w:r>
+      <w:r>
+        <w:t>Geometrical</w:t>
+      </w:r>
+      <w:r>
+        <w:t xml:space="preserve"> </w:t>
+      </w:r>
+      <w:r>
+        <w:t>sub-</w:t>
+      </w:r>
+      <w:r>
+        <w:t xml:space="preserve">model </w:t>
+      </w:r>
+    </w:p>
+    <w:p>
+      <w:pPr>
+        <w:pStyle w:val="List"/>
+        <w:ind w:left="0" w:firstLine="0"/>
+      </w:pPr>
+      <w:r>
+        <w:t xml:space="preserve">A, B, J </w:t>
+      </w:r>
+      <w:proofErr w:type="spellStart"/>
+      <w:r>
+        <w:t>neye</w:t>
+      </w:r>
+      <w:proofErr w:type="spellEnd"/>
+      <w:r>
+        <w:t xml:space="preserve"> </w:t>
+      </w:r>
+      <w:proofErr w:type="spellStart"/>
+      <w:r>
+        <w:t>göre</w:t>
+      </w:r>
+      <w:proofErr w:type="spellEnd"/>
+      <w:r>
+        <w:t xml:space="preserve"> </w:t>
+      </w:r>
+      <w:proofErr w:type="spellStart"/>
+      <w:r>
+        <w:t>seçildi</w:t>
+      </w:r>
+      <w:proofErr w:type="spellEnd"/>
+      <w:r>
+        <w:t xml:space="preserve"> (</w:t>
+      </w:r>
+      <w:r>
+        <w:rPr>
+          <w:highlight w:val="cyan"/>
+        </w:rPr>
+        <w:t>ref</w:t>
+      </w:r>
+      <w:r>
+        <w:t>)</w:t>
+      </w:r>
+    </w:p>
+    <w:p>
+      <w:pPr>
+        <w:jc w:val="both"/>
+      </w:pPr>
+    </w:p>
+    <w:p>
+      <w:pPr>
+        <w:jc w:val="both"/>
+      </w:pPr>
+      <w:r>
+        <w:t>The basic objective function, the volumetric power density (</w:t>
+      </w:r>
+      <w:proofErr w:type="spellStart"/>
+      <w:r>
+        <w:rPr>
+          <w:i/>
+        </w:rPr>
+        <w:t>PD</w:t>
+      </w:r>
+      <w:r>
+        <w:rPr>
+          <w:i/>
+          <w:vertAlign w:val="subscript"/>
+        </w:rPr>
+        <w:t>v</w:t>
+      </w:r>
+      <w:proofErr w:type="spellEnd"/>
+      <w:r>
+        <w:t>) of the system is determined using the dimensions of each part as shown in Fig. X, as in 1.</w:t>
+      </w:r>
+    </w:p>
+    <w:p>
+      <w:pPr>
+        <w:jc w:val="both"/>
+      </w:pPr>
+    </w:p>
+    <w:p>
+      <w:pPr>
+        <w:jc w:val="center"/>
+      </w:pPr>
+      <w:r>
+        <w:object w:dxaOrig="2580" w:dyaOrig="1740">
+          <v:shape id="_x0000_i1033" type="#_x0000_t75" style="width:135.4pt;height:91.35pt" o:ole="">
+            <v:imagedata r:id="rId25" o:title=""/>
+          </v:shape>
+          <o:OLEObject Type="Embed" ProgID="Visio.Drawing.15" ShapeID="_x0000_i1033" DrawAspect="Content" ObjectID="_1577184121" r:id="rId26"/>
+        </w:object>
+      </w:r>
+    </w:p>
+    <w:p>
+      <w:pPr>
+        <w:jc w:val="both"/>
+      </w:pPr>
+      <w:r>
+        <w:t>F</w:t>
+      </w:r>
+      <w:r>
+        <w:t xml:space="preserve">igure </w:t>
+      </w:r>
+      <w:r>
+        <w:rPr>
+          <w:highlight w:val="yellow"/>
+        </w:rPr>
+        <w:t>X</w:t>
+      </w:r>
+      <w:r>
+        <w:t>. Calculation of the overall system power density</w:t>
+      </w:r>
+    </w:p>
+    <w:p>
+      <w:pPr>
+        <w:jc w:val="both"/>
+      </w:pPr>
+    </w:p>
+    <w:p>
+      <w:pPr>
+        <w:pStyle w:val="List"/>
+        <w:ind w:left="283" w:firstLine="0"/>
+      </w:pPr>
+      <w:r>
+        <w:tab/>
+        <w:t xml:space="preserve">    </w:t>
+      </w:r>
+      <w:proofErr w:type="spellStart"/>
+      <w:r>
+        <w:t>PD</w:t>
+      </w:r>
+      <w:r>
+        <w:rPr>
+          <w:vertAlign w:val="subscript"/>
+        </w:rPr>
+        <w:t>v</w:t>
+      </w:r>
+      <w:proofErr w:type="spellEnd"/>
+      <w:r>
+        <w:t xml:space="preserve"> = P</w:t>
+      </w:r>
+      <w:r>
+        <w:rPr>
+          <w:vertAlign w:val="subscript"/>
+        </w:rPr>
+        <w:t>out</w:t>
+      </w:r>
+      <w:r>
+        <w:t>/[(π(D</w:t>
+      </w:r>
+      <w:r>
+        <w:rPr>
+          <w:vertAlign w:val="subscript"/>
+        </w:rPr>
+        <w:t>os</w:t>
+      </w:r>
+      <w:r>
+        <w:t>/2)</w:t>
+      </w:r>
+      <w:r>
+        <w:rPr>
+          <w:vertAlign w:val="superscript"/>
+        </w:rPr>
+        <w:t>2</w:t>
+      </w:r>
+      <w:r>
+        <w:t>(</w:t>
+      </w:r>
+      <w:proofErr w:type="spellStart"/>
+      <w:r>
+        <w:t>H</w:t>
+      </w:r>
+      <w:r>
+        <w:rPr>
+          <w:vertAlign w:val="subscript"/>
+        </w:rPr>
+        <w:t>hs</w:t>
+      </w:r>
+      <w:r>
+        <w:t>+H</w:t>
+      </w:r>
+      <w:r>
+        <w:rPr>
+          <w:vertAlign w:val="subscript"/>
+        </w:rPr>
+        <w:t>cap</w:t>
+      </w:r>
+      <w:r>
+        <w:t>+L</w:t>
+      </w:r>
+      <w:r>
+        <w:rPr>
+          <w:vertAlign w:val="subscript"/>
+        </w:rPr>
+        <w:t>s</w:t>
+      </w:r>
+      <w:r>
+        <w:t>+L</w:t>
+      </w:r>
+      <w:r>
+        <w:rPr>
+          <w:vertAlign w:val="subscript"/>
+        </w:rPr>
+        <w:t>s</w:t>
+      </w:r>
+      <w:proofErr w:type="spellEnd"/>
+      <w:r>
+        <w:t>)]</w:t>
+      </w:r>
+      <w:r>
+        <w:tab/>
+        <w:t>(</w:t>
+      </w:r>
+      <w:r>
+        <w:rPr>
+          <w:highlight w:val="yellow"/>
+        </w:rPr>
+        <w:t>1</w:t>
+      </w:r>
+      <w:r>
+        <w:t>)</w:t>
+      </w:r>
+    </w:p>
+    <w:p>
+      <w:pPr>
+        <w:jc w:val="both"/>
+      </w:pPr>
+    </w:p>
+    <w:p>
+      <w:pPr>
+        <w:jc w:val="both"/>
+      </w:pPr>
+    </w:p>
+    <w:p>
+      <w:pPr>
+        <w:jc w:val="both"/>
+      </w:pPr>
+      <w:r>
+        <w:t xml:space="preserve">W/kg da </w:t>
+      </w:r>
+      <w:proofErr w:type="spellStart"/>
+      <w:r>
+        <w:t>dahil</w:t>
+      </w:r>
+      <w:proofErr w:type="spellEnd"/>
+      <w:r>
+        <w:t xml:space="preserve"> </w:t>
+      </w:r>
+      <w:proofErr w:type="spellStart"/>
+      <w:r>
+        <w:t>edilebilir</w:t>
+      </w:r>
+      <w:proofErr w:type="spellEnd"/>
+      <w:r>
+        <w:t xml:space="preserve"> mi?</w:t>
+      </w:r>
+    </w:p>
+    <w:p>
+      <w:pPr>
+        <w:jc w:val="both"/>
+      </w:pPr>
+    </w:p>
+    <w:p>
+      <w:pPr>
+        <w:jc w:val="both"/>
+      </w:pPr>
+      <w:r>
+        <w:rPr>
+          <w:highlight w:val="cyan"/>
+        </w:rPr>
+        <w:t xml:space="preserve">Volume </w:t>
+      </w:r>
+      <w:proofErr w:type="spellStart"/>
+      <w:r>
+        <w:rPr>
+          <w:highlight w:val="cyan"/>
+        </w:rPr>
+        <w:t>formüllerini</w:t>
+      </w:r>
+      <w:proofErr w:type="spellEnd"/>
+      <w:r>
+        <w:rPr>
+          <w:highlight w:val="cyan"/>
+        </w:rPr>
+        <w:t xml:space="preserve"> </w:t>
+      </w:r>
+      <w:proofErr w:type="spellStart"/>
+      <w:r>
+        <w:rPr>
+          <w:highlight w:val="cyan"/>
+        </w:rPr>
+        <w:t>verelim</w:t>
+      </w:r>
+      <w:proofErr w:type="spellEnd"/>
+      <w:r>
+        <w:rPr>
+          <w:highlight w:val="cyan"/>
+        </w:rPr>
+        <w:t xml:space="preserve"> mi?</w:t>
+      </w:r>
+      <w:r>
+        <w:t xml:space="preserve"> </w:t>
+      </w:r>
+      <w:proofErr w:type="spellStart"/>
+      <w:r>
+        <w:rPr>
+          <w:highlight w:val="yellow"/>
+        </w:rPr>
+        <w:t>hayır</w:t>
+      </w:r>
+      <w:proofErr w:type="spellEnd"/>
+      <w:proofErr w:type="gramStart"/>
+      <w:r>
+        <w:rPr>
+          <w:highlight w:val="yellow"/>
+        </w:rPr>
+        <w:t>…..</w:t>
+      </w:r>
+      <w:proofErr w:type="gramEnd"/>
+    </w:p>
+    <w:p>
+      <w:pPr>
+        <w:jc w:val="both"/>
+      </w:pPr>
       <w:bookmarkStart w:id="0" w:name="_GoBack"/>
       <w:bookmarkEnd w:id="0"/>
     </w:p>
     <w:p>
       <w:pPr>
-        <w:pStyle w:val="List"/>
-        <w:ind w:left="0" w:firstLine="0"/>
-      </w:pPr>
-      <w:r>
-        <w:rPr>
-          <w:highlight w:val="cyan"/>
-        </w:rPr>
-        <w:t>Fill</w:t>
-      </w:r>
-      <w:r>
-        <w:rPr>
-          <w:highlight w:val="cyan"/>
-        </w:rPr>
-        <w:t xml:space="preserve"> factor </w:t>
-      </w:r>
-      <w:proofErr w:type="spellStart"/>
-      <w:r>
-        <w:rPr>
-          <w:highlight w:val="cyan"/>
-        </w:rPr>
-        <w:t>normalde</w:t>
-      </w:r>
-      <w:proofErr w:type="spellEnd"/>
-      <w:r>
-        <w:rPr>
-          <w:highlight w:val="cyan"/>
-        </w:rPr>
-        <w:t xml:space="preserve"> </w:t>
-      </w:r>
-      <w:proofErr w:type="spellStart"/>
-      <w:r>
-        <w:rPr>
-          <w:highlight w:val="cyan"/>
-        </w:rPr>
-        <w:t>concentratedlarda</w:t>
-      </w:r>
-      <w:proofErr w:type="spellEnd"/>
-      <w:r>
-        <w:rPr>
-          <w:highlight w:val="cyan"/>
-        </w:rPr>
-        <w:t xml:space="preserve"> </w:t>
-      </w:r>
-      <w:proofErr w:type="spellStart"/>
-      <w:r>
-        <w:rPr>
-          <w:highlight w:val="cyan"/>
-        </w:rPr>
-        <w:t>yüksek</w:t>
-      </w:r>
-      <w:proofErr w:type="spellEnd"/>
-      <w:r>
-        <w:rPr>
-          <w:highlight w:val="cyan"/>
-        </w:rPr>
-        <w:t xml:space="preserve">. Biz ease of </w:t>
-      </w:r>
-      <w:proofErr w:type="spellStart"/>
-      <w:r>
-        <w:rPr>
-          <w:highlight w:val="cyan"/>
-        </w:rPr>
-        <w:t>manuf</w:t>
-      </w:r>
-      <w:proofErr w:type="spellEnd"/>
-      <w:r>
-        <w:rPr>
-          <w:highlight w:val="cyan"/>
-        </w:rPr>
-        <w:t xml:space="preserve"> da </w:t>
-      </w:r>
-      <w:proofErr w:type="spellStart"/>
-      <w:r>
-        <w:rPr>
-          <w:highlight w:val="cyan"/>
-        </w:rPr>
-        <w:t>düşündük</w:t>
-      </w:r>
-      <w:proofErr w:type="spellEnd"/>
-      <w:r>
-        <w:rPr>
-          <w:highlight w:val="cyan"/>
-        </w:rPr>
-        <w:t>.</w:t>
-      </w:r>
-    </w:p>
-    <w:p>
-      <w:pPr>
-        <w:pStyle w:val="List"/>
-        <w:ind w:left="0" w:firstLine="0"/>
-      </w:pPr>
-    </w:p>
-    <w:p>
-      <w:pPr>
-        <w:pStyle w:val="List"/>
-        <w:ind w:left="0" w:firstLine="0"/>
-      </w:pPr>
-      <w:r>
-        <w:t>AWG wire selection</w:t>
-      </w:r>
-    </w:p>
-    <w:p>
-      <w:pPr>
-        <w:jc w:val="both"/>
-      </w:pPr>
-      <w:r>
-        <w:t>M250-50A core material</w:t>
-      </w:r>
-    </w:p>
-    <w:p>
-      <w:pPr>
-        <w:jc w:val="both"/>
-      </w:pPr>
-      <w:r>
-        <w:t>NeFe40 magnet</w:t>
-      </w:r>
-    </w:p>
-    <w:p>
-      <w:pPr>
-        <w:pStyle w:val="List"/>
-        <w:ind w:left="0" w:firstLine="0"/>
-      </w:pPr>
-    </w:p>
-    <w:p>
-      <w:pPr>
-        <w:pStyle w:val="List"/>
-        <w:ind w:left="0" w:firstLine="0"/>
-      </w:pPr>
-      <w:r>
-        <w:t xml:space="preserve">For core loss, the selected lamination data is used in several FEA simulations to determine the core loss density with the selected maximum flux density values in several parts of the core. As a result, a core loss density of </w:t>
-      </w:r>
-      <w:r>
-        <w:rPr>
-          <w:highlight w:val="cyan"/>
-        </w:rPr>
-        <w:t>4 W/kg</w:t>
-      </w:r>
-      <w:r>
-        <w:t xml:space="preserve"> is obtained in worst case and used for the determination of the machine core loss by using the calculated core mass.</w:t>
-      </w:r>
-    </w:p>
-    <w:p>
-      <w:pPr>
-        <w:pStyle w:val="List"/>
-        <w:ind w:left="0" w:firstLine="0"/>
-      </w:pPr>
-      <w:r>
-        <w:t xml:space="preserve">Windings are at 75 </w:t>
-      </w:r>
-      <w:r>
-        <w:rPr>
-          <w:vertAlign w:val="superscript"/>
-        </w:rPr>
-        <w:t>0</w:t>
-      </w:r>
-      <w:r>
-        <w:t>C</w:t>
-      </w:r>
-    </w:p>
-    <w:p>
-      <w:pPr>
-        <w:pStyle w:val="List"/>
-        <w:ind w:left="0" w:firstLine="0"/>
-      </w:pPr>
-      <w:r>
-        <w:t>Vector control is assumed</w:t>
-      </w:r>
-    </w:p>
-    <w:p>
-      <w:pPr>
-        <w:pStyle w:val="List"/>
-        <w:ind w:left="0" w:firstLine="0"/>
-      </w:pPr>
-    </w:p>
-    <w:p>
-      <w:pPr>
-        <w:pStyle w:val="List"/>
-        <w:ind w:left="0" w:firstLine="0"/>
-      </w:pPr>
-      <w:r>
-        <w:rPr>
-          <w:highlight w:val="yellow"/>
-        </w:rPr>
-        <w:t xml:space="preserve">Cogging torque </w:t>
-      </w:r>
-      <w:proofErr w:type="spellStart"/>
-      <w:r>
-        <w:rPr>
-          <w:highlight w:val="yellow"/>
-        </w:rPr>
-        <w:t>ve</w:t>
-      </w:r>
-      <w:proofErr w:type="spellEnd"/>
-      <w:r>
-        <w:rPr>
-          <w:highlight w:val="yellow"/>
-        </w:rPr>
-        <w:t xml:space="preserve"> torque </w:t>
-      </w:r>
-      <w:proofErr w:type="spellStart"/>
-      <w:r>
-        <w:rPr>
-          <w:highlight w:val="yellow"/>
-        </w:rPr>
-        <w:t>ripple’dan</w:t>
-      </w:r>
-      <w:proofErr w:type="spellEnd"/>
-      <w:r>
-        <w:rPr>
-          <w:highlight w:val="yellow"/>
-        </w:rPr>
-        <w:t xml:space="preserve"> </w:t>
-      </w:r>
-      <w:proofErr w:type="spellStart"/>
-      <w:r>
-        <w:rPr>
-          <w:highlight w:val="yellow"/>
-        </w:rPr>
-        <w:t>nasıl</w:t>
-      </w:r>
-      <w:proofErr w:type="spellEnd"/>
-      <w:r>
-        <w:rPr>
-          <w:highlight w:val="yellow"/>
-        </w:rPr>
-        <w:t xml:space="preserve"> </w:t>
-      </w:r>
-      <w:proofErr w:type="spellStart"/>
-      <w:r>
-        <w:rPr>
-          <w:highlight w:val="yellow"/>
-        </w:rPr>
-        <w:t>bahsedelim</w:t>
-      </w:r>
-      <w:proofErr w:type="spellEnd"/>
-      <w:r>
-        <w:rPr>
-          <w:highlight w:val="yellow"/>
-        </w:rPr>
-        <w:t>??</w:t>
-      </w:r>
-    </w:p>
-    <w:p>
-      <w:pPr>
-        <w:pStyle w:val="SubSection"/>
-        <w:outlineLvl w:val="0"/>
-      </w:pPr>
-      <w:r>
-        <w:t xml:space="preserve">2.3 Thermal </w:t>
-      </w:r>
-      <w:r>
-        <w:t>sub-</w:t>
-      </w:r>
-      <w:r>
-        <w:t>model</w:t>
-      </w:r>
-    </w:p>
-    <w:p>
-      <w:pPr>
-        <w:jc w:val="both"/>
-      </w:pPr>
-      <w:r>
-        <w:t xml:space="preserve">Equations </w:t>
-      </w:r>
-    </w:p>
-    <w:p>
-      <w:pPr>
-        <w:jc w:val="both"/>
-      </w:pPr>
-    </w:p>
-    <w:p>
-      <w:pPr>
-        <w:jc w:val="center"/>
-      </w:pPr>
-      <w:r>
-        <w:object w:dxaOrig="3645" w:dyaOrig="1515">
-          <v:shape id="_x0000_i1026" type="#_x0000_t75" style="width:155.5pt;height:64.5pt" o:ole="">
-            <v:imagedata r:id="rId22" o:title=""/>
-          </v:shape>
-          <o:OLEObject Type="Embed" ProgID="Visio.Drawing.15" ShapeID="_x0000_i1026" DrawAspect="Content" ObjectID="_1577141441" r:id="rId23"/>
-        </w:object>
-      </w:r>
-    </w:p>
-    <w:p>
-      <w:pPr>
-        <w:jc w:val="both"/>
-      </w:pPr>
-    </w:p>
-    <w:p>
-      <w:pPr>
-        <w:jc w:val="center"/>
-      </w:pPr>
-      <w:r>
-        <w:t xml:space="preserve">Figure </w:t>
-      </w:r>
-      <w:r>
-        <w:rPr>
-          <w:highlight w:val="yellow"/>
-        </w:rPr>
-        <w:t>X</w:t>
-      </w:r>
-      <w:r>
-        <w:t>. Lumped parameter thermal equivalent circuit at steady state</w:t>
-      </w:r>
-    </w:p>
-    <w:p>
-      <w:pPr>
-        <w:jc w:val="both"/>
-      </w:pPr>
-    </w:p>
-    <w:p>
-      <w:pPr>
-        <w:jc w:val="both"/>
-      </w:pPr>
-      <w:r>
-        <w:t xml:space="preserve">Reliability den </w:t>
-      </w:r>
-      <w:proofErr w:type="spellStart"/>
-      <w:r>
-        <w:t>dolayı</w:t>
-      </w:r>
-      <w:proofErr w:type="spellEnd"/>
-      <w:r>
-        <w:t xml:space="preserve"> </w:t>
-      </w:r>
-      <w:proofErr w:type="spellStart"/>
-      <w:r>
-        <w:t>ve</w:t>
-      </w:r>
-      <w:proofErr w:type="spellEnd"/>
-      <w:r>
-        <w:t xml:space="preserve"> </w:t>
-      </w:r>
-      <w:proofErr w:type="spellStart"/>
-      <w:r>
-        <w:t>hıza</w:t>
-      </w:r>
-      <w:proofErr w:type="spellEnd"/>
-      <w:r>
-        <w:t xml:space="preserve"> </w:t>
-      </w:r>
-      <w:proofErr w:type="spellStart"/>
-      <w:r>
-        <w:t>bağlı</w:t>
-      </w:r>
-      <w:proofErr w:type="spellEnd"/>
-      <w:r>
-        <w:t xml:space="preserve"> </w:t>
-      </w:r>
-      <w:proofErr w:type="spellStart"/>
-      <w:r>
-        <w:t>olduğu</w:t>
-      </w:r>
-      <w:proofErr w:type="spellEnd"/>
-      <w:r>
-        <w:t xml:space="preserve"> </w:t>
-      </w:r>
-      <w:proofErr w:type="spellStart"/>
-      <w:r>
-        <w:t>için</w:t>
-      </w:r>
-      <w:proofErr w:type="spellEnd"/>
-      <w:r>
-        <w:t xml:space="preserve"> Fan </w:t>
-      </w:r>
-      <w:proofErr w:type="spellStart"/>
-      <w:r>
-        <w:t>koymadık</w:t>
-      </w:r>
-      <w:proofErr w:type="spellEnd"/>
-      <w:r>
-        <w:t xml:space="preserve">. Natural convection </w:t>
-      </w:r>
-      <w:proofErr w:type="spellStart"/>
-      <w:r>
-        <w:t>olacak</w:t>
-      </w:r>
-      <w:proofErr w:type="spellEnd"/>
-      <w:r>
-        <w:t>.</w:t>
-      </w:r>
-    </w:p>
-    <w:p>
-      <w:pPr>
-        <w:jc w:val="both"/>
-      </w:pPr>
-    </w:p>
-    <w:p>
-      <w:pPr>
-        <w:jc w:val="both"/>
-      </w:pPr>
-      <w:r>
-        <w:t xml:space="preserve">The required </w:t>
-      </w:r>
-      <w:proofErr w:type="spellStart"/>
-      <w:r>
-        <w:t>Rthhsa</w:t>
-      </w:r>
-      <w:proofErr w:type="spellEnd"/>
-      <w:r>
-        <w:t xml:space="preserve"> is found using the formula:</w:t>
-      </w:r>
-    </w:p>
-    <w:p>
-      <w:pPr>
-        <w:jc w:val="both"/>
-      </w:pPr>
-    </w:p>
-    <w:p>
-      <w:pPr>
-        <w:jc w:val="both"/>
-      </w:pPr>
-      <w:proofErr w:type="gramStart"/>
-      <w:r>
-        <w:t>do</w:t>
-      </w:r>
-      <w:proofErr w:type="gramEnd"/>
-      <w:r>
-        <w:t xml:space="preserve"> not exceed </w:t>
-      </w:r>
-      <w:proofErr w:type="spellStart"/>
-      <w:r>
-        <w:t>Tjmax</w:t>
-      </w:r>
-      <w:proofErr w:type="spellEnd"/>
-      <w:r>
-        <w:t xml:space="preserve"> SOA value ??</w:t>
-      </w:r>
-    </w:p>
-    <w:p>
-      <w:pPr>
-        <w:jc w:val="both"/>
-      </w:pPr>
-    </w:p>
-    <w:p>
-      <w:pPr>
-        <w:jc w:val="both"/>
-      </w:pPr>
-      <w:r>
-        <w:t xml:space="preserve">Analytical models are used for heat sink, as the heat sink structure and range of size and fin geometry are established. </w:t>
-      </w:r>
-      <w:r>
-        <w:t>The model of the heat sink is shown in Fig. Y.</w:t>
-      </w:r>
-    </w:p>
-    <w:p>
-      <w:pPr>
-        <w:jc w:val="both"/>
-      </w:pPr>
-    </w:p>
-    <w:p>
-      <w:pPr>
-        <w:jc w:val="center"/>
-      </w:pPr>
-      <w:r>
-        <w:object w:dxaOrig="3645" w:dyaOrig="1515">
-          <v:shape id="_x0000_i1027" type="#_x0000_t75" style="width:155.5pt;height:64.5pt" o:ole="">
-            <v:imagedata r:id="rId22" o:title=""/>
-          </v:shape>
-          <o:OLEObject Type="Embed" ProgID="Visio.Drawing.15" ShapeID="_x0000_i1027" DrawAspect="Content" ObjectID="_1577141442" r:id="rId24"/>
-        </w:object>
-      </w:r>
-    </w:p>
-    <w:p>
-      <w:pPr>
-        <w:jc w:val="center"/>
-      </w:pPr>
-      <w:r>
-        <w:lastRenderedPageBreak/>
-        <w:t>Fig Y. The model of the heat sink</w:t>
-      </w:r>
-      <w:r>
-        <w:t xml:space="preserve"> (fin geometry)</w:t>
-      </w:r>
-    </w:p>
-    <w:p>
-      <w:pPr>
-        <w:jc w:val="both"/>
-      </w:pPr>
-    </w:p>
-    <w:p>
-      <w:pPr>
-        <w:jc w:val="both"/>
-      </w:pPr>
-      <w:r>
-        <w:t>Extruded fin channel length</w:t>
-      </w:r>
-    </w:p>
-    <w:p>
-      <w:pPr>
-        <w:jc w:val="both"/>
-      </w:pPr>
-    </w:p>
-    <w:p>
-      <w:pPr>
-        <w:pStyle w:val="SubSection"/>
-        <w:outlineLvl w:val="0"/>
-      </w:pPr>
-      <w:r>
-        <w:t xml:space="preserve">2.4 </w:t>
-      </w:r>
-      <w:r>
-        <w:t>Geometrical</w:t>
-      </w:r>
-      <w:r>
-        <w:t xml:space="preserve"> </w:t>
-      </w:r>
-      <w:r>
-        <w:t>sub-</w:t>
-      </w:r>
-      <w:r>
-        <w:t xml:space="preserve">model </w:t>
-      </w:r>
-    </w:p>
-    <w:p>
-      <w:pPr>
-        <w:pStyle w:val="List"/>
-        <w:ind w:left="0" w:firstLine="0"/>
-      </w:pPr>
-      <w:r>
-        <w:t xml:space="preserve">A, B, J </w:t>
-      </w:r>
-      <w:proofErr w:type="spellStart"/>
-      <w:r>
-        <w:t>neye</w:t>
-      </w:r>
-      <w:proofErr w:type="spellEnd"/>
-      <w:r>
-        <w:t xml:space="preserve"> </w:t>
-      </w:r>
-      <w:proofErr w:type="spellStart"/>
-      <w:r>
-        <w:t>göre</w:t>
-      </w:r>
-      <w:proofErr w:type="spellEnd"/>
-      <w:r>
-        <w:t xml:space="preserve"> </w:t>
-      </w:r>
-      <w:proofErr w:type="spellStart"/>
-      <w:r>
-        <w:t>seçildi</w:t>
-      </w:r>
-      <w:proofErr w:type="spellEnd"/>
-      <w:r>
-        <w:t xml:space="preserve"> (</w:t>
-      </w:r>
-      <w:r>
-        <w:rPr>
-          <w:highlight w:val="cyan"/>
-        </w:rPr>
-        <w:t>ref</w:t>
-      </w:r>
-      <w:r>
-        <w:t>)</w:t>
-      </w:r>
-    </w:p>
-    <w:p>
-      <w:pPr>
-        <w:jc w:val="both"/>
-      </w:pPr>
-    </w:p>
-    <w:p>
-      <w:pPr>
-        <w:jc w:val="both"/>
-      </w:pPr>
-      <w:r>
-        <w:t>The basic objective function, the volumetric power density (</w:t>
-      </w:r>
-      <w:proofErr w:type="spellStart"/>
-      <w:r>
-        <w:rPr>
-          <w:i/>
-        </w:rPr>
-        <w:t>PD</w:t>
-      </w:r>
-      <w:r>
-        <w:rPr>
-          <w:i/>
-          <w:vertAlign w:val="subscript"/>
-        </w:rPr>
-        <w:t>v</w:t>
-      </w:r>
-      <w:proofErr w:type="spellEnd"/>
-      <w:r>
-        <w:t>) of the system is determined using the dimensions of each part as shown in Fig. X, as in 1.</w:t>
-      </w:r>
-    </w:p>
-    <w:p>
-      <w:pPr>
-        <w:jc w:val="both"/>
-      </w:pPr>
-    </w:p>
-    <w:p>
-      <w:pPr>
-        <w:jc w:val="center"/>
-      </w:pPr>
-      <w:r>
-        <w:object w:dxaOrig="2580" w:dyaOrig="1740">
-          <v:shape id="_x0000_i1029" type="#_x0000_t75" style="width:161.3pt;height:108.85pt" o:ole="">
-            <v:imagedata r:id="rId25" o:title=""/>
-          </v:shape>
-          <o:OLEObject Type="Embed" ProgID="Visio.Drawing.15" ShapeID="_x0000_i1029" DrawAspect="Content" ObjectID="_1577141443" r:id="rId26"/>
-        </w:object>
-      </w:r>
-    </w:p>
-    <w:p>
-      <w:pPr>
-        <w:jc w:val="both"/>
-      </w:pPr>
-      <w:r>
-        <w:t>F</w:t>
-      </w:r>
-      <w:r>
-        <w:t xml:space="preserve">igure </w:t>
-      </w:r>
-      <w:r>
-        <w:rPr>
-          <w:highlight w:val="yellow"/>
-        </w:rPr>
-        <w:t>X</w:t>
-      </w:r>
-      <w:r>
-        <w:t>. Calculation of the overall system power density</w:t>
-      </w:r>
-    </w:p>
-    <w:p>
-      <w:pPr>
-        <w:jc w:val="both"/>
-      </w:pPr>
-    </w:p>
-    <w:p>
-      <w:pPr>
-        <w:pStyle w:val="List"/>
-        <w:ind w:left="283" w:firstLine="0"/>
-      </w:pPr>
-      <w:r>
-        <w:tab/>
-        <w:t xml:space="preserve">    </w:t>
-      </w:r>
-      <w:proofErr w:type="spellStart"/>
-      <w:r>
-        <w:t>PD</w:t>
-      </w:r>
-      <w:r>
-        <w:rPr>
-          <w:vertAlign w:val="subscript"/>
-        </w:rPr>
-        <w:t>v</w:t>
-      </w:r>
-      <w:proofErr w:type="spellEnd"/>
-      <w:r>
-        <w:t xml:space="preserve"> = P</w:t>
-      </w:r>
-      <w:r>
-        <w:rPr>
-          <w:vertAlign w:val="subscript"/>
-        </w:rPr>
-        <w:t>out</w:t>
-      </w:r>
-      <w:proofErr w:type="gramStart"/>
-      <w:r>
-        <w:t>/[</w:t>
-      </w:r>
-      <w:proofErr w:type="gramEnd"/>
-      <w:r>
-        <w:t>(π(D</w:t>
-      </w:r>
-      <w:r>
-        <w:rPr>
-          <w:vertAlign w:val="subscript"/>
-        </w:rPr>
-        <w:t>os</w:t>
-      </w:r>
-      <w:r>
-        <w:t>/2)</w:t>
-      </w:r>
-      <w:r>
-        <w:rPr>
-          <w:vertAlign w:val="superscript"/>
-        </w:rPr>
-        <w:t>2</w:t>
-      </w:r>
-      <w:r>
-        <w:t>(</w:t>
-      </w:r>
-      <w:proofErr w:type="spellStart"/>
-      <w:r>
-        <w:t>H</w:t>
-      </w:r>
-      <w:r>
-        <w:rPr>
-          <w:vertAlign w:val="subscript"/>
-        </w:rPr>
-        <w:t>hs</w:t>
-      </w:r>
-      <w:r>
-        <w:t>+H</w:t>
-      </w:r>
-      <w:r>
-        <w:rPr>
-          <w:vertAlign w:val="subscript"/>
-        </w:rPr>
-        <w:t>cap</w:t>
-      </w:r>
-      <w:r>
-        <w:t>+L</w:t>
-      </w:r>
-      <w:r>
-        <w:rPr>
-          <w:vertAlign w:val="subscript"/>
-        </w:rPr>
-        <w:t>s</w:t>
-      </w:r>
-      <w:r>
-        <w:t>+L</w:t>
-      </w:r>
-      <w:r>
-        <w:rPr>
-          <w:vertAlign w:val="subscript"/>
-        </w:rPr>
-        <w:t>s</w:t>
-      </w:r>
-      <w:proofErr w:type="spellEnd"/>
-      <w:r>
-        <w:t>)]</w:t>
-      </w:r>
-      <w:r>
-        <w:tab/>
-        <w:t>(</w:t>
-      </w:r>
-      <w:r>
-        <w:rPr>
-          <w:highlight w:val="yellow"/>
-        </w:rPr>
-        <w:t>1</w:t>
-      </w:r>
-      <w:r>
-        <w:t>)</w:t>
-      </w:r>
-    </w:p>
-    <w:p>
-      <w:pPr>
-        <w:jc w:val="both"/>
-      </w:pPr>
-    </w:p>
-    <w:p>
-      <w:pPr>
-        <w:jc w:val="both"/>
-      </w:pPr>
-    </w:p>
-    <w:p>
-      <w:pPr>
-        <w:jc w:val="both"/>
-      </w:pPr>
-      <w:r>
-        <w:t xml:space="preserve">W/kg da </w:t>
-      </w:r>
-      <w:proofErr w:type="spellStart"/>
-      <w:r>
-        <w:t>dahil</w:t>
-      </w:r>
-      <w:proofErr w:type="spellEnd"/>
-      <w:r>
-        <w:t xml:space="preserve"> </w:t>
-      </w:r>
-      <w:proofErr w:type="spellStart"/>
-      <w:r>
-        <w:t>edilebilir</w:t>
-      </w:r>
-      <w:proofErr w:type="spellEnd"/>
-      <w:r>
-        <w:t xml:space="preserve"> mi?</w:t>
-      </w:r>
-    </w:p>
-    <w:p>
-      <w:pPr>
-        <w:jc w:val="both"/>
-      </w:pPr>
-    </w:p>
-    <w:p>
-      <w:pPr>
-        <w:jc w:val="both"/>
-      </w:pPr>
-      <w:r>
-        <w:rPr>
-          <w:highlight w:val="cyan"/>
-        </w:rPr>
-        <w:t xml:space="preserve">Volume </w:t>
-      </w:r>
-      <w:proofErr w:type="spellStart"/>
-      <w:r>
-        <w:rPr>
-          <w:highlight w:val="cyan"/>
-        </w:rPr>
-        <w:t>formüllerini</w:t>
-      </w:r>
-      <w:proofErr w:type="spellEnd"/>
-      <w:r>
-        <w:rPr>
-          <w:highlight w:val="cyan"/>
-        </w:rPr>
-        <w:t xml:space="preserve"> </w:t>
-      </w:r>
-      <w:proofErr w:type="spellStart"/>
-      <w:r>
-        <w:rPr>
-          <w:highlight w:val="cyan"/>
-        </w:rPr>
-        <w:t>verelim</w:t>
-      </w:r>
-      <w:proofErr w:type="spellEnd"/>
-      <w:r>
-        <w:rPr>
-          <w:highlight w:val="cyan"/>
-        </w:rPr>
-        <w:t xml:space="preserve"> mi?</w:t>
-      </w:r>
-    </w:p>
-    <w:p>
-      <w:pPr>
-        <w:jc w:val="both"/>
-      </w:pPr>
-    </w:p>
-    <w:p>
-      <w:pPr>
         <w:pStyle w:val="Section"/>
         <w:outlineLvl w:val="0"/>
       </w:pPr>
@@ -9102,11 +10050,11 @@
       </w:r>
       <w:proofErr w:type="spellEnd"/>
       <w:r>
-        <w:t>, power density, Active material cost (mass)</w:t>
+        <w:t>, power density, Active material cost (mass</w:t>
       </w:r>
       <w:proofErr w:type="gramStart"/>
       <w:r>
-        <w:t>?,</w:t>
+        <w:t>)?,</w:t>
       </w:r>
       <w:proofErr w:type="gramEnd"/>
       <w:r>
@@ -9214,21 +10162,7 @@
         <w:rPr>
           <w:highlight w:val="yellow"/>
         </w:rPr>
-        <w:t xml:space="preserve"> (</w:t>
-      </w:r>
-      <w:proofErr w:type="spellStart"/>
-      <w:r>
-        <w:rPr>
-          <w:highlight w:val="yellow"/>
-        </w:rPr>
-        <w:t>fsw</w:t>
-      </w:r>
-      <w:proofErr w:type="spellEnd"/>
-      <w:r>
-        <w:rPr>
-          <w:highlight w:val="yellow"/>
-        </w:rPr>
-        <w:t xml:space="preserve"> </w:t>
+        <w:t xml:space="preserve"> (fsw </w:t>
       </w:r>
       <w:proofErr w:type="spellStart"/>
       <w:r>
@@ -9408,6 +10342,7 @@
         <w:jc w:val="both"/>
       </w:pPr>
       <w:r>
+        <w:lastRenderedPageBreak/>
         <w:t xml:space="preserve">Effect of </w:t>
       </w:r>
     </w:p>
@@ -9430,7 +10365,6 @@
         <w:outlineLvl w:val="0"/>
       </w:pPr>
       <w:r>
-        <w:lastRenderedPageBreak/>
         <w:t>5</w:t>
       </w:r>
       <w:r>
@@ -9554,6 +10488,17 @@
         </w:rPr>
         <w:t>?</w:t>
       </w:r>
+      <w:r>
+        <w:t xml:space="preserve"> </w:t>
+      </w:r>
+      <w:proofErr w:type="spellStart"/>
+      <w:r>
+        <w:t>hayır</w:t>
+      </w:r>
+      <w:proofErr w:type="spellEnd"/>
+      <w:r>
+        <w:t>…</w:t>
+      </w:r>
     </w:p>
     <w:p>
       <w:pPr>
@@ -9565,31 +10510,7 @@
         <w:jc w:val="both"/>
       </w:pPr>
       <w:r>
-        <w:t xml:space="preserve">Analytical </w:t>
-      </w:r>
-      <w:proofErr w:type="spellStart"/>
-      <w:r>
-        <w:t>vs</w:t>
-      </w:r>
-      <w:proofErr w:type="spellEnd"/>
-      <w:r>
-        <w:t xml:space="preserve"> FEA % </w:t>
-      </w:r>
-      <w:proofErr w:type="gramStart"/>
-      <w:r>
-        <w:t>error ???</w:t>
-      </w:r>
-      <w:proofErr w:type="gramEnd"/>
-      <w:r>
-        <w:t xml:space="preserve"> </w:t>
-      </w:r>
-      <w:proofErr w:type="gramStart"/>
-      <w:r>
-        <w:t>for</w:t>
-      </w:r>
-      <w:proofErr w:type="gramEnd"/>
-      <w:r>
-        <w:t xml:space="preserve"> verification</w:t>
+        <w:t>Analytical vs FEA % error ??? for verification</w:t>
       </w:r>
     </w:p>
     <w:p>
@@ -9602,15 +10523,7 @@
         <w:jc w:val="both"/>
       </w:pPr>
       <w:r>
-        <w:t xml:space="preserve">Add also efficiency </w:t>
-      </w:r>
-      <w:proofErr w:type="spellStart"/>
-      <w:r>
-        <w:t>vs</w:t>
-      </w:r>
-      <w:proofErr w:type="spellEnd"/>
-      <w:r>
-        <w:t xml:space="preserve"> output power</w:t>
+        <w:t>Add also efficiency vs output power</w:t>
       </w:r>
     </w:p>
     <w:p>
@@ -9743,29 +10656,44 @@
         <w:ind w:left="640" w:hanging="640"/>
         <w:rPr>
           <w:noProof/>
-          <w:szCs w:val="24"/>
-        </w:rPr>
-      </w:pPr>
-      <w:r>
+          <w:sz w:val="16"/>
+          <w:szCs w:val="16"/>
+        </w:rPr>
+      </w:pPr>
+      <w:r>
+        <w:rPr>
+          <w:sz w:val="16"/>
+          <w:szCs w:val="16"/>
+        </w:rPr>
         <w:fldChar w:fldCharType="begin" w:fldLock="1"/>
       </w:r>
       <w:r>
+        <w:rPr>
+          <w:sz w:val="16"/>
+          <w:szCs w:val="16"/>
+        </w:rPr>
         <w:instrText xml:space="preserve">ADDIN Mendeley Bibliography CSL_BIBLIOGRAPHY </w:instrText>
       </w:r>
       <w:r>
+        <w:rPr>
+          <w:sz w:val="16"/>
+          <w:szCs w:val="16"/>
+        </w:rPr>
         <w:fldChar w:fldCharType="separate"/>
       </w:r>
       <w:r>
         <w:rPr>
           <w:noProof/>
-          <w:szCs w:val="24"/>
+          <w:sz w:val="16"/>
+          <w:szCs w:val="16"/>
         </w:rPr>
         <w:t>[1]</w:t>
       </w:r>
       <w:r>
         <w:rPr>
           <w:noProof/>
-          <w:szCs w:val="24"/>
+          <w:sz w:val="16"/>
+          <w:szCs w:val="16"/>
         </w:rPr>
         <w:tab/>
         <w:t xml:space="preserve">G. Lo Calzo, G. Vakil, B. Mecrow, S. Lambert, T. Cox, C. Gerada, M. Johnson, and R. Abebe, “Integrated motor drives: state of the art and future trends,” </w:t>
@@ -9775,14 +10703,16 @@
           <w:i/>
           <w:iCs/>
           <w:noProof/>
-          <w:szCs w:val="24"/>
+          <w:sz w:val="16"/>
+          <w:szCs w:val="16"/>
         </w:rPr>
         <w:t>IET Electr. Power Appl.</w:t>
       </w:r>
       <w:r>
         <w:rPr>
           <w:noProof/>
-          <w:szCs w:val="24"/>
+          <w:sz w:val="16"/>
+          <w:szCs w:val="16"/>
         </w:rPr>
         <w:t>, vol. 10, no. 8, pp. 757–771, Sep. 2016.</w:t>
       </w:r>
@@ -9796,20 +10726,23 @@
         <w:ind w:left="640" w:hanging="640"/>
         <w:rPr>
           <w:noProof/>
-          <w:szCs w:val="24"/>
+          <w:sz w:val="16"/>
+          <w:szCs w:val="16"/>
         </w:rPr>
       </w:pPr>
       <w:r>
         <w:rPr>
           <w:noProof/>
-          <w:szCs w:val="24"/>
+          <w:sz w:val="16"/>
+          <w:szCs w:val="16"/>
         </w:rPr>
         <w:t>[2]</w:t>
       </w:r>
       <w:r>
         <w:rPr>
           <w:noProof/>
-          <w:szCs w:val="24"/>
+          <w:sz w:val="16"/>
+          <w:szCs w:val="16"/>
         </w:rPr>
         <w:tab/>
         <w:t xml:space="preserve">M. D. Hennen, M. Niessen, C. Heyers, H. J. Brauer, and R. W. De Doncker, “Development and control of an integrated and distributed inverter for a fault tolerant five-phase switched reluctance traction drive,” </w:t>
@@ -9819,14 +10752,16 @@
           <w:i/>
           <w:iCs/>
           <w:noProof/>
-          <w:szCs w:val="24"/>
+          <w:sz w:val="16"/>
+          <w:szCs w:val="16"/>
         </w:rPr>
         <w:t>IEEE Trans. Power Electron.</w:t>
       </w:r>
       <w:r>
         <w:rPr>
           <w:noProof/>
-          <w:szCs w:val="24"/>
+          <w:sz w:val="16"/>
+          <w:szCs w:val="16"/>
         </w:rPr>
         <w:t>, vol. 27, no. 2, pp. 547–554, 2012.</w:t>
       </w:r>
@@ -9840,20 +10775,23 @@
         <w:ind w:left="640" w:hanging="640"/>
         <w:rPr>
           <w:noProof/>
-          <w:szCs w:val="24"/>
+          <w:sz w:val="16"/>
+          <w:szCs w:val="16"/>
         </w:rPr>
       </w:pPr>
       <w:r>
         <w:rPr>
           <w:noProof/>
-          <w:szCs w:val="24"/>
+          <w:sz w:val="16"/>
+          <w:szCs w:val="16"/>
         </w:rPr>
         <w:t>[3]</w:t>
       </w:r>
       <w:r>
         <w:rPr>
           <w:noProof/>
-          <w:szCs w:val="24"/>
+          <w:sz w:val="16"/>
+          <w:szCs w:val="16"/>
         </w:rPr>
         <w:tab/>
         <w:t xml:space="preserve">S. M. Lambert, B. C. Mecrow, R. Abebe, G. Vakil, and C. M. Johnson, “Integrated Drives for Transport - A Review of the Enabling Electronics Technology,” </w:t>
@@ -9863,14 +10801,16 @@
           <w:i/>
           <w:iCs/>
           <w:noProof/>
-          <w:szCs w:val="24"/>
+          <w:sz w:val="16"/>
+          <w:szCs w:val="16"/>
         </w:rPr>
         <w:t>IEEE Veh. Power Propuls. Conf.</w:t>
       </w:r>
       <w:r>
         <w:rPr>
           <w:noProof/>
-          <w:szCs w:val="24"/>
+          <w:sz w:val="16"/>
+          <w:szCs w:val="16"/>
         </w:rPr>
         <w:t>, pp. 1–6, 2015.</w:t>
       </w:r>
@@ -9884,20 +10824,23 @@
         <w:ind w:left="640" w:hanging="640"/>
         <w:rPr>
           <w:noProof/>
-          <w:szCs w:val="24"/>
+          <w:sz w:val="16"/>
+          <w:szCs w:val="16"/>
         </w:rPr>
       </w:pPr>
       <w:r>
         <w:rPr>
           <w:noProof/>
-          <w:szCs w:val="24"/>
+          <w:sz w:val="16"/>
+          <w:szCs w:val="16"/>
         </w:rPr>
         <w:t>[4]</w:t>
       </w:r>
       <w:r>
         <w:rPr>
           <w:noProof/>
-          <w:szCs w:val="24"/>
+          <w:sz w:val="16"/>
+          <w:szCs w:val="16"/>
         </w:rPr>
         <w:tab/>
         <w:t xml:space="preserve">J. Wang, Y. Li, and Y. Han, “Integrated Modular Motor Drive Design With GaN Power FETs,” </w:t>
@@ -9907,14 +10850,16 @@
           <w:i/>
           <w:iCs/>
           <w:noProof/>
-          <w:szCs w:val="24"/>
+          <w:sz w:val="16"/>
+          <w:szCs w:val="16"/>
         </w:rPr>
         <w:t>IEEE Trans. Ind. Appl.</w:t>
       </w:r>
       <w:r>
         <w:rPr>
           <w:noProof/>
-          <w:szCs w:val="24"/>
+          <w:sz w:val="16"/>
+          <w:szCs w:val="16"/>
         </w:rPr>
         <w:t>, vol. 51, no. c, pp. 3198–3207, 2015.</w:t>
       </w:r>
@@ -9928,20 +10873,23 @@
         <w:ind w:left="640" w:hanging="640"/>
         <w:rPr>
           <w:noProof/>
-          <w:szCs w:val="24"/>
+          <w:sz w:val="16"/>
+          <w:szCs w:val="16"/>
         </w:rPr>
       </w:pPr>
       <w:r>
         <w:rPr>
           <w:noProof/>
-          <w:szCs w:val="24"/>
+          <w:sz w:val="16"/>
+          <w:szCs w:val="16"/>
         </w:rPr>
         <w:t>[5]</w:t>
       </w:r>
       <w:r>
         <w:rPr>
           <w:noProof/>
-          <w:szCs w:val="24"/>
+          <w:sz w:val="16"/>
+          <w:szCs w:val="16"/>
         </w:rPr>
         <w:tab/>
         <w:t xml:space="preserve">J. Wang, Y. Li, and Y. Han, “Evaluation and design for an integrated modular motor drive (IMMD) with GaN devices,” </w:t>
@@ -9951,14 +10899,16 @@
           <w:i/>
           <w:iCs/>
           <w:noProof/>
-          <w:szCs w:val="24"/>
+          <w:sz w:val="16"/>
+          <w:szCs w:val="16"/>
         </w:rPr>
         <w:t>2013 IEEE Energy Convers. Congr. Expo. ECCE 2013</w:t>
       </w:r>
       <w:r>
         <w:rPr>
           <w:noProof/>
-          <w:szCs w:val="24"/>
+          <w:sz w:val="16"/>
+          <w:szCs w:val="16"/>
         </w:rPr>
         <w:t>, no. Immd, pp. 4318–4325, 2013.</w:t>
       </w:r>
@@ -9972,20 +10922,23 @@
         <w:ind w:left="640" w:hanging="640"/>
         <w:rPr>
           <w:noProof/>
-          <w:szCs w:val="24"/>
+          <w:sz w:val="16"/>
+          <w:szCs w:val="16"/>
         </w:rPr>
       </w:pPr>
       <w:r>
         <w:rPr>
           <w:noProof/>
-          <w:szCs w:val="24"/>
+          <w:sz w:val="16"/>
+          <w:szCs w:val="16"/>
         </w:rPr>
         <w:t>[6]</w:t>
       </w:r>
       <w:r>
         <w:rPr>
           <w:noProof/>
-          <w:szCs w:val="24"/>
+          <w:sz w:val="16"/>
+          <w:szCs w:val="16"/>
         </w:rPr>
         <w:tab/>
         <w:t xml:space="preserve">M. Ugur and O. Keysan, “DC link capacitor optimization for integrated modular motor drives,” </w:t>
@@ -9995,14 +10948,16 @@
           <w:i/>
           <w:iCs/>
           <w:noProof/>
-          <w:szCs w:val="24"/>
+          <w:sz w:val="16"/>
+          <w:szCs w:val="16"/>
         </w:rPr>
         <w:t>2017 IEEE 26th Int. Symp. Ind. Electron.</w:t>
       </w:r>
       <w:r>
         <w:rPr>
           <w:noProof/>
-          <w:szCs w:val="24"/>
+          <w:sz w:val="16"/>
+          <w:szCs w:val="16"/>
         </w:rPr>
         <w:t>, vol. i, pp. 263–270, 2017.</w:t>
       </w:r>
@@ -10016,21 +10971,23 @@
         <w:ind w:left="640" w:hanging="640"/>
         <w:rPr>
           <w:noProof/>
-          <w:szCs w:val="24"/>
+          <w:sz w:val="16"/>
+          <w:szCs w:val="16"/>
         </w:rPr>
       </w:pPr>
       <w:r>
         <w:rPr>
           <w:noProof/>
-          <w:szCs w:val="24"/>
-        </w:rPr>
-        <w:lastRenderedPageBreak/>
+          <w:sz w:val="16"/>
+          <w:szCs w:val="16"/>
+        </w:rPr>
         <w:t>[7]</w:t>
       </w:r>
       <w:r>
         <w:rPr>
           <w:noProof/>
-          <w:szCs w:val="24"/>
+          <w:sz w:val="16"/>
+          <w:szCs w:val="16"/>
         </w:rPr>
         <w:tab/>
         <w:t xml:space="preserve">J. Wang, Y. Li, and Y. Han, “Integrated Modular Motor Drive Design With &lt;roman&gt;GaN&lt;/roman&gt; Power &lt;roman&gt;FETs&lt;/roman&gt;,” </w:t>
@@ -10040,14 +10997,16 @@
           <w:i/>
           <w:iCs/>
           <w:noProof/>
-          <w:szCs w:val="24"/>
+          <w:sz w:val="16"/>
+          <w:szCs w:val="16"/>
         </w:rPr>
         <w:t>IEEE Trans. Ind. Appl.</w:t>
       </w:r>
       <w:r>
         <w:rPr>
           <w:noProof/>
-          <w:szCs w:val="24"/>
+          <w:sz w:val="16"/>
+          <w:szCs w:val="16"/>
         </w:rPr>
         <w:t>, vol. 51, no. 4, pp. 3198–3207, 2015.</w:t>
       </w:r>
@@ -10061,20 +11020,23 @@
         <w:ind w:left="640" w:hanging="640"/>
         <w:rPr>
           <w:noProof/>
-          <w:szCs w:val="24"/>
+          <w:sz w:val="16"/>
+          <w:szCs w:val="16"/>
         </w:rPr>
       </w:pPr>
       <w:r>
         <w:rPr>
           <w:noProof/>
-          <w:szCs w:val="24"/>
+          <w:sz w:val="16"/>
+          <w:szCs w:val="16"/>
         </w:rPr>
         <w:t>[8]</w:t>
       </w:r>
       <w:r>
         <w:rPr>
           <w:noProof/>
-          <w:szCs w:val="24"/>
+          <w:sz w:val="16"/>
+          <w:szCs w:val="16"/>
         </w:rPr>
         <w:tab/>
         <w:t xml:space="preserve">A. Shea and T. M. Jahns, “Hardware integration for an integrated modular motor drive including distributed control,” in </w:t>
@@ -10084,14 +11046,27 @@
           <w:i/>
           <w:iCs/>
           <w:noProof/>
-          <w:szCs w:val="24"/>
-        </w:rPr>
-        <w:t>2014 IEEE Energy Conversion Congress and Exposition (ECCE)</w:t>
-      </w:r>
-      <w:r>
-        <w:rPr>
+          <w:sz w:val="16"/>
+          <w:szCs w:val="16"/>
+        </w:rPr>
+        <w:t xml:space="preserve">2014 IEEE </w:t>
+      </w:r>
+      <w:r>
+        <w:rPr>
+          <w:i/>
+          <w:iCs/>
           <w:noProof/>
-          <w:szCs w:val="24"/>
+          <w:sz w:val="16"/>
+          <w:szCs w:val="16"/>
+        </w:rPr>
+        <w:lastRenderedPageBreak/>
+        <w:t>Energy Conversion Congress and Exposition (ECCE)</w:t>
+      </w:r>
+      <w:r>
+        <w:rPr>
+          <w:noProof/>
+          <w:sz w:val="16"/>
+          <w:szCs w:val="16"/>
         </w:rPr>
         <w:t>, 2014, pp. 4881–4887.</w:t>
       </w:r>
@@ -10105,19 +11080,23 @@
         <w:ind w:left="640" w:hanging="640"/>
         <w:rPr>
           <w:noProof/>
+          <w:sz w:val="16"/>
+          <w:szCs w:val="16"/>
         </w:rPr>
       </w:pPr>
       <w:r>
         <w:rPr>
           <w:noProof/>
-          <w:szCs w:val="24"/>
+          <w:sz w:val="16"/>
+          <w:szCs w:val="16"/>
         </w:rPr>
         <w:t>[9]</w:t>
       </w:r>
       <w:r>
         <w:rPr>
           <w:noProof/>
-          <w:szCs w:val="24"/>
+          <w:sz w:val="16"/>
+          <w:szCs w:val="16"/>
         </w:rPr>
         <w:tab/>
         <w:t xml:space="preserve">N. Bekka, M. E. H. Zaim, N. Bernard, and D. Trichet, “A Novel Methodology for Optimal Design of Fractional Slot with Concentrated Windings,” </w:t>
@@ -10127,14 +11106,16 @@
           <w:i/>
           <w:iCs/>
           <w:noProof/>
-          <w:szCs w:val="24"/>
+          <w:sz w:val="16"/>
+          <w:szCs w:val="16"/>
         </w:rPr>
         <w:t>IEEE Trans. Energy Convers.</w:t>
       </w:r>
       <w:r>
         <w:rPr>
           <w:noProof/>
-          <w:szCs w:val="24"/>
+          <w:sz w:val="16"/>
+          <w:szCs w:val="16"/>
         </w:rPr>
         <w:t>, vol. 31, no. 3, pp. 1153–1160, 2016.</w:t>
       </w:r>
@@ -10145,6 +11126,10 @@
         <w:jc w:val="both"/>
       </w:pPr>
       <w:r>
+        <w:rPr>
+          <w:sz w:val="16"/>
+          <w:szCs w:val="16"/>
+        </w:rPr>
         <w:fldChar w:fldCharType="end"/>
       </w:r>
     </w:p>
@@ -10165,7 +11150,7 @@
 </file>
 
 <file path=word/endnotes.xml><?xml version="1.0" encoding="utf-8"?>
-<w:endnotes xmlns:wpc="http://schemas.microsoft.com/office/word/2010/wordprocessingCanvas" xmlns:mc="http://schemas.openxmlformats.org/markup-compatibility/2006" xmlns:o="urn:schemas-microsoft-com:office:office" xmlns:r="http://schemas.openxmlformats.org/officeDocument/2006/relationships" xmlns:m="http://schemas.openxmlformats.org/officeDocument/2006/math" xmlns:v="urn:schemas-microsoft-com:vml" xmlns:wp14="http://schemas.microsoft.com/office/word/2010/wordprocessingDrawing" xmlns:wp="http://schemas.openxmlformats.org/drawingml/2006/wordprocessingDrawing" xmlns:w10="urn:schemas-microsoft-com:office:word" xmlns:w="http://schemas.openxmlformats.org/wordprocessingml/2006/main" xmlns:w14="http://schemas.microsoft.com/office/word/2010/wordml" xmlns:w15="http://schemas.microsoft.com/office/word/2012/wordml" xmlns:wpg="http://schemas.microsoft.com/office/word/2010/wordprocessingGroup" xmlns:wpi="http://schemas.microsoft.com/office/word/2010/wordprocessingInk" xmlns:wne="http://schemas.microsoft.com/office/word/2006/wordml" xmlns:wps="http://schemas.microsoft.com/office/word/2010/wordprocessingShape" mc:Ignorable="w14 w15 wp14">
+<w:endnotes xmlns:wpc="http://schemas.microsoft.com/office/word/2010/wordprocessingCanvas" xmlns:cx="http://schemas.microsoft.com/office/drawing/2014/chartex" xmlns:mc="http://schemas.openxmlformats.org/markup-compatibility/2006" xmlns:o="urn:schemas-microsoft-com:office:office" xmlns:r="http://schemas.openxmlformats.org/officeDocument/2006/relationships" xmlns:m="http://schemas.openxmlformats.org/officeDocument/2006/math" xmlns:v="urn:schemas-microsoft-com:vml" xmlns:wp14="http://schemas.microsoft.com/office/word/2010/wordprocessingDrawing" xmlns:wp="http://schemas.openxmlformats.org/drawingml/2006/wordprocessingDrawing" xmlns:w10="urn:schemas-microsoft-com:office:word" xmlns:w="http://schemas.openxmlformats.org/wordprocessingml/2006/main" xmlns:w14="http://schemas.microsoft.com/office/word/2010/wordml" xmlns:w15="http://schemas.microsoft.com/office/word/2012/wordml" xmlns:w16se="http://schemas.microsoft.com/office/word/2015/wordml/symex" xmlns:wpg="http://schemas.microsoft.com/office/word/2010/wordprocessingGroup" xmlns:wpi="http://schemas.microsoft.com/office/word/2010/wordprocessingInk" xmlns:wne="http://schemas.microsoft.com/office/word/2006/wordml" xmlns:wps="http://schemas.microsoft.com/office/word/2010/wordprocessingShape" mc:Ignorable="w14 w15 w16se wp14">
   <w:endnote w:type="separator" w:id="-1">
     <w:p>
       <w:r>
@@ -10184,7 +11169,7 @@
 </file>
 
 <file path=word/footer1.xml><?xml version="1.0" encoding="utf-8"?>
-<w:ftr xmlns:wpc="http://schemas.microsoft.com/office/word/2010/wordprocessingCanvas" xmlns:mc="http://schemas.openxmlformats.org/markup-compatibility/2006" xmlns:o="urn:schemas-microsoft-com:office:office" xmlns:r="http://schemas.openxmlformats.org/officeDocument/2006/relationships" xmlns:m="http://schemas.openxmlformats.org/officeDocument/2006/math" xmlns:v="urn:schemas-microsoft-com:vml" xmlns:wp14="http://schemas.microsoft.com/office/word/2010/wordprocessingDrawing" xmlns:wp="http://schemas.openxmlformats.org/drawingml/2006/wordprocessingDrawing" xmlns:w10="urn:schemas-microsoft-com:office:word" xmlns:w="http://schemas.openxmlformats.org/wordprocessingml/2006/main" xmlns:w14="http://schemas.microsoft.com/office/word/2010/wordml" xmlns:w15="http://schemas.microsoft.com/office/word/2012/wordml" xmlns:wpg="http://schemas.microsoft.com/office/word/2010/wordprocessingGroup" xmlns:wpi="http://schemas.microsoft.com/office/word/2010/wordprocessingInk" xmlns:wne="http://schemas.microsoft.com/office/word/2006/wordml" xmlns:wps="http://schemas.microsoft.com/office/word/2010/wordprocessingShape" mc:Ignorable="w14 w15 wp14">
+<w:ftr xmlns:wpc="http://schemas.microsoft.com/office/word/2010/wordprocessingCanvas" xmlns:cx="http://schemas.microsoft.com/office/drawing/2014/chartex" xmlns:mc="http://schemas.openxmlformats.org/markup-compatibility/2006" xmlns:o="urn:schemas-microsoft-com:office:office" xmlns:r="http://schemas.openxmlformats.org/officeDocument/2006/relationships" xmlns:m="http://schemas.openxmlformats.org/officeDocument/2006/math" xmlns:v="urn:schemas-microsoft-com:vml" xmlns:wp14="http://schemas.microsoft.com/office/word/2010/wordprocessingDrawing" xmlns:wp="http://schemas.openxmlformats.org/drawingml/2006/wordprocessingDrawing" xmlns:w10="urn:schemas-microsoft-com:office:word" xmlns:w="http://schemas.openxmlformats.org/wordprocessingml/2006/main" xmlns:w14="http://schemas.microsoft.com/office/word/2010/wordml" xmlns:w15="http://schemas.microsoft.com/office/word/2012/wordml" xmlns:w16se="http://schemas.microsoft.com/office/word/2015/wordml/symex" xmlns:wpg="http://schemas.microsoft.com/office/word/2010/wordprocessingGroup" xmlns:wpi="http://schemas.microsoft.com/office/word/2010/wordprocessingInk" xmlns:wne="http://schemas.microsoft.com/office/word/2006/wordml" xmlns:wps="http://schemas.microsoft.com/office/word/2010/wordprocessingShape" mc:Ignorable="w14 w15 w16se wp14">
   <w:p>
     <w:pPr>
       <w:pStyle w:val="Footer"/>
@@ -10213,7 +11198,7 @@
 </file>
 
 <file path=word/footnotes.xml><?xml version="1.0" encoding="utf-8"?>
-<w:footnotes xmlns:wpc="http://schemas.microsoft.com/office/word/2010/wordprocessingCanvas" xmlns:mc="http://schemas.openxmlformats.org/markup-compatibility/2006" xmlns:o="urn:schemas-microsoft-com:office:office" xmlns:r="http://schemas.openxmlformats.org/officeDocument/2006/relationships" xmlns:m="http://schemas.openxmlformats.org/officeDocument/2006/math" xmlns:v="urn:schemas-microsoft-com:vml" xmlns:wp14="http://schemas.microsoft.com/office/word/2010/wordprocessingDrawing" xmlns:wp="http://schemas.openxmlformats.org/drawingml/2006/wordprocessingDrawing" xmlns:w10="urn:schemas-microsoft-com:office:word" xmlns:w="http://schemas.openxmlformats.org/wordprocessingml/2006/main" xmlns:w14="http://schemas.microsoft.com/office/word/2010/wordml" xmlns:w15="http://schemas.microsoft.com/office/word/2012/wordml" xmlns:wpg="http://schemas.microsoft.com/office/word/2010/wordprocessingGroup" xmlns:wpi="http://schemas.microsoft.com/office/word/2010/wordprocessingInk" xmlns:wne="http://schemas.microsoft.com/office/word/2006/wordml" xmlns:wps="http://schemas.microsoft.com/office/word/2010/wordprocessingShape" mc:Ignorable="w14 w15 wp14">
+<w:footnotes xmlns:wpc="http://schemas.microsoft.com/office/word/2010/wordprocessingCanvas" xmlns:cx="http://schemas.microsoft.com/office/drawing/2014/chartex" xmlns:mc="http://schemas.openxmlformats.org/markup-compatibility/2006" xmlns:o="urn:schemas-microsoft-com:office:office" xmlns:r="http://schemas.openxmlformats.org/officeDocument/2006/relationships" xmlns:m="http://schemas.openxmlformats.org/officeDocument/2006/math" xmlns:v="urn:schemas-microsoft-com:vml" xmlns:wp14="http://schemas.microsoft.com/office/word/2010/wordprocessingDrawing" xmlns:wp="http://schemas.openxmlformats.org/drawingml/2006/wordprocessingDrawing" xmlns:w10="urn:schemas-microsoft-com:office:word" xmlns:w="http://schemas.openxmlformats.org/wordprocessingml/2006/main" xmlns:w14="http://schemas.microsoft.com/office/word/2010/wordml" xmlns:w15="http://schemas.microsoft.com/office/word/2012/wordml" xmlns:w16se="http://schemas.microsoft.com/office/word/2015/wordml/symex" xmlns:wpg="http://schemas.microsoft.com/office/word/2010/wordprocessingGroup" xmlns:wpi="http://schemas.microsoft.com/office/word/2010/wordprocessingInk" xmlns:wne="http://schemas.microsoft.com/office/word/2006/wordml" xmlns:wps="http://schemas.microsoft.com/office/word/2010/wordprocessingShape" mc:Ignorable="w14 w15 w16se wp14">
   <w:footnote w:type="separator" w:id="-1">
     <w:p>
       <w:r>
@@ -10232,7 +11217,7 @@
 </file>
 
 <file path=word/styles.xml><?xml version="1.0" encoding="utf-8"?>
-<w:styles xmlns:mc="http://schemas.openxmlformats.org/markup-compatibility/2006" xmlns:r="http://schemas.openxmlformats.org/officeDocument/2006/relationships" xmlns:w="http://schemas.openxmlformats.org/wordprocessingml/2006/main" xmlns:w14="http://schemas.microsoft.com/office/word/2010/wordml" xmlns:w15="http://schemas.microsoft.com/office/word/2012/wordml" mc:Ignorable="w14 w15">
+<w:styles xmlns:mc="http://schemas.openxmlformats.org/markup-compatibility/2006" xmlns:r="http://schemas.openxmlformats.org/officeDocument/2006/relationships" xmlns:w="http://schemas.openxmlformats.org/wordprocessingml/2006/main" xmlns:w14="http://schemas.microsoft.com/office/word/2010/wordml" xmlns:w15="http://schemas.microsoft.com/office/word/2012/wordml" xmlns:w16se="http://schemas.microsoft.com/office/word/2015/wordml/symex" mc:Ignorable="w14 w15 w16se">
   <w:docDefaults>
     <w:rPrDefault>
       <w:rPr>
@@ -10258,6 +11243,50 @@
     <w:lsdException w:name="Subtitle" w:qFormat="1"/>
     <w:lsdException w:name="Strong" w:qFormat="1"/>
     <w:lsdException w:name="Emphasis" w:qFormat="1"/>
+    <w:lsdException w:name="Normal Table" w:semiHidden="1" w:unhideWhenUsed="1"/>
+    <w:lsdException w:name="Table Simple 1" w:semiHidden="1" w:unhideWhenUsed="1"/>
+    <w:lsdException w:name="Table Simple 2" w:semiHidden="1" w:unhideWhenUsed="1"/>
+    <w:lsdException w:name="Table Simple 3" w:semiHidden="1" w:unhideWhenUsed="1"/>
+    <w:lsdException w:name="Table Classic 1" w:semiHidden="1" w:unhideWhenUsed="1"/>
+    <w:lsdException w:name="Table Classic 2" w:semiHidden="1" w:unhideWhenUsed="1"/>
+    <w:lsdException w:name="Table Classic 3" w:semiHidden="1" w:unhideWhenUsed="1"/>
+    <w:lsdException w:name="Table Classic 4" w:semiHidden="1" w:unhideWhenUsed="1"/>
+    <w:lsdException w:name="Table Colorful 1" w:semiHidden="1" w:unhideWhenUsed="1"/>
+    <w:lsdException w:name="Table Colorful 2" w:semiHidden="1" w:unhideWhenUsed="1"/>
+    <w:lsdException w:name="Table Colorful 3" w:semiHidden="1" w:unhideWhenUsed="1"/>
+    <w:lsdException w:name="Table Columns 1" w:semiHidden="1" w:unhideWhenUsed="1"/>
+    <w:lsdException w:name="Table Columns 2" w:semiHidden="1" w:unhideWhenUsed="1"/>
+    <w:lsdException w:name="Table Columns 3" w:semiHidden="1" w:unhideWhenUsed="1"/>
+    <w:lsdException w:name="Table Columns 4" w:semiHidden="1" w:unhideWhenUsed="1"/>
+    <w:lsdException w:name="Table Columns 5" w:semiHidden="1" w:unhideWhenUsed="1"/>
+    <w:lsdException w:name="Table Grid 1" w:semiHidden="1" w:unhideWhenUsed="1"/>
+    <w:lsdException w:name="Table Grid 2" w:semiHidden="1" w:unhideWhenUsed="1"/>
+    <w:lsdException w:name="Table Grid 3" w:semiHidden="1" w:unhideWhenUsed="1"/>
+    <w:lsdException w:name="Table Grid 4" w:semiHidden="1" w:unhideWhenUsed="1"/>
+    <w:lsdException w:name="Table Grid 5" w:semiHidden="1" w:unhideWhenUsed="1"/>
+    <w:lsdException w:name="Table Grid 6" w:semiHidden="1" w:unhideWhenUsed="1"/>
+    <w:lsdException w:name="Table Grid 7" w:semiHidden="1" w:unhideWhenUsed="1"/>
+    <w:lsdException w:name="Table Grid 8" w:semiHidden="1" w:unhideWhenUsed="1"/>
+    <w:lsdException w:name="Table List 1" w:semiHidden="1" w:unhideWhenUsed="1"/>
+    <w:lsdException w:name="Table List 2" w:semiHidden="1" w:unhideWhenUsed="1"/>
+    <w:lsdException w:name="Table List 3" w:semiHidden="1" w:unhideWhenUsed="1"/>
+    <w:lsdException w:name="Table List 4" w:semiHidden="1" w:unhideWhenUsed="1"/>
+    <w:lsdException w:name="Table List 5" w:semiHidden="1" w:unhideWhenUsed="1"/>
+    <w:lsdException w:name="Table List 6" w:semiHidden="1" w:unhideWhenUsed="1"/>
+    <w:lsdException w:name="Table List 7" w:semiHidden="1" w:unhideWhenUsed="1"/>
+    <w:lsdException w:name="Table List 8" w:semiHidden="1" w:unhideWhenUsed="1"/>
+    <w:lsdException w:name="Table 3D effects 1" w:semiHidden="1" w:unhideWhenUsed="1"/>
+    <w:lsdException w:name="Table 3D effects 2" w:semiHidden="1" w:unhideWhenUsed="1"/>
+    <w:lsdException w:name="Table 3D effects 3" w:semiHidden="1" w:unhideWhenUsed="1"/>
+    <w:lsdException w:name="Table Contemporary" w:semiHidden="1" w:unhideWhenUsed="1"/>
+    <w:lsdException w:name="Table Elegant" w:semiHidden="1" w:unhideWhenUsed="1"/>
+    <w:lsdException w:name="Table Professional" w:semiHidden="1" w:unhideWhenUsed="1"/>
+    <w:lsdException w:name="Table Subtle 1" w:semiHidden="1" w:unhideWhenUsed="1"/>
+    <w:lsdException w:name="Table Subtle 2" w:semiHidden="1" w:unhideWhenUsed="1"/>
+    <w:lsdException w:name="Table Web 1" w:semiHidden="1" w:unhideWhenUsed="1"/>
+    <w:lsdException w:name="Table Web 2" w:semiHidden="1" w:unhideWhenUsed="1"/>
+    <w:lsdException w:name="Table Web 3" w:semiHidden="1" w:unhideWhenUsed="1"/>
+    <w:lsdException w:name="Table Theme" w:semiHidden="1" w:unhideWhenUsed="1"/>
     <w:lsdException w:name="Placeholder Text" w:semiHidden="1" w:uiPriority="99"/>
     <w:lsdException w:name="No Spacing" w:uiPriority="1" w:qFormat="1"/>
     <w:lsdException w:name="Light Shading" w:uiPriority="60"/>
@@ -10483,11 +11512,15 @@
   </w:style>
   <w:style w:type="character" w:default="1" w:styleId="DefaultParagraphFont">
     <w:name w:val="Default Paragraph Font"/>
+    <w:uiPriority w:val="1"/>
     <w:semiHidden/>
+    <w:unhideWhenUsed/>
   </w:style>
   <w:style w:type="table" w:default="1" w:styleId="TableNormal">
     <w:name w:val="Normal Table"/>
+    <w:uiPriority w:val="99"/>
     <w:semiHidden/>
+    <w:unhideWhenUsed/>
     <w:tblPr>
       <w:tblInd w:w="0" w:type="dxa"/>
       <w:tblCellMar>
@@ -10500,7 +11533,9 @@
   </w:style>
   <w:style w:type="numbering" w:default="1" w:styleId="NoList">
     <w:name w:val="No List"/>
+    <w:uiPriority w:val="99"/>
     <w:semiHidden/>
+    <w:unhideWhenUsed/>
   </w:style>
   <w:style w:type="paragraph" w:styleId="List">
     <w:name w:val="List"/>
@@ -10636,7 +11671,6 @@
     <w:basedOn w:val="TableNormal"/>
     <w:rsid w:val="006E0AF0"/>
     <w:tblPr>
-      <w:tblInd w:w="0" w:type="dxa"/>
       <w:tblBorders>
         <w:top w:val="single" w:sz="4" w:space="0" w:color="auto"/>
         <w:left w:val="single" w:sz="4" w:space="0" w:color="auto"/>
@@ -10645,12 +11679,6 @@
         <w:insideH w:val="single" w:sz="4" w:space="0" w:color="auto"/>
         <w:insideV w:val="single" w:sz="4" w:space="0" w:color="auto"/>
       </w:tblBorders>
-      <w:tblCellMar>
-        <w:top w:w="0" w:type="dxa"/>
-        <w:left w:w="108" w:type="dxa"/>
-        <w:bottom w:w="0" w:type="dxa"/>
-        <w:right w:w="108" w:type="dxa"/>
-      </w:tblCellMar>
     </w:tblPr>
   </w:style>
   <w:style w:type="character" w:styleId="PlaceholderText">
@@ -10932,7 +11960,7 @@
 </file>
 
 <file path=customXml/itemProps1.xml><?xml version="1.0" encoding="utf-8"?>
-<ds:datastoreItem xmlns:ds="http://schemas.openxmlformats.org/officeDocument/2006/customXml" ds:itemID="{D49F3331-E4D2-4F58-907F-FBE2C30BEFCB}">
+<ds:datastoreItem xmlns:ds="http://schemas.openxmlformats.org/officeDocument/2006/customXml" ds:itemID="{40322792-20F3-4482-812B-42313A64184C}">
   <ds:schemaRefs>
     <ds:schemaRef ds:uri="http://schemas.openxmlformats.org/officeDocument/2006/bibliography"/>
   </ds:schemaRefs>

</xml_diff>

<commit_message>
Volume üzerine bir iki grafik.
</commit_message>
<xml_diff>
--- a/Paper/PEMD 2018/Full Paper/Final_Paper_PEMD.docx
+++ b/Paper/PEMD 2018/Full Paper/Final_Paper_PEMD.docx
@@ -76,7 +76,6 @@
         </w:rPr>
         <w:t xml:space="preserve"> </w:t>
       </w:r>
-      <w:proofErr w:type="spellStart"/>
       <w:r>
         <w:rPr>
           <w:i/>
@@ -84,7 +83,6 @@
         </w:rPr>
         <w:t>Uğur</w:t>
       </w:r>
-      <w:proofErr w:type="spellEnd"/>
       <w:r>
         <w:rPr>
           <w:i/>
@@ -1312,16 +1310,8 @@
         <w:rPr>
           <w:lang w:val="en-US"/>
         </w:rPr>
-        <w:t xml:space="preserve"> of </w:t>
-      </w:r>
-      <w:proofErr w:type="gramStart"/>
-      <w:r>
-        <w:rPr>
-          <w:lang w:val="en-US"/>
-        </w:rPr>
-        <w:t>a</w:t>
-      </w:r>
-      <w:proofErr w:type="gramEnd"/>
+        <w:t xml:space="preserve"> of a</w:t>
+      </w:r>
       <w:r>
         <w:rPr>
           <w:lang w:val="en-US"/>
@@ -1735,7 +1725,7 @@
           <v:shape id="_x0000_i1025" type="#_x0000_t75" style="width:225.5pt;height:85pt" o:ole="">
             <v:imagedata r:id="rId11" o:title=""/>
           </v:shape>
-          <o:OLEObject Type="Embed" ProgID="Visio.Drawing.15" ShapeID="_x0000_i1025" DrawAspect="Content" ObjectID="_1577473010" r:id="rId12"/>
+          <o:OLEObject Type="Embed" ProgID="Visio.Drawing.15" ShapeID="_x0000_i1025" DrawAspect="Content" ObjectID="_1577476084" r:id="rId12"/>
         </w:object>
       </w:r>
     </w:p>
@@ -1910,7 +1900,7 @@
           <v:shape id="_x0000_i1026" type="#_x0000_t75" style="width:174pt;height:227.5pt" o:ole="">
             <v:imagedata r:id="rId13" o:title=""/>
           </v:shape>
-          <o:OLEObject Type="Embed" ProgID="Visio.Drawing.15" ShapeID="_x0000_i1026" DrawAspect="Content" ObjectID="_1577473011" r:id="rId14"/>
+          <o:OLEObject Type="Embed" ProgID="Visio.Drawing.15" ShapeID="_x0000_i1026" DrawAspect="Content" ObjectID="_1577476085" r:id="rId14"/>
         </w:object>
       </w:r>
     </w:p>
@@ -2887,7 +2877,6 @@
               </w:rPr>
               <w:t xml:space="preserve">Minimum motor efficiency, </w:t>
             </w:r>
-            <w:proofErr w:type="spellStart"/>
             <w:r>
               <w:rPr>
                 <w:i/>
@@ -2901,16 +2890,7 @@
                 <w:vertAlign w:val="subscript"/>
                 <w:lang w:val="en-US"/>
               </w:rPr>
-              <w:t>m</w:t>
-            </w:r>
-            <w:proofErr w:type="spellEnd"/>
-            <w:r>
-              <w:rPr>
-                <w:i/>
-                <w:vertAlign w:val="subscript"/>
-                <w:lang w:val="en-US"/>
-              </w:rPr>
-              <w:t>-min</w:t>
+              <w:t>m-min</w:t>
             </w:r>
           </w:p>
         </w:tc>
@@ -2959,7 +2939,6 @@
               </w:rPr>
               <w:t xml:space="preserve">Minimum drive efficiency, </w:t>
             </w:r>
-            <w:proofErr w:type="spellStart"/>
             <w:r>
               <w:rPr>
                 <w:i/>
@@ -2973,16 +2952,7 @@
                 <w:vertAlign w:val="subscript"/>
                 <w:lang w:val="en-US"/>
               </w:rPr>
-              <w:t>d</w:t>
-            </w:r>
-            <w:proofErr w:type="spellEnd"/>
-            <w:r>
-              <w:rPr>
-                <w:i/>
-                <w:vertAlign w:val="subscript"/>
-                <w:lang w:val="en-US"/>
-              </w:rPr>
-              <w:t>-min</w:t>
+              <w:t>d-min</w:t>
             </w:r>
           </w:p>
         </w:tc>
@@ -3592,7 +3562,6 @@
               </w:rPr>
               <w:t xml:space="preserve">Slot/module/phase, </w:t>
             </w:r>
-            <w:proofErr w:type="spellStart"/>
             <w:r>
               <w:rPr>
                 <w:i/>
@@ -3608,7 +3577,6 @@
               </w:rPr>
               <w:t>s</w:t>
             </w:r>
-            <w:proofErr w:type="spellEnd"/>
           </w:p>
         </w:tc>
         <w:tc>
@@ -3687,7 +3655,7 @@
           <v:shape id="_x0000_i1027" type="#_x0000_t75" style="width:196pt;height:147pt" o:ole="">
             <v:imagedata r:id="rId15" o:title=""/>
           </v:shape>
-          <o:OLEObject Type="Embed" ProgID="Visio.Drawing.15" ShapeID="_x0000_i1027" DrawAspect="Content" ObjectID="_1577473012" r:id="rId16"/>
+          <o:OLEObject Type="Embed" ProgID="Visio.Drawing.15" ShapeID="_x0000_i1027" DrawAspect="Content" ObjectID="_1577476086" r:id="rId16"/>
         </w:object>
       </w:r>
     </w:p>
@@ -3932,7 +3900,6 @@
         </w:rPr>
         <w:t>) and motor efficiency (</w:t>
       </w:r>
-      <w:proofErr w:type="spellStart"/>
       <w:r>
         <w:rPr>
           <w:i/>
@@ -3946,80 +3913,92 @@
           <w:vertAlign w:val="subscript"/>
           <w:lang w:val="en-US"/>
         </w:rPr>
-        <w:t>m</w:t>
-      </w:r>
-      <w:proofErr w:type="spellEnd"/>
+        <w:t>m-min</w:t>
+      </w:r>
+      <w:r>
+        <w:rPr>
+          <w:lang w:val="en-US"/>
+        </w:rPr>
+        <w:t>) limitations</w:t>
+      </w:r>
+      <w:r>
+        <w:rPr>
+          <w:lang w:val="en-US"/>
+        </w:rPr>
+        <w:t>.</w:t>
+      </w:r>
+      <w:r>
+        <w:rPr>
+          <w:lang w:val="en-US"/>
+        </w:rPr>
+        <w:t xml:space="preserve"> By using the selected device parameters, the motor drive losses are determined as shown in (</w:t>
+      </w:r>
+      <w:r>
+        <w:rPr>
+          <w:highlight w:val="yellow"/>
+          <w:lang w:val="en-US"/>
+        </w:rPr>
+        <w:t>1</w:t>
+      </w:r>
+      <w:r>
+        <w:rPr>
+          <w:lang w:val="en-US"/>
+        </w:rPr>
+        <w:t>) for forward conduction loss, (</w:t>
+      </w:r>
+      <w:r>
+        <w:rPr>
+          <w:highlight w:val="yellow"/>
+          <w:lang w:val="en-US"/>
+        </w:rPr>
+        <w:t>2</w:t>
+      </w:r>
+      <w:r>
+        <w:rPr>
+          <w:lang w:val="en-US"/>
+        </w:rPr>
+        <w:t xml:space="preserve">) for </w:t>
+      </w:r>
+      <w:r>
+        <w:rPr>
+          <w:lang w:val="en-US"/>
+        </w:rPr>
+        <w:lastRenderedPageBreak/>
+        <w:t>reverse conduction loss, (</w:t>
+      </w:r>
+      <w:r>
+        <w:rPr>
+          <w:highlight w:val="yellow"/>
+          <w:lang w:val="en-US"/>
+        </w:rPr>
+        <w:t>3</w:t>
+      </w:r>
+      <w:r>
+        <w:rPr>
+          <w:lang w:val="en-US"/>
+        </w:rPr>
+        <w:t xml:space="preserve">) for switching loss, where </w:t>
+      </w:r>
+      <w:r>
+        <w:rPr>
+          <w:i/>
+          <w:lang w:val="en-US"/>
+        </w:rPr>
+        <w:t>E</w:t>
+      </w:r>
       <w:r>
         <w:rPr>
           <w:i/>
           <w:vertAlign w:val="subscript"/>
           <w:lang w:val="en-US"/>
         </w:rPr>
-        <w:t>-min</w:t>
-      </w:r>
-      <w:r>
-        <w:rPr>
-          <w:lang w:val="en-US"/>
-        </w:rPr>
-        <w:t>) limitations</w:t>
-      </w:r>
-      <w:r>
-        <w:rPr>
-          <w:lang w:val="en-US"/>
-        </w:rPr>
-        <w:t>.</w:t>
-      </w:r>
-      <w:r>
-        <w:rPr>
-          <w:lang w:val="en-US"/>
-        </w:rPr>
-        <w:t xml:space="preserve"> By using the selected device parameters, the motor drive losses are determined as shown in (</w:t>
-      </w:r>
-      <w:r>
-        <w:rPr>
-          <w:highlight w:val="yellow"/>
-          <w:lang w:val="en-US"/>
-        </w:rPr>
-        <w:t>1</w:t>
-      </w:r>
-      <w:r>
-        <w:rPr>
-          <w:lang w:val="en-US"/>
-        </w:rPr>
-        <w:t>) for forward conduction loss, (</w:t>
-      </w:r>
-      <w:r>
-        <w:rPr>
-          <w:highlight w:val="yellow"/>
-          <w:lang w:val="en-US"/>
-        </w:rPr>
-        <w:t>2</w:t>
-      </w:r>
-      <w:r>
-        <w:rPr>
-          <w:lang w:val="en-US"/>
-        </w:rPr>
-        <w:t xml:space="preserve">) for </w:t>
-      </w:r>
-      <w:r>
-        <w:rPr>
-          <w:lang w:val="en-US"/>
-        </w:rPr>
-        <w:lastRenderedPageBreak/>
-        <w:t>reverse conduction loss, (</w:t>
-      </w:r>
-      <w:r>
-        <w:rPr>
-          <w:highlight w:val="yellow"/>
-          <w:lang w:val="en-US"/>
-        </w:rPr>
-        <w:t>3</w:t>
-      </w:r>
-      <w:r>
-        <w:rPr>
-          <w:lang w:val="en-US"/>
-        </w:rPr>
-        <w:t xml:space="preserve">) for switching loss, where </w:t>
+        <w:t>on</w:t>
+      </w:r>
+      <w:r>
+        <w:rPr>
+          <w:lang w:val="en-US"/>
+        </w:rPr>
+        <w:t xml:space="preserve">, </w:t>
       </w:r>
       <w:r>
         <w:rPr>
@@ -4034,15 +4013,14 @@
           <w:vertAlign w:val="subscript"/>
           <w:lang w:val="en-US"/>
         </w:rPr>
-        <w:t>on</w:t>
-      </w:r>
-      <w:r>
-        <w:rPr>
-          <w:lang w:val="en-US"/>
-        </w:rPr>
-        <w:t xml:space="preserve">, </w:t>
-      </w:r>
-      <w:proofErr w:type="spellStart"/>
+        <w:t>off</w:t>
+      </w:r>
+      <w:r>
+        <w:rPr>
+          <w:lang w:val="en-US"/>
+        </w:rPr>
+        <w:t xml:space="preserve"> and </w:t>
+      </w:r>
       <w:r>
         <w:rPr>
           <w:i/>
@@ -4056,22 +4034,20 @@
           <w:vertAlign w:val="subscript"/>
           <w:lang w:val="en-US"/>
         </w:rPr>
-        <w:t>off</w:t>
-      </w:r>
-      <w:proofErr w:type="spellEnd"/>
-      <w:r>
-        <w:rPr>
-          <w:lang w:val="en-US"/>
-        </w:rPr>
-        <w:t xml:space="preserve"> and </w:t>
-      </w:r>
-      <w:proofErr w:type="spellStart"/>
+        <w:t>oss</w:t>
+      </w:r>
+      <w:r>
+        <w:rPr>
+          <w:lang w:val="en-US"/>
+        </w:rPr>
+        <w:t xml:space="preserve"> are the on state, off state and output capacitance switching energies, respectively, </w:t>
+      </w:r>
       <w:r>
         <w:rPr>
           <w:i/>
           <w:lang w:val="en-US"/>
         </w:rPr>
-        <w:t>E</w:t>
+        <w:t>R</w:t>
       </w:r>
       <w:r>
         <w:rPr>
@@ -4079,22 +4055,20 @@
           <w:vertAlign w:val="subscript"/>
           <w:lang w:val="en-US"/>
         </w:rPr>
-        <w:t>oss</w:t>
-      </w:r>
-      <w:proofErr w:type="spellEnd"/>
-      <w:r>
-        <w:rPr>
-          <w:lang w:val="en-US"/>
-        </w:rPr>
-        <w:t xml:space="preserve"> are the on state, off state and output capacitance switching energies, respectively, </w:t>
-      </w:r>
-      <w:proofErr w:type="spellStart"/>
+        <w:t>ds-on</w:t>
+      </w:r>
+      <w:r>
+        <w:rPr>
+          <w:lang w:val="en-US"/>
+        </w:rPr>
+        <w:t xml:space="preserve"> is the on state resistance, </w:t>
+      </w:r>
       <w:r>
         <w:rPr>
           <w:i/>
           <w:lang w:val="en-US"/>
         </w:rPr>
-        <w:t>R</w:t>
+        <w:t>I</w:t>
       </w:r>
       <w:r>
         <w:rPr>
@@ -4102,40 +4076,8 @@
           <w:vertAlign w:val="subscript"/>
           <w:lang w:val="en-US"/>
         </w:rPr>
-        <w:t>ds</w:t>
-      </w:r>
-      <w:proofErr w:type="spellEnd"/>
-      <w:r>
-        <w:rPr>
-          <w:i/>
-          <w:vertAlign w:val="subscript"/>
-          <w:lang w:val="en-US"/>
-        </w:rPr>
-        <w:t>-on</w:t>
-      </w:r>
-      <w:r>
-        <w:rPr>
-          <w:lang w:val="en-US"/>
-        </w:rPr>
-        <w:t xml:space="preserve"> is the on state resistance, </w:t>
-      </w:r>
-      <w:proofErr w:type="spellStart"/>
-      <w:r>
-        <w:rPr>
-          <w:i/>
-          <w:lang w:val="en-US"/>
-        </w:rPr>
-        <w:t>I</w:t>
-      </w:r>
-      <w:r>
-        <w:rPr>
-          <w:i/>
-          <w:vertAlign w:val="subscript"/>
-          <w:lang w:val="en-US"/>
-        </w:rPr>
         <w:t>p</w:t>
       </w:r>
-      <w:proofErr w:type="spellEnd"/>
       <w:r>
         <w:rPr>
           <w:lang w:val="en-US"/>
@@ -5316,7 +5258,6 @@
         </w:rPr>
         <w:t xml:space="preserve"> (</w:t>
       </w:r>
-      <w:proofErr w:type="spellStart"/>
       <w:r>
         <w:rPr>
           <w:i/>
@@ -5332,7 +5273,6 @@
         </w:rPr>
         <w:t>dc</w:t>
       </w:r>
-      <w:proofErr w:type="spellEnd"/>
       <w:r>
         <w:rPr>
           <w:lang w:val="en-US"/>
@@ -5351,7 +5291,6 @@
         </w:rPr>
         <w:t xml:space="preserve"> (</w:t>
       </w:r>
-      <w:proofErr w:type="spellStart"/>
       <w:r>
         <w:rPr>
           <w:i/>
@@ -5365,108 +5304,97 @@
           <w:vertAlign w:val="subscript"/>
           <w:lang w:val="en-US"/>
         </w:rPr>
-        <w:t>c</w:t>
-      </w:r>
-      <w:proofErr w:type="spellEnd"/>
+        <w:t>c-rms</w:t>
+      </w:r>
+      <w:r>
+        <w:rPr>
+          <w:lang w:val="en-US"/>
+        </w:rPr>
+        <w:t>)</w:t>
+      </w:r>
+      <w:r>
+        <w:rPr>
+          <w:lang w:val="en-US"/>
+        </w:rPr>
+        <w:t xml:space="preserve"> </w:t>
+      </w:r>
+      <w:r>
+        <w:rPr>
+          <w:lang w:val="en-US"/>
+        </w:rPr>
+        <w:t xml:space="preserve">for a typical inverter </w:t>
+      </w:r>
+      <w:r>
+        <w:rPr>
+          <w:lang w:val="en-US"/>
+        </w:rPr>
+        <w:t xml:space="preserve">are </w:t>
+      </w:r>
+      <w:r>
+        <w:rPr>
+          <w:lang w:val="en-US"/>
+        </w:rPr>
+        <w:t>given</w:t>
+      </w:r>
+      <w:r>
+        <w:rPr>
+          <w:lang w:val="en-US"/>
+        </w:rPr>
+        <w:t xml:space="preserve"> in </w:t>
+      </w:r>
+      <w:r>
+        <w:rPr>
+          <w:lang w:val="en-US"/>
+        </w:rPr>
+        <w:t>(</w:t>
+      </w:r>
+      <w:r>
+        <w:rPr>
+          <w:highlight w:val="yellow"/>
+          <w:lang w:val="en-US"/>
+        </w:rPr>
+        <w:t>4</w:t>
+      </w:r>
+      <w:r>
+        <w:rPr>
+          <w:lang w:val="en-US"/>
+        </w:rPr>
+        <w:t>) and (</w:t>
+      </w:r>
+      <w:r>
+        <w:rPr>
+          <w:highlight w:val="yellow"/>
+          <w:lang w:val="en-US"/>
+        </w:rPr>
+        <w:t>5</w:t>
+      </w:r>
+      <w:r>
+        <w:rPr>
+          <w:lang w:val="en-US"/>
+        </w:rPr>
+        <w:t>)</w:t>
+      </w:r>
+      <w:r>
+        <w:rPr>
+          <w:lang w:val="en-US"/>
+        </w:rPr>
+        <w:t xml:space="preserve">, where </w:t>
+      </w:r>
+      <w:r>
+        <w:rPr>
+          <w:i/>
+          <w:lang w:val="en-US"/>
+        </w:rPr>
+        <w:t>I</w:t>
+      </w:r>
       <w:r>
         <w:rPr>
           <w:i/>
           <w:vertAlign w:val="subscript"/>
           <w:lang w:val="en-US"/>
         </w:rPr>
-        <w:t>-rms</w:t>
-      </w:r>
-      <w:r>
-        <w:rPr>
-          <w:lang w:val="en-US"/>
-        </w:rPr>
-        <w:t>)</w:t>
-      </w:r>
-      <w:r>
-        <w:rPr>
-          <w:lang w:val="en-US"/>
-        </w:rPr>
-        <w:t xml:space="preserve"> </w:t>
-      </w:r>
-      <w:r>
-        <w:rPr>
-          <w:lang w:val="en-US"/>
-        </w:rPr>
-        <w:t xml:space="preserve">for a typical inverter </w:t>
-      </w:r>
-      <w:r>
-        <w:rPr>
-          <w:lang w:val="en-US"/>
-        </w:rPr>
-        <w:t xml:space="preserve">are </w:t>
-      </w:r>
-      <w:r>
-        <w:rPr>
-          <w:lang w:val="en-US"/>
-        </w:rPr>
-        <w:t>given</w:t>
-      </w:r>
-      <w:r>
-        <w:rPr>
-          <w:lang w:val="en-US"/>
-        </w:rPr>
-        <w:t xml:space="preserve"> in </w:t>
-      </w:r>
-      <w:r>
-        <w:rPr>
-          <w:lang w:val="en-US"/>
-        </w:rPr>
-        <w:t>(</w:t>
-      </w:r>
-      <w:r>
-        <w:rPr>
-          <w:highlight w:val="yellow"/>
-          <w:lang w:val="en-US"/>
-        </w:rPr>
-        <w:t>4</w:t>
-      </w:r>
-      <w:r>
-        <w:rPr>
-          <w:lang w:val="en-US"/>
-        </w:rPr>
-        <w:t>) and (</w:t>
-      </w:r>
-      <w:r>
-        <w:rPr>
-          <w:highlight w:val="yellow"/>
-          <w:lang w:val="en-US"/>
-        </w:rPr>
-        <w:t>5</w:t>
-      </w:r>
-      <w:r>
-        <w:rPr>
-          <w:lang w:val="en-US"/>
-        </w:rPr>
-        <w:t>)</w:t>
-      </w:r>
-      <w:r>
-        <w:rPr>
-          <w:lang w:val="en-US"/>
-        </w:rPr>
-        <w:t xml:space="preserve">, where </w:t>
-      </w:r>
-      <w:proofErr w:type="spellStart"/>
-      <w:r>
-        <w:rPr>
-          <w:i/>
-          <w:lang w:val="en-US"/>
-        </w:rPr>
-        <w:t>I</w:t>
-      </w:r>
-      <w:r>
-        <w:rPr>
-          <w:i/>
-          <w:vertAlign w:val="subscript"/>
-          <w:lang w:val="en-US"/>
-        </w:rPr>
         <w:t>rms</w:t>
       </w:r>
-      <w:proofErr w:type="spellEnd"/>
       <w:r>
         <w:rPr>
           <w:lang w:val="en-US"/>
@@ -6773,21 +6701,7 @@
         <w:rPr>
           <w:lang w:val="en-US"/>
         </w:rPr>
-        <w:t xml:space="preserve">capacitors </w:t>
-      </w:r>
-      <w:proofErr w:type="gramStart"/>
-      <w:r>
-        <w:rPr>
-          <w:lang w:val="en-US"/>
-        </w:rPr>
-        <w:t>are</w:t>
-      </w:r>
-      <w:proofErr w:type="gramEnd"/>
-      <w:r>
-        <w:rPr>
-          <w:lang w:val="en-US"/>
-        </w:rPr>
-        <w:t xml:space="preserve"> used</w:t>
+        <w:t>capacitors are used</w:t>
       </w:r>
       <w:r>
         <w:rPr>
@@ -6893,7 +6807,6 @@
         </w:rPr>
         <w:t>The required phase induced voltage per module (</w:t>
       </w:r>
-      <w:proofErr w:type="spellStart"/>
       <w:r>
         <w:rPr>
           <w:i/>
@@ -6909,7 +6822,6 @@
         </w:rPr>
         <w:t>phm</w:t>
       </w:r>
-      <w:proofErr w:type="spellEnd"/>
       <w:r>
         <w:rPr>
           <w:lang w:val="en-US"/>
@@ -7346,7 +7258,6 @@
         </w:rPr>
         <w:t xml:space="preserve">) is determined by using </w:t>
       </w:r>
-      <w:proofErr w:type="spellStart"/>
       <w:r>
         <w:rPr>
           <w:i/>
@@ -7362,7 +7273,6 @@
         </w:rPr>
         <w:t>s</w:t>
       </w:r>
-      <w:proofErr w:type="spellEnd"/>
       <w:r>
         <w:rPr>
           <w:i/>
@@ -7509,7 +7419,6 @@
         </w:rPr>
         <w:t>The air gap distance (</w:t>
       </w:r>
-      <w:proofErr w:type="spellStart"/>
       <w:r>
         <w:rPr>
           <w:i/>
@@ -7525,14 +7434,12 @@
         </w:rPr>
         <w:t>g</w:t>
       </w:r>
-      <w:proofErr w:type="spellEnd"/>
       <w:r>
         <w:rPr>
           <w:lang w:val="en-US"/>
         </w:rPr>
         <w:t>) is found using the target peak air gap flux density (</w:t>
       </w:r>
-      <w:proofErr w:type="spellStart"/>
       <w:r>
         <w:rPr>
           <w:i/>
@@ -7548,14 +7455,12 @@
         </w:rPr>
         <w:t>gp</w:t>
       </w:r>
-      <w:proofErr w:type="spellEnd"/>
       <w:r>
         <w:rPr>
           <w:lang w:val="en-US"/>
         </w:rPr>
         <w:t>) and the properties of the selected magnet (</w:t>
       </w:r>
-      <w:proofErr w:type="spellStart"/>
       <w:r>
         <w:rPr>
           <w:i/>
@@ -7570,7 +7475,6 @@
         </w:rPr>
         <w:t>B</w:t>
       </w:r>
-      <w:proofErr w:type="spellEnd"/>
       <w:r>
         <w:rPr>
           <w:lang w:val="en-US"/>
@@ -7635,7 +7539,6 @@
         </w:rPr>
         <w:t>The same methodology is used for the determination of tooth width (</w:t>
       </w:r>
-      <w:proofErr w:type="spellStart"/>
       <w:r>
         <w:rPr>
           <w:i/>
@@ -7651,14 +7554,12 @@
         </w:rPr>
         <w:t>t</w:t>
       </w:r>
-      <w:proofErr w:type="spellEnd"/>
       <w:r>
         <w:rPr>
           <w:lang w:val="en-US"/>
         </w:rPr>
         <w:t>) and back core height (</w:t>
       </w:r>
-      <w:proofErr w:type="spellStart"/>
       <w:r>
         <w:rPr>
           <w:i/>
@@ -7674,7 +7575,6 @@
         </w:rPr>
         <w:t>bc</w:t>
       </w:r>
-      <w:proofErr w:type="spellEnd"/>
       <w:r>
         <w:rPr>
           <w:lang w:val="en-US"/>
@@ -7756,7 +7656,6 @@
         </w:rPr>
         <w:t xml:space="preserve">), where </w:t>
       </w:r>
-      <w:proofErr w:type="spellStart"/>
       <w:r>
         <w:rPr>
           <w:i/>
@@ -7772,7 +7671,6 @@
         </w:rPr>
         <w:t>m</w:t>
       </w:r>
-      <w:proofErr w:type="spellEnd"/>
       <w:r>
         <w:rPr>
           <w:lang w:val="en-US"/>
@@ -7831,7 +7729,7 @@
           <v:shape id="_x0000_i1028" type="#_x0000_t75" style="width:135pt;height:81pt" o:ole="">
             <v:imagedata r:id="rId18" o:title=""/>
           </v:shape>
-          <o:OLEObject Type="Embed" ProgID="Visio.Drawing.15" ShapeID="_x0000_i1028" DrawAspect="Content" ObjectID="_1577473013" r:id="rId19"/>
+          <o:OLEObject Type="Embed" ProgID="Visio.Drawing.15" ShapeID="_x0000_i1028" DrawAspect="Content" ObjectID="_1577476087" r:id="rId19"/>
         </w:object>
       </w:r>
       <w:r>
@@ -7848,7 +7746,7 @@
           <v:shape id="_x0000_i1029" type="#_x0000_t75" style="width:87.5pt;height:83pt" o:ole="">
             <v:imagedata r:id="rId20" o:title=""/>
           </v:shape>
-          <o:OLEObject Type="Embed" ProgID="Visio.Drawing.15" ShapeID="_x0000_i1029" DrawAspect="Content" ObjectID="_1577473014" r:id="rId21"/>
+          <o:OLEObject Type="Embed" ProgID="Visio.Drawing.15" ShapeID="_x0000_i1029" DrawAspect="Content" ObjectID="_1577476088" r:id="rId21"/>
         </w:object>
       </w:r>
     </w:p>
@@ -7918,33 +7816,15 @@
           <w:szCs w:val="14"/>
           <w:lang w:val="en-US"/>
         </w:rPr>
-        <w:t xml:space="preserve">    </w:t>
-      </w:r>
-      <w:proofErr w:type="gramStart"/>
+        <w:t xml:space="preserve">       </w:t>
+      </w:r>
       <w:r>
         <w:rPr>
           <w:sz w:val="14"/>
           <w:szCs w:val="14"/>
           <w:lang w:val="en-US"/>
         </w:rPr>
-        <w:t xml:space="preserve">   </w:t>
-      </w:r>
-      <w:r>
-        <w:rPr>
-          <w:sz w:val="14"/>
-          <w:szCs w:val="14"/>
-          <w:lang w:val="en-US"/>
-        </w:rPr>
-        <w:t>(</w:t>
-      </w:r>
-      <w:proofErr w:type="gramEnd"/>
-      <w:r>
-        <w:rPr>
-          <w:sz w:val="14"/>
-          <w:szCs w:val="14"/>
-          <w:lang w:val="en-US"/>
-        </w:rPr>
-        <w:t>b)</w:t>
+        <w:t>(b)</w:t>
       </w:r>
     </w:p>
     <w:p>
@@ -8855,7 +8735,6 @@
         </w:rPr>
         <w:t xml:space="preserve">The determination of the number of turns is based on </w:t>
       </w:r>
-      <w:proofErr w:type="spellStart"/>
       <w:r>
         <w:rPr>
           <w:i/>
@@ -8871,14 +8750,12 @@
         </w:rPr>
         <w:t>phm</w:t>
       </w:r>
-      <w:proofErr w:type="spellEnd"/>
       <w:r>
         <w:rPr>
           <w:lang w:val="en-US"/>
         </w:rPr>
         <w:t xml:space="preserve"> and flux per pole (</w:t>
       </w:r>
-      <w:proofErr w:type="spellStart"/>
       <w:r>
         <w:rPr>
           <w:rFonts w:ascii="Calibri" w:hAnsi="Calibri" w:cs="Calibri"/>
@@ -8895,14 +8772,12 @@
         </w:rPr>
         <w:t>pp</w:t>
       </w:r>
-      <w:proofErr w:type="spellEnd"/>
       <w:r>
         <w:rPr>
           <w:lang w:val="en-US"/>
         </w:rPr>
         <w:t xml:space="preserve">). </w:t>
       </w:r>
-      <w:proofErr w:type="spellStart"/>
       <w:r>
         <w:rPr>
           <w:rFonts w:ascii="Calibri" w:hAnsi="Calibri" w:cs="Calibri"/>
@@ -8919,7 +8794,6 @@
         </w:rPr>
         <w:t>pp</w:t>
       </w:r>
-      <w:proofErr w:type="spellEnd"/>
       <w:r>
         <w:rPr>
           <w:lang w:val="en-US"/>
@@ -8967,7 +8841,6 @@
         </w:rPr>
         <w:t xml:space="preserve">is the axial length and </w:t>
       </w:r>
-      <w:proofErr w:type="spellStart"/>
       <w:r>
         <w:rPr>
           <w:i/>
@@ -8983,14 +8856,12 @@
         </w:rPr>
         <w:t>r</w:t>
       </w:r>
-      <w:proofErr w:type="spellEnd"/>
       <w:r>
         <w:rPr>
           <w:lang w:val="en-US"/>
         </w:rPr>
         <w:t xml:space="preserve"> is the mechanical frequency. The number of turns per coil side (</w:t>
       </w:r>
-      <w:proofErr w:type="spellStart"/>
       <w:r>
         <w:rPr>
           <w:i/>
@@ -9006,7 +8877,6 @@
         </w:rPr>
         <w:t>cs</w:t>
       </w:r>
-      <w:proofErr w:type="spellEnd"/>
       <w:r>
         <w:rPr>
           <w:lang w:val="en-US"/>
@@ -10452,7 +10322,6 @@
         </w:rPr>
         <w:t>set, the machine losses are calculated for the evaluation of the design. Copper loss is directly related to the selected winding cross-section (</w:t>
       </w:r>
-      <w:proofErr w:type="spellStart"/>
       <w:r>
         <w:rPr>
           <w:i/>
@@ -10468,7 +10337,6 @@
         </w:rPr>
         <w:t>wdg</w:t>
       </w:r>
-      <w:proofErr w:type="spellEnd"/>
       <w:r>
         <w:rPr>
           <w:lang w:val="en-US"/>
@@ -10488,7 +10356,6 @@
         </w:rPr>
         <w:t xml:space="preserve">). The temperature effect is added via the temperature coefficient of copper, where </w:t>
       </w:r>
-      <w:proofErr w:type="spellStart"/>
       <w:r>
         <w:rPr>
           <w:i/>
@@ -10504,7 +10371,6 @@
         </w:rPr>
         <w:t>cu</w:t>
       </w:r>
-      <w:proofErr w:type="spellEnd"/>
       <w:r>
         <w:rPr>
           <w:lang w:val="en-US"/>
@@ -11184,7 +11050,6 @@
         </w:rPr>
         <w:t>) to ensure that the junction temperature of any device does not exceed its maximum value (</w:t>
       </w:r>
-      <w:proofErr w:type="spellStart"/>
       <w:r>
         <w:rPr>
           <w:i/>
@@ -11200,7 +11065,6 @@
         </w:rPr>
         <w:t>jmax</w:t>
       </w:r>
-      <w:proofErr w:type="spellEnd"/>
       <w:r>
         <w:rPr>
           <w:lang w:val="en-US"/>
@@ -11275,7 +11139,6 @@
         </w:rPr>
         <w:t xml:space="preserve">) for natural convection, where </w:t>
       </w:r>
-      <w:proofErr w:type="spellStart"/>
       <w:r>
         <w:rPr>
           <w:i/>
@@ -11291,14 +11154,12 @@
         </w:rPr>
         <w:t>base</w:t>
       </w:r>
-      <w:proofErr w:type="spellEnd"/>
       <w:r>
         <w:rPr>
           <w:lang w:val="en-US"/>
         </w:rPr>
         <w:t xml:space="preserve"> is the base plate area, </w:t>
       </w:r>
-      <w:proofErr w:type="spellStart"/>
       <w:r>
         <w:rPr>
           <w:i/>
@@ -11314,14 +11175,12 @@
         </w:rPr>
         <w:t>fin</w:t>
       </w:r>
-      <w:proofErr w:type="spellEnd"/>
       <w:r>
         <w:rPr>
           <w:lang w:val="en-US"/>
         </w:rPr>
         <w:t xml:space="preserve"> is the total fin surface area, </w:t>
       </w:r>
-      <w:proofErr w:type="spellStart"/>
       <w:r>
         <w:rPr>
           <w:i/>
@@ -11337,7 +11196,6 @@
         </w:rPr>
         <w:t>fin</w:t>
       </w:r>
-      <w:proofErr w:type="spellEnd"/>
       <w:r>
         <w:rPr>
           <w:lang w:val="en-US"/>
@@ -11350,7 +11208,6 @@
         </w:rPr>
         <w:t xml:space="preserve"> and </w:t>
       </w:r>
-      <w:proofErr w:type="spellStart"/>
       <w:r>
         <w:rPr>
           <w:i/>
@@ -11366,7 +11223,6 @@
         </w:rPr>
         <w:t>fin</w:t>
       </w:r>
-      <w:proofErr w:type="spellEnd"/>
       <w:r>
         <w:rPr>
           <w:lang w:val="en-US"/>
@@ -11500,7 +11356,7 @@
           <v:shape id="_x0000_i1030" type="#_x0000_t75" style="width:109pt;height:45pt" o:ole="">
             <v:imagedata r:id="rId23" o:title=""/>
           </v:shape>
-          <o:OLEObject Type="Embed" ProgID="Visio.Drawing.15" ShapeID="_x0000_i1030" DrawAspect="Content" ObjectID="_1577473015" r:id="rId24"/>
+          <o:OLEObject Type="Embed" ProgID="Visio.Drawing.15" ShapeID="_x0000_i1030" DrawAspect="Content" ObjectID="_1577476089" r:id="rId24"/>
         </w:object>
       </w:r>
     </w:p>
@@ -11553,7 +11409,6 @@
         </w:rPr>
         <w:t xml:space="preserve">            </w:t>
       </w:r>
-      <w:proofErr w:type="gramStart"/>
       <w:r>
         <w:rPr>
           <w:sz w:val="16"/>
@@ -11570,7 +11425,6 @@
         </w:rPr>
         <w:t>(</w:t>
       </w:r>
-      <w:proofErr w:type="gramEnd"/>
       <w:r>
         <w:rPr>
           <w:sz w:val="16"/>
@@ -12600,7 +12454,6 @@
         </w:rPr>
         <w:t>) gives the resultant dimensions. Finally, after the selection of capacitors, heat sink and other motor parameters, the basic objective function, the volumetric power density (</w:t>
       </w:r>
-      <w:proofErr w:type="spellStart"/>
       <w:r>
         <w:rPr>
           <w:i/>
@@ -12616,7 +12469,6 @@
         </w:rPr>
         <w:t>v</w:t>
       </w:r>
-      <w:proofErr w:type="spellEnd"/>
       <w:r>
         <w:rPr>
           <w:lang w:val="en-US"/>
@@ -12988,111 +12840,13 @@
           <w:lang w:val="en-US"/>
         </w:rPr>
       </w:pPr>
-      <w:proofErr w:type="spellStart"/>
       <w:r>
         <w:rPr>
           <w:highlight w:val="cyan"/>
           <w:lang w:val="en-US"/>
         </w:rPr>
-        <w:t>Modül</w:t>
-      </w:r>
-      <w:proofErr w:type="spellEnd"/>
-      <w:r>
-        <w:rPr>
-          <w:highlight w:val="cyan"/>
-          <w:lang w:val="en-US"/>
-        </w:rPr>
-        <w:t xml:space="preserve"> </w:t>
-      </w:r>
-      <w:proofErr w:type="spellStart"/>
-      <w:r>
-        <w:rPr>
-          <w:highlight w:val="cyan"/>
-          <w:lang w:val="en-US"/>
-        </w:rPr>
-        <w:t>sayısını</w:t>
-      </w:r>
-      <w:proofErr w:type="spellEnd"/>
-      <w:r>
-        <w:rPr>
-          <w:highlight w:val="cyan"/>
-          <w:lang w:val="en-US"/>
-        </w:rPr>
-        <w:t xml:space="preserve"> sub-</w:t>
-      </w:r>
-      <w:proofErr w:type="spellStart"/>
-      <w:r>
-        <w:rPr>
-          <w:highlight w:val="cyan"/>
-          <w:lang w:val="en-US"/>
-        </w:rPr>
-        <w:t>sectionların</w:t>
-      </w:r>
-      <w:proofErr w:type="spellEnd"/>
-      <w:r>
-        <w:rPr>
-          <w:highlight w:val="cyan"/>
-          <w:lang w:val="en-US"/>
-        </w:rPr>
-        <w:t xml:space="preserve"> </w:t>
-      </w:r>
-      <w:proofErr w:type="spellStart"/>
-      <w:r>
-        <w:rPr>
-          <w:highlight w:val="cyan"/>
-          <w:lang w:val="en-US"/>
-        </w:rPr>
-        <w:t>içine</w:t>
-      </w:r>
-      <w:proofErr w:type="spellEnd"/>
-      <w:r>
-        <w:rPr>
-          <w:highlight w:val="cyan"/>
-          <w:lang w:val="en-US"/>
-        </w:rPr>
-        <w:t xml:space="preserve"> </w:t>
-      </w:r>
-      <w:proofErr w:type="spellStart"/>
-      <w:r>
-        <w:rPr>
-          <w:highlight w:val="cyan"/>
-          <w:lang w:val="en-US"/>
-        </w:rPr>
-        <w:t>yedirip</w:t>
-      </w:r>
-      <w:proofErr w:type="spellEnd"/>
-      <w:r>
-        <w:rPr>
-          <w:highlight w:val="cyan"/>
-          <w:lang w:val="en-US"/>
-        </w:rPr>
-        <w:t xml:space="preserve"> </w:t>
-      </w:r>
-      <w:proofErr w:type="spellStart"/>
-      <w:r>
-        <w:rPr>
-          <w:highlight w:val="cyan"/>
-          <w:lang w:val="en-US"/>
-        </w:rPr>
-        <w:t>birlikte</w:t>
-      </w:r>
-      <w:proofErr w:type="spellEnd"/>
-      <w:r>
-        <w:rPr>
-          <w:highlight w:val="cyan"/>
-          <w:lang w:val="en-US"/>
-        </w:rPr>
-        <w:t xml:space="preserve"> </w:t>
-      </w:r>
-      <w:proofErr w:type="spellStart"/>
-      <w:r>
-        <w:rPr>
-          <w:highlight w:val="cyan"/>
-          <w:lang w:val="en-US"/>
-        </w:rPr>
-        <w:t>yorumlayalım</w:t>
-      </w:r>
-      <w:proofErr w:type="spellEnd"/>
+        <w:t>Modül sayısını sub-sectionların içine yedirip birlikte yorumlayalım</w:t>
+      </w:r>
     </w:p>
     <w:p>
       <w:pPr>
@@ -13148,17 +12902,8 @@
           <w:highlight w:val="cyan"/>
           <w:lang w:val="en-US"/>
         </w:rPr>
-        <w:t xml:space="preserve">Switching frequency has no direct effect on </w:t>
-      </w:r>
-      <w:proofErr w:type="spellStart"/>
-      <w:r>
-        <w:rPr>
-          <w:highlight w:val="cyan"/>
-          <w:lang w:val="en-US"/>
-        </w:rPr>
-        <w:t>Icrms</w:t>
-      </w:r>
-      <w:proofErr w:type="spellEnd"/>
+        <w:t>Switching frequency has no direct effect on Icrms</w:t>
+      </w:r>
     </w:p>
     <w:p>
       <w:pPr>
@@ -13376,16 +13121,8 @@
         <w:rPr>
           <w:lang w:val="en-US"/>
         </w:rPr>
-        <w:t xml:space="preserve">Effect of ma on </w:t>
-      </w:r>
-      <w:proofErr w:type="spellStart"/>
-      <w:r>
-        <w:rPr>
-          <w:lang w:val="en-US"/>
-        </w:rPr>
-        <w:t>Icrms</w:t>
-      </w:r>
-      <w:proofErr w:type="spellEnd"/>
+        <w:t>Effect of ma on Icrms</w:t>
+      </w:r>
     </w:p>
     <w:p>
       <w:pPr>
@@ -13754,17 +13491,8 @@
           <w:highlight w:val="cyan"/>
           <w:lang w:val="en-US"/>
         </w:rPr>
-        <w:t xml:space="preserve"> has no direct effect on </w:t>
-      </w:r>
-      <w:proofErr w:type="spellStart"/>
-      <w:r>
-        <w:rPr>
-          <w:highlight w:val="cyan"/>
-          <w:lang w:val="en-US"/>
-        </w:rPr>
-        <w:t>Icrms</w:t>
-      </w:r>
-      <w:proofErr w:type="spellEnd"/>
+        <w:t xml:space="preserve"> has no direct effect on Icrms</w:t>
+      </w:r>
     </w:p>
     <w:p>
       <w:pPr>
@@ -13776,23 +13504,7 @@
     </w:p>
     <w:p>
       <w:pPr>
-        <w:jc w:val="both"/>
-        <w:rPr>
-          <w:lang w:val="en-US"/>
-        </w:rPr>
-      </w:pPr>
-    </w:p>
-    <w:p>
-      <w:pPr>
-        <w:jc w:val="both"/>
-        <w:rPr>
-          <w:lang w:val="en-US"/>
-        </w:rPr>
-      </w:pPr>
-    </w:p>
-    <w:p>
-      <w:pPr>
-        <w:jc w:val="both"/>
+        <w:jc w:val="center"/>
         <w:rPr>
           <w:lang w:val="en-US"/>
         </w:rPr>
@@ -13854,6 +13566,271 @@
           </wp:inline>
         </w:drawing>
       </w:r>
+    </w:p>
+    <w:p>
+      <w:pPr>
+        <w:jc w:val="center"/>
+        <w:rPr>
+          <w:lang w:val="en-US"/>
+        </w:rPr>
+      </w:pPr>
+      <w:r>
+        <w:rPr>
+          <w:lang w:val="en-US"/>
+        </w:rPr>
+        <w:t>Figure</w:t>
+      </w:r>
+      <w:r>
+        <w:rPr>
+          <w:lang w:val="en-US"/>
+        </w:rPr>
+        <w:t xml:space="preserve"> 10</w:t>
+      </w:r>
+      <w:r>
+        <w:rPr>
+          <w:lang w:val="en-US"/>
+        </w:rPr>
+        <w:t xml:space="preserve">. </w:t>
+      </w:r>
+      <w:r>
+        <w:rPr>
+          <w:lang w:val="en-US"/>
+        </w:rPr>
+        <w:t xml:space="preserve">Capacitance requirement </w:t>
+      </w:r>
+      <w:r>
+        <w:rPr>
+          <w:lang w:val="en-US"/>
+        </w:rPr>
+        <w:t xml:space="preserve">variation </w:t>
+      </w:r>
+      <w:r>
+        <w:rPr>
+          <w:lang w:val="en-US"/>
+        </w:rPr>
+        <w:t>number of series and parallel connected modules</w:t>
+      </w:r>
+    </w:p>
+    <w:p>
+      <w:pPr>
+        <w:jc w:val="both"/>
+        <w:rPr>
+          <w:lang w:val="en-US"/>
+        </w:rPr>
+      </w:pPr>
+    </w:p>
+    <w:p>
+      <w:pPr>
+        <w:jc w:val="both"/>
+        <w:rPr>
+          <w:lang w:val="en-US"/>
+        </w:rPr>
+      </w:pPr>
+    </w:p>
+    <w:p>
+      <w:pPr>
+        <w:jc w:val="both"/>
+        <w:rPr>
+          <w:lang w:val="en-US"/>
+        </w:rPr>
+      </w:pPr>
+    </w:p>
+    <w:p>
+      <w:pPr>
+        <w:jc w:val="both"/>
+        <w:rPr>
+          <w:lang w:val="en-US"/>
+        </w:rPr>
+      </w:pPr>
+    </w:p>
+    <w:p>
+      <w:pPr>
+        <w:jc w:val="both"/>
+        <w:rPr>
+          <w:lang w:val="en-US"/>
+        </w:rPr>
+      </w:pPr>
+      <w:r>
+        <w:rPr>
+          <w:noProof/>
+          <w:lang w:val="en-US"/>
+        </w:rPr>
+        <w:lastRenderedPageBreak/>
+        <w:drawing>
+          <wp:inline distT="0" distB="0" distL="0" distR="0">
+            <wp:extent cx="2507129" cy="1879600"/>
+            <wp:effectExtent l="0" t="0" r="7620" b="6350"/>
+            <wp:docPr id="17" name="Picture 17"/>
+            <wp:cNvGraphicFramePr>
+              <a:graphicFrameLocks xmlns:a="http://schemas.openxmlformats.org/drawingml/2006/main" noChangeAspect="1"/>
+            </wp:cNvGraphicFramePr>
+            <a:graphic xmlns:a="http://schemas.openxmlformats.org/drawingml/2006/main">
+              <a:graphicData uri="http://schemas.openxmlformats.org/drawingml/2006/picture">
+                <pic:pic xmlns:pic="http://schemas.openxmlformats.org/drawingml/2006/picture">
+                  <pic:nvPicPr>
+                    <pic:cNvPr id="0" name="Picture 14"/>
+                    <pic:cNvPicPr>
+                      <a:picLocks noChangeAspect="1" noChangeArrowheads="1"/>
+                    </pic:cNvPicPr>
+                  </pic:nvPicPr>
+                  <pic:blipFill>
+                    <a:blip r:embed="rId33">
+                      <a:extLst>
+                        <a:ext uri="{28A0092B-C50C-407E-A947-70E740481C1C}">
+                          <a14:useLocalDpi xmlns:a14="http://schemas.microsoft.com/office/drawing/2010/main" val="0"/>
+                        </a:ext>
+                      </a:extLst>
+                    </a:blip>
+                    <a:srcRect/>
+                    <a:stretch>
+                      <a:fillRect/>
+                    </a:stretch>
+                  </pic:blipFill>
+                  <pic:spPr bwMode="auto">
+                    <a:xfrm>
+                      <a:off x="0" y="0"/>
+                      <a:ext cx="2514536" cy="1885153"/>
+                    </a:xfrm>
+                    <a:prstGeom prst="rect">
+                      <a:avLst/>
+                    </a:prstGeom>
+                    <a:noFill/>
+                    <a:ln>
+                      <a:noFill/>
+                    </a:ln>
+                  </pic:spPr>
+                </pic:pic>
+              </a:graphicData>
+            </a:graphic>
+          </wp:inline>
+        </w:drawing>
+      </w:r>
+    </w:p>
+    <w:p>
+      <w:pPr>
+        <w:jc w:val="both"/>
+        <w:rPr>
+          <w:lang w:val="en-US"/>
+        </w:rPr>
+      </w:pPr>
+      <w:r>
+        <w:rPr>
+          <w:lang w:val="en-US"/>
+        </w:rPr>
+        <w:t>Heat sink volume değişimi</w:t>
+      </w:r>
+    </w:p>
+    <w:p>
+      <w:pPr>
+        <w:jc w:val="both"/>
+        <w:rPr>
+          <w:lang w:val="en-US"/>
+        </w:rPr>
+      </w:pPr>
+      <w:r>
+        <w:rPr>
+          <w:lang w:val="en-US"/>
+        </w:rPr>
+        <w:t>2seri-1</w:t>
+      </w:r>
+      <w:r>
+        <w:rPr>
+          <w:lang w:val="en-US"/>
+        </w:rPr>
+        <w:t>paralel yapınca heat sink yetmiyor (90 kHz’ten sonar ısıyı atamıyor)</w:t>
+      </w:r>
+    </w:p>
+    <w:p>
+      <w:pPr>
+        <w:jc w:val="both"/>
+        <w:rPr>
+          <w:lang w:val="en-US"/>
+        </w:rPr>
+      </w:pPr>
+    </w:p>
+    <w:p>
+      <w:pPr>
+        <w:jc w:val="both"/>
+        <w:rPr>
+          <w:lang w:val="en-US"/>
+        </w:rPr>
+      </w:pPr>
+      <w:r>
+        <w:rPr>
+          <w:noProof/>
+          <w:lang w:val="en-US"/>
+        </w:rPr>
+        <w:drawing>
+          <wp:inline distT="0" distB="0" distL="0" distR="0">
+            <wp:extent cx="2354669" cy="1765300"/>
+            <wp:effectExtent l="0" t="0" r="7620" b="6350"/>
+            <wp:docPr id="18" name="Picture 18"/>
+            <wp:cNvGraphicFramePr>
+              <a:graphicFrameLocks xmlns:a="http://schemas.openxmlformats.org/drawingml/2006/main" noChangeAspect="1"/>
+            </wp:cNvGraphicFramePr>
+            <a:graphic xmlns:a="http://schemas.openxmlformats.org/drawingml/2006/main">
+              <a:graphicData uri="http://schemas.openxmlformats.org/drawingml/2006/picture">
+                <pic:pic xmlns:pic="http://schemas.openxmlformats.org/drawingml/2006/picture">
+                  <pic:nvPicPr>
+                    <pic:cNvPr id="0" name="Picture 15"/>
+                    <pic:cNvPicPr>
+                      <a:picLocks noChangeAspect="1" noChangeArrowheads="1"/>
+                    </pic:cNvPicPr>
+                  </pic:nvPicPr>
+                  <pic:blipFill>
+                    <a:blip r:embed="rId34">
+                      <a:extLst>
+                        <a:ext uri="{28A0092B-C50C-407E-A947-70E740481C1C}">
+                          <a14:useLocalDpi xmlns:a14="http://schemas.microsoft.com/office/drawing/2010/main" val="0"/>
+                        </a:ext>
+                      </a:extLst>
+                    </a:blip>
+                    <a:srcRect/>
+                    <a:stretch>
+                      <a:fillRect/>
+                    </a:stretch>
+                  </pic:blipFill>
+                  <pic:spPr bwMode="auto">
+                    <a:xfrm>
+                      <a:off x="0" y="0"/>
+                      <a:ext cx="2359398" cy="1768845"/>
+                    </a:xfrm>
+                    <a:prstGeom prst="rect">
+                      <a:avLst/>
+                    </a:prstGeom>
+                    <a:noFill/>
+                    <a:ln>
+                      <a:noFill/>
+                    </a:ln>
+                  </pic:spPr>
+                </pic:pic>
+              </a:graphicData>
+            </a:graphic>
+          </wp:inline>
+        </w:drawing>
+      </w:r>
+    </w:p>
+    <w:p>
+      <w:pPr>
+        <w:jc w:val="both"/>
+        <w:rPr>
+          <w:lang w:val="en-US"/>
+        </w:rPr>
+      </w:pPr>
+      <w:r>
+        <w:rPr>
+          <w:lang w:val="en-US"/>
+        </w:rPr>
+        <w:t>Capacitor and heat sink volume vs fsw together</w:t>
+      </w:r>
+    </w:p>
+    <w:p>
+      <w:pPr>
+        <w:jc w:val="both"/>
+        <w:rPr>
+          <w:lang w:val="en-US"/>
+        </w:rPr>
+      </w:pPr>
       <w:bookmarkStart w:id="0" w:name="_GoBack"/>
       <w:bookmarkEnd w:id="0"/>
     </w:p>
@@ -13864,12 +13841,6 @@
           <w:lang w:val="en-US"/>
         </w:rPr>
       </w:pPr>
-      <w:r>
-        <w:rPr>
-          <w:lang w:val="en-US"/>
-        </w:rPr>
-        <w:t xml:space="preserve">Figure. </w:t>
-      </w:r>
     </w:p>
     <w:p>
       <w:pPr>
@@ -13894,14 +13865,6 @@
           <w:lang w:val="en-US"/>
         </w:rPr>
       </w:pPr>
-      <w:proofErr w:type="spellStart"/>
-      <w:r>
-        <w:rPr>
-          <w:lang w:val="en-US"/>
-        </w:rPr>
-        <w:t>Çelişkiler</w:t>
-      </w:r>
-      <w:proofErr w:type="spellEnd"/>
     </w:p>
     <w:p>
       <w:pPr>
@@ -13910,28 +13873,6 @@
           <w:lang w:val="en-US"/>
         </w:rPr>
       </w:pPr>
-      <w:proofErr w:type="spellStart"/>
-      <w:r>
-        <w:rPr>
-          <w:lang w:val="en-US"/>
-        </w:rPr>
-        <w:t>Evrensel</w:t>
-      </w:r>
-      <w:proofErr w:type="spellEnd"/>
-      <w:r>
-        <w:rPr>
-          <w:lang w:val="en-US"/>
-        </w:rPr>
-        <w:t xml:space="preserve"> </w:t>
-      </w:r>
-      <w:proofErr w:type="spellStart"/>
-      <w:r>
-        <w:rPr>
-          <w:lang w:val="en-US"/>
-        </w:rPr>
-        <w:t>ilişkiler</w:t>
-      </w:r>
-      <w:proofErr w:type="spellEnd"/>
     </w:p>
     <w:p>
       <w:pPr>
@@ -13940,104 +13881,6 @@
           <w:lang w:val="en-US"/>
         </w:rPr>
       </w:pPr>
-      <w:proofErr w:type="spellStart"/>
-      <w:r>
-        <w:rPr>
-          <w:lang w:val="en-US"/>
-        </w:rPr>
-        <w:t>Limitler</w:t>
-      </w:r>
-      <w:proofErr w:type="spellEnd"/>
-      <w:r>
-        <w:rPr>
-          <w:lang w:val="en-US"/>
-        </w:rPr>
-        <w:t xml:space="preserve"> (fsw </w:t>
-      </w:r>
-      <w:proofErr w:type="spellStart"/>
-      <w:r>
-        <w:rPr>
-          <w:lang w:val="en-US"/>
-        </w:rPr>
-        <w:t>şunun</w:t>
-      </w:r>
-      <w:proofErr w:type="spellEnd"/>
-      <w:r>
-        <w:rPr>
-          <w:lang w:val="en-US"/>
-        </w:rPr>
-        <w:t xml:space="preserve"> </w:t>
-      </w:r>
-      <w:proofErr w:type="spellStart"/>
-      <w:r>
-        <w:rPr>
-          <w:lang w:val="en-US"/>
-        </w:rPr>
-        <w:t>üstünde</w:t>
-      </w:r>
-      <w:proofErr w:type="spellEnd"/>
-      <w:r>
-        <w:rPr>
-          <w:lang w:val="en-US"/>
-        </w:rPr>
-        <w:t xml:space="preserve"> </w:t>
-      </w:r>
-      <w:proofErr w:type="spellStart"/>
-      <w:r>
-        <w:rPr>
-          <w:lang w:val="en-US"/>
-        </w:rPr>
-        <w:t>mantıklı</w:t>
-      </w:r>
-      <w:proofErr w:type="spellEnd"/>
-      <w:r>
-        <w:rPr>
-          <w:lang w:val="en-US"/>
-        </w:rPr>
-        <w:t xml:space="preserve"> </w:t>
-      </w:r>
-      <w:proofErr w:type="spellStart"/>
-      <w:r>
-        <w:rPr>
-          <w:lang w:val="en-US"/>
-        </w:rPr>
-        <w:t>değil</w:t>
-      </w:r>
-      <w:proofErr w:type="spellEnd"/>
-      <w:r>
-        <w:rPr>
-          <w:lang w:val="en-US"/>
-        </w:rPr>
-        <w:t xml:space="preserve">, max 5 </w:t>
-      </w:r>
-      <w:proofErr w:type="spellStart"/>
-      <w:r>
-        <w:rPr>
-          <w:lang w:val="en-US"/>
-        </w:rPr>
-        <w:t>modül</w:t>
-      </w:r>
-      <w:proofErr w:type="spellEnd"/>
-      <w:r>
-        <w:rPr>
-          <w:lang w:val="en-US"/>
-        </w:rPr>
-        <w:t xml:space="preserve"> feasible </w:t>
-      </w:r>
-      <w:proofErr w:type="spellStart"/>
-      <w:r>
-        <w:rPr>
-          <w:lang w:val="en-US"/>
-        </w:rPr>
-        <w:t>gibi</w:t>
-      </w:r>
-      <w:proofErr w:type="spellEnd"/>
-      <w:r>
-        <w:rPr>
-          <w:lang w:val="en-US"/>
-        </w:rPr>
-        <w:t>)</w:t>
-      </w:r>
     </w:p>
     <w:p>
       <w:pPr>
@@ -14046,42 +13889,54 @@
           <w:lang w:val="en-US"/>
         </w:rPr>
       </w:pPr>
-      <w:proofErr w:type="spellStart"/>
-      <w:r>
-        <w:rPr>
-          <w:lang w:val="en-US"/>
-        </w:rPr>
-        <w:t>IMMD’ye</w:t>
-      </w:r>
-      <w:proofErr w:type="spellEnd"/>
-      <w:r>
-        <w:rPr>
-          <w:lang w:val="en-US"/>
-        </w:rPr>
-        <w:t xml:space="preserve"> </w:t>
-      </w:r>
-      <w:proofErr w:type="spellStart"/>
-      <w:r>
-        <w:rPr>
-          <w:lang w:val="en-US"/>
-        </w:rPr>
-        <w:t>özel</w:t>
-      </w:r>
-      <w:proofErr w:type="spellEnd"/>
-      <w:r>
-        <w:rPr>
-          <w:lang w:val="en-US"/>
-        </w:rPr>
-        <w:t xml:space="preserve"> </w:t>
-      </w:r>
-      <w:proofErr w:type="spellStart"/>
-      <w:r>
-        <w:rPr>
-          <w:lang w:val="en-US"/>
-        </w:rPr>
-        <w:t>ilişkiler</w:t>
-      </w:r>
-      <w:proofErr w:type="spellEnd"/>
+      <w:r>
+        <w:rPr>
+          <w:lang w:val="en-US"/>
+        </w:rPr>
+        <w:t>Çelişkiler</w:t>
+      </w:r>
+    </w:p>
+    <w:p>
+      <w:pPr>
+        <w:jc w:val="both"/>
+        <w:rPr>
+          <w:lang w:val="en-US"/>
+        </w:rPr>
+      </w:pPr>
+      <w:r>
+        <w:rPr>
+          <w:lang w:val="en-US"/>
+        </w:rPr>
+        <w:t>Evrensel ilişkiler</w:t>
+      </w:r>
+    </w:p>
+    <w:p>
+      <w:pPr>
+        <w:jc w:val="both"/>
+        <w:rPr>
+          <w:lang w:val="en-US"/>
+        </w:rPr>
+      </w:pPr>
+      <w:r>
+        <w:rPr>
+          <w:lang w:val="en-US"/>
+        </w:rPr>
+        <w:t>Limitler (fsw şunun üstünde mantıklı değil, max 5 modül feasible gibi)</w:t>
+      </w:r>
+    </w:p>
+    <w:p>
+      <w:pPr>
+        <w:jc w:val="both"/>
+        <w:rPr>
+          <w:lang w:val="en-US"/>
+        </w:rPr>
+      </w:pPr>
+      <w:r>
+        <w:rPr>
+          <w:lang w:val="en-US"/>
+        </w:rPr>
+        <w:t>IMMD’ye özel ilişkiler</w:t>
+      </w:r>
     </w:p>
     <w:p>
       <w:pPr>
@@ -14131,7 +13986,7 @@
         </w:rPr>
         <w:t>imulation results</w:t>
       </w:r>
-      <w:hyperlink r:id="rId33" w:history="1"/>
+      <w:hyperlink r:id="rId35" w:history="1"/>
     </w:p>
     <w:p>
       <w:pPr>
@@ -14144,7 +13999,6 @@
         <w:rPr>
           <w:lang w:val="en-US"/>
         </w:rPr>
-        <w:lastRenderedPageBreak/>
         <w:t xml:space="preserve">Your full paper should be submitted </w:t>
       </w:r>
     </w:p>
@@ -14155,36 +14009,18 @@
           <w:lang w:val="en-US"/>
         </w:rPr>
       </w:pPr>
-      <w:proofErr w:type="spellStart"/>
-      <w:r>
-        <w:rPr>
-          <w:lang w:val="en-US"/>
-        </w:rPr>
-        <w:t>Modellerin</w:t>
-      </w:r>
-      <w:proofErr w:type="spellEnd"/>
-      <w:r>
-        <w:rPr>
-          <w:lang w:val="en-US"/>
-        </w:rPr>
-        <w:t xml:space="preserve"> </w:t>
-      </w:r>
-      <w:proofErr w:type="spellStart"/>
-      <w:proofErr w:type="gramStart"/>
-      <w:r>
-        <w:rPr>
-          <w:lang w:val="en-US"/>
-        </w:rPr>
-        <w:t>verification’ı</w:t>
-      </w:r>
-      <w:proofErr w:type="spellEnd"/>
-      <w:r>
-        <w:rPr>
-          <w:lang w:val="en-US"/>
-        </w:rPr>
-        <w:t xml:space="preserve"> ???</w:t>
-      </w:r>
-      <w:proofErr w:type="gramEnd"/>
+      <w:r>
+        <w:rPr>
+          <w:lang w:val="en-US"/>
+        </w:rPr>
+        <w:t>M</w:t>
+      </w:r>
+      <w:r>
+        <w:rPr>
+          <w:lang w:val="en-US"/>
+        </w:rPr>
+        <w:t>odellerin verification’ı ???</w:t>
+      </w:r>
     </w:p>
     <w:p>
       <w:pPr>
@@ -14193,114 +14029,6 @@
           <w:lang w:val="en-US"/>
         </w:rPr>
       </w:pPr>
-    </w:p>
-    <w:p>
-      <w:pPr>
-        <w:jc w:val="both"/>
-        <w:rPr>
-          <w:lang w:val="en-US"/>
-        </w:rPr>
-      </w:pPr>
-      <w:proofErr w:type="spellStart"/>
-      <w:r>
-        <w:rPr>
-          <w:highlight w:val="yellow"/>
-          <w:lang w:val="en-US"/>
-        </w:rPr>
-        <w:t>IGBT’li</w:t>
-      </w:r>
-      <w:proofErr w:type="spellEnd"/>
-      <w:r>
-        <w:rPr>
-          <w:highlight w:val="yellow"/>
-          <w:lang w:val="en-US"/>
-        </w:rPr>
-        <w:t xml:space="preserve"> single system </w:t>
-      </w:r>
-      <w:proofErr w:type="spellStart"/>
-      <w:r>
-        <w:rPr>
-          <w:highlight w:val="yellow"/>
-          <w:lang w:val="en-US"/>
-        </w:rPr>
-        <w:t>ile</w:t>
-      </w:r>
-      <w:proofErr w:type="spellEnd"/>
-      <w:r>
-        <w:rPr>
-          <w:highlight w:val="yellow"/>
-          <w:lang w:val="en-US"/>
-        </w:rPr>
-        <w:t xml:space="preserve"> </w:t>
-      </w:r>
-      <w:proofErr w:type="spellStart"/>
-      <w:r>
-        <w:rPr>
-          <w:highlight w:val="yellow"/>
-          <w:lang w:val="en-US"/>
-        </w:rPr>
-        <w:t>karşılaştırma</w:t>
-      </w:r>
-      <w:proofErr w:type="spellEnd"/>
-      <w:r>
-        <w:rPr>
-          <w:highlight w:val="yellow"/>
-          <w:lang w:val="en-US"/>
-        </w:rPr>
-        <w:t xml:space="preserve"> </w:t>
-      </w:r>
-      <w:proofErr w:type="spellStart"/>
-      <w:r>
-        <w:rPr>
-          <w:highlight w:val="yellow"/>
-          <w:lang w:val="en-US"/>
-        </w:rPr>
-        <w:t>yapacak</w:t>
-      </w:r>
-      <w:proofErr w:type="spellEnd"/>
-      <w:r>
-        <w:rPr>
-          <w:highlight w:val="yellow"/>
-          <w:lang w:val="en-US"/>
-        </w:rPr>
-        <w:t xml:space="preserve"> </w:t>
-      </w:r>
-      <w:proofErr w:type="spellStart"/>
-      <w:r>
-        <w:rPr>
-          <w:highlight w:val="yellow"/>
-          <w:lang w:val="en-US"/>
-        </w:rPr>
-        <w:t>mıyız</w:t>
-      </w:r>
-      <w:proofErr w:type="spellEnd"/>
-      <w:r>
-        <w:rPr>
-          <w:highlight w:val="yellow"/>
-          <w:lang w:val="en-US"/>
-        </w:rPr>
-        <w:t>?</w:t>
-      </w:r>
-      <w:r>
-        <w:rPr>
-          <w:lang w:val="en-US"/>
-        </w:rPr>
-        <w:t xml:space="preserve"> </w:t>
-      </w:r>
-      <w:proofErr w:type="spellStart"/>
-      <w:r>
-        <w:rPr>
-          <w:lang w:val="en-US"/>
-        </w:rPr>
-        <w:t>hayır</w:t>
-      </w:r>
-      <w:proofErr w:type="spellEnd"/>
-      <w:r>
-        <w:rPr>
-          <w:lang w:val="en-US"/>
-        </w:rPr>
-        <w:t>…</w:t>
-      </w:r>
     </w:p>
     <w:p>
       <w:pPr>
@@ -14383,7 +14111,7 @@
         <w:tab/>
         <w:t>Conclusions</w:t>
       </w:r>
-      <w:hyperlink r:id="rId34" w:history="1"/>
+      <w:hyperlink r:id="rId36" w:history="1"/>
     </w:p>
     <w:p>
       <w:pPr>
@@ -14425,17 +14153,8 @@
           <w:highlight w:val="yellow"/>
           <w:lang w:val="en-US"/>
         </w:rPr>
-        <w:t>x kW/</w:t>
-      </w:r>
-      <w:proofErr w:type="spellStart"/>
-      <w:r>
-        <w:rPr>
-          <w:highlight w:val="yellow"/>
-          <w:lang w:val="en-US"/>
-        </w:rPr>
-        <w:t>lt</w:t>
-      </w:r>
-      <w:proofErr w:type="spellEnd"/>
+        <w:t>x kW/lt</w:t>
+      </w:r>
       <w:r>
         <w:rPr>
           <w:lang w:val="en-US"/>
@@ -15084,7 +14803,7 @@
       <w:rPr>
         <w:noProof/>
       </w:rPr>
-      <w:t>6</w:t>
+      <w:t>5</w:t>
     </w:r>
     <w:r>
       <w:fldChar w:fldCharType="end"/>
@@ -15856,7 +15575,7 @@
 </file>
 
 <file path=customXml/itemProps1.xml><?xml version="1.0" encoding="utf-8"?>
-<ds:datastoreItem xmlns:ds="http://schemas.openxmlformats.org/officeDocument/2006/customXml" ds:itemID="{8937A85B-5F46-4B53-BFB4-7E0225CAA0E4}">
+<ds:datastoreItem xmlns:ds="http://schemas.openxmlformats.org/officeDocument/2006/customXml" ds:itemID="{651AA00A-E68E-4A9E-9BE0-A5378A3E6AB7}">
   <ds:schemaRefs>
     <ds:schemaRef ds:uri="http://schemas.openxmlformats.org/officeDocument/2006/bibliography"/>
   </ds:schemaRefs>

</xml_diff>

<commit_message>
Aspect ratio ve slot sayısı sonuçları.
</commit_message>
<xml_diff>
--- a/Paper/PEMD 2018/Full Paper/Final_Paper_PEMD.docx
+++ b/Paper/PEMD 2018/Full Paper/Final_Paper_PEMD.docx
@@ -76,6 +76,7 @@
         </w:rPr>
         <w:t xml:space="preserve"> </w:t>
       </w:r>
+      <w:proofErr w:type="spellStart"/>
       <w:r>
         <w:rPr>
           <w:i/>
@@ -83,6 +84,7 @@
         </w:rPr>
         <w:t>Uğur</w:t>
       </w:r>
+      <w:proofErr w:type="spellEnd"/>
       <w:r>
         <w:rPr>
           <w:i/>
@@ -1310,8 +1312,16 @@
         <w:rPr>
           <w:lang w:val="en-US"/>
         </w:rPr>
-        <w:t xml:space="preserve"> of a</w:t>
-      </w:r>
+        <w:t xml:space="preserve"> of </w:t>
+      </w:r>
+      <w:proofErr w:type="gramStart"/>
+      <w:r>
+        <w:rPr>
+          <w:lang w:val="en-US"/>
+        </w:rPr>
+        <w:t>a</w:t>
+      </w:r>
+      <w:proofErr w:type="gramEnd"/>
       <w:r>
         <w:rPr>
           <w:lang w:val="en-US"/>
@@ -1725,7 +1735,7 @@
           <v:shape id="_x0000_i1025" type="#_x0000_t75" style="width:225.5pt;height:85pt" o:ole="">
             <v:imagedata r:id="rId11" o:title=""/>
           </v:shape>
-          <o:OLEObject Type="Embed" ProgID="Visio.Drawing.15" ShapeID="_x0000_i1025" DrawAspect="Content" ObjectID="_1577476084" r:id="rId12"/>
+          <o:OLEObject Type="Embed" ProgID="Visio.Drawing.15" ShapeID="_x0000_i1025" DrawAspect="Content" ObjectID="_1577521360" r:id="rId12"/>
         </w:object>
       </w:r>
     </w:p>
@@ -1900,7 +1910,7 @@
           <v:shape id="_x0000_i1026" type="#_x0000_t75" style="width:174pt;height:227.5pt" o:ole="">
             <v:imagedata r:id="rId13" o:title=""/>
           </v:shape>
-          <o:OLEObject Type="Embed" ProgID="Visio.Drawing.15" ShapeID="_x0000_i1026" DrawAspect="Content" ObjectID="_1577476085" r:id="rId14"/>
+          <o:OLEObject Type="Embed" ProgID="Visio.Drawing.15" ShapeID="_x0000_i1026" DrawAspect="Content" ObjectID="_1577521361" r:id="rId14"/>
         </w:object>
       </w:r>
     </w:p>
@@ -2877,6 +2887,7 @@
               </w:rPr>
               <w:t xml:space="preserve">Minimum motor efficiency, </w:t>
             </w:r>
+            <w:proofErr w:type="spellStart"/>
             <w:r>
               <w:rPr>
                 <w:i/>
@@ -2890,7 +2901,16 @@
                 <w:vertAlign w:val="subscript"/>
                 <w:lang w:val="en-US"/>
               </w:rPr>
-              <w:t>m-min</w:t>
+              <w:t>m</w:t>
+            </w:r>
+            <w:proofErr w:type="spellEnd"/>
+            <w:r>
+              <w:rPr>
+                <w:i/>
+                <w:vertAlign w:val="subscript"/>
+                <w:lang w:val="en-US"/>
+              </w:rPr>
+              <w:t>-min</w:t>
             </w:r>
           </w:p>
         </w:tc>
@@ -2939,6 +2959,7 @@
               </w:rPr>
               <w:t xml:space="preserve">Minimum drive efficiency, </w:t>
             </w:r>
+            <w:proofErr w:type="spellStart"/>
             <w:r>
               <w:rPr>
                 <w:i/>
@@ -2952,7 +2973,16 @@
                 <w:vertAlign w:val="subscript"/>
                 <w:lang w:val="en-US"/>
               </w:rPr>
-              <w:t>d-min</w:t>
+              <w:t>d</w:t>
+            </w:r>
+            <w:proofErr w:type="spellEnd"/>
+            <w:r>
+              <w:rPr>
+                <w:i/>
+                <w:vertAlign w:val="subscript"/>
+                <w:lang w:val="en-US"/>
+              </w:rPr>
+              <w:t>-min</w:t>
             </w:r>
           </w:p>
         </w:tc>
@@ -3562,6 +3592,7 @@
               </w:rPr>
               <w:t xml:space="preserve">Slot/module/phase, </w:t>
             </w:r>
+            <w:proofErr w:type="spellStart"/>
             <w:r>
               <w:rPr>
                 <w:i/>
@@ -3577,6 +3608,7 @@
               </w:rPr>
               <w:t>s</w:t>
             </w:r>
+            <w:proofErr w:type="spellEnd"/>
           </w:p>
         </w:tc>
         <w:tc>
@@ -3655,7 +3687,7 @@
           <v:shape id="_x0000_i1027" type="#_x0000_t75" style="width:196pt;height:147pt" o:ole="">
             <v:imagedata r:id="rId15" o:title=""/>
           </v:shape>
-          <o:OLEObject Type="Embed" ProgID="Visio.Drawing.15" ShapeID="_x0000_i1027" DrawAspect="Content" ObjectID="_1577476086" r:id="rId16"/>
+          <o:OLEObject Type="Embed" ProgID="Visio.Drawing.15" ShapeID="_x0000_i1027" DrawAspect="Content" ObjectID="_1577521362" r:id="rId16"/>
         </w:object>
       </w:r>
     </w:p>
@@ -3900,6 +3932,7 @@
         </w:rPr>
         <w:t>) and motor efficiency (</w:t>
       </w:r>
+      <w:proofErr w:type="spellStart"/>
       <w:r>
         <w:rPr>
           <w:i/>
@@ -3913,7 +3946,16 @@
           <w:vertAlign w:val="subscript"/>
           <w:lang w:val="en-US"/>
         </w:rPr>
-        <w:t>m-min</w:t>
+        <w:t>m</w:t>
+      </w:r>
+      <w:proofErr w:type="spellEnd"/>
+      <w:r>
+        <w:rPr>
+          <w:i/>
+          <w:vertAlign w:val="subscript"/>
+          <w:lang w:val="en-US"/>
+        </w:rPr>
+        <w:t>-min</w:t>
       </w:r>
       <w:r>
         <w:rPr>
@@ -4000,6 +4042,7 @@
         </w:rPr>
         <w:t xml:space="preserve">, </w:t>
       </w:r>
+      <w:proofErr w:type="spellStart"/>
       <w:r>
         <w:rPr>
           <w:i/>
@@ -4015,12 +4058,14 @@
         </w:rPr>
         <w:t>off</w:t>
       </w:r>
+      <w:proofErr w:type="spellEnd"/>
       <w:r>
         <w:rPr>
           <w:lang w:val="en-US"/>
         </w:rPr>
         <w:t xml:space="preserve"> and </w:t>
       </w:r>
+      <w:proofErr w:type="spellStart"/>
       <w:r>
         <w:rPr>
           <w:i/>
@@ -4036,12 +4081,14 @@
         </w:rPr>
         <w:t>oss</w:t>
       </w:r>
+      <w:proofErr w:type="spellEnd"/>
       <w:r>
         <w:rPr>
           <w:lang w:val="en-US"/>
         </w:rPr>
         <w:t xml:space="preserve"> are the on state, off state and output capacitance switching energies, respectively, </w:t>
       </w:r>
+      <w:proofErr w:type="spellStart"/>
       <w:r>
         <w:rPr>
           <w:i/>
@@ -4055,29 +4102,40 @@
           <w:vertAlign w:val="subscript"/>
           <w:lang w:val="en-US"/>
         </w:rPr>
-        <w:t>ds-on</w:t>
-      </w:r>
-      <w:r>
-        <w:rPr>
-          <w:lang w:val="en-US"/>
-        </w:rPr>
-        <w:t xml:space="preserve"> is the on state resistance, </w:t>
-      </w:r>
-      <w:r>
-        <w:rPr>
-          <w:i/>
-          <w:lang w:val="en-US"/>
-        </w:rPr>
-        <w:t>I</w:t>
-      </w:r>
+        <w:t>ds</w:t>
+      </w:r>
+      <w:proofErr w:type="spellEnd"/>
       <w:r>
         <w:rPr>
           <w:i/>
           <w:vertAlign w:val="subscript"/>
           <w:lang w:val="en-US"/>
         </w:rPr>
+        <w:t>-on</w:t>
+      </w:r>
+      <w:r>
+        <w:rPr>
+          <w:lang w:val="en-US"/>
+        </w:rPr>
+        <w:t xml:space="preserve"> is the on state resistance, </w:t>
+      </w:r>
+      <w:proofErr w:type="spellStart"/>
+      <w:r>
+        <w:rPr>
+          <w:i/>
+          <w:lang w:val="en-US"/>
+        </w:rPr>
+        <w:t>I</w:t>
+      </w:r>
+      <w:r>
+        <w:rPr>
+          <w:i/>
+          <w:vertAlign w:val="subscript"/>
+          <w:lang w:val="en-US"/>
+        </w:rPr>
         <w:t>p</w:t>
       </w:r>
+      <w:proofErr w:type="spellEnd"/>
       <w:r>
         <w:rPr>
           <w:lang w:val="en-US"/>
@@ -5258,6 +5316,7 @@
         </w:rPr>
         <w:t xml:space="preserve"> (</w:t>
       </w:r>
+      <w:proofErr w:type="spellStart"/>
       <w:r>
         <w:rPr>
           <w:i/>
@@ -5273,6 +5332,7 @@
         </w:rPr>
         <w:t>dc</w:t>
       </w:r>
+      <w:proofErr w:type="spellEnd"/>
       <w:r>
         <w:rPr>
           <w:lang w:val="en-US"/>
@@ -5291,6 +5351,7 @@
         </w:rPr>
         <w:t xml:space="preserve"> (</w:t>
       </w:r>
+      <w:proofErr w:type="spellStart"/>
       <w:r>
         <w:rPr>
           <w:i/>
@@ -5304,97 +5365,108 @@
           <w:vertAlign w:val="subscript"/>
           <w:lang w:val="en-US"/>
         </w:rPr>
-        <w:t>c-rms</w:t>
-      </w:r>
-      <w:r>
-        <w:rPr>
-          <w:lang w:val="en-US"/>
-        </w:rPr>
-        <w:t>)</w:t>
-      </w:r>
-      <w:r>
-        <w:rPr>
-          <w:lang w:val="en-US"/>
-        </w:rPr>
-        <w:t xml:space="preserve"> </w:t>
-      </w:r>
-      <w:r>
-        <w:rPr>
-          <w:lang w:val="en-US"/>
-        </w:rPr>
-        <w:t xml:space="preserve">for a typical inverter </w:t>
-      </w:r>
-      <w:r>
-        <w:rPr>
-          <w:lang w:val="en-US"/>
-        </w:rPr>
-        <w:t xml:space="preserve">are </w:t>
-      </w:r>
-      <w:r>
-        <w:rPr>
-          <w:lang w:val="en-US"/>
-        </w:rPr>
-        <w:t>given</w:t>
-      </w:r>
-      <w:r>
-        <w:rPr>
-          <w:lang w:val="en-US"/>
-        </w:rPr>
-        <w:t xml:space="preserve"> in </w:t>
-      </w:r>
-      <w:r>
-        <w:rPr>
-          <w:lang w:val="en-US"/>
-        </w:rPr>
-        <w:t>(</w:t>
-      </w:r>
-      <w:r>
-        <w:rPr>
-          <w:highlight w:val="yellow"/>
-          <w:lang w:val="en-US"/>
-        </w:rPr>
-        <w:t>4</w:t>
-      </w:r>
-      <w:r>
-        <w:rPr>
-          <w:lang w:val="en-US"/>
-        </w:rPr>
-        <w:t>) and (</w:t>
-      </w:r>
-      <w:r>
-        <w:rPr>
-          <w:highlight w:val="yellow"/>
-          <w:lang w:val="en-US"/>
-        </w:rPr>
-        <w:t>5</w:t>
-      </w:r>
-      <w:r>
-        <w:rPr>
-          <w:lang w:val="en-US"/>
-        </w:rPr>
-        <w:t>)</w:t>
-      </w:r>
-      <w:r>
-        <w:rPr>
-          <w:lang w:val="en-US"/>
-        </w:rPr>
-        <w:t xml:space="preserve">, where </w:t>
-      </w:r>
-      <w:r>
-        <w:rPr>
-          <w:i/>
-          <w:lang w:val="en-US"/>
-        </w:rPr>
-        <w:t>I</w:t>
-      </w:r>
+        <w:t>c</w:t>
+      </w:r>
+      <w:proofErr w:type="spellEnd"/>
       <w:r>
         <w:rPr>
           <w:i/>
           <w:vertAlign w:val="subscript"/>
           <w:lang w:val="en-US"/>
         </w:rPr>
+        <w:t>-rms</w:t>
+      </w:r>
+      <w:r>
+        <w:rPr>
+          <w:lang w:val="en-US"/>
+        </w:rPr>
+        <w:t>)</w:t>
+      </w:r>
+      <w:r>
+        <w:rPr>
+          <w:lang w:val="en-US"/>
+        </w:rPr>
+        <w:t xml:space="preserve"> </w:t>
+      </w:r>
+      <w:r>
+        <w:rPr>
+          <w:lang w:val="en-US"/>
+        </w:rPr>
+        <w:t xml:space="preserve">for a typical inverter </w:t>
+      </w:r>
+      <w:r>
+        <w:rPr>
+          <w:lang w:val="en-US"/>
+        </w:rPr>
+        <w:t xml:space="preserve">are </w:t>
+      </w:r>
+      <w:r>
+        <w:rPr>
+          <w:lang w:val="en-US"/>
+        </w:rPr>
+        <w:t>given</w:t>
+      </w:r>
+      <w:r>
+        <w:rPr>
+          <w:lang w:val="en-US"/>
+        </w:rPr>
+        <w:t xml:space="preserve"> in </w:t>
+      </w:r>
+      <w:r>
+        <w:rPr>
+          <w:lang w:val="en-US"/>
+        </w:rPr>
+        <w:t>(</w:t>
+      </w:r>
+      <w:r>
+        <w:rPr>
+          <w:highlight w:val="yellow"/>
+          <w:lang w:val="en-US"/>
+        </w:rPr>
+        <w:t>4</w:t>
+      </w:r>
+      <w:r>
+        <w:rPr>
+          <w:lang w:val="en-US"/>
+        </w:rPr>
+        <w:t>) and (</w:t>
+      </w:r>
+      <w:r>
+        <w:rPr>
+          <w:highlight w:val="yellow"/>
+          <w:lang w:val="en-US"/>
+        </w:rPr>
+        <w:t>5</w:t>
+      </w:r>
+      <w:r>
+        <w:rPr>
+          <w:lang w:val="en-US"/>
+        </w:rPr>
+        <w:t>)</w:t>
+      </w:r>
+      <w:r>
+        <w:rPr>
+          <w:lang w:val="en-US"/>
+        </w:rPr>
+        <w:t xml:space="preserve">, where </w:t>
+      </w:r>
+      <w:proofErr w:type="spellStart"/>
+      <w:r>
+        <w:rPr>
+          <w:i/>
+          <w:lang w:val="en-US"/>
+        </w:rPr>
+        <w:t>I</w:t>
+      </w:r>
+      <w:r>
+        <w:rPr>
+          <w:i/>
+          <w:vertAlign w:val="subscript"/>
+          <w:lang w:val="en-US"/>
+        </w:rPr>
         <w:t>rms</w:t>
       </w:r>
+      <w:proofErr w:type="spellEnd"/>
       <w:r>
         <w:rPr>
           <w:lang w:val="en-US"/>
@@ -6701,7 +6773,21 @@
         <w:rPr>
           <w:lang w:val="en-US"/>
         </w:rPr>
-        <w:t>capacitors are used</w:t>
+        <w:t xml:space="preserve">capacitors </w:t>
+      </w:r>
+      <w:proofErr w:type="gramStart"/>
+      <w:r>
+        <w:rPr>
+          <w:lang w:val="en-US"/>
+        </w:rPr>
+        <w:t>are</w:t>
+      </w:r>
+      <w:proofErr w:type="gramEnd"/>
+      <w:r>
+        <w:rPr>
+          <w:lang w:val="en-US"/>
+        </w:rPr>
+        <w:t xml:space="preserve"> used</w:t>
       </w:r>
       <w:r>
         <w:rPr>
@@ -6807,6 +6893,7 @@
         </w:rPr>
         <w:t>The required phase induced voltage per module (</w:t>
       </w:r>
+      <w:proofErr w:type="spellStart"/>
       <w:r>
         <w:rPr>
           <w:i/>
@@ -6822,6 +6909,7 @@
         </w:rPr>
         <w:t>phm</w:t>
       </w:r>
+      <w:proofErr w:type="spellEnd"/>
       <w:r>
         <w:rPr>
           <w:lang w:val="en-US"/>
@@ -7258,6 +7346,7 @@
         </w:rPr>
         <w:t xml:space="preserve">) is determined by using </w:t>
       </w:r>
+      <w:proofErr w:type="spellStart"/>
       <w:r>
         <w:rPr>
           <w:i/>
@@ -7273,6 +7362,7 @@
         </w:rPr>
         <w:t>s</w:t>
       </w:r>
+      <w:proofErr w:type="spellEnd"/>
       <w:r>
         <w:rPr>
           <w:i/>
@@ -7419,6 +7509,7 @@
         </w:rPr>
         <w:t>The air gap distance (</w:t>
       </w:r>
+      <w:proofErr w:type="spellStart"/>
       <w:r>
         <w:rPr>
           <w:i/>
@@ -7434,12 +7525,14 @@
         </w:rPr>
         <w:t>g</w:t>
       </w:r>
+      <w:proofErr w:type="spellEnd"/>
       <w:r>
         <w:rPr>
           <w:lang w:val="en-US"/>
         </w:rPr>
         <w:t>) is found using the target peak air gap flux density (</w:t>
       </w:r>
+      <w:proofErr w:type="spellStart"/>
       <w:r>
         <w:rPr>
           <w:i/>
@@ -7455,12 +7548,14 @@
         </w:rPr>
         <w:t>gp</w:t>
       </w:r>
+      <w:proofErr w:type="spellEnd"/>
       <w:r>
         <w:rPr>
           <w:lang w:val="en-US"/>
         </w:rPr>
         <w:t>) and the properties of the selected magnet (</w:t>
       </w:r>
+      <w:proofErr w:type="spellStart"/>
       <w:r>
         <w:rPr>
           <w:i/>
@@ -7475,6 +7570,7 @@
         </w:rPr>
         <w:t>B</w:t>
       </w:r>
+      <w:proofErr w:type="spellEnd"/>
       <w:r>
         <w:rPr>
           <w:lang w:val="en-US"/>
@@ -7539,6 +7635,7 @@
         </w:rPr>
         <w:t>The same methodology is used for the determination of tooth width (</w:t>
       </w:r>
+      <w:proofErr w:type="spellStart"/>
       <w:r>
         <w:rPr>
           <w:i/>
@@ -7554,12 +7651,14 @@
         </w:rPr>
         <w:t>t</w:t>
       </w:r>
+      <w:proofErr w:type="spellEnd"/>
       <w:r>
         <w:rPr>
           <w:lang w:val="en-US"/>
         </w:rPr>
         <w:t>) and back core height (</w:t>
       </w:r>
+      <w:proofErr w:type="spellStart"/>
       <w:r>
         <w:rPr>
           <w:i/>
@@ -7575,6 +7674,7 @@
         </w:rPr>
         <w:t>bc</w:t>
       </w:r>
+      <w:proofErr w:type="spellEnd"/>
       <w:r>
         <w:rPr>
           <w:lang w:val="en-US"/>
@@ -7656,6 +7756,7 @@
         </w:rPr>
         <w:t xml:space="preserve">), where </w:t>
       </w:r>
+      <w:proofErr w:type="spellStart"/>
       <w:r>
         <w:rPr>
           <w:i/>
@@ -7671,6 +7772,7 @@
         </w:rPr>
         <w:t>m</w:t>
       </w:r>
+      <w:proofErr w:type="spellEnd"/>
       <w:r>
         <w:rPr>
           <w:lang w:val="en-US"/>
@@ -7729,7 +7831,7 @@
           <v:shape id="_x0000_i1028" type="#_x0000_t75" style="width:135pt;height:81pt" o:ole="">
             <v:imagedata r:id="rId18" o:title=""/>
           </v:shape>
-          <o:OLEObject Type="Embed" ProgID="Visio.Drawing.15" ShapeID="_x0000_i1028" DrawAspect="Content" ObjectID="_1577476087" r:id="rId19"/>
+          <o:OLEObject Type="Embed" ProgID="Visio.Drawing.15" ShapeID="_x0000_i1028" DrawAspect="Content" ObjectID="_1577521363" r:id="rId19"/>
         </w:object>
       </w:r>
       <w:r>
@@ -7746,7 +7848,7 @@
           <v:shape id="_x0000_i1029" type="#_x0000_t75" style="width:87.5pt;height:83pt" o:ole="">
             <v:imagedata r:id="rId20" o:title=""/>
           </v:shape>
-          <o:OLEObject Type="Embed" ProgID="Visio.Drawing.15" ShapeID="_x0000_i1029" DrawAspect="Content" ObjectID="_1577476088" r:id="rId21"/>
+          <o:OLEObject Type="Embed" ProgID="Visio.Drawing.15" ShapeID="_x0000_i1029" DrawAspect="Content" ObjectID="_1577521364" r:id="rId21"/>
         </w:object>
       </w:r>
     </w:p>
@@ -7816,15 +7918,33 @@
           <w:szCs w:val="14"/>
           <w:lang w:val="en-US"/>
         </w:rPr>
-        <w:t xml:space="preserve">       </w:t>
-      </w:r>
+        <w:t xml:space="preserve">    </w:t>
+      </w:r>
+      <w:proofErr w:type="gramStart"/>
       <w:r>
         <w:rPr>
           <w:sz w:val="14"/>
           <w:szCs w:val="14"/>
           <w:lang w:val="en-US"/>
         </w:rPr>
-        <w:t>(b)</w:t>
+        <w:t xml:space="preserve">   </w:t>
+      </w:r>
+      <w:r>
+        <w:rPr>
+          <w:sz w:val="14"/>
+          <w:szCs w:val="14"/>
+          <w:lang w:val="en-US"/>
+        </w:rPr>
+        <w:t>(</w:t>
+      </w:r>
+      <w:proofErr w:type="gramEnd"/>
+      <w:r>
+        <w:rPr>
+          <w:sz w:val="14"/>
+          <w:szCs w:val="14"/>
+          <w:lang w:val="en-US"/>
+        </w:rPr>
+        <w:t>b)</w:t>
       </w:r>
     </w:p>
     <w:p>
@@ -8735,6 +8855,7 @@
         </w:rPr>
         <w:t xml:space="preserve">The determination of the number of turns is based on </w:t>
       </w:r>
+      <w:proofErr w:type="spellStart"/>
       <w:r>
         <w:rPr>
           <w:i/>
@@ -8750,12 +8871,14 @@
         </w:rPr>
         <w:t>phm</w:t>
       </w:r>
+      <w:proofErr w:type="spellEnd"/>
       <w:r>
         <w:rPr>
           <w:lang w:val="en-US"/>
         </w:rPr>
         <w:t xml:space="preserve"> and flux per pole (</w:t>
       </w:r>
+      <w:proofErr w:type="spellStart"/>
       <w:r>
         <w:rPr>
           <w:rFonts w:ascii="Calibri" w:hAnsi="Calibri" w:cs="Calibri"/>
@@ -8772,12 +8895,14 @@
         </w:rPr>
         <w:t>pp</w:t>
       </w:r>
+      <w:proofErr w:type="spellEnd"/>
       <w:r>
         <w:rPr>
           <w:lang w:val="en-US"/>
         </w:rPr>
         <w:t xml:space="preserve">). </w:t>
       </w:r>
+      <w:proofErr w:type="spellStart"/>
       <w:r>
         <w:rPr>
           <w:rFonts w:ascii="Calibri" w:hAnsi="Calibri" w:cs="Calibri"/>
@@ -8794,6 +8919,7 @@
         </w:rPr>
         <w:t>pp</w:t>
       </w:r>
+      <w:proofErr w:type="spellEnd"/>
       <w:r>
         <w:rPr>
           <w:lang w:val="en-US"/>
@@ -8841,6 +8967,7 @@
         </w:rPr>
         <w:t xml:space="preserve">is the axial length and </w:t>
       </w:r>
+      <w:proofErr w:type="spellStart"/>
       <w:r>
         <w:rPr>
           <w:i/>
@@ -8856,12 +8983,14 @@
         </w:rPr>
         <w:t>r</w:t>
       </w:r>
+      <w:proofErr w:type="spellEnd"/>
       <w:r>
         <w:rPr>
           <w:lang w:val="en-US"/>
         </w:rPr>
         <w:t xml:space="preserve"> is the mechanical frequency. The number of turns per coil side (</w:t>
       </w:r>
+      <w:proofErr w:type="spellStart"/>
       <w:r>
         <w:rPr>
           <w:i/>
@@ -8877,6 +9006,7 @@
         </w:rPr>
         <w:t>cs</w:t>
       </w:r>
+      <w:proofErr w:type="spellEnd"/>
       <w:r>
         <w:rPr>
           <w:lang w:val="en-US"/>
@@ -10322,6 +10452,7 @@
         </w:rPr>
         <w:t>set, the machine losses are calculated for the evaluation of the design. Copper loss is directly related to the selected winding cross-section (</w:t>
       </w:r>
+      <w:proofErr w:type="spellStart"/>
       <w:r>
         <w:rPr>
           <w:i/>
@@ -10337,6 +10468,7 @@
         </w:rPr>
         <w:t>wdg</w:t>
       </w:r>
+      <w:proofErr w:type="spellEnd"/>
       <w:r>
         <w:rPr>
           <w:lang w:val="en-US"/>
@@ -10356,6 +10488,7 @@
         </w:rPr>
         <w:t xml:space="preserve">). The temperature effect is added via the temperature coefficient of copper, where </w:t>
       </w:r>
+      <w:proofErr w:type="spellStart"/>
       <w:r>
         <w:rPr>
           <w:i/>
@@ -10371,6 +10504,7 @@
         </w:rPr>
         <w:t>cu</w:t>
       </w:r>
+      <w:proofErr w:type="spellEnd"/>
       <w:r>
         <w:rPr>
           <w:lang w:val="en-US"/>
@@ -11050,6 +11184,7 @@
         </w:rPr>
         <w:t>) to ensure that the junction temperature of any device does not exceed its maximum value (</w:t>
       </w:r>
+      <w:proofErr w:type="spellStart"/>
       <w:r>
         <w:rPr>
           <w:i/>
@@ -11065,6 +11200,7 @@
         </w:rPr>
         <w:t>jmax</w:t>
       </w:r>
+      <w:proofErr w:type="spellEnd"/>
       <w:r>
         <w:rPr>
           <w:lang w:val="en-US"/>
@@ -11139,6 +11275,7 @@
         </w:rPr>
         <w:t xml:space="preserve">) for natural convection, where </w:t>
       </w:r>
+      <w:proofErr w:type="spellStart"/>
       <w:r>
         <w:rPr>
           <w:i/>
@@ -11154,12 +11291,14 @@
         </w:rPr>
         <w:t>base</w:t>
       </w:r>
+      <w:proofErr w:type="spellEnd"/>
       <w:r>
         <w:rPr>
           <w:lang w:val="en-US"/>
         </w:rPr>
         <w:t xml:space="preserve"> is the base plate area, </w:t>
       </w:r>
+      <w:proofErr w:type="spellStart"/>
       <w:r>
         <w:rPr>
           <w:i/>
@@ -11175,12 +11314,14 @@
         </w:rPr>
         <w:t>fin</w:t>
       </w:r>
+      <w:proofErr w:type="spellEnd"/>
       <w:r>
         <w:rPr>
           <w:lang w:val="en-US"/>
         </w:rPr>
         <w:t xml:space="preserve"> is the total fin surface area, </w:t>
       </w:r>
+      <w:proofErr w:type="spellStart"/>
       <w:r>
         <w:rPr>
           <w:i/>
@@ -11196,6 +11337,7 @@
         </w:rPr>
         <w:t>fin</w:t>
       </w:r>
+      <w:proofErr w:type="spellEnd"/>
       <w:r>
         <w:rPr>
           <w:lang w:val="en-US"/>
@@ -11208,6 +11350,7 @@
         </w:rPr>
         <w:t xml:space="preserve"> and </w:t>
       </w:r>
+      <w:proofErr w:type="spellStart"/>
       <w:r>
         <w:rPr>
           <w:i/>
@@ -11223,6 +11366,7 @@
         </w:rPr>
         <w:t>fin</w:t>
       </w:r>
+      <w:proofErr w:type="spellEnd"/>
       <w:r>
         <w:rPr>
           <w:lang w:val="en-US"/>
@@ -11356,7 +11500,7 @@
           <v:shape id="_x0000_i1030" type="#_x0000_t75" style="width:109pt;height:45pt" o:ole="">
             <v:imagedata r:id="rId23" o:title=""/>
           </v:shape>
-          <o:OLEObject Type="Embed" ProgID="Visio.Drawing.15" ShapeID="_x0000_i1030" DrawAspect="Content" ObjectID="_1577476089" r:id="rId24"/>
+          <o:OLEObject Type="Embed" ProgID="Visio.Drawing.15" ShapeID="_x0000_i1030" DrawAspect="Content" ObjectID="_1577521365" r:id="rId24"/>
         </w:object>
       </w:r>
     </w:p>
@@ -11409,6 +11553,7 @@
         </w:rPr>
         <w:t xml:space="preserve">            </w:t>
       </w:r>
+      <w:proofErr w:type="gramStart"/>
       <w:r>
         <w:rPr>
           <w:sz w:val="16"/>
@@ -11425,6 +11570,7 @@
         </w:rPr>
         <w:t>(</w:t>
       </w:r>
+      <w:proofErr w:type="gramEnd"/>
       <w:r>
         <w:rPr>
           <w:sz w:val="16"/>
@@ -12454,6 +12600,7 @@
         </w:rPr>
         <w:t>) gives the resultant dimensions. Finally, after the selection of capacitors, heat sink and other motor parameters, the basic objective function, the volumetric power density (</w:t>
       </w:r>
+      <w:proofErr w:type="spellStart"/>
       <w:r>
         <w:rPr>
           <w:i/>
@@ -12469,6 +12616,7 @@
         </w:rPr>
         <w:t>v</w:t>
       </w:r>
+      <w:proofErr w:type="spellEnd"/>
       <w:r>
         <w:rPr>
           <w:lang w:val="en-US"/>
@@ -12840,13 +12988,111 @@
           <w:lang w:val="en-US"/>
         </w:rPr>
       </w:pPr>
+      <w:proofErr w:type="spellStart"/>
       <w:r>
         <w:rPr>
           <w:highlight w:val="cyan"/>
           <w:lang w:val="en-US"/>
         </w:rPr>
-        <w:t>Modül sayısını sub-sectionların içine yedirip birlikte yorumlayalım</w:t>
-      </w:r>
+        <w:t>Modül</w:t>
+      </w:r>
+      <w:proofErr w:type="spellEnd"/>
+      <w:r>
+        <w:rPr>
+          <w:highlight w:val="cyan"/>
+          <w:lang w:val="en-US"/>
+        </w:rPr>
+        <w:t xml:space="preserve"> </w:t>
+      </w:r>
+      <w:proofErr w:type="spellStart"/>
+      <w:r>
+        <w:rPr>
+          <w:highlight w:val="cyan"/>
+          <w:lang w:val="en-US"/>
+        </w:rPr>
+        <w:t>sayısını</w:t>
+      </w:r>
+      <w:proofErr w:type="spellEnd"/>
+      <w:r>
+        <w:rPr>
+          <w:highlight w:val="cyan"/>
+          <w:lang w:val="en-US"/>
+        </w:rPr>
+        <w:t xml:space="preserve"> sub-</w:t>
+      </w:r>
+      <w:proofErr w:type="spellStart"/>
+      <w:r>
+        <w:rPr>
+          <w:highlight w:val="cyan"/>
+          <w:lang w:val="en-US"/>
+        </w:rPr>
+        <w:t>sectionların</w:t>
+      </w:r>
+      <w:proofErr w:type="spellEnd"/>
+      <w:r>
+        <w:rPr>
+          <w:highlight w:val="cyan"/>
+          <w:lang w:val="en-US"/>
+        </w:rPr>
+        <w:t xml:space="preserve"> </w:t>
+      </w:r>
+      <w:proofErr w:type="spellStart"/>
+      <w:r>
+        <w:rPr>
+          <w:highlight w:val="cyan"/>
+          <w:lang w:val="en-US"/>
+        </w:rPr>
+        <w:t>içine</w:t>
+      </w:r>
+      <w:proofErr w:type="spellEnd"/>
+      <w:r>
+        <w:rPr>
+          <w:highlight w:val="cyan"/>
+          <w:lang w:val="en-US"/>
+        </w:rPr>
+        <w:t xml:space="preserve"> </w:t>
+      </w:r>
+      <w:proofErr w:type="spellStart"/>
+      <w:r>
+        <w:rPr>
+          <w:highlight w:val="cyan"/>
+          <w:lang w:val="en-US"/>
+        </w:rPr>
+        <w:t>yedirip</w:t>
+      </w:r>
+      <w:proofErr w:type="spellEnd"/>
+      <w:r>
+        <w:rPr>
+          <w:highlight w:val="cyan"/>
+          <w:lang w:val="en-US"/>
+        </w:rPr>
+        <w:t xml:space="preserve"> </w:t>
+      </w:r>
+      <w:proofErr w:type="spellStart"/>
+      <w:r>
+        <w:rPr>
+          <w:highlight w:val="cyan"/>
+          <w:lang w:val="en-US"/>
+        </w:rPr>
+        <w:t>birlikte</w:t>
+      </w:r>
+      <w:proofErr w:type="spellEnd"/>
+      <w:r>
+        <w:rPr>
+          <w:highlight w:val="cyan"/>
+          <w:lang w:val="en-US"/>
+        </w:rPr>
+        <w:t xml:space="preserve"> </w:t>
+      </w:r>
+      <w:proofErr w:type="spellStart"/>
+      <w:r>
+        <w:rPr>
+          <w:highlight w:val="cyan"/>
+          <w:lang w:val="en-US"/>
+        </w:rPr>
+        <w:t>yorumlayalım</w:t>
+      </w:r>
+      <w:proofErr w:type="spellEnd"/>
     </w:p>
     <w:p>
       <w:pPr>
@@ -12902,8 +13148,17 @@
           <w:highlight w:val="cyan"/>
           <w:lang w:val="en-US"/>
         </w:rPr>
-        <w:t>Switching frequency has no direct effect on Icrms</w:t>
-      </w:r>
+        <w:t xml:space="preserve">Switching frequency has no direct effect on </w:t>
+      </w:r>
+      <w:proofErr w:type="spellStart"/>
+      <w:r>
+        <w:rPr>
+          <w:highlight w:val="cyan"/>
+          <w:lang w:val="en-US"/>
+        </w:rPr>
+        <w:t>Icrms</w:t>
+      </w:r>
+      <w:proofErr w:type="spellEnd"/>
     </w:p>
     <w:p>
       <w:pPr>
@@ -13121,8 +13376,16 @@
         <w:rPr>
           <w:lang w:val="en-US"/>
         </w:rPr>
-        <w:t>Effect of ma on Icrms</w:t>
-      </w:r>
+        <w:t xml:space="preserve">Effect of ma on </w:t>
+      </w:r>
+      <w:proofErr w:type="spellStart"/>
+      <w:r>
+        <w:rPr>
+          <w:lang w:val="en-US"/>
+        </w:rPr>
+        <w:t>Icrms</w:t>
+      </w:r>
+      <w:proofErr w:type="spellEnd"/>
     </w:p>
     <w:p>
       <w:pPr>
@@ -13491,8 +13754,17 @@
           <w:highlight w:val="cyan"/>
           <w:lang w:val="en-US"/>
         </w:rPr>
-        <w:t xml:space="preserve"> has no direct effect on Icrms</w:t>
-      </w:r>
+        <w:t xml:space="preserve"> has no direct effect on </w:t>
+      </w:r>
+      <w:proofErr w:type="spellStart"/>
+      <w:r>
+        <w:rPr>
+          <w:highlight w:val="cyan"/>
+          <w:lang w:val="en-US"/>
+        </w:rPr>
+        <w:t>Icrms</w:t>
+      </w:r>
+      <w:proofErr w:type="spellEnd"/>
     </w:p>
     <w:p>
       <w:pPr>
@@ -13596,19 +13868,7 @@
         <w:rPr>
           <w:lang w:val="en-US"/>
         </w:rPr>
-        <w:t xml:space="preserve">Capacitance requirement </w:t>
-      </w:r>
-      <w:r>
-        <w:rPr>
-          <w:lang w:val="en-US"/>
-        </w:rPr>
-        <w:t xml:space="preserve">variation </w:t>
-      </w:r>
-      <w:r>
-        <w:rPr>
-          <w:lang w:val="en-US"/>
-        </w:rPr>
-        <w:t>number of series and parallel connected modules</w:t>
+        <w:t>Capacitance requirement variation number of series and parallel connected modules</w:t>
       </w:r>
     </w:p>
     <w:p>
@@ -13717,8 +13977,16 @@
         <w:rPr>
           <w:lang w:val="en-US"/>
         </w:rPr>
-        <w:t>Heat sink volume değişimi</w:t>
-      </w:r>
+        <w:t xml:space="preserve">Heat sink volume </w:t>
+      </w:r>
+      <w:proofErr w:type="spellStart"/>
+      <w:r>
+        <w:rPr>
+          <w:lang w:val="en-US"/>
+        </w:rPr>
+        <w:t>değişimi</w:t>
+      </w:r>
+      <w:proofErr w:type="spellEnd"/>
     </w:p>
     <w:p>
       <w:pPr>
@@ -13731,13 +13999,97 @@
         <w:rPr>
           <w:lang w:val="en-US"/>
         </w:rPr>
-        <w:t>2seri-1</w:t>
-      </w:r>
-      <w:r>
-        <w:rPr>
-          <w:lang w:val="en-US"/>
-        </w:rPr>
-        <w:t>paralel yapınca heat sink yetmiyor (90 kHz’ten sonar ısıyı atamıyor)</w:t>
+        <w:t xml:space="preserve">2seri-1paralel </w:t>
+      </w:r>
+      <w:proofErr w:type="spellStart"/>
+      <w:r>
+        <w:rPr>
+          <w:lang w:val="en-US"/>
+        </w:rPr>
+        <w:t>yapınca</w:t>
+      </w:r>
+      <w:proofErr w:type="spellEnd"/>
+      <w:r>
+        <w:rPr>
+          <w:lang w:val="en-US"/>
+        </w:rPr>
+        <w:t xml:space="preserve"> heat sink </w:t>
+      </w:r>
+      <w:proofErr w:type="spellStart"/>
+      <w:r>
+        <w:rPr>
+          <w:lang w:val="en-US"/>
+        </w:rPr>
+        <w:t>yetmiyor</w:t>
+      </w:r>
+      <w:proofErr w:type="spellEnd"/>
+      <w:r>
+        <w:rPr>
+          <w:lang w:val="en-US"/>
+        </w:rPr>
+        <w:t xml:space="preserve"> (90 </w:t>
+      </w:r>
+      <w:proofErr w:type="spellStart"/>
+      <w:r>
+        <w:rPr>
+          <w:lang w:val="en-US"/>
+        </w:rPr>
+        <w:t>kHz’ten</w:t>
+      </w:r>
+      <w:proofErr w:type="spellEnd"/>
+      <w:r>
+        <w:rPr>
+          <w:lang w:val="en-US"/>
+        </w:rPr>
+        <w:t xml:space="preserve"> </w:t>
+      </w:r>
+      <w:proofErr w:type="spellStart"/>
+      <w:r>
+        <w:rPr>
+          <w:lang w:val="en-US"/>
+        </w:rPr>
+        <w:t>son</w:t>
+      </w:r>
+      <w:r>
+        <w:rPr>
+          <w:lang w:val="en-US"/>
+        </w:rPr>
+        <w:t>ra</w:t>
+      </w:r>
+      <w:proofErr w:type="spellEnd"/>
+      <w:r>
+        <w:rPr>
+          <w:lang w:val="en-US"/>
+        </w:rPr>
+        <w:t xml:space="preserve"> </w:t>
+      </w:r>
+      <w:proofErr w:type="spellStart"/>
+      <w:r>
+        <w:rPr>
+          <w:lang w:val="en-US"/>
+        </w:rPr>
+        <w:t>ısıyı</w:t>
+      </w:r>
+      <w:proofErr w:type="spellEnd"/>
+      <w:r>
+        <w:rPr>
+          <w:lang w:val="en-US"/>
+        </w:rPr>
+        <w:t xml:space="preserve"> </w:t>
+      </w:r>
+      <w:proofErr w:type="spellStart"/>
+      <w:r>
+        <w:rPr>
+          <w:lang w:val="en-US"/>
+        </w:rPr>
+        <w:t>atamıyor</w:t>
+      </w:r>
+      <w:proofErr w:type="spellEnd"/>
+      <w:r>
+        <w:rPr>
+          <w:lang w:val="en-US"/>
+        </w:rPr>
+        <w:t>)</w:t>
       </w:r>
     </w:p>
     <w:p>
@@ -13831,6 +14183,171 @@
           <w:lang w:val="en-US"/>
         </w:rPr>
       </w:pPr>
+    </w:p>
+    <w:p>
+      <w:pPr>
+        <w:jc w:val="both"/>
+        <w:rPr>
+          <w:lang w:val="en-US"/>
+        </w:rPr>
+      </w:pPr>
+    </w:p>
+    <w:p>
+      <w:pPr>
+        <w:jc w:val="both"/>
+        <w:rPr>
+          <w:lang w:val="en-US"/>
+        </w:rPr>
+      </w:pPr>
+      <w:r>
+        <w:rPr>
+          <w:noProof/>
+          <w:lang w:val="en-US"/>
+        </w:rPr>
+        <w:drawing>
+          <wp:inline distT="0" distB="0" distL="0" distR="0">
+            <wp:extent cx="3168015" cy="2375067"/>
+            <wp:effectExtent l="0" t="0" r="0" b="6350"/>
+            <wp:docPr id="4" name="Picture 4"/>
+            <wp:cNvGraphicFramePr>
+              <a:graphicFrameLocks xmlns:a="http://schemas.openxmlformats.org/drawingml/2006/main" noChangeAspect="1"/>
+            </wp:cNvGraphicFramePr>
+            <a:graphic xmlns:a="http://schemas.openxmlformats.org/drawingml/2006/main">
+              <a:graphicData uri="http://schemas.openxmlformats.org/drawingml/2006/picture">
+                <pic:pic xmlns:pic="http://schemas.openxmlformats.org/drawingml/2006/picture">
+                  <pic:nvPicPr>
+                    <pic:cNvPr id="0" name="Picture 7"/>
+                    <pic:cNvPicPr>
+                      <a:picLocks noChangeAspect="1" noChangeArrowheads="1"/>
+                    </pic:cNvPicPr>
+                  </pic:nvPicPr>
+                  <pic:blipFill>
+                    <a:blip r:embed="rId35">
+                      <a:extLst>
+                        <a:ext uri="{28A0092B-C50C-407E-A947-70E740481C1C}">
+                          <a14:useLocalDpi xmlns:a14="http://schemas.microsoft.com/office/drawing/2010/main" val="0"/>
+                        </a:ext>
+                      </a:extLst>
+                    </a:blip>
+                    <a:srcRect/>
+                    <a:stretch>
+                      <a:fillRect/>
+                    </a:stretch>
+                  </pic:blipFill>
+                  <pic:spPr bwMode="auto">
+                    <a:xfrm>
+                      <a:off x="0" y="0"/>
+                      <a:ext cx="3168015" cy="2375067"/>
+                    </a:xfrm>
+                    <a:prstGeom prst="rect">
+                      <a:avLst/>
+                    </a:prstGeom>
+                    <a:noFill/>
+                    <a:ln>
+                      <a:noFill/>
+                    </a:ln>
+                  </pic:spPr>
+                </pic:pic>
+              </a:graphicData>
+            </a:graphic>
+          </wp:inline>
+        </w:drawing>
+      </w:r>
+    </w:p>
+    <w:p>
+      <w:pPr>
+        <w:jc w:val="both"/>
+        <w:rPr>
+          <w:lang w:val="en-US"/>
+        </w:rPr>
+      </w:pPr>
+    </w:p>
+    <w:p>
+      <w:pPr>
+        <w:jc w:val="both"/>
+        <w:rPr>
+          <w:lang w:val="en-US"/>
+        </w:rPr>
+      </w:pPr>
+    </w:p>
+    <w:p>
+      <w:pPr>
+        <w:jc w:val="both"/>
+        <w:rPr>
+          <w:lang w:val="en-US"/>
+        </w:rPr>
+      </w:pPr>
+      <w:r>
+        <w:rPr>
+          <w:noProof/>
+          <w:lang w:val="en-US"/>
+        </w:rPr>
+        <w:lastRenderedPageBreak/>
+        <w:drawing>
+          <wp:inline distT="0" distB="0" distL="0" distR="0">
+            <wp:extent cx="3168015" cy="2375067"/>
+            <wp:effectExtent l="0" t="0" r="0" b="6350"/>
+            <wp:docPr id="8" name="Picture 8"/>
+            <wp:cNvGraphicFramePr>
+              <a:graphicFrameLocks xmlns:a="http://schemas.openxmlformats.org/drawingml/2006/main" noChangeAspect="1"/>
+            </wp:cNvGraphicFramePr>
+            <a:graphic xmlns:a="http://schemas.openxmlformats.org/drawingml/2006/main">
+              <a:graphicData uri="http://schemas.openxmlformats.org/drawingml/2006/picture">
+                <pic:pic xmlns:pic="http://schemas.openxmlformats.org/drawingml/2006/picture">
+                  <pic:nvPicPr>
+                    <pic:cNvPr id="0" name="Picture 9"/>
+                    <pic:cNvPicPr>
+                      <a:picLocks noChangeAspect="1" noChangeArrowheads="1"/>
+                    </pic:cNvPicPr>
+                  </pic:nvPicPr>
+                  <pic:blipFill>
+                    <a:blip r:embed="rId36">
+                      <a:extLst>
+                        <a:ext uri="{28A0092B-C50C-407E-A947-70E740481C1C}">
+                          <a14:useLocalDpi xmlns:a14="http://schemas.microsoft.com/office/drawing/2010/main" val="0"/>
+                        </a:ext>
+                      </a:extLst>
+                    </a:blip>
+                    <a:srcRect/>
+                    <a:stretch>
+                      <a:fillRect/>
+                    </a:stretch>
+                  </pic:blipFill>
+                  <pic:spPr bwMode="auto">
+                    <a:xfrm>
+                      <a:off x="0" y="0"/>
+                      <a:ext cx="3168015" cy="2375067"/>
+                    </a:xfrm>
+                    <a:prstGeom prst="rect">
+                      <a:avLst/>
+                    </a:prstGeom>
+                    <a:noFill/>
+                    <a:ln>
+                      <a:noFill/>
+                    </a:ln>
+                  </pic:spPr>
+                </pic:pic>
+              </a:graphicData>
+            </a:graphic>
+          </wp:inline>
+        </w:drawing>
+      </w:r>
+    </w:p>
+    <w:p>
+      <w:pPr>
+        <w:jc w:val="both"/>
+        <w:rPr>
+          <w:lang w:val="en-US"/>
+        </w:rPr>
+      </w:pPr>
+    </w:p>
+    <w:p>
+      <w:pPr>
+        <w:jc w:val="both"/>
+        <w:rPr>
+          <w:lang w:val="en-US"/>
+        </w:rPr>
+      </w:pPr>
       <w:bookmarkStart w:id="0" w:name="_GoBack"/>
       <w:bookmarkEnd w:id="0"/>
     </w:p>
@@ -13841,6 +14358,60 @@
           <w:lang w:val="en-US"/>
         </w:rPr>
       </w:pPr>
+      <w:r>
+        <w:rPr>
+          <w:noProof/>
+          <w:lang w:val="en-US"/>
+        </w:rPr>
+        <w:drawing>
+          <wp:inline distT="0" distB="0" distL="0" distR="0">
+            <wp:extent cx="3168015" cy="2375067"/>
+            <wp:effectExtent l="0" t="0" r="0" b="6350"/>
+            <wp:docPr id="12" name="Picture 12"/>
+            <wp:cNvGraphicFramePr>
+              <a:graphicFrameLocks xmlns:a="http://schemas.openxmlformats.org/drawingml/2006/main" noChangeAspect="1"/>
+            </wp:cNvGraphicFramePr>
+            <a:graphic xmlns:a="http://schemas.openxmlformats.org/drawingml/2006/main">
+              <a:graphicData uri="http://schemas.openxmlformats.org/drawingml/2006/picture">
+                <pic:pic xmlns:pic="http://schemas.openxmlformats.org/drawingml/2006/picture">
+                  <pic:nvPicPr>
+                    <pic:cNvPr id="0" name="Picture 10"/>
+                    <pic:cNvPicPr>
+                      <a:picLocks noChangeAspect="1" noChangeArrowheads="1"/>
+                    </pic:cNvPicPr>
+                  </pic:nvPicPr>
+                  <pic:blipFill>
+                    <a:blip r:embed="rId37">
+                      <a:extLst>
+                        <a:ext uri="{28A0092B-C50C-407E-A947-70E740481C1C}">
+                          <a14:useLocalDpi xmlns:a14="http://schemas.microsoft.com/office/drawing/2010/main" val="0"/>
+                        </a:ext>
+                      </a:extLst>
+                    </a:blip>
+                    <a:srcRect/>
+                    <a:stretch>
+                      <a:fillRect/>
+                    </a:stretch>
+                  </pic:blipFill>
+                  <pic:spPr bwMode="auto">
+                    <a:xfrm>
+                      <a:off x="0" y="0"/>
+                      <a:ext cx="3168015" cy="2375067"/>
+                    </a:xfrm>
+                    <a:prstGeom prst="rect">
+                      <a:avLst/>
+                    </a:prstGeom>
+                    <a:noFill/>
+                    <a:ln>
+                      <a:noFill/>
+                    </a:ln>
+                  </pic:spPr>
+                </pic:pic>
+              </a:graphicData>
+            </a:graphic>
+          </wp:inline>
+        </w:drawing>
+      </w:r>
     </w:p>
     <w:p>
       <w:pPr>
@@ -13865,6 +14436,14 @@
           <w:lang w:val="en-US"/>
         </w:rPr>
       </w:pPr>
+      <w:proofErr w:type="spellStart"/>
+      <w:r>
+        <w:rPr>
+          <w:lang w:val="en-US"/>
+        </w:rPr>
+        <w:t>Çelişkiler</w:t>
+      </w:r>
+      <w:proofErr w:type="spellEnd"/>
     </w:p>
     <w:p>
       <w:pPr>
@@ -13873,6 +14452,28 @@
           <w:lang w:val="en-US"/>
         </w:rPr>
       </w:pPr>
+      <w:proofErr w:type="spellStart"/>
+      <w:r>
+        <w:rPr>
+          <w:lang w:val="en-US"/>
+        </w:rPr>
+        <w:t>Evrensel</w:t>
+      </w:r>
+      <w:proofErr w:type="spellEnd"/>
+      <w:r>
+        <w:rPr>
+          <w:lang w:val="en-US"/>
+        </w:rPr>
+        <w:t xml:space="preserve"> </w:t>
+      </w:r>
+      <w:proofErr w:type="spellStart"/>
+      <w:r>
+        <w:rPr>
+          <w:lang w:val="en-US"/>
+        </w:rPr>
+        <w:t>ilişkiler</w:t>
+      </w:r>
+      <w:proofErr w:type="spellEnd"/>
     </w:p>
     <w:p>
       <w:pPr>
@@ -13881,6 +14482,104 @@
           <w:lang w:val="en-US"/>
         </w:rPr>
       </w:pPr>
+      <w:proofErr w:type="spellStart"/>
+      <w:r>
+        <w:rPr>
+          <w:lang w:val="en-US"/>
+        </w:rPr>
+        <w:t>Limitler</w:t>
+      </w:r>
+      <w:proofErr w:type="spellEnd"/>
+      <w:r>
+        <w:rPr>
+          <w:lang w:val="en-US"/>
+        </w:rPr>
+        <w:t xml:space="preserve"> (fsw </w:t>
+      </w:r>
+      <w:proofErr w:type="spellStart"/>
+      <w:r>
+        <w:rPr>
+          <w:lang w:val="en-US"/>
+        </w:rPr>
+        <w:t>şunun</w:t>
+      </w:r>
+      <w:proofErr w:type="spellEnd"/>
+      <w:r>
+        <w:rPr>
+          <w:lang w:val="en-US"/>
+        </w:rPr>
+        <w:t xml:space="preserve"> </w:t>
+      </w:r>
+      <w:proofErr w:type="spellStart"/>
+      <w:r>
+        <w:rPr>
+          <w:lang w:val="en-US"/>
+        </w:rPr>
+        <w:t>üstünde</w:t>
+      </w:r>
+      <w:proofErr w:type="spellEnd"/>
+      <w:r>
+        <w:rPr>
+          <w:lang w:val="en-US"/>
+        </w:rPr>
+        <w:t xml:space="preserve"> </w:t>
+      </w:r>
+      <w:proofErr w:type="spellStart"/>
+      <w:r>
+        <w:rPr>
+          <w:lang w:val="en-US"/>
+        </w:rPr>
+        <w:t>mantıklı</w:t>
+      </w:r>
+      <w:proofErr w:type="spellEnd"/>
+      <w:r>
+        <w:rPr>
+          <w:lang w:val="en-US"/>
+        </w:rPr>
+        <w:t xml:space="preserve"> </w:t>
+      </w:r>
+      <w:proofErr w:type="spellStart"/>
+      <w:r>
+        <w:rPr>
+          <w:lang w:val="en-US"/>
+        </w:rPr>
+        <w:t>değil</w:t>
+      </w:r>
+      <w:proofErr w:type="spellEnd"/>
+      <w:r>
+        <w:rPr>
+          <w:lang w:val="en-US"/>
+        </w:rPr>
+        <w:t xml:space="preserve">, max 5 </w:t>
+      </w:r>
+      <w:proofErr w:type="spellStart"/>
+      <w:r>
+        <w:rPr>
+          <w:lang w:val="en-US"/>
+        </w:rPr>
+        <w:t>modül</w:t>
+      </w:r>
+      <w:proofErr w:type="spellEnd"/>
+      <w:r>
+        <w:rPr>
+          <w:lang w:val="en-US"/>
+        </w:rPr>
+        <w:t xml:space="preserve"> feasible </w:t>
+      </w:r>
+      <w:proofErr w:type="spellStart"/>
+      <w:r>
+        <w:rPr>
+          <w:lang w:val="en-US"/>
+        </w:rPr>
+        <w:t>gibi</w:t>
+      </w:r>
+      <w:proofErr w:type="spellEnd"/>
+      <w:r>
+        <w:rPr>
+          <w:lang w:val="en-US"/>
+        </w:rPr>
+        <w:t>)</w:t>
+      </w:r>
     </w:p>
     <w:p>
       <w:pPr>
@@ -13889,54 +14588,42 @@
           <w:lang w:val="en-US"/>
         </w:rPr>
       </w:pPr>
-      <w:r>
-        <w:rPr>
-          <w:lang w:val="en-US"/>
-        </w:rPr>
-        <w:t>Çelişkiler</w:t>
-      </w:r>
-    </w:p>
-    <w:p>
-      <w:pPr>
-        <w:jc w:val="both"/>
-        <w:rPr>
-          <w:lang w:val="en-US"/>
-        </w:rPr>
-      </w:pPr>
-      <w:r>
-        <w:rPr>
-          <w:lang w:val="en-US"/>
-        </w:rPr>
-        <w:t>Evrensel ilişkiler</w:t>
-      </w:r>
-    </w:p>
-    <w:p>
-      <w:pPr>
-        <w:jc w:val="both"/>
-        <w:rPr>
-          <w:lang w:val="en-US"/>
-        </w:rPr>
-      </w:pPr>
-      <w:r>
-        <w:rPr>
-          <w:lang w:val="en-US"/>
-        </w:rPr>
-        <w:t>Limitler (fsw şunun üstünde mantıklı değil, max 5 modül feasible gibi)</w:t>
-      </w:r>
-    </w:p>
-    <w:p>
-      <w:pPr>
-        <w:jc w:val="both"/>
-        <w:rPr>
-          <w:lang w:val="en-US"/>
-        </w:rPr>
-      </w:pPr>
-      <w:r>
-        <w:rPr>
-          <w:lang w:val="en-US"/>
-        </w:rPr>
-        <w:t>IMMD’ye özel ilişkiler</w:t>
-      </w:r>
+      <w:proofErr w:type="spellStart"/>
+      <w:r>
+        <w:rPr>
+          <w:lang w:val="en-US"/>
+        </w:rPr>
+        <w:t>IMMD’ye</w:t>
+      </w:r>
+      <w:proofErr w:type="spellEnd"/>
+      <w:r>
+        <w:rPr>
+          <w:lang w:val="en-US"/>
+        </w:rPr>
+        <w:t xml:space="preserve"> </w:t>
+      </w:r>
+      <w:proofErr w:type="spellStart"/>
+      <w:r>
+        <w:rPr>
+          <w:lang w:val="en-US"/>
+        </w:rPr>
+        <w:t>özel</w:t>
+      </w:r>
+      <w:proofErr w:type="spellEnd"/>
+      <w:r>
+        <w:rPr>
+          <w:lang w:val="en-US"/>
+        </w:rPr>
+        <w:t xml:space="preserve"> </w:t>
+      </w:r>
+      <w:proofErr w:type="spellStart"/>
+      <w:r>
+        <w:rPr>
+          <w:lang w:val="en-US"/>
+        </w:rPr>
+        <w:t>ilişkiler</w:t>
+      </w:r>
+      <w:proofErr w:type="spellEnd"/>
     </w:p>
     <w:p>
       <w:pPr>
@@ -13986,7 +14673,7 @@
         </w:rPr>
         <w:t>imulation results</w:t>
       </w:r>
-      <w:hyperlink r:id="rId35" w:history="1"/>
+      <w:hyperlink r:id="rId38" w:history="1"/>
     </w:p>
     <w:p>
       <w:pPr>
@@ -14009,6 +14696,7 @@
           <w:lang w:val="en-US"/>
         </w:rPr>
       </w:pPr>
+      <w:proofErr w:type="spellStart"/>
       <w:r>
         <w:rPr>
           <w:lang w:val="en-US"/>
@@ -14019,8 +14707,31 @@
         <w:rPr>
           <w:lang w:val="en-US"/>
         </w:rPr>
-        <w:t>odellerin verification’ı ???</w:t>
-      </w:r>
+        <w:t>odellerin</w:t>
+      </w:r>
+      <w:proofErr w:type="spellEnd"/>
+      <w:r>
+        <w:rPr>
+          <w:lang w:val="en-US"/>
+        </w:rPr>
+        <w:t xml:space="preserve"> </w:t>
+      </w:r>
+      <w:proofErr w:type="spellStart"/>
+      <w:proofErr w:type="gramStart"/>
+      <w:r>
+        <w:rPr>
+          <w:lang w:val="en-US"/>
+        </w:rPr>
+        <w:t>verification’ı</w:t>
+      </w:r>
+      <w:proofErr w:type="spellEnd"/>
+      <w:r>
+        <w:rPr>
+          <w:lang w:val="en-US"/>
+        </w:rPr>
+        <w:t xml:space="preserve"> ???</w:t>
+      </w:r>
+      <w:proofErr w:type="gramEnd"/>
     </w:p>
     <w:p>
       <w:pPr>
@@ -14111,7 +14822,7 @@
         <w:tab/>
         <w:t>Conclusions</w:t>
       </w:r>
-      <w:hyperlink r:id="rId36" w:history="1"/>
+      <w:hyperlink r:id="rId39" w:history="1"/>
     </w:p>
     <w:p>
       <w:pPr>
@@ -14153,8 +14864,17 @@
           <w:highlight w:val="yellow"/>
           <w:lang w:val="en-US"/>
         </w:rPr>
-        <w:t>x kW/lt</w:t>
-      </w:r>
+        <w:t>x kW/</w:t>
+      </w:r>
+      <w:proofErr w:type="spellStart"/>
+      <w:r>
+        <w:rPr>
+          <w:highlight w:val="yellow"/>
+          <w:lang w:val="en-US"/>
+        </w:rPr>
+        <w:t>lt</w:t>
+      </w:r>
+      <w:proofErr w:type="spellEnd"/>
       <w:r>
         <w:rPr>
           <w:lang w:val="en-US"/>
@@ -14803,7 +15523,7 @@
       <w:rPr>
         <w:noProof/>
       </w:rPr>
-      <w:t>5</w:t>
+      <w:t>6</w:t>
     </w:r>
     <w:r>
       <w:fldChar w:fldCharType="end"/>
@@ -15575,7 +16295,7 @@
 </file>
 
 <file path=customXml/itemProps1.xml><?xml version="1.0" encoding="utf-8"?>
-<ds:datastoreItem xmlns:ds="http://schemas.openxmlformats.org/officeDocument/2006/customXml" ds:itemID="{651AA00A-E68E-4A9E-9BE0-A5378A3E6AB7}">
+<ds:datastoreItem xmlns:ds="http://schemas.openxmlformats.org/officeDocument/2006/customXml" ds:itemID="{04EC6798-5ADB-40FD-8CBE-9BE8D3F9FB95}">
   <ds:schemaRefs>
     <ds:schemaRef ds:uri="http://schemas.openxmlformats.org/officeDocument/2006/bibliography"/>
   </ds:schemaRefs>

</xml_diff>

<commit_message>
Makale sync. Yarın devam edilecek.
</commit_message>
<xml_diff>
--- a/Paper/PEMD 2018/Full Paper/Final_Paper_PEMD.docx
+++ b/Paper/PEMD 2018/Full Paper/Final_Paper_PEMD.docx
@@ -76,7 +76,6 @@
         </w:rPr>
         <w:t xml:space="preserve"> </w:t>
       </w:r>
-      <w:proofErr w:type="spellStart"/>
       <w:r>
         <w:rPr>
           <w:i/>
@@ -84,7 +83,6 @@
         </w:rPr>
         <w:t>Uğur</w:t>
       </w:r>
-      <w:proofErr w:type="spellEnd"/>
       <w:r>
         <w:rPr>
           <w:i/>
@@ -655,6 +653,7 @@
       </w:r>
       <w:r>
         <w:rPr>
+          <w:noProof/>
           <w:lang w:val="en-US"/>
         </w:rPr>
         <w:t>[1]</w:t>
@@ -709,6 +708,7 @@
       </w:r>
       <w:r>
         <w:rPr>
+          <w:noProof/>
           <w:lang w:val="en-US"/>
         </w:rPr>
         <w:t>[1]</w:t>
@@ -751,6 +751,7 @@
       </w:r>
       <w:r>
         <w:rPr>
+          <w:noProof/>
           <w:lang w:val="en-US"/>
         </w:rPr>
         <w:t>[2]</w:t>
@@ -852,6 +853,7 @@
       </w:r>
       <w:r>
         <w:rPr>
+          <w:noProof/>
           <w:lang w:val="en-US"/>
         </w:rPr>
         <w:t>[3]</w:t>
@@ -928,6 +930,7 @@
       </w:r>
       <w:r>
         <w:rPr>
+          <w:noProof/>
           <w:lang w:val="en-US"/>
         </w:rPr>
         <w:t>[4]</w:t>
@@ -988,6 +991,7 @@
       </w:r>
       <w:r>
         <w:rPr>
+          <w:noProof/>
           <w:lang w:val="en-US"/>
         </w:rPr>
         <w:t>[5]</w:t>
@@ -1030,6 +1034,7 @@
       </w:r>
       <w:r>
         <w:rPr>
+          <w:noProof/>
           <w:lang w:val="en-US"/>
         </w:rPr>
         <w:t>[1]</w:t>
@@ -1078,6 +1083,7 @@
       </w:r>
       <w:r>
         <w:rPr>
+          <w:noProof/>
           <w:lang w:val="en-US"/>
         </w:rPr>
         <w:t>[6]</w:t>
@@ -1126,6 +1132,7 @@
       </w:r>
       <w:r>
         <w:rPr>
+          <w:noProof/>
           <w:lang w:val="en-US"/>
         </w:rPr>
         <w:t>1</w:t>
@@ -1162,6 +1169,7 @@
       </w:r>
       <w:r>
         <w:rPr>
+          <w:noProof/>
           <w:lang w:val="en-US"/>
         </w:rPr>
         <w:t>3</w:t>
@@ -1198,6 +1206,7 @@
       </w:r>
       <w:r>
         <w:rPr>
+          <w:noProof/>
           <w:lang w:val="en-US"/>
         </w:rPr>
         <w:t>7</w:t>
@@ -1234,6 +1243,7 @@
       </w:r>
       <w:r>
         <w:rPr>
+          <w:noProof/>
           <w:lang w:val="en-US"/>
         </w:rPr>
         <w:t>8</w:t>
@@ -1312,16 +1322,8 @@
         <w:rPr>
           <w:lang w:val="en-US"/>
         </w:rPr>
-        <w:t xml:space="preserve"> of </w:t>
-      </w:r>
-      <w:proofErr w:type="gramStart"/>
-      <w:r>
-        <w:rPr>
-          <w:lang w:val="en-US"/>
-        </w:rPr>
-        <w:t>a</w:t>
-      </w:r>
-      <w:proofErr w:type="gramEnd"/>
+        <w:t xml:space="preserve"> of a</w:t>
+      </w:r>
       <w:r>
         <w:rPr>
           <w:lang w:val="en-US"/>
@@ -1390,6 +1392,7 @@
       </w:r>
       <w:r>
         <w:rPr>
+          <w:noProof/>
           <w:lang w:val="en-US"/>
         </w:rPr>
         <w:t>[9]</w:t>
@@ -1550,6 +1553,7 @@
       </w:r>
       <w:r>
         <w:rPr>
+          <w:noProof/>
           <w:lang w:val="en-US"/>
         </w:rPr>
         <w:t>[7]</w:t>
@@ -1682,6 +1686,7 @@
       </w:r>
       <w:r>
         <w:rPr>
+          <w:noProof/>
           <w:lang w:val="en-US"/>
         </w:rPr>
         <w:t>[7]</w:t>
@@ -1732,10 +1737,10 @@
             <v:path o:extrusionok="f" gradientshapeok="t" o:connecttype="rect"/>
             <o:lock v:ext="edit" aspectratio="t"/>
           </v:shapetype>
-          <v:shape id="_x0000_i1025" type="#_x0000_t75" style="width:225.5pt;height:85pt" o:ole="">
+          <v:shape id="_x0000_i1025" type="#_x0000_t75" style="width:225.55pt;height:84.95pt" o:ole="">
             <v:imagedata r:id="rId11" o:title=""/>
           </v:shape>
-          <o:OLEObject Type="Embed" ProgID="Visio.Drawing.15" ShapeID="_x0000_i1025" DrawAspect="Content" ObjectID="_1577521360" r:id="rId12"/>
+          <o:OLEObject Type="Embed" ProgID="Visio.Drawing.15" ShapeID="_x0000_i1025" DrawAspect="Content" ObjectID="_1577553367" r:id="rId12"/>
         </w:object>
       </w:r>
     </w:p>
@@ -1907,10 +1912,10 @@
           <w:lang w:val="en-US"/>
         </w:rPr>
         <w:object w:dxaOrig="5445" w:dyaOrig="7095">
-          <v:shape id="_x0000_i1026" type="#_x0000_t75" style="width:174pt;height:227.5pt" o:ole="">
+          <v:shape id="_x0000_i1026" type="#_x0000_t75" style="width:174.05pt;height:227.25pt" o:ole="">
             <v:imagedata r:id="rId13" o:title=""/>
           </v:shape>
-          <o:OLEObject Type="Embed" ProgID="Visio.Drawing.15" ShapeID="_x0000_i1026" DrawAspect="Content" ObjectID="_1577521361" r:id="rId14"/>
+          <o:OLEObject Type="Embed" ProgID="Visio.Drawing.15" ShapeID="_x0000_i1026" DrawAspect="Content" ObjectID="_1577553368" r:id="rId14"/>
         </w:object>
       </w:r>
     </w:p>
@@ -2887,7 +2892,6 @@
               </w:rPr>
               <w:t xml:space="preserve">Minimum motor efficiency, </w:t>
             </w:r>
-            <w:proofErr w:type="spellStart"/>
             <w:r>
               <w:rPr>
                 <w:i/>
@@ -2901,16 +2905,7 @@
                 <w:vertAlign w:val="subscript"/>
                 <w:lang w:val="en-US"/>
               </w:rPr>
-              <w:t>m</w:t>
-            </w:r>
-            <w:proofErr w:type="spellEnd"/>
-            <w:r>
-              <w:rPr>
-                <w:i/>
-                <w:vertAlign w:val="subscript"/>
-                <w:lang w:val="en-US"/>
-              </w:rPr>
-              <w:t>-min</w:t>
+              <w:t>m-min</w:t>
             </w:r>
           </w:p>
         </w:tc>
@@ -2959,7 +2954,6 @@
               </w:rPr>
               <w:t xml:space="preserve">Minimum drive efficiency, </w:t>
             </w:r>
-            <w:proofErr w:type="spellStart"/>
             <w:r>
               <w:rPr>
                 <w:i/>
@@ -2973,16 +2967,7 @@
                 <w:vertAlign w:val="subscript"/>
                 <w:lang w:val="en-US"/>
               </w:rPr>
-              <w:t>d</w:t>
-            </w:r>
-            <w:proofErr w:type="spellEnd"/>
-            <w:r>
-              <w:rPr>
-                <w:i/>
-                <w:vertAlign w:val="subscript"/>
-                <w:lang w:val="en-US"/>
-              </w:rPr>
-              <w:t>-min</w:t>
+              <w:t>d-min</w:t>
             </w:r>
           </w:p>
         </w:tc>
@@ -3592,7 +3577,6 @@
               </w:rPr>
               <w:t xml:space="preserve">Slot/module/phase, </w:t>
             </w:r>
-            <w:proofErr w:type="spellStart"/>
             <w:r>
               <w:rPr>
                 <w:i/>
@@ -3608,7 +3592,6 @@
               </w:rPr>
               <w:t>s</w:t>
             </w:r>
-            <w:proofErr w:type="spellEnd"/>
           </w:p>
         </w:tc>
         <w:tc>
@@ -3684,10 +3667,10 @@
       </w:pPr>
       <w:r>
         <w:object w:dxaOrig="3916" w:dyaOrig="2941">
-          <v:shape id="_x0000_i1027" type="#_x0000_t75" style="width:196pt;height:147pt" o:ole="">
+          <v:shape id="_x0000_i1027" type="#_x0000_t75" style="width:195.85pt;height:147.05pt" o:ole="">
             <v:imagedata r:id="rId15" o:title=""/>
           </v:shape>
-          <o:OLEObject Type="Embed" ProgID="Visio.Drawing.15" ShapeID="_x0000_i1027" DrawAspect="Content" ObjectID="_1577521362" r:id="rId16"/>
+          <o:OLEObject Type="Embed" ProgID="Visio.Drawing.15" ShapeID="_x0000_i1027" DrawAspect="Content" ObjectID="_1577553369" r:id="rId16"/>
         </w:object>
       </w:r>
     </w:p>
@@ -3932,7 +3915,6 @@
         </w:rPr>
         <w:t>) and motor efficiency (</w:t>
       </w:r>
-      <w:proofErr w:type="spellStart"/>
       <w:r>
         <w:rPr>
           <w:i/>
@@ -3946,80 +3928,92 @@
           <w:vertAlign w:val="subscript"/>
           <w:lang w:val="en-US"/>
         </w:rPr>
-        <w:t>m</w:t>
-      </w:r>
-      <w:proofErr w:type="spellEnd"/>
+        <w:t>m-min</w:t>
+      </w:r>
+      <w:r>
+        <w:rPr>
+          <w:lang w:val="en-US"/>
+        </w:rPr>
+        <w:t>) limitations</w:t>
+      </w:r>
+      <w:r>
+        <w:rPr>
+          <w:lang w:val="en-US"/>
+        </w:rPr>
+        <w:t>.</w:t>
+      </w:r>
+      <w:r>
+        <w:rPr>
+          <w:lang w:val="en-US"/>
+        </w:rPr>
+        <w:t xml:space="preserve"> By using the selected device parameters, the motor drive losses are determined as shown in (</w:t>
+      </w:r>
+      <w:r>
+        <w:rPr>
+          <w:highlight w:val="yellow"/>
+          <w:lang w:val="en-US"/>
+        </w:rPr>
+        <w:t>1</w:t>
+      </w:r>
+      <w:r>
+        <w:rPr>
+          <w:lang w:val="en-US"/>
+        </w:rPr>
+        <w:t>) for forward conduction loss, (</w:t>
+      </w:r>
+      <w:r>
+        <w:rPr>
+          <w:highlight w:val="yellow"/>
+          <w:lang w:val="en-US"/>
+        </w:rPr>
+        <w:t>2</w:t>
+      </w:r>
+      <w:r>
+        <w:rPr>
+          <w:lang w:val="en-US"/>
+        </w:rPr>
+        <w:t xml:space="preserve">) for </w:t>
+      </w:r>
+      <w:r>
+        <w:rPr>
+          <w:lang w:val="en-US"/>
+        </w:rPr>
+        <w:lastRenderedPageBreak/>
+        <w:t>reverse conduction loss, (</w:t>
+      </w:r>
+      <w:r>
+        <w:rPr>
+          <w:highlight w:val="yellow"/>
+          <w:lang w:val="en-US"/>
+        </w:rPr>
+        <w:t>3</w:t>
+      </w:r>
+      <w:r>
+        <w:rPr>
+          <w:lang w:val="en-US"/>
+        </w:rPr>
+        <w:t xml:space="preserve">) for switching loss, where </w:t>
+      </w:r>
+      <w:r>
+        <w:rPr>
+          <w:i/>
+          <w:lang w:val="en-US"/>
+        </w:rPr>
+        <w:t>E</w:t>
+      </w:r>
       <w:r>
         <w:rPr>
           <w:i/>
           <w:vertAlign w:val="subscript"/>
           <w:lang w:val="en-US"/>
         </w:rPr>
-        <w:t>-min</w:t>
-      </w:r>
-      <w:r>
-        <w:rPr>
-          <w:lang w:val="en-US"/>
-        </w:rPr>
-        <w:t>) limitations</w:t>
-      </w:r>
-      <w:r>
-        <w:rPr>
-          <w:lang w:val="en-US"/>
-        </w:rPr>
-        <w:t>.</w:t>
-      </w:r>
-      <w:r>
-        <w:rPr>
-          <w:lang w:val="en-US"/>
-        </w:rPr>
-        <w:t xml:space="preserve"> By using the selected device parameters, the motor drive losses are determined as shown in (</w:t>
-      </w:r>
-      <w:r>
-        <w:rPr>
-          <w:highlight w:val="yellow"/>
-          <w:lang w:val="en-US"/>
-        </w:rPr>
-        <w:t>1</w:t>
-      </w:r>
-      <w:r>
-        <w:rPr>
-          <w:lang w:val="en-US"/>
-        </w:rPr>
-        <w:t>) for forward conduction loss, (</w:t>
-      </w:r>
-      <w:r>
-        <w:rPr>
-          <w:highlight w:val="yellow"/>
-          <w:lang w:val="en-US"/>
-        </w:rPr>
-        <w:t>2</w:t>
-      </w:r>
-      <w:r>
-        <w:rPr>
-          <w:lang w:val="en-US"/>
-        </w:rPr>
-        <w:t xml:space="preserve">) for </w:t>
-      </w:r>
-      <w:r>
-        <w:rPr>
-          <w:lang w:val="en-US"/>
-        </w:rPr>
-        <w:lastRenderedPageBreak/>
-        <w:t>reverse conduction loss, (</w:t>
-      </w:r>
-      <w:r>
-        <w:rPr>
-          <w:highlight w:val="yellow"/>
-          <w:lang w:val="en-US"/>
-        </w:rPr>
-        <w:t>3</w:t>
-      </w:r>
-      <w:r>
-        <w:rPr>
-          <w:lang w:val="en-US"/>
-        </w:rPr>
-        <w:t xml:space="preserve">) for switching loss, where </w:t>
+        <w:t>on</w:t>
+      </w:r>
+      <w:r>
+        <w:rPr>
+          <w:lang w:val="en-US"/>
+        </w:rPr>
+        <w:t xml:space="preserve">, </w:t>
       </w:r>
       <w:r>
         <w:rPr>
@@ -4034,15 +4028,14 @@
           <w:vertAlign w:val="subscript"/>
           <w:lang w:val="en-US"/>
         </w:rPr>
-        <w:t>on</w:t>
-      </w:r>
-      <w:r>
-        <w:rPr>
-          <w:lang w:val="en-US"/>
-        </w:rPr>
-        <w:t xml:space="preserve">, </w:t>
-      </w:r>
-      <w:proofErr w:type="spellStart"/>
+        <w:t>off</w:t>
+      </w:r>
+      <w:r>
+        <w:rPr>
+          <w:lang w:val="en-US"/>
+        </w:rPr>
+        <w:t xml:space="preserve"> and </w:t>
+      </w:r>
       <w:r>
         <w:rPr>
           <w:i/>
@@ -4056,22 +4049,20 @@
           <w:vertAlign w:val="subscript"/>
           <w:lang w:val="en-US"/>
         </w:rPr>
-        <w:t>off</w:t>
-      </w:r>
-      <w:proofErr w:type="spellEnd"/>
-      <w:r>
-        <w:rPr>
-          <w:lang w:val="en-US"/>
-        </w:rPr>
-        <w:t xml:space="preserve"> and </w:t>
-      </w:r>
-      <w:proofErr w:type="spellStart"/>
+        <w:t>oss</w:t>
+      </w:r>
+      <w:r>
+        <w:rPr>
+          <w:lang w:val="en-US"/>
+        </w:rPr>
+        <w:t xml:space="preserve"> are the on state, off state and output capacitance switching energies, respectively, </w:t>
+      </w:r>
       <w:r>
         <w:rPr>
           <w:i/>
           <w:lang w:val="en-US"/>
         </w:rPr>
-        <w:t>E</w:t>
+        <w:t>R</w:t>
       </w:r>
       <w:r>
         <w:rPr>
@@ -4079,22 +4070,20 @@
           <w:vertAlign w:val="subscript"/>
           <w:lang w:val="en-US"/>
         </w:rPr>
-        <w:t>oss</w:t>
-      </w:r>
-      <w:proofErr w:type="spellEnd"/>
-      <w:r>
-        <w:rPr>
-          <w:lang w:val="en-US"/>
-        </w:rPr>
-        <w:t xml:space="preserve"> are the on state, off state and output capacitance switching energies, respectively, </w:t>
-      </w:r>
-      <w:proofErr w:type="spellStart"/>
+        <w:t>ds-on</w:t>
+      </w:r>
+      <w:r>
+        <w:rPr>
+          <w:lang w:val="en-US"/>
+        </w:rPr>
+        <w:t xml:space="preserve"> is the on state resistance, </w:t>
+      </w:r>
       <w:r>
         <w:rPr>
           <w:i/>
           <w:lang w:val="en-US"/>
         </w:rPr>
-        <w:t>R</w:t>
+        <w:t>I</w:t>
       </w:r>
       <w:r>
         <w:rPr>
@@ -4102,40 +4091,8 @@
           <w:vertAlign w:val="subscript"/>
           <w:lang w:val="en-US"/>
         </w:rPr>
-        <w:t>ds</w:t>
-      </w:r>
-      <w:proofErr w:type="spellEnd"/>
-      <w:r>
-        <w:rPr>
-          <w:i/>
-          <w:vertAlign w:val="subscript"/>
-          <w:lang w:val="en-US"/>
-        </w:rPr>
-        <w:t>-on</w:t>
-      </w:r>
-      <w:r>
-        <w:rPr>
-          <w:lang w:val="en-US"/>
-        </w:rPr>
-        <w:t xml:space="preserve"> is the on state resistance, </w:t>
-      </w:r>
-      <w:proofErr w:type="spellStart"/>
-      <w:r>
-        <w:rPr>
-          <w:i/>
-          <w:lang w:val="en-US"/>
-        </w:rPr>
-        <w:t>I</w:t>
-      </w:r>
-      <w:r>
-        <w:rPr>
-          <w:i/>
-          <w:vertAlign w:val="subscript"/>
-          <w:lang w:val="en-US"/>
-        </w:rPr>
         <w:t>p</w:t>
       </w:r>
-      <w:proofErr w:type="spellEnd"/>
       <w:r>
         <w:rPr>
           <w:lang w:val="en-US"/>
@@ -5316,7 +5273,6 @@
         </w:rPr>
         <w:t xml:space="preserve"> (</w:t>
       </w:r>
-      <w:proofErr w:type="spellStart"/>
       <w:r>
         <w:rPr>
           <w:i/>
@@ -5332,7 +5288,6 @@
         </w:rPr>
         <w:t>dc</w:t>
       </w:r>
-      <w:proofErr w:type="spellEnd"/>
       <w:r>
         <w:rPr>
           <w:lang w:val="en-US"/>
@@ -5351,7 +5306,6 @@
         </w:rPr>
         <w:t xml:space="preserve"> (</w:t>
       </w:r>
-      <w:proofErr w:type="spellStart"/>
       <w:r>
         <w:rPr>
           <w:i/>
@@ -5365,108 +5319,97 @@
           <w:vertAlign w:val="subscript"/>
           <w:lang w:val="en-US"/>
         </w:rPr>
-        <w:t>c</w:t>
-      </w:r>
-      <w:proofErr w:type="spellEnd"/>
+        <w:t>c-rms</w:t>
+      </w:r>
+      <w:r>
+        <w:rPr>
+          <w:lang w:val="en-US"/>
+        </w:rPr>
+        <w:t>)</w:t>
+      </w:r>
+      <w:r>
+        <w:rPr>
+          <w:lang w:val="en-US"/>
+        </w:rPr>
+        <w:t xml:space="preserve"> </w:t>
+      </w:r>
+      <w:r>
+        <w:rPr>
+          <w:lang w:val="en-US"/>
+        </w:rPr>
+        <w:t xml:space="preserve">for a typical inverter </w:t>
+      </w:r>
+      <w:r>
+        <w:rPr>
+          <w:lang w:val="en-US"/>
+        </w:rPr>
+        <w:t xml:space="preserve">are </w:t>
+      </w:r>
+      <w:r>
+        <w:rPr>
+          <w:lang w:val="en-US"/>
+        </w:rPr>
+        <w:t>given</w:t>
+      </w:r>
+      <w:r>
+        <w:rPr>
+          <w:lang w:val="en-US"/>
+        </w:rPr>
+        <w:t xml:space="preserve"> in </w:t>
+      </w:r>
+      <w:r>
+        <w:rPr>
+          <w:lang w:val="en-US"/>
+        </w:rPr>
+        <w:t>(</w:t>
+      </w:r>
+      <w:r>
+        <w:rPr>
+          <w:highlight w:val="yellow"/>
+          <w:lang w:val="en-US"/>
+        </w:rPr>
+        <w:t>4</w:t>
+      </w:r>
+      <w:r>
+        <w:rPr>
+          <w:lang w:val="en-US"/>
+        </w:rPr>
+        <w:t>) and (</w:t>
+      </w:r>
+      <w:r>
+        <w:rPr>
+          <w:highlight w:val="yellow"/>
+          <w:lang w:val="en-US"/>
+        </w:rPr>
+        <w:t>5</w:t>
+      </w:r>
+      <w:r>
+        <w:rPr>
+          <w:lang w:val="en-US"/>
+        </w:rPr>
+        <w:t>)</w:t>
+      </w:r>
+      <w:r>
+        <w:rPr>
+          <w:lang w:val="en-US"/>
+        </w:rPr>
+        <w:t xml:space="preserve">, where </w:t>
+      </w:r>
+      <w:r>
+        <w:rPr>
+          <w:i/>
+          <w:lang w:val="en-US"/>
+        </w:rPr>
+        <w:t>I</w:t>
+      </w:r>
       <w:r>
         <w:rPr>
           <w:i/>
           <w:vertAlign w:val="subscript"/>
           <w:lang w:val="en-US"/>
         </w:rPr>
-        <w:t>-rms</w:t>
-      </w:r>
-      <w:r>
-        <w:rPr>
-          <w:lang w:val="en-US"/>
-        </w:rPr>
-        <w:t>)</w:t>
-      </w:r>
-      <w:r>
-        <w:rPr>
-          <w:lang w:val="en-US"/>
-        </w:rPr>
-        <w:t xml:space="preserve"> </w:t>
-      </w:r>
-      <w:r>
-        <w:rPr>
-          <w:lang w:val="en-US"/>
-        </w:rPr>
-        <w:t xml:space="preserve">for a typical inverter </w:t>
-      </w:r>
-      <w:r>
-        <w:rPr>
-          <w:lang w:val="en-US"/>
-        </w:rPr>
-        <w:t xml:space="preserve">are </w:t>
-      </w:r>
-      <w:r>
-        <w:rPr>
-          <w:lang w:val="en-US"/>
-        </w:rPr>
-        <w:t>given</w:t>
-      </w:r>
-      <w:r>
-        <w:rPr>
-          <w:lang w:val="en-US"/>
-        </w:rPr>
-        <w:t xml:space="preserve"> in </w:t>
-      </w:r>
-      <w:r>
-        <w:rPr>
-          <w:lang w:val="en-US"/>
-        </w:rPr>
-        <w:t>(</w:t>
-      </w:r>
-      <w:r>
-        <w:rPr>
-          <w:highlight w:val="yellow"/>
-          <w:lang w:val="en-US"/>
-        </w:rPr>
-        <w:t>4</w:t>
-      </w:r>
-      <w:r>
-        <w:rPr>
-          <w:lang w:val="en-US"/>
-        </w:rPr>
-        <w:t>) and (</w:t>
-      </w:r>
-      <w:r>
-        <w:rPr>
-          <w:highlight w:val="yellow"/>
-          <w:lang w:val="en-US"/>
-        </w:rPr>
-        <w:t>5</w:t>
-      </w:r>
-      <w:r>
-        <w:rPr>
-          <w:lang w:val="en-US"/>
-        </w:rPr>
-        <w:t>)</w:t>
-      </w:r>
-      <w:r>
-        <w:rPr>
-          <w:lang w:val="en-US"/>
-        </w:rPr>
-        <w:t xml:space="preserve">, where </w:t>
-      </w:r>
-      <w:proofErr w:type="spellStart"/>
-      <w:r>
-        <w:rPr>
-          <w:i/>
-          <w:lang w:val="en-US"/>
-        </w:rPr>
-        <w:t>I</w:t>
-      </w:r>
-      <w:r>
-        <w:rPr>
-          <w:i/>
-          <w:vertAlign w:val="subscript"/>
-          <w:lang w:val="en-US"/>
-        </w:rPr>
         <w:t>rms</w:t>
       </w:r>
-      <w:proofErr w:type="spellEnd"/>
       <w:r>
         <w:rPr>
           <w:lang w:val="en-US"/>
@@ -6773,21 +6716,7 @@
         <w:rPr>
           <w:lang w:val="en-US"/>
         </w:rPr>
-        <w:t xml:space="preserve">capacitors </w:t>
-      </w:r>
-      <w:proofErr w:type="gramStart"/>
-      <w:r>
-        <w:rPr>
-          <w:lang w:val="en-US"/>
-        </w:rPr>
-        <w:t>are</w:t>
-      </w:r>
-      <w:proofErr w:type="gramEnd"/>
-      <w:r>
-        <w:rPr>
-          <w:lang w:val="en-US"/>
-        </w:rPr>
-        <w:t xml:space="preserve"> used</w:t>
+        <w:t>capacitors are used</w:t>
       </w:r>
       <w:r>
         <w:rPr>
@@ -6893,7 +6822,6 @@
         </w:rPr>
         <w:t>The required phase induced voltage per module (</w:t>
       </w:r>
-      <w:proofErr w:type="spellStart"/>
       <w:r>
         <w:rPr>
           <w:i/>
@@ -6909,7 +6837,6 @@
         </w:rPr>
         <w:t>phm</w:t>
       </w:r>
-      <w:proofErr w:type="spellEnd"/>
       <w:r>
         <w:rPr>
           <w:lang w:val="en-US"/>
@@ -7346,7 +7273,6 @@
         </w:rPr>
         <w:t xml:space="preserve">) is determined by using </w:t>
       </w:r>
-      <w:proofErr w:type="spellStart"/>
       <w:r>
         <w:rPr>
           <w:i/>
@@ -7362,7 +7288,6 @@
         </w:rPr>
         <w:t>s</w:t>
       </w:r>
-      <w:proofErr w:type="spellEnd"/>
       <w:r>
         <w:rPr>
           <w:i/>
@@ -7509,7 +7434,6 @@
         </w:rPr>
         <w:t>The air gap distance (</w:t>
       </w:r>
-      <w:proofErr w:type="spellStart"/>
       <w:r>
         <w:rPr>
           <w:i/>
@@ -7525,14 +7449,12 @@
         </w:rPr>
         <w:t>g</w:t>
       </w:r>
-      <w:proofErr w:type="spellEnd"/>
       <w:r>
         <w:rPr>
           <w:lang w:val="en-US"/>
         </w:rPr>
         <w:t>) is found using the target peak air gap flux density (</w:t>
       </w:r>
-      <w:proofErr w:type="spellStart"/>
       <w:r>
         <w:rPr>
           <w:i/>
@@ -7548,14 +7470,12 @@
         </w:rPr>
         <w:t>gp</w:t>
       </w:r>
-      <w:proofErr w:type="spellEnd"/>
       <w:r>
         <w:rPr>
           <w:lang w:val="en-US"/>
         </w:rPr>
         <w:t>) and the properties of the selected magnet (</w:t>
       </w:r>
-      <w:proofErr w:type="spellStart"/>
       <w:r>
         <w:rPr>
           <w:i/>
@@ -7570,7 +7490,6 @@
         </w:rPr>
         <w:t>B</w:t>
       </w:r>
-      <w:proofErr w:type="spellEnd"/>
       <w:r>
         <w:rPr>
           <w:lang w:val="en-US"/>
@@ -7635,7 +7554,6 @@
         </w:rPr>
         <w:t>The same methodology is used for the determination of tooth width (</w:t>
       </w:r>
-      <w:proofErr w:type="spellStart"/>
       <w:r>
         <w:rPr>
           <w:i/>
@@ -7651,14 +7569,12 @@
         </w:rPr>
         <w:t>t</w:t>
       </w:r>
-      <w:proofErr w:type="spellEnd"/>
       <w:r>
         <w:rPr>
           <w:lang w:val="en-US"/>
         </w:rPr>
         <w:t>) and back core height (</w:t>
       </w:r>
-      <w:proofErr w:type="spellStart"/>
       <w:r>
         <w:rPr>
           <w:i/>
@@ -7674,7 +7590,6 @@
         </w:rPr>
         <w:t>bc</w:t>
       </w:r>
-      <w:proofErr w:type="spellEnd"/>
       <w:r>
         <w:rPr>
           <w:lang w:val="en-US"/>
@@ -7756,7 +7671,6 @@
         </w:rPr>
         <w:t xml:space="preserve">), where </w:t>
       </w:r>
-      <w:proofErr w:type="spellStart"/>
       <w:r>
         <w:rPr>
           <w:i/>
@@ -7772,7 +7686,6 @@
         </w:rPr>
         <w:t>m</w:t>
       </w:r>
-      <w:proofErr w:type="spellEnd"/>
       <w:r>
         <w:rPr>
           <w:lang w:val="en-US"/>
@@ -7828,10 +7741,10 @@
           <w:lang w:val="en-US"/>
         </w:rPr>
         <w:object w:dxaOrig="3000" w:dyaOrig="1785">
-          <v:shape id="_x0000_i1028" type="#_x0000_t75" style="width:135pt;height:81pt" o:ole="">
+          <v:shape id="_x0000_i1028" type="#_x0000_t75" style="width:134.8pt;height:81.2pt" o:ole="">
             <v:imagedata r:id="rId18" o:title=""/>
           </v:shape>
-          <o:OLEObject Type="Embed" ProgID="Visio.Drawing.15" ShapeID="_x0000_i1028" DrawAspect="Content" ObjectID="_1577521363" r:id="rId19"/>
+          <o:OLEObject Type="Embed" ProgID="Visio.Drawing.15" ShapeID="_x0000_i1028" DrawAspect="Content" ObjectID="_1577553370" r:id="rId19"/>
         </w:object>
       </w:r>
       <w:r>
@@ -7845,10 +7758,10 @@
           <w:lang w:val="en-US"/>
         </w:rPr>
         <w:object w:dxaOrig="5835" w:dyaOrig="5535">
-          <v:shape id="_x0000_i1029" type="#_x0000_t75" style="width:87.5pt;height:83pt" o:ole="">
+          <v:shape id="_x0000_i1029" type="#_x0000_t75" style="width:87.35pt;height:82.6pt" o:ole="">
             <v:imagedata r:id="rId20" o:title=""/>
           </v:shape>
-          <o:OLEObject Type="Embed" ProgID="Visio.Drawing.15" ShapeID="_x0000_i1029" DrawAspect="Content" ObjectID="_1577521364" r:id="rId21"/>
+          <o:OLEObject Type="Embed" ProgID="Visio.Drawing.15" ShapeID="_x0000_i1029" DrawAspect="Content" ObjectID="_1577553371" r:id="rId21"/>
         </w:object>
       </w:r>
     </w:p>
@@ -7918,33 +7831,15 @@
           <w:szCs w:val="14"/>
           <w:lang w:val="en-US"/>
         </w:rPr>
-        <w:t xml:space="preserve">    </w:t>
-      </w:r>
-      <w:proofErr w:type="gramStart"/>
+        <w:t xml:space="preserve">       </w:t>
+      </w:r>
       <w:r>
         <w:rPr>
           <w:sz w:val="14"/>
           <w:szCs w:val="14"/>
           <w:lang w:val="en-US"/>
         </w:rPr>
-        <w:t xml:space="preserve">   </w:t>
-      </w:r>
-      <w:r>
-        <w:rPr>
-          <w:sz w:val="14"/>
-          <w:szCs w:val="14"/>
-          <w:lang w:val="en-US"/>
-        </w:rPr>
-        <w:t>(</w:t>
-      </w:r>
-      <w:proofErr w:type="gramEnd"/>
-      <w:r>
-        <w:rPr>
-          <w:sz w:val="14"/>
-          <w:szCs w:val="14"/>
-          <w:lang w:val="en-US"/>
-        </w:rPr>
-        <w:t>b)</w:t>
+        <w:t>(b)</w:t>
       </w:r>
     </w:p>
     <w:p>
@@ -8855,7 +8750,6 @@
         </w:rPr>
         <w:t xml:space="preserve">The determination of the number of turns is based on </w:t>
       </w:r>
-      <w:proofErr w:type="spellStart"/>
       <w:r>
         <w:rPr>
           <w:i/>
@@ -8871,14 +8765,12 @@
         </w:rPr>
         <w:t>phm</w:t>
       </w:r>
-      <w:proofErr w:type="spellEnd"/>
       <w:r>
         <w:rPr>
           <w:lang w:val="en-US"/>
         </w:rPr>
         <w:t xml:space="preserve"> and flux per pole (</w:t>
       </w:r>
-      <w:proofErr w:type="spellStart"/>
       <w:r>
         <w:rPr>
           <w:rFonts w:ascii="Calibri" w:hAnsi="Calibri" w:cs="Calibri"/>
@@ -8895,14 +8787,12 @@
         </w:rPr>
         <w:t>pp</w:t>
       </w:r>
-      <w:proofErr w:type="spellEnd"/>
       <w:r>
         <w:rPr>
           <w:lang w:val="en-US"/>
         </w:rPr>
         <w:t xml:space="preserve">). </w:t>
       </w:r>
-      <w:proofErr w:type="spellStart"/>
       <w:r>
         <w:rPr>
           <w:rFonts w:ascii="Calibri" w:hAnsi="Calibri" w:cs="Calibri"/>
@@ -8919,7 +8809,6 @@
         </w:rPr>
         <w:t>pp</w:t>
       </w:r>
-      <w:proofErr w:type="spellEnd"/>
       <w:r>
         <w:rPr>
           <w:lang w:val="en-US"/>
@@ -8967,7 +8856,6 @@
         </w:rPr>
         <w:t xml:space="preserve">is the axial length and </w:t>
       </w:r>
-      <w:proofErr w:type="spellStart"/>
       <w:r>
         <w:rPr>
           <w:i/>
@@ -8983,14 +8871,12 @@
         </w:rPr>
         <w:t>r</w:t>
       </w:r>
-      <w:proofErr w:type="spellEnd"/>
       <w:r>
         <w:rPr>
           <w:lang w:val="en-US"/>
         </w:rPr>
         <w:t xml:space="preserve"> is the mechanical frequency. The number of turns per coil side (</w:t>
       </w:r>
-      <w:proofErr w:type="spellStart"/>
       <w:r>
         <w:rPr>
           <w:i/>
@@ -9006,7 +8892,6 @@
         </w:rPr>
         <w:t>cs</w:t>
       </w:r>
-      <w:proofErr w:type="spellEnd"/>
       <w:r>
         <w:rPr>
           <w:lang w:val="en-US"/>
@@ -10452,7 +10337,6 @@
         </w:rPr>
         <w:t>set, the machine losses are calculated for the evaluation of the design. Copper loss is directly related to the selected winding cross-section (</w:t>
       </w:r>
-      <w:proofErr w:type="spellStart"/>
       <w:r>
         <w:rPr>
           <w:i/>
@@ -10468,7 +10352,6 @@
         </w:rPr>
         <w:t>wdg</w:t>
       </w:r>
-      <w:proofErr w:type="spellEnd"/>
       <w:r>
         <w:rPr>
           <w:lang w:val="en-US"/>
@@ -10488,7 +10371,6 @@
         </w:rPr>
         <w:t xml:space="preserve">). The temperature effect is added via the temperature coefficient of copper, where </w:t>
       </w:r>
-      <w:proofErr w:type="spellStart"/>
       <w:r>
         <w:rPr>
           <w:i/>
@@ -10504,7 +10386,6 @@
         </w:rPr>
         <w:t>cu</w:t>
       </w:r>
-      <w:proofErr w:type="spellEnd"/>
       <w:r>
         <w:rPr>
           <w:lang w:val="en-US"/>
@@ -11184,7 +11065,6 @@
         </w:rPr>
         <w:t>) to ensure that the junction temperature of any device does not exceed its maximum value (</w:t>
       </w:r>
-      <w:proofErr w:type="spellStart"/>
       <w:r>
         <w:rPr>
           <w:i/>
@@ -11200,7 +11080,6 @@
         </w:rPr>
         <w:t>jmax</w:t>
       </w:r>
-      <w:proofErr w:type="spellEnd"/>
       <w:r>
         <w:rPr>
           <w:lang w:val="en-US"/>
@@ -11217,56 +11096,86 @@
         <w:rPr>
           <w:lang w:val="en-US"/>
         </w:rPr>
-        <w:t>hermal resistance of PCB and thermal interface material (TIM) are determined using manufacturer’s application notes [</w:t>
+        <w:t>hermal resistance of PCB and thermal interface material (TIM) are determined using manufacturer’s application note</w:t>
+      </w:r>
+      <w:r>
+        <w:rPr>
+          <w:lang w:val="en-US"/>
+        </w:rPr>
+        <w:t xml:space="preserve"> </w:t>
+      </w:r>
+      <w:r>
+        <w:rPr>
+          <w:lang w:val="en-US"/>
+        </w:rPr>
+        <w:fldChar w:fldCharType="begin" w:fldLock="1"/>
+      </w:r>
+      <w:r>
+        <w:rPr>
+          <w:lang w:val="en-US"/>
+        </w:rPr>
+        <w:instrText>ADDIN CSL_CITATION { "citationItems" : [ { "id" : "ITEM-1", "itemData" : { "URL" : "http://www.gansystems.com/_uploads/whitepapers/777653_Mar  18_2015_GN005_PCB Thermal Design Guide for GaN Enhancement Mode Power Transistors.pdf?pdf=GN005 App Note -  PCB Thermal Design Guide for GaN Enhancement Mode Power Transistors", "accessed" : { "date-parts" : [ [ "2018", "1", "15" ] ] }, "author" : [ { "dropping-particle" : "", "family" : "GaN Systems", "given" : "", "non-dropping-particle" : "", "parse-names" : false, "suffix" : "" } ], "id" : "ITEM-1", "issued" : { "date-parts" : [ [ "0" ] ] }, "title" : "PCB Thermal Design Guide for GaN Enhancement Mode Power Transistors", "type" : "webpage" }, "uris" : [ "http://www.mendeley.com/documents/?uuid=1e1a96fb-6233-4899-bc4c-f05d30f7ebbc" ] } ], "mendeley" : { "formattedCitation" : "[10]", "plainTextFormattedCitation" : "[10]", "previouslyFormattedCitation" : "[10]" }, "properties" : {  }, "schema" : "https://github.com/citation-style-language/schema/raw/master/csl-citation.json" }</w:instrText>
+      </w:r>
+      <w:r>
+        <w:rPr>
+          <w:lang w:val="en-US"/>
+        </w:rPr>
+        <w:fldChar w:fldCharType="separate"/>
+      </w:r>
+      <w:r>
+        <w:rPr>
+          <w:noProof/>
+          <w:lang w:val="en-US"/>
+        </w:rPr>
+        <w:t>[10]</w:t>
+      </w:r>
+      <w:r>
+        <w:rPr>
+          <w:lang w:val="en-US"/>
+        </w:rPr>
+        <w:fldChar w:fldCharType="end"/>
+      </w:r>
+      <w:r>
+        <w:rPr>
+          <w:lang w:val="en-US"/>
+        </w:rPr>
+        <w:t>.</w:t>
+      </w:r>
+      <w:r>
+        <w:rPr>
+          <w:lang w:val="en-US"/>
+        </w:rPr>
+        <w:t xml:space="preserve"> Analytical models are used for heat sink, as the heat sink structure and range of size and fin geometry are established. The </w:t>
+      </w:r>
+      <w:r>
+        <w:rPr>
+          <w:lang w:val="en-US"/>
+        </w:rPr>
+        <w:t xml:space="preserve">fin geometry and </w:t>
+      </w:r>
+      <w:r>
+        <w:rPr>
+          <w:lang w:val="en-US"/>
+        </w:rPr>
+        <w:t xml:space="preserve">physical </w:t>
+      </w:r>
+      <w:r>
+        <w:rPr>
+          <w:lang w:val="en-US"/>
+        </w:rPr>
+        <w:t>model of the heat sink is shown in Fig. 8.</w:t>
+      </w:r>
+      <w:r>
+        <w:rPr>
+          <w:lang w:val="en-US"/>
+        </w:rPr>
+        <w:t xml:space="preserve"> The thermal resistance of the heat sink is expressed in (</w:t>
       </w:r>
       <w:r>
         <w:rPr>
           <w:highlight w:val="yellow"/>
           <w:lang w:val="en-US"/>
         </w:rPr>
-        <w:t>ref</w:t>
-      </w:r>
-      <w:r>
-        <w:rPr>
-          <w:lang w:val="en-US"/>
-        </w:rPr>
-        <w:t>].</w:t>
-      </w:r>
-      <w:r>
-        <w:rPr>
-          <w:lang w:val="en-US"/>
-        </w:rPr>
-        <w:t xml:space="preserve"> Analytical models are used for heat sink, as the heat sink structure and range of size and fin geometry are established. The </w:t>
-      </w:r>
-      <w:r>
-        <w:rPr>
-          <w:lang w:val="en-US"/>
-        </w:rPr>
-        <w:t xml:space="preserve">fin geometry and </w:t>
-      </w:r>
-      <w:r>
-        <w:rPr>
-          <w:lang w:val="en-US"/>
-        </w:rPr>
-        <w:t xml:space="preserve">physical </w:t>
-      </w:r>
-      <w:r>
-        <w:rPr>
-          <w:lang w:val="en-US"/>
-        </w:rPr>
-        <w:t>model of the heat sink is shown in Fig. 8.</w:t>
-      </w:r>
-      <w:r>
-        <w:rPr>
-          <w:lang w:val="en-US"/>
-        </w:rPr>
-        <w:t xml:space="preserve"> The thermal resistance of the heat sink is expressed in (</w:t>
-      </w:r>
-      <w:r>
-        <w:rPr>
-          <w:highlight w:val="yellow"/>
-          <w:lang w:val="en-US"/>
-        </w:rPr>
         <w:t>18</w:t>
       </w:r>
       <w:r>
@@ -11275,7 +11184,6 @@
         </w:rPr>
         <w:t xml:space="preserve">) for natural convection, where </w:t>
       </w:r>
-      <w:proofErr w:type="spellStart"/>
       <w:r>
         <w:rPr>
           <w:i/>
@@ -11291,14 +11199,12 @@
         </w:rPr>
         <w:t>base</w:t>
       </w:r>
-      <w:proofErr w:type="spellEnd"/>
       <w:r>
         <w:rPr>
           <w:lang w:val="en-US"/>
         </w:rPr>
         <w:t xml:space="preserve"> is the base plate area, </w:t>
       </w:r>
-      <w:proofErr w:type="spellStart"/>
       <w:r>
         <w:rPr>
           <w:i/>
@@ -11314,14 +11220,12 @@
         </w:rPr>
         <w:t>fin</w:t>
       </w:r>
-      <w:proofErr w:type="spellEnd"/>
       <w:r>
         <w:rPr>
           <w:lang w:val="en-US"/>
         </w:rPr>
         <w:t xml:space="preserve"> is the total fin surface area, </w:t>
       </w:r>
-      <w:proofErr w:type="spellStart"/>
       <w:r>
         <w:rPr>
           <w:i/>
@@ -11337,7 +11241,6 @@
         </w:rPr>
         <w:t>fin</w:t>
       </w:r>
-      <w:proofErr w:type="spellEnd"/>
       <w:r>
         <w:rPr>
           <w:lang w:val="en-US"/>
@@ -11350,7 +11253,6 @@
         </w:rPr>
         <w:t xml:space="preserve"> and </w:t>
       </w:r>
-      <w:proofErr w:type="spellStart"/>
       <w:r>
         <w:rPr>
           <w:i/>
@@ -11366,7 +11268,6 @@
         </w:rPr>
         <w:t>fin</w:t>
       </w:r>
-      <w:proofErr w:type="spellEnd"/>
       <w:r>
         <w:rPr>
           <w:lang w:val="en-US"/>
@@ -11421,6 +11322,14 @@
     </w:p>
     <w:p>
       <w:pPr>
+        <w:jc w:val="both"/>
+        <w:rPr>
+          <w:lang w:val="en-US"/>
+        </w:rPr>
+      </w:pPr>
+    </w:p>
+    <w:p>
+      <w:pPr>
         <w:jc w:val="center"/>
         <w:rPr>
           <w:lang w:val="en-US"/>
@@ -11428,60 +11337,6 @@
       </w:pPr>
       <w:r>
         <w:rPr>
-          <w:noProof/>
-          <w:lang w:val="en-US"/>
-        </w:rPr>
-        <w:drawing>
-          <wp:inline distT="0" distB="0" distL="0" distR="0">
-            <wp:extent cx="1662112" cy="858758"/>
-            <wp:effectExtent l="0" t="0" r="0" b="0"/>
-            <wp:docPr id="3" name="Picture 3"/>
-            <wp:cNvGraphicFramePr>
-              <a:graphicFrameLocks xmlns:a="http://schemas.openxmlformats.org/drawingml/2006/main" noChangeAspect="1"/>
-            </wp:cNvGraphicFramePr>
-            <a:graphic xmlns:a="http://schemas.openxmlformats.org/drawingml/2006/main">
-              <a:graphicData uri="http://schemas.openxmlformats.org/drawingml/2006/picture">
-                <pic:pic xmlns:pic="http://schemas.openxmlformats.org/drawingml/2006/picture">
-                  <pic:nvPicPr>
-                    <pic:cNvPr id="0" name="Picture 28"/>
-                    <pic:cNvPicPr>
-                      <a:picLocks noChangeAspect="1" noChangeArrowheads="1"/>
-                    </pic:cNvPicPr>
-                  </pic:nvPicPr>
-                  <pic:blipFill>
-                    <a:blip r:embed="rId22" cstate="print">
-                      <a:extLst>
-                        <a:ext uri="{28A0092B-C50C-407E-A947-70E740481C1C}">
-                          <a14:useLocalDpi xmlns:a14="http://schemas.microsoft.com/office/drawing/2010/main" val="0"/>
-                        </a:ext>
-                      </a:extLst>
-                    </a:blip>
-                    <a:srcRect/>
-                    <a:stretch>
-                      <a:fillRect/>
-                    </a:stretch>
-                  </pic:blipFill>
-                  <pic:spPr bwMode="auto">
-                    <a:xfrm>
-                      <a:off x="0" y="0"/>
-                      <a:ext cx="1675105" cy="865471"/>
-                    </a:xfrm>
-                    <a:prstGeom prst="rect">
-                      <a:avLst/>
-                    </a:prstGeom>
-                    <a:noFill/>
-                    <a:ln>
-                      <a:noFill/>
-                    </a:ln>
-                  </pic:spPr>
-                </pic:pic>
-              </a:graphicData>
-            </a:graphic>
-          </wp:inline>
-        </w:drawing>
-      </w:r>
-      <w:r>
-        <w:rPr>
           <w:lang w:val="en-US"/>
         </w:rPr>
         <w:t xml:space="preserve"> </w:t>
@@ -11496,11 +11351,21 @@
         <w:rPr>
           <w:lang w:val="en-US"/>
         </w:rPr>
+        <w:pict>
+          <v:shape id="_x0000_i1030" type="#_x0000_t75" style="width:128.3pt;height:66.9pt">
+            <v:imagedata r:id="rId22" o:title="thermal_circut_gansystems2"/>
+          </v:shape>
+        </w:pict>
+      </w:r>
+      <w:r>
+        <w:rPr>
+          <w:lang w:val="en-US"/>
+        </w:rPr>
         <w:object w:dxaOrig="3631" w:dyaOrig="1501">
-          <v:shape id="_x0000_i1030" type="#_x0000_t75" style="width:109pt;height:45pt" o:ole="">
+          <v:shape id="_x0000_i1031" type="#_x0000_t75" style="width:109.2pt;height:45.05pt" o:ole="">
             <v:imagedata r:id="rId23" o:title=""/>
           </v:shape>
-          <o:OLEObject Type="Embed" ProgID="Visio.Drawing.15" ShapeID="_x0000_i1030" DrawAspect="Content" ObjectID="_1577521365" r:id="rId24"/>
+          <o:OLEObject Type="Embed" ProgID="Visio.Drawing.15" ShapeID="_x0000_i1031" DrawAspect="Content" ObjectID="_1577553372" r:id="rId24"/>
         </w:object>
       </w:r>
     </w:p>
@@ -11553,7 +11418,6 @@
         </w:rPr>
         <w:t xml:space="preserve">            </w:t>
       </w:r>
-      <w:proofErr w:type="gramStart"/>
       <w:r>
         <w:rPr>
           <w:sz w:val="16"/>
@@ -11570,7 +11434,6 @@
         </w:rPr>
         <w:t>(</w:t>
       </w:r>
-      <w:proofErr w:type="gramEnd"/>
       <w:r>
         <w:rPr>
           <w:sz w:val="16"/>
@@ -11623,20 +11486,44 @@
         <w:rPr>
           <w:lang w:val="en-US"/>
         </w:rPr>
-        <w:t xml:space="preserve"> [</w:t>
-      </w:r>
-      <w:r>
-        <w:rPr>
-          <w:highlight w:val="yellow"/>
-          <w:lang w:val="en-US"/>
-        </w:rPr>
-        <w:t>ref</w:t>
-      </w:r>
-      <w:r>
-        <w:rPr>
-          <w:lang w:val="en-US"/>
-        </w:rPr>
-        <w:t>]</w:t>
+        <w:t xml:space="preserve"> </w:t>
+      </w:r>
+      <w:r>
+        <w:rPr>
+          <w:lang w:val="en-US"/>
+        </w:rPr>
+        <w:fldChar w:fldCharType="begin" w:fldLock="1"/>
+      </w:r>
+      <w:r>
+        <w:rPr>
+          <w:lang w:val="en-US"/>
+        </w:rPr>
+        <w:instrText>ADDIN CSL_CITATION { "citationItems" : [ { "id" : "ITEM-1", "itemData" : { "URL" : "http://www.gansystems.com/_uploads/whitepapers/777653_Mar  18_2015_GN005_PCB Thermal Design Guide for GaN Enhancement Mode Power Transistors.pdf?pdf=GN005 App Note -  PCB Thermal Design Guide for GaN Enhancement Mode Power Transistors", "accessed" : { "date-parts" : [ [ "2018", "1", "15" ] ] }, "author" : [ { "dropping-particle" : "", "family" : "GaN Systems", "given" : "", "non-dropping-particle" : "", "parse-names" : false, "suffix" : "" } ], "id" : "ITEM-1", "issued" : { "date-parts" : [ [ "0" ] ] }, "title" : "PCB Thermal Design Guide for GaN Enhancement Mode Power Transistors", "type" : "webpage" }, "uris" : [ "http://www.mendeley.com/documents/?uuid=1e1a96fb-6233-4899-bc4c-f05d30f7ebbc" ] } ], "mendeley" : { "formattedCitation" : "[10]", "plainTextFormattedCitation" : "[10]", "previouslyFormattedCitation" : "[10]" }, "properties" : {  }, "schema" : "https://github.com/citation-style-language/schema/raw/master/csl-citation.json" }</w:instrText>
+      </w:r>
+      <w:r>
+        <w:rPr>
+          <w:lang w:val="en-US"/>
+        </w:rPr>
+        <w:fldChar w:fldCharType="separate"/>
+      </w:r>
+      <w:r>
+        <w:rPr>
+          <w:noProof/>
+          <w:lang w:val="en-US"/>
+        </w:rPr>
+        <w:t>[10]</w:t>
+      </w:r>
+      <w:r>
+        <w:rPr>
+          <w:lang w:val="en-US"/>
+        </w:rPr>
+        <w:fldChar w:fldCharType="end"/>
+      </w:r>
+      <w:r>
+        <w:rPr>
+          <w:lang w:val="en-US"/>
+        </w:rPr>
+        <w:t>,</w:t>
       </w:r>
       <w:r>
         <w:rPr>
@@ -11644,14 +11531,6 @@
         </w:rPr>
         <w:t xml:space="preserve"> (b) Lumped parameter thermal equivalent circuit</w:t>
       </w:r>
-    </w:p>
-    <w:p>
-      <w:pPr>
-        <w:jc w:val="both"/>
-        <w:rPr>
-          <w:lang w:val="en-US"/>
-        </w:rPr>
-      </w:pPr>
     </w:p>
     <w:p>
       <w:pPr>
@@ -11764,6 +11643,37 @@
         </w:rPr>
         <w:t>model of the heat sink</w:t>
       </w:r>
+      <w:r>
+        <w:rPr>
+          <w:lang w:val="en-US"/>
+        </w:rPr>
+        <w:fldChar w:fldCharType="begin" w:fldLock="1"/>
+      </w:r>
+      <w:r>
+        <w:rPr>
+          <w:lang w:val="en-US"/>
+        </w:rPr>
+        <w:instrText>ADDIN CSL_CITATION { "citationItems" : [ { "id" : "ITEM-1", "itemData" : { "URL" : "https://www.electronics-cooling.com/2003/02/estimating-parallel-plate-fin-heat-sink-thermal-resistance/", "author" : [ { "dropping-particle" : "", "family" : "Simons", "given" : "Robert E.", "non-dropping-particle" : "", "parse-names" : false, "suffix" : "" } ], "id" : "ITEM-1", "issued" : { "date-parts" : [ [ "0" ] ] }, "title" : "Estimating Parallel Plate-Fin Heat Sink Thermal Resistance", "type" : "webpage" }, "uris" : [ "http://www.mendeley.com/documents/?uuid=2319f20b-f299-4883-8fae-e25abed7b334" ] } ], "mendeley" : { "formattedCitation" : "[11]", "plainTextFormattedCitation" : "[11]", "previouslyFormattedCitation" : "[11]" }, "properties" : {  }, "schema" : "https://github.com/citation-style-language/schema/raw/master/csl-citation.json" }</w:instrText>
+      </w:r>
+      <w:r>
+        <w:rPr>
+          <w:lang w:val="en-US"/>
+        </w:rPr>
+        <w:fldChar w:fldCharType="separate"/>
+      </w:r>
+      <w:r>
+        <w:rPr>
+          <w:noProof/>
+          <w:lang w:val="en-US"/>
+        </w:rPr>
+        <w:t>[11]</w:t>
+      </w:r>
+      <w:r>
+        <w:rPr>
+          <w:lang w:val="en-US"/>
+        </w:rPr>
+        <w:fldChar w:fldCharType="end"/>
+      </w:r>
     </w:p>
     <w:p>
       <w:pPr>
@@ -12059,7 +11969,16 @@
                         <w:szCs w:val="18"/>
                         <w:lang w:val="en-US"/>
                       </w:rPr>
-                      <m:t>th1</m:t>
+                      <m:t>th</m:t>
+                    </m:r>
+                    <m:r>
+                      <w:rPr>
+                        <w:rFonts w:ascii="Cambria Math" w:hAnsi="Cambria Math"/>
+                        <w:sz w:val="18"/>
+                        <w:szCs w:val="18"/>
+                        <w:lang w:val="en-US"/>
+                      </w:rPr>
+                      <m:t>1</m:t>
                     </m:r>
                   </m:sub>
                 </m:sSub>
@@ -12600,7 +12519,6 @@
         </w:rPr>
         <w:t>) gives the resultant dimensions. Finally, after the selection of capacitors, heat sink and other motor parameters, the basic objective function, the volumetric power density (</w:t>
       </w:r>
-      <w:proofErr w:type="spellStart"/>
       <w:r>
         <w:rPr>
           <w:i/>
@@ -12616,7 +12534,6 @@
         </w:rPr>
         <w:t>v</w:t>
       </w:r>
-      <w:proofErr w:type="spellEnd"/>
       <w:r>
         <w:rPr>
           <w:lang w:val="en-US"/>
@@ -12988,111 +12905,13 @@
           <w:lang w:val="en-US"/>
         </w:rPr>
       </w:pPr>
-      <w:proofErr w:type="spellStart"/>
       <w:r>
         <w:rPr>
           <w:highlight w:val="cyan"/>
           <w:lang w:val="en-US"/>
         </w:rPr>
-        <w:t>Modül</w:t>
-      </w:r>
-      <w:proofErr w:type="spellEnd"/>
-      <w:r>
-        <w:rPr>
-          <w:highlight w:val="cyan"/>
-          <w:lang w:val="en-US"/>
-        </w:rPr>
-        <w:t xml:space="preserve"> </w:t>
-      </w:r>
-      <w:proofErr w:type="spellStart"/>
-      <w:r>
-        <w:rPr>
-          <w:highlight w:val="cyan"/>
-          <w:lang w:val="en-US"/>
-        </w:rPr>
-        <w:t>sayısını</w:t>
-      </w:r>
-      <w:proofErr w:type="spellEnd"/>
-      <w:r>
-        <w:rPr>
-          <w:highlight w:val="cyan"/>
-          <w:lang w:val="en-US"/>
-        </w:rPr>
-        <w:t xml:space="preserve"> sub-</w:t>
-      </w:r>
-      <w:proofErr w:type="spellStart"/>
-      <w:r>
-        <w:rPr>
-          <w:highlight w:val="cyan"/>
-          <w:lang w:val="en-US"/>
-        </w:rPr>
-        <w:t>sectionların</w:t>
-      </w:r>
-      <w:proofErr w:type="spellEnd"/>
-      <w:r>
-        <w:rPr>
-          <w:highlight w:val="cyan"/>
-          <w:lang w:val="en-US"/>
-        </w:rPr>
-        <w:t xml:space="preserve"> </w:t>
-      </w:r>
-      <w:proofErr w:type="spellStart"/>
-      <w:r>
-        <w:rPr>
-          <w:highlight w:val="cyan"/>
-          <w:lang w:val="en-US"/>
-        </w:rPr>
-        <w:t>içine</w:t>
-      </w:r>
-      <w:proofErr w:type="spellEnd"/>
-      <w:r>
-        <w:rPr>
-          <w:highlight w:val="cyan"/>
-          <w:lang w:val="en-US"/>
-        </w:rPr>
-        <w:t xml:space="preserve"> </w:t>
-      </w:r>
-      <w:proofErr w:type="spellStart"/>
-      <w:r>
-        <w:rPr>
-          <w:highlight w:val="cyan"/>
-          <w:lang w:val="en-US"/>
-        </w:rPr>
-        <w:t>yedirip</w:t>
-      </w:r>
-      <w:proofErr w:type="spellEnd"/>
-      <w:r>
-        <w:rPr>
-          <w:highlight w:val="cyan"/>
-          <w:lang w:val="en-US"/>
-        </w:rPr>
-        <w:t xml:space="preserve"> </w:t>
-      </w:r>
-      <w:proofErr w:type="spellStart"/>
-      <w:r>
-        <w:rPr>
-          <w:highlight w:val="cyan"/>
-          <w:lang w:val="en-US"/>
-        </w:rPr>
-        <w:t>birlikte</w:t>
-      </w:r>
-      <w:proofErr w:type="spellEnd"/>
-      <w:r>
-        <w:rPr>
-          <w:highlight w:val="cyan"/>
-          <w:lang w:val="en-US"/>
-        </w:rPr>
-        <w:t xml:space="preserve"> </w:t>
-      </w:r>
-      <w:proofErr w:type="spellStart"/>
-      <w:r>
-        <w:rPr>
-          <w:highlight w:val="cyan"/>
-          <w:lang w:val="en-US"/>
-        </w:rPr>
-        <w:t>yorumlayalım</w:t>
-      </w:r>
-      <w:proofErr w:type="spellEnd"/>
+        <w:t>Modül sayısını sub-sectionların içine yedirip birlikte yorumlayalım</w:t>
+      </w:r>
     </w:p>
     <w:p>
       <w:pPr>
@@ -13148,17 +12967,8 @@
           <w:highlight w:val="cyan"/>
           <w:lang w:val="en-US"/>
         </w:rPr>
-        <w:t xml:space="preserve">Switching frequency has no direct effect on </w:t>
-      </w:r>
-      <w:proofErr w:type="spellStart"/>
-      <w:r>
-        <w:rPr>
-          <w:highlight w:val="cyan"/>
-          <w:lang w:val="en-US"/>
-        </w:rPr>
-        <w:t>Icrms</w:t>
-      </w:r>
-      <w:proofErr w:type="spellEnd"/>
+        <w:t>Switching frequency has no direct effect on Icrms</w:t>
+      </w:r>
     </w:p>
     <w:p>
       <w:pPr>
@@ -13376,16 +13186,8 @@
         <w:rPr>
           <w:lang w:val="en-US"/>
         </w:rPr>
-        <w:t xml:space="preserve">Effect of ma on </w:t>
-      </w:r>
-      <w:proofErr w:type="spellStart"/>
-      <w:r>
-        <w:rPr>
-          <w:lang w:val="en-US"/>
-        </w:rPr>
-        <w:t>Icrms</w:t>
-      </w:r>
-      <w:proofErr w:type="spellEnd"/>
+        <w:t>Effect of ma on Icrms</w:t>
+      </w:r>
     </w:p>
     <w:p>
       <w:pPr>
@@ -13754,17 +13556,8 @@
           <w:highlight w:val="cyan"/>
           <w:lang w:val="en-US"/>
         </w:rPr>
-        <w:t xml:space="preserve"> has no direct effect on </w:t>
-      </w:r>
-      <w:proofErr w:type="spellStart"/>
-      <w:r>
-        <w:rPr>
-          <w:highlight w:val="cyan"/>
-          <w:lang w:val="en-US"/>
-        </w:rPr>
-        <w:t>Icrms</w:t>
-      </w:r>
-      <w:proofErr w:type="spellEnd"/>
+        <w:t xml:space="preserve"> has no direct effect on Icrms</w:t>
+      </w:r>
     </w:p>
     <w:p>
       <w:pPr>
@@ -13977,16 +13770,8 @@
         <w:rPr>
           <w:lang w:val="en-US"/>
         </w:rPr>
-        <w:t xml:space="preserve">Heat sink volume </w:t>
-      </w:r>
-      <w:proofErr w:type="spellStart"/>
-      <w:r>
-        <w:rPr>
-          <w:lang w:val="en-US"/>
-        </w:rPr>
-        <w:t>değişimi</w:t>
-      </w:r>
-      <w:proofErr w:type="spellEnd"/>
+        <w:t>Heat sink volume değişimi</w:t>
+      </w:r>
     </w:p>
     <w:p>
       <w:pPr>
@@ -13999,56 +13784,7 @@
         <w:rPr>
           <w:lang w:val="en-US"/>
         </w:rPr>
-        <w:t xml:space="preserve">2seri-1paralel </w:t>
-      </w:r>
-      <w:proofErr w:type="spellStart"/>
-      <w:r>
-        <w:rPr>
-          <w:lang w:val="en-US"/>
-        </w:rPr>
-        <w:t>yapınca</w:t>
-      </w:r>
-      <w:proofErr w:type="spellEnd"/>
-      <w:r>
-        <w:rPr>
-          <w:lang w:val="en-US"/>
-        </w:rPr>
-        <w:t xml:space="preserve"> heat sink </w:t>
-      </w:r>
-      <w:proofErr w:type="spellStart"/>
-      <w:r>
-        <w:rPr>
-          <w:lang w:val="en-US"/>
-        </w:rPr>
-        <w:t>yetmiyor</w:t>
-      </w:r>
-      <w:proofErr w:type="spellEnd"/>
-      <w:r>
-        <w:rPr>
-          <w:lang w:val="en-US"/>
-        </w:rPr>
-        <w:t xml:space="preserve"> (90 </w:t>
-      </w:r>
-      <w:proofErr w:type="spellStart"/>
-      <w:r>
-        <w:rPr>
-          <w:lang w:val="en-US"/>
-        </w:rPr>
-        <w:t>kHz’ten</w:t>
-      </w:r>
-      <w:proofErr w:type="spellEnd"/>
-      <w:r>
-        <w:rPr>
-          <w:lang w:val="en-US"/>
-        </w:rPr>
-        <w:t xml:space="preserve"> </w:t>
-      </w:r>
-      <w:proofErr w:type="spellStart"/>
-      <w:r>
-        <w:rPr>
-          <w:lang w:val="en-US"/>
-        </w:rPr>
-        <w:t>son</w:t>
+        <w:t>2seri-1paralel yapınca heat sink yetmiyor (90 kHz’ten son</w:t>
       </w:r>
       <w:r>
         <w:rPr>
@@ -14056,40 +13792,11 @@
         </w:rPr>
         <w:t>ra</w:t>
       </w:r>
-      <w:proofErr w:type="spellEnd"/>
-      <w:r>
-        <w:rPr>
-          <w:lang w:val="en-US"/>
-        </w:rPr>
-        <w:t xml:space="preserve"> </w:t>
-      </w:r>
-      <w:proofErr w:type="spellStart"/>
-      <w:r>
-        <w:rPr>
-          <w:lang w:val="en-US"/>
-        </w:rPr>
-        <w:t>ısıyı</w:t>
-      </w:r>
-      <w:proofErr w:type="spellEnd"/>
-      <w:r>
-        <w:rPr>
-          <w:lang w:val="en-US"/>
-        </w:rPr>
-        <w:t xml:space="preserve"> </w:t>
-      </w:r>
-      <w:proofErr w:type="spellStart"/>
-      <w:r>
-        <w:rPr>
-          <w:lang w:val="en-US"/>
-        </w:rPr>
-        <w:t>atamıyor</w:t>
-      </w:r>
-      <w:proofErr w:type="spellEnd"/>
-      <w:r>
-        <w:rPr>
-          <w:lang w:val="en-US"/>
-        </w:rPr>
-        <w:t>)</w:t>
+      <w:r>
+        <w:rPr>
+          <w:lang w:val="en-US"/>
+        </w:rPr>
+        <w:t xml:space="preserve"> ısıyı atamıyor)</w:t>
       </w:r>
     </w:p>
     <w:p>
@@ -14102,7 +13809,7 @@
     </w:p>
     <w:p>
       <w:pPr>
-        <w:jc w:val="both"/>
+        <w:jc w:val="center"/>
         <w:rPr>
           <w:lang w:val="en-US"/>
         </w:rPr>
@@ -14348,8 +14055,6 @@
           <w:lang w:val="en-US"/>
         </w:rPr>
       </w:pPr>
-      <w:bookmarkStart w:id="0" w:name="_GoBack"/>
-      <w:bookmarkEnd w:id="0"/>
     </w:p>
     <w:p>
       <w:pPr>
@@ -14428,6 +14133,12 @@
           <w:lang w:val="en-US"/>
         </w:rPr>
       </w:pPr>
+      <w:r>
+        <w:rPr>
+          <w:lang w:val="en-US"/>
+        </w:rPr>
+        <w:t>Gridleri uçur</w:t>
+      </w:r>
     </w:p>
     <w:p>
       <w:pPr>
@@ -14436,14 +14147,114 @@
           <w:lang w:val="en-US"/>
         </w:rPr>
       </w:pPr>
-      <w:proofErr w:type="spellStart"/>
+      <w:r>
+        <w:rPr>
+          <w:lang w:val="en-US"/>
+        </w:rPr>
+        <w:t>Online citation from mendeley</w:t>
+      </w:r>
+    </w:p>
+    <w:p>
+      <w:pPr>
+        <w:jc w:val="both"/>
+        <w:rPr>
+          <w:lang w:val="en-US"/>
+        </w:rPr>
+      </w:pPr>
+      <w:r>
+        <w:rPr>
+          <w:lang w:val="en-US"/>
+        </w:rPr>
+        <w:t>0-100kHz aralığında toplam hacmi ver</w:t>
+      </w:r>
+    </w:p>
+    <w:p>
+      <w:pPr>
+        <w:jc w:val="both"/>
+        <w:rPr>
+          <w:lang w:val="en-US"/>
+        </w:rPr>
+      </w:pPr>
+      <w:bookmarkStart w:id="0" w:name="_GoBack"/>
+      <w:bookmarkEnd w:id="0"/>
+    </w:p>
+    <w:p>
+      <w:pPr>
+        <w:jc w:val="both"/>
+        <w:rPr>
+          <w:lang w:val="en-US"/>
+        </w:rPr>
+      </w:pPr>
+      <w:r>
+        <w:rPr>
+          <w:lang w:val="en-US"/>
+        </w:rPr>
+        <w:t>İki noktaya vurgu yapalım:</w:t>
+      </w:r>
+    </w:p>
+    <w:p>
+      <w:pPr>
+        <w:jc w:val="both"/>
+        <w:rPr>
+          <w:lang w:val="en-US"/>
+        </w:rPr>
+      </w:pPr>
+      <w:r>
+        <w:rPr>
+          <w:lang w:val="en-US"/>
+        </w:rPr>
+        <w:t>1. Multi-physics</w:t>
+      </w:r>
+    </w:p>
+    <w:p>
+      <w:pPr>
+        <w:jc w:val="both"/>
+        <w:rPr>
+          <w:lang w:val="en-US"/>
+        </w:rPr>
+      </w:pPr>
+      <w:r>
+        <w:rPr>
+          <w:lang w:val="en-US"/>
+        </w:rPr>
+        <w:t>2. Real components</w:t>
+      </w:r>
+    </w:p>
+    <w:p>
+      <w:pPr>
+        <w:jc w:val="both"/>
+        <w:rPr>
+          <w:lang w:val="en-US"/>
+        </w:rPr>
+      </w:pPr>
+    </w:p>
+    <w:p>
+      <w:pPr>
+        <w:jc w:val="both"/>
+        <w:rPr>
+          <w:lang w:val="en-US"/>
+        </w:rPr>
+      </w:pPr>
+      <w:r>
+        <w:rPr>
+          <w:lang w:val="en-US"/>
+        </w:rPr>
+        <w:t>Discrete nature of real components</w:t>
+      </w:r>
+    </w:p>
+    <w:p>
+      <w:pPr>
+        <w:jc w:val="both"/>
+        <w:rPr>
+          <w:lang w:val="en-US"/>
+        </w:rPr>
+      </w:pPr>
       <w:r>
         <w:rPr>
           <w:lang w:val="en-US"/>
         </w:rPr>
         <w:t>Çelişkiler</w:t>
       </w:r>
-      <w:proofErr w:type="spellEnd"/>
     </w:p>
     <w:p>
       <w:pPr>
@@ -14452,28 +14263,12 @@
           <w:lang w:val="en-US"/>
         </w:rPr>
       </w:pPr>
-      <w:proofErr w:type="spellStart"/>
-      <w:r>
-        <w:rPr>
-          <w:lang w:val="en-US"/>
-        </w:rPr>
-        <w:t>Evrensel</w:t>
-      </w:r>
-      <w:proofErr w:type="spellEnd"/>
-      <w:r>
-        <w:rPr>
-          <w:lang w:val="en-US"/>
-        </w:rPr>
-        <w:t xml:space="preserve"> </w:t>
-      </w:r>
-      <w:proofErr w:type="spellStart"/>
-      <w:r>
-        <w:rPr>
-          <w:lang w:val="en-US"/>
-        </w:rPr>
-        <w:t>ilişkiler</w:t>
-      </w:r>
-      <w:proofErr w:type="spellEnd"/>
+      <w:r>
+        <w:rPr>
+          <w:lang w:val="en-US"/>
+        </w:rPr>
+        <w:t>Evrensel ilişkiler</w:t>
+      </w:r>
     </w:p>
     <w:p>
       <w:pPr>
@@ -14482,103 +14277,11 @@
           <w:lang w:val="en-US"/>
         </w:rPr>
       </w:pPr>
-      <w:proofErr w:type="spellStart"/>
-      <w:r>
-        <w:rPr>
-          <w:lang w:val="en-US"/>
-        </w:rPr>
-        <w:t>Limitler</w:t>
-      </w:r>
-      <w:proofErr w:type="spellEnd"/>
-      <w:r>
-        <w:rPr>
-          <w:lang w:val="en-US"/>
-        </w:rPr>
-        <w:t xml:space="preserve"> (fsw </w:t>
-      </w:r>
-      <w:proofErr w:type="spellStart"/>
-      <w:r>
-        <w:rPr>
-          <w:lang w:val="en-US"/>
-        </w:rPr>
-        <w:t>şunun</w:t>
-      </w:r>
-      <w:proofErr w:type="spellEnd"/>
-      <w:r>
-        <w:rPr>
-          <w:lang w:val="en-US"/>
-        </w:rPr>
-        <w:t xml:space="preserve"> </w:t>
-      </w:r>
-      <w:proofErr w:type="spellStart"/>
-      <w:r>
-        <w:rPr>
-          <w:lang w:val="en-US"/>
-        </w:rPr>
-        <w:t>üstünde</w:t>
-      </w:r>
-      <w:proofErr w:type="spellEnd"/>
-      <w:r>
-        <w:rPr>
-          <w:lang w:val="en-US"/>
-        </w:rPr>
-        <w:t xml:space="preserve"> </w:t>
-      </w:r>
-      <w:proofErr w:type="spellStart"/>
-      <w:r>
-        <w:rPr>
-          <w:lang w:val="en-US"/>
-        </w:rPr>
-        <w:t>mantıklı</w:t>
-      </w:r>
-      <w:proofErr w:type="spellEnd"/>
-      <w:r>
-        <w:rPr>
-          <w:lang w:val="en-US"/>
-        </w:rPr>
-        <w:t xml:space="preserve"> </w:t>
-      </w:r>
-      <w:proofErr w:type="spellStart"/>
-      <w:r>
-        <w:rPr>
-          <w:lang w:val="en-US"/>
-        </w:rPr>
-        <w:t>değil</w:t>
-      </w:r>
-      <w:proofErr w:type="spellEnd"/>
-      <w:r>
-        <w:rPr>
-          <w:lang w:val="en-US"/>
-        </w:rPr>
-        <w:t xml:space="preserve">, max 5 </w:t>
-      </w:r>
-      <w:proofErr w:type="spellStart"/>
-      <w:r>
-        <w:rPr>
-          <w:lang w:val="en-US"/>
-        </w:rPr>
-        <w:t>modül</w:t>
-      </w:r>
-      <w:proofErr w:type="spellEnd"/>
-      <w:r>
-        <w:rPr>
-          <w:lang w:val="en-US"/>
-        </w:rPr>
-        <w:t xml:space="preserve"> feasible </w:t>
-      </w:r>
-      <w:proofErr w:type="spellStart"/>
-      <w:r>
-        <w:rPr>
-          <w:lang w:val="en-US"/>
-        </w:rPr>
-        <w:t>gibi</w:t>
-      </w:r>
-      <w:proofErr w:type="spellEnd"/>
-      <w:r>
-        <w:rPr>
-          <w:lang w:val="en-US"/>
-        </w:rPr>
-        <w:t>)</w:t>
+      <w:r>
+        <w:rPr>
+          <w:lang w:val="en-US"/>
+        </w:rPr>
+        <w:t>Limitler (fsw şunun üstünde mantıklı değil, max 5 modül feasible gibi)</w:t>
       </w:r>
     </w:p>
     <w:p>
@@ -14588,42 +14291,12 @@
           <w:lang w:val="en-US"/>
         </w:rPr>
       </w:pPr>
-      <w:proofErr w:type="spellStart"/>
-      <w:r>
-        <w:rPr>
-          <w:lang w:val="en-US"/>
-        </w:rPr>
-        <w:t>IMMD’ye</w:t>
-      </w:r>
-      <w:proofErr w:type="spellEnd"/>
-      <w:r>
-        <w:rPr>
-          <w:lang w:val="en-US"/>
-        </w:rPr>
-        <w:t xml:space="preserve"> </w:t>
-      </w:r>
-      <w:proofErr w:type="spellStart"/>
-      <w:r>
-        <w:rPr>
-          <w:lang w:val="en-US"/>
-        </w:rPr>
-        <w:t>özel</w:t>
-      </w:r>
-      <w:proofErr w:type="spellEnd"/>
-      <w:r>
-        <w:rPr>
-          <w:lang w:val="en-US"/>
-        </w:rPr>
-        <w:t xml:space="preserve"> </w:t>
-      </w:r>
-      <w:proofErr w:type="spellStart"/>
-      <w:r>
-        <w:rPr>
-          <w:lang w:val="en-US"/>
-        </w:rPr>
-        <w:t>ilişkiler</w:t>
-      </w:r>
-      <w:proofErr w:type="spellEnd"/>
+      <w:r>
+        <w:rPr>
+          <w:lang w:val="en-US"/>
+        </w:rPr>
+        <w:t>IMMD’ye özel ilişkiler</w:t>
+      </w:r>
     </w:p>
     <w:p>
       <w:pPr>
@@ -14696,7 +14369,6 @@
           <w:lang w:val="en-US"/>
         </w:rPr>
       </w:pPr>
-      <w:proofErr w:type="spellStart"/>
       <w:r>
         <w:rPr>
           <w:lang w:val="en-US"/>
@@ -14707,31 +14379,8 @@
         <w:rPr>
           <w:lang w:val="en-US"/>
         </w:rPr>
-        <w:t>odellerin</w:t>
-      </w:r>
-      <w:proofErr w:type="spellEnd"/>
-      <w:r>
-        <w:rPr>
-          <w:lang w:val="en-US"/>
-        </w:rPr>
-        <w:t xml:space="preserve"> </w:t>
-      </w:r>
-      <w:proofErr w:type="spellStart"/>
-      <w:proofErr w:type="gramStart"/>
-      <w:r>
-        <w:rPr>
-          <w:lang w:val="en-US"/>
-        </w:rPr>
-        <w:t>verification’ı</w:t>
-      </w:r>
-      <w:proofErr w:type="spellEnd"/>
-      <w:r>
-        <w:rPr>
-          <w:lang w:val="en-US"/>
-        </w:rPr>
-        <w:t xml:space="preserve"> ???</w:t>
-      </w:r>
-      <w:proofErr w:type="gramEnd"/>
+        <w:t>odellerin verification’ı ???</w:t>
+      </w:r>
     </w:p>
     <w:p>
       <w:pPr>
@@ -14760,6 +14409,7 @@
         <w:rPr>
           <w:lang w:val="en-US"/>
         </w:rPr>
+        <w:lastRenderedPageBreak/>
         <w:t>Analytical vs FEA % error ??? for verification</w:t>
       </w:r>
     </w:p>
@@ -14864,17 +14514,8 @@
           <w:highlight w:val="yellow"/>
           <w:lang w:val="en-US"/>
         </w:rPr>
-        <w:t>x kW/</w:t>
-      </w:r>
-      <w:proofErr w:type="spellStart"/>
-      <w:r>
-        <w:rPr>
-          <w:highlight w:val="yellow"/>
-          <w:lang w:val="en-US"/>
-        </w:rPr>
-        <w:t>lt</w:t>
-      </w:r>
-      <w:proofErr w:type="spellEnd"/>
+        <w:t>x kW/lt</w:t>
+      </w:r>
       <w:r>
         <w:rPr>
           <w:lang w:val="en-US"/>
@@ -14991,18 +14632,26 @@
         <w:adjustRightInd w:val="0"/>
         <w:ind w:left="640" w:hanging="640"/>
         <w:rPr>
+          <w:noProof/>
+          <w:sz w:val="16"/>
+          <w:szCs w:val="24"/>
+        </w:rPr>
+      </w:pPr>
+      <w:r>
+        <w:rPr>
           <w:sz w:val="16"/>
           <w:szCs w:val="16"/>
           <w:lang w:val="en-US"/>
         </w:rPr>
-      </w:pPr>
+        <w:fldChar w:fldCharType="begin" w:fldLock="1"/>
+      </w:r>
       <w:r>
         <w:rPr>
           <w:sz w:val="16"/>
           <w:szCs w:val="16"/>
           <w:lang w:val="en-US"/>
         </w:rPr>
-        <w:fldChar w:fldCharType="begin" w:fldLock="1"/>
+        <w:instrText xml:space="preserve">ADDIN Mendeley Bibliography CSL_BIBLIOGRAPHY </w:instrText>
       </w:r>
       <w:r>
         <w:rPr>
@@ -15010,29 +14659,21 @@
           <w:szCs w:val="16"/>
           <w:lang w:val="en-US"/>
         </w:rPr>
-        <w:instrText xml:space="preserve">ADDIN Mendeley Bibliography CSL_BIBLIOGRAPHY </w:instrText>
-      </w:r>
-      <w:r>
-        <w:rPr>
+        <w:fldChar w:fldCharType="separate"/>
+      </w:r>
+      <w:r>
+        <w:rPr>
+          <w:noProof/>
           <w:sz w:val="16"/>
-          <w:szCs w:val="16"/>
-          <w:lang w:val="en-US"/>
-        </w:rPr>
-        <w:fldChar w:fldCharType="separate"/>
-      </w:r>
-      <w:r>
-        <w:rPr>
+          <w:szCs w:val="24"/>
+        </w:rPr>
+        <w:t>[1]</w:t>
+      </w:r>
+      <w:r>
+        <w:rPr>
+          <w:noProof/>
           <w:sz w:val="16"/>
-          <w:szCs w:val="16"/>
-          <w:lang w:val="en-US"/>
-        </w:rPr>
-        <w:t>[1]</w:t>
-      </w:r>
-      <w:r>
-        <w:rPr>
-          <w:sz w:val="16"/>
-          <w:szCs w:val="16"/>
-          <w:lang w:val="en-US"/>
+          <w:szCs w:val="24"/>
         </w:rPr>
         <w:tab/>
         <w:t xml:space="preserve">G. Lo Calzo, G. Vakil, B. Mecrow, S. Lambert, T. Cox, C. Gerada, M. Johnson, and R. Abebe, “Integrated motor drives: state of the art and future trends,” </w:t>
@@ -15041,17 +14682,17 @@
         <w:rPr>
           <w:i/>
           <w:iCs/>
+          <w:noProof/>
           <w:sz w:val="16"/>
-          <w:szCs w:val="16"/>
-          <w:lang w:val="en-US"/>
+          <w:szCs w:val="24"/>
         </w:rPr>
         <w:t>IET Electr. Power Appl.</w:t>
       </w:r>
       <w:r>
         <w:rPr>
+          <w:noProof/>
           <w:sz w:val="16"/>
-          <w:szCs w:val="16"/>
-          <w:lang w:val="en-US"/>
+          <w:szCs w:val="24"/>
         </w:rPr>
         <w:t>, vol. 10, no. 8, pp. 757–771, Sep. 2016.</w:t>
       </w:r>
@@ -15064,24 +14705,24 @@
         <w:adjustRightInd w:val="0"/>
         <w:ind w:left="640" w:hanging="640"/>
         <w:rPr>
+          <w:noProof/>
           <w:sz w:val="16"/>
-          <w:szCs w:val="16"/>
-          <w:lang w:val="en-US"/>
-        </w:rPr>
-      </w:pPr>
-      <w:r>
-        <w:rPr>
+          <w:szCs w:val="24"/>
+        </w:rPr>
+      </w:pPr>
+      <w:r>
+        <w:rPr>
+          <w:noProof/>
           <w:sz w:val="16"/>
-          <w:szCs w:val="16"/>
-          <w:lang w:val="en-US"/>
+          <w:szCs w:val="24"/>
         </w:rPr>
         <w:t>[2]</w:t>
       </w:r>
       <w:r>
         <w:rPr>
+          <w:noProof/>
           <w:sz w:val="16"/>
-          <w:szCs w:val="16"/>
-          <w:lang w:val="en-US"/>
+          <w:szCs w:val="24"/>
         </w:rPr>
         <w:tab/>
         <w:t xml:space="preserve">M. D. Hennen, M. Niessen, C. Heyers, H. J. Brauer, and R. W. De Doncker, “Development and control of an integrated and distributed inverter for a fault tolerant five-phase switched reluctance traction drive,” </w:t>
@@ -15090,17 +14731,17 @@
         <w:rPr>
           <w:i/>
           <w:iCs/>
+          <w:noProof/>
           <w:sz w:val="16"/>
-          <w:szCs w:val="16"/>
-          <w:lang w:val="en-US"/>
+          <w:szCs w:val="24"/>
         </w:rPr>
         <w:t>IEEE Trans. Power Electron.</w:t>
       </w:r>
       <w:r>
         <w:rPr>
+          <w:noProof/>
           <w:sz w:val="16"/>
-          <w:szCs w:val="16"/>
-          <w:lang w:val="en-US"/>
+          <w:szCs w:val="24"/>
         </w:rPr>
         <w:t>, vol. 27, no. 2, pp. 547–554, 2012.</w:t>
       </w:r>
@@ -15113,24 +14754,24 @@
         <w:adjustRightInd w:val="0"/>
         <w:ind w:left="640" w:hanging="640"/>
         <w:rPr>
+          <w:noProof/>
           <w:sz w:val="16"/>
-          <w:szCs w:val="16"/>
-          <w:lang w:val="en-US"/>
-        </w:rPr>
-      </w:pPr>
-      <w:r>
-        <w:rPr>
+          <w:szCs w:val="24"/>
+        </w:rPr>
+      </w:pPr>
+      <w:r>
+        <w:rPr>
+          <w:noProof/>
           <w:sz w:val="16"/>
-          <w:szCs w:val="16"/>
-          <w:lang w:val="en-US"/>
+          <w:szCs w:val="24"/>
         </w:rPr>
         <w:t>[3]</w:t>
       </w:r>
       <w:r>
         <w:rPr>
+          <w:noProof/>
           <w:sz w:val="16"/>
-          <w:szCs w:val="16"/>
-          <w:lang w:val="en-US"/>
+          <w:szCs w:val="24"/>
         </w:rPr>
         <w:tab/>
         <w:t xml:space="preserve">S. M. Lambert, B. C. Mecrow, R. Abebe, G. Vakil, and C. M. Johnson, “Integrated Drives for Transport - A Review of the Enabling Electronics Technology,” </w:t>
@@ -15139,17 +14780,17 @@
         <w:rPr>
           <w:i/>
           <w:iCs/>
+          <w:noProof/>
           <w:sz w:val="16"/>
-          <w:szCs w:val="16"/>
-          <w:lang w:val="en-US"/>
+          <w:szCs w:val="24"/>
         </w:rPr>
         <w:t>IEEE Veh. Power Propuls. Conf.</w:t>
       </w:r>
       <w:r>
         <w:rPr>
+          <w:noProof/>
           <w:sz w:val="16"/>
-          <w:szCs w:val="16"/>
-          <w:lang w:val="en-US"/>
+          <w:szCs w:val="24"/>
         </w:rPr>
         <w:t>, pp. 1–6, 2015.</w:t>
       </w:r>
@@ -15162,24 +14803,24 @@
         <w:adjustRightInd w:val="0"/>
         <w:ind w:left="640" w:hanging="640"/>
         <w:rPr>
+          <w:noProof/>
           <w:sz w:val="16"/>
-          <w:szCs w:val="16"/>
-          <w:lang w:val="en-US"/>
-        </w:rPr>
-      </w:pPr>
-      <w:r>
-        <w:rPr>
+          <w:szCs w:val="24"/>
+        </w:rPr>
+      </w:pPr>
+      <w:r>
+        <w:rPr>
+          <w:noProof/>
           <w:sz w:val="16"/>
-          <w:szCs w:val="16"/>
-          <w:lang w:val="en-US"/>
+          <w:szCs w:val="24"/>
         </w:rPr>
         <w:t>[4]</w:t>
       </w:r>
       <w:r>
         <w:rPr>
+          <w:noProof/>
           <w:sz w:val="16"/>
-          <w:szCs w:val="16"/>
-          <w:lang w:val="en-US"/>
+          <w:szCs w:val="24"/>
         </w:rPr>
         <w:tab/>
         <w:t xml:space="preserve">J. Wang, Y. Li, and Y. Han, “Integrated Modular Motor Drive Design With GaN Power FETs,” </w:t>
@@ -15188,17 +14829,17 @@
         <w:rPr>
           <w:i/>
           <w:iCs/>
+          <w:noProof/>
           <w:sz w:val="16"/>
-          <w:szCs w:val="16"/>
-          <w:lang w:val="en-US"/>
+          <w:szCs w:val="24"/>
         </w:rPr>
         <w:t>IEEE Trans. Ind. Appl.</w:t>
       </w:r>
       <w:r>
         <w:rPr>
+          <w:noProof/>
           <w:sz w:val="16"/>
-          <w:szCs w:val="16"/>
-          <w:lang w:val="en-US"/>
+          <w:szCs w:val="24"/>
         </w:rPr>
         <w:t>, vol. 51, no. c, pp. 3198–3207, 2015.</w:t>
       </w:r>
@@ -15211,24 +14852,24 @@
         <w:adjustRightInd w:val="0"/>
         <w:ind w:left="640" w:hanging="640"/>
         <w:rPr>
+          <w:noProof/>
           <w:sz w:val="16"/>
-          <w:szCs w:val="16"/>
-          <w:lang w:val="en-US"/>
-        </w:rPr>
-      </w:pPr>
-      <w:r>
-        <w:rPr>
+          <w:szCs w:val="24"/>
+        </w:rPr>
+      </w:pPr>
+      <w:r>
+        <w:rPr>
+          <w:noProof/>
           <w:sz w:val="16"/>
-          <w:szCs w:val="16"/>
-          <w:lang w:val="en-US"/>
+          <w:szCs w:val="24"/>
         </w:rPr>
         <w:t>[5]</w:t>
       </w:r>
       <w:r>
         <w:rPr>
+          <w:noProof/>
           <w:sz w:val="16"/>
-          <w:szCs w:val="16"/>
-          <w:lang w:val="en-US"/>
+          <w:szCs w:val="24"/>
         </w:rPr>
         <w:tab/>
         <w:t xml:space="preserve">J. Wang, Y. Li, and Y. Han, “Evaluation and design for an integrated modular motor drive (IMMD) with GaN devices,” </w:t>
@@ -15237,17 +14878,17 @@
         <w:rPr>
           <w:i/>
           <w:iCs/>
+          <w:noProof/>
           <w:sz w:val="16"/>
-          <w:szCs w:val="16"/>
-          <w:lang w:val="en-US"/>
+          <w:szCs w:val="24"/>
         </w:rPr>
         <w:t>2013 IEEE Energy Convers. Congr. Expo. ECCE 2013</w:t>
       </w:r>
       <w:r>
         <w:rPr>
+          <w:noProof/>
           <w:sz w:val="16"/>
-          <w:szCs w:val="16"/>
-          <w:lang w:val="en-US"/>
+          <w:szCs w:val="24"/>
         </w:rPr>
         <w:t>, no. Immd, pp. 4318–4325, 2013.</w:t>
       </w:r>
@@ -15260,24 +14901,24 @@
         <w:adjustRightInd w:val="0"/>
         <w:ind w:left="640" w:hanging="640"/>
         <w:rPr>
+          <w:noProof/>
           <w:sz w:val="16"/>
-          <w:szCs w:val="16"/>
-          <w:lang w:val="en-US"/>
-        </w:rPr>
-      </w:pPr>
-      <w:r>
-        <w:rPr>
+          <w:szCs w:val="24"/>
+        </w:rPr>
+      </w:pPr>
+      <w:r>
+        <w:rPr>
+          <w:noProof/>
           <w:sz w:val="16"/>
-          <w:szCs w:val="16"/>
-          <w:lang w:val="en-US"/>
+          <w:szCs w:val="24"/>
         </w:rPr>
         <w:t>[6]</w:t>
       </w:r>
       <w:r>
         <w:rPr>
+          <w:noProof/>
           <w:sz w:val="16"/>
-          <w:szCs w:val="16"/>
-          <w:lang w:val="en-US"/>
+          <w:szCs w:val="24"/>
         </w:rPr>
         <w:tab/>
         <w:t xml:space="preserve">M. Ugur and O. Keysan, “DC link capacitor optimization for integrated modular motor drives,” </w:t>
@@ -15286,17 +14927,17 @@
         <w:rPr>
           <w:i/>
           <w:iCs/>
+          <w:noProof/>
           <w:sz w:val="16"/>
-          <w:szCs w:val="16"/>
-          <w:lang w:val="en-US"/>
+          <w:szCs w:val="24"/>
         </w:rPr>
         <w:t>2017 IEEE 26th Int. Symp. Ind. Electron.</w:t>
       </w:r>
       <w:r>
         <w:rPr>
+          <w:noProof/>
           <w:sz w:val="16"/>
-          <w:szCs w:val="16"/>
-          <w:lang w:val="en-US"/>
+          <w:szCs w:val="24"/>
         </w:rPr>
         <w:t>, vol. i, pp. 263–270, 2017.</w:t>
       </w:r>
@@ -15309,24 +14950,24 @@
         <w:adjustRightInd w:val="0"/>
         <w:ind w:left="640" w:hanging="640"/>
         <w:rPr>
+          <w:noProof/>
           <w:sz w:val="16"/>
-          <w:szCs w:val="16"/>
-          <w:lang w:val="en-US"/>
-        </w:rPr>
-      </w:pPr>
-      <w:r>
-        <w:rPr>
+          <w:szCs w:val="24"/>
+        </w:rPr>
+      </w:pPr>
+      <w:r>
+        <w:rPr>
+          <w:noProof/>
           <w:sz w:val="16"/>
-          <w:szCs w:val="16"/>
-          <w:lang w:val="en-US"/>
+          <w:szCs w:val="24"/>
         </w:rPr>
         <w:t>[7]</w:t>
       </w:r>
       <w:r>
         <w:rPr>
+          <w:noProof/>
           <w:sz w:val="16"/>
-          <w:szCs w:val="16"/>
-          <w:lang w:val="en-US"/>
+          <w:szCs w:val="24"/>
         </w:rPr>
         <w:tab/>
         <w:t xml:space="preserve">J. Wang, Y. Li, and Y. Han, “Integrated Modular Motor Drive Design With &lt;roman&gt;GaN&lt;/roman&gt; Power &lt;roman&gt;FETs&lt;/roman&gt;,” </w:t>
@@ -15335,17 +14976,17 @@
         <w:rPr>
           <w:i/>
           <w:iCs/>
+          <w:noProof/>
           <w:sz w:val="16"/>
-          <w:szCs w:val="16"/>
-          <w:lang w:val="en-US"/>
+          <w:szCs w:val="24"/>
         </w:rPr>
         <w:t>IEEE Trans. Ind. Appl.</w:t>
       </w:r>
       <w:r>
         <w:rPr>
+          <w:noProof/>
           <w:sz w:val="16"/>
-          <w:szCs w:val="16"/>
-          <w:lang w:val="en-US"/>
+          <w:szCs w:val="24"/>
         </w:rPr>
         <w:t>, vol. 51, no. 4, pp. 3198–3207, 2015.</w:t>
       </w:r>
@@ -15358,24 +14999,24 @@
         <w:adjustRightInd w:val="0"/>
         <w:ind w:left="640" w:hanging="640"/>
         <w:rPr>
+          <w:noProof/>
           <w:sz w:val="16"/>
-          <w:szCs w:val="16"/>
-          <w:lang w:val="en-US"/>
-        </w:rPr>
-      </w:pPr>
-      <w:r>
-        <w:rPr>
+          <w:szCs w:val="24"/>
+        </w:rPr>
+      </w:pPr>
+      <w:r>
+        <w:rPr>
+          <w:noProof/>
           <w:sz w:val="16"/>
-          <w:szCs w:val="16"/>
-          <w:lang w:val="en-US"/>
+          <w:szCs w:val="24"/>
         </w:rPr>
         <w:t>[8]</w:t>
       </w:r>
       <w:r>
         <w:rPr>
+          <w:noProof/>
           <w:sz w:val="16"/>
-          <w:szCs w:val="16"/>
-          <w:lang w:val="en-US"/>
+          <w:szCs w:val="24"/>
         </w:rPr>
         <w:tab/>
         <w:t xml:space="preserve">A. Shea and T. M. Jahns, “Hardware integration for an integrated modular motor drive including distributed control,” in </w:t>
@@ -15384,17 +15025,17 @@
         <w:rPr>
           <w:i/>
           <w:iCs/>
+          <w:noProof/>
           <w:sz w:val="16"/>
-          <w:szCs w:val="16"/>
-          <w:lang w:val="en-US"/>
+          <w:szCs w:val="24"/>
         </w:rPr>
         <w:t>2014 IEEE Energy Conversion Congress and Exposition (ECCE)</w:t>
       </w:r>
       <w:r>
         <w:rPr>
+          <w:noProof/>
           <w:sz w:val="16"/>
-          <w:szCs w:val="16"/>
-          <w:lang w:val="en-US"/>
+          <w:szCs w:val="24"/>
         </w:rPr>
         <w:t>, 2014, pp. 4881–4887.</w:t>
       </w:r>
@@ -15407,24 +15048,24 @@
         <w:adjustRightInd w:val="0"/>
         <w:ind w:left="640" w:hanging="640"/>
         <w:rPr>
+          <w:noProof/>
           <w:sz w:val="16"/>
-          <w:szCs w:val="16"/>
-          <w:lang w:val="en-US"/>
-        </w:rPr>
-      </w:pPr>
-      <w:r>
-        <w:rPr>
+          <w:szCs w:val="24"/>
+        </w:rPr>
+      </w:pPr>
+      <w:r>
+        <w:rPr>
+          <w:noProof/>
           <w:sz w:val="16"/>
-          <w:szCs w:val="16"/>
-          <w:lang w:val="en-US"/>
+          <w:szCs w:val="24"/>
         </w:rPr>
         <w:t>[9]</w:t>
       </w:r>
       <w:r>
         <w:rPr>
+          <w:noProof/>
           <w:sz w:val="16"/>
-          <w:szCs w:val="16"/>
-          <w:lang w:val="en-US"/>
+          <w:szCs w:val="24"/>
         </w:rPr>
         <w:tab/>
         <w:t xml:space="preserve">N. Bekka, M. E. H. Zaim, N. Bernard, and D. Trichet, “A Novel Methodology for Optimal Design of Fractional Slot with Concentrated Windings,” </w:t>
@@ -15433,19 +15074,89 @@
         <w:rPr>
           <w:i/>
           <w:iCs/>
+          <w:noProof/>
           <w:sz w:val="16"/>
-          <w:szCs w:val="16"/>
-          <w:lang w:val="en-US"/>
+          <w:szCs w:val="24"/>
         </w:rPr>
         <w:t>IEEE Trans. Energy Convers.</w:t>
       </w:r>
       <w:r>
         <w:rPr>
+          <w:noProof/>
           <w:sz w:val="16"/>
-          <w:szCs w:val="16"/>
-          <w:lang w:val="en-US"/>
+          <w:szCs w:val="24"/>
         </w:rPr>
         <w:t>, vol. 31, no. 3, pp. 1153–1160, 2016.</w:t>
+      </w:r>
+    </w:p>
+    <w:p>
+      <w:pPr>
+        <w:widowControl w:val="0"/>
+        <w:autoSpaceDE w:val="0"/>
+        <w:autoSpaceDN w:val="0"/>
+        <w:adjustRightInd w:val="0"/>
+        <w:ind w:left="640" w:hanging="640"/>
+        <w:rPr>
+          <w:noProof/>
+          <w:sz w:val="16"/>
+          <w:szCs w:val="24"/>
+        </w:rPr>
+      </w:pPr>
+      <w:r>
+        <w:rPr>
+          <w:noProof/>
+          <w:sz w:val="16"/>
+          <w:szCs w:val="24"/>
+        </w:rPr>
+        <w:t>[10]</w:t>
+      </w:r>
+      <w:r>
+        <w:rPr>
+          <w:noProof/>
+          <w:sz w:val="16"/>
+          <w:szCs w:val="24"/>
+        </w:rPr>
+        <w:tab/>
+        <w:t>GaN Systems, “PCB Thermal Design Guide for GaN Enhancement Mode Power Transistors.” [Online]. Available: http://www.gansystems.com/_uploads/whitepapers/777653_Mar  18_2015_GN005_PCB Thermal Design Guide for GaN Enhancement Mode Power Transistors.pdf?pdf=GN005 App Note -  PCB Thermal Design Guide for GaN Enhancement Mode Power Transistors. [Accessed: 15-Jan-2018].</w:t>
+      </w:r>
+    </w:p>
+    <w:p>
+      <w:pPr>
+        <w:widowControl w:val="0"/>
+        <w:autoSpaceDE w:val="0"/>
+        <w:autoSpaceDN w:val="0"/>
+        <w:adjustRightInd w:val="0"/>
+        <w:ind w:left="640" w:hanging="640"/>
+        <w:rPr>
+          <w:noProof/>
+          <w:sz w:val="16"/>
+        </w:rPr>
+      </w:pPr>
+      <w:r>
+        <w:rPr>
+          <w:noProof/>
+          <w:sz w:val="16"/>
+          <w:szCs w:val="24"/>
+        </w:rPr>
+        <w:t>[11]</w:t>
+      </w:r>
+      <w:r>
+        <w:rPr>
+          <w:noProof/>
+          <w:sz w:val="16"/>
+          <w:szCs w:val="24"/>
+        </w:rPr>
+        <w:tab/>
+        <w:t xml:space="preserve">R. E. Simons, “Estimating Parallel Plate-Fin Heat Sink Thermal </w:t>
+      </w:r>
+      <w:r>
+        <w:rPr>
+          <w:noProof/>
+          <w:sz w:val="16"/>
+          <w:szCs w:val="24"/>
+        </w:rPr>
+        <w:lastRenderedPageBreak/>
+        <w:t>Resistance.” [Online]. Available: https://www.electronics-cooling.com/2003/02/estimating-parallel-plate-fin-heat-sink-thermal-resistance/.</w:t>
       </w:r>
     </w:p>
     <w:p>
@@ -16295,7 +16006,7 @@
 </file>
 
 <file path=customXml/itemProps1.xml><?xml version="1.0" encoding="utf-8"?>
-<ds:datastoreItem xmlns:ds="http://schemas.openxmlformats.org/officeDocument/2006/customXml" ds:itemID="{04EC6798-5ADB-40FD-8CBE-9BE8D3F9FB95}">
+<ds:datastoreItem xmlns:ds="http://schemas.openxmlformats.org/officeDocument/2006/customXml" ds:itemID="{5E83988C-F4C7-44F9-960E-8DBAA6B7CD8B}">
   <ds:schemaRefs>
     <ds:schemaRef ds:uri="http://schemas.openxmlformats.org/officeDocument/2006/bibliography"/>
   </ds:schemaRefs>

</xml_diff>

<commit_message>
Makale sona yakın :)
</commit_message>
<xml_diff>
--- a/Paper/PEMD 2018/Full Paper/Final_Paper_PEMD.docx
+++ b/Paper/PEMD 2018/Full Paper/Final_Paper_PEMD.docx
@@ -1705,10 +1705,10 @@
             <v:path o:extrusionok="f" gradientshapeok="t" o:connecttype="rect"/>
             <o:lock v:ext="edit" aspectratio="t"/>
           </v:shapetype>
-          <v:shape id="_x0000_i1576" type="#_x0000_t75" style="width:225pt;height:84.75pt" o:ole="">
+          <v:shape id="_x0000_i1025" type="#_x0000_t75" style="width:224.6pt;height:84.35pt" o:ole="">
             <v:imagedata r:id="rId11" o:title=""/>
           </v:shape>
-          <o:OLEObject Type="Embed" ProgID="Visio.Drawing.15" ShapeID="_x0000_i1576" DrawAspect="Content" ObjectID="_1577652572" r:id="rId12"/>
+          <o:OLEObject Type="Embed" ProgID="Visio.Drawing.15" ShapeID="_x0000_i1025" DrawAspect="Content" ObjectID="_1577721630" r:id="rId12"/>
         </w:object>
       </w:r>
     </w:p>
@@ -1880,10 +1880,10 @@
           <w:lang w:val="en-US"/>
         </w:rPr>
         <w:object w:dxaOrig="5445" w:dyaOrig="7095">
-          <v:shape id="_x0000_i1577" type="#_x0000_t75" style="width:174pt;height:227.25pt" o:ole="">
+          <v:shape id="_x0000_i1026" type="#_x0000_t75" style="width:174.1pt;height:227.3pt" o:ole="">
             <v:imagedata r:id="rId13" o:title=""/>
           </v:shape>
-          <o:OLEObject Type="Embed" ProgID="Visio.Drawing.15" ShapeID="_x0000_i1577" DrawAspect="Content" ObjectID="_1577652573" r:id="rId14"/>
+          <o:OLEObject Type="Embed" ProgID="Visio.Drawing.15" ShapeID="_x0000_i1026" DrawAspect="Content" ObjectID="_1577721631" r:id="rId14"/>
         </w:object>
       </w:r>
     </w:p>
@@ -2894,7 +2894,19 @@
               <w:rPr>
                 <w:lang w:val="en-US"/>
               </w:rPr>
-              <w:t>94 %</w:t>
+              <w:t>9</w:t>
+            </w:r>
+            <w:r>
+              <w:rPr>
+                <w:lang w:val="en-US"/>
+              </w:rPr>
+              <w:t>6</w:t>
+            </w:r>
+            <w:r>
+              <w:rPr>
+                <w:lang w:val="en-US"/>
+              </w:rPr>
+              <w:t xml:space="preserve"> %</w:t>
             </w:r>
           </w:p>
         </w:tc>
@@ -3545,7 +3557,6 @@
               </w:rPr>
               <w:t xml:space="preserve">Slot/module/phase, </w:t>
             </w:r>
-            <w:proofErr w:type="spellStart"/>
             <w:r>
               <w:rPr>
                 <w:i/>
@@ -3561,7 +3572,6 @@
               </w:rPr>
               <w:t>s</w:t>
             </w:r>
-            <w:proofErr w:type="spellEnd"/>
           </w:p>
         </w:tc>
         <w:tc>
@@ -3629,10 +3639,10 @@
       </w:pPr>
       <w:r>
         <w:object w:dxaOrig="3916" w:dyaOrig="2941">
-          <v:shape id="_x0000_i1578" type="#_x0000_t75" style="width:195.75pt;height:147pt" o:ole="">
+          <v:shape id="_x0000_i1027" type="#_x0000_t75" style="width:195.6pt;height:147.2pt" o:ole="">
             <v:imagedata r:id="rId15" o:title=""/>
           </v:shape>
-          <o:OLEObject Type="Embed" ProgID="Visio.Drawing.15" ShapeID="_x0000_i1578" DrawAspect="Content" ObjectID="_1577652574" r:id="rId16"/>
+          <o:OLEObject Type="Embed" ProgID="Visio.Drawing.15" ShapeID="_x0000_i1027" DrawAspect="Content" ObjectID="_1577721632" r:id="rId16"/>
         </w:object>
       </w:r>
     </w:p>
@@ -7343,7 +7353,6 @@
         </w:rPr>
         <w:t xml:space="preserve">) is determined by using </w:t>
       </w:r>
-      <w:proofErr w:type="spellStart"/>
       <w:r>
         <w:rPr>
           <w:i/>
@@ -7359,7 +7368,6 @@
         </w:rPr>
         <w:t>s</w:t>
       </w:r>
-      <w:proofErr w:type="spellEnd"/>
       <w:r>
         <w:rPr>
           <w:i/>
@@ -7843,10 +7851,10 @@
           <w:lang w:val="en-US"/>
         </w:rPr>
         <w:object w:dxaOrig="3000" w:dyaOrig="1785">
-          <v:shape id="_x0000_i1579" type="#_x0000_t75" style="width:135.3pt;height:80.7pt" o:ole="">
+          <v:shape id="_x0000_i1028" type="#_x0000_t75" style="width:135.4pt;height:80.6pt" o:ole="">
             <v:imagedata r:id="rId18" o:title=""/>
           </v:shape>
-          <o:OLEObject Type="Embed" ProgID="Visio.Drawing.15" ShapeID="_x0000_i1579" DrawAspect="Content" ObjectID="_1577652575" r:id="rId19"/>
+          <o:OLEObject Type="Embed" ProgID="Visio.Drawing.15" ShapeID="_x0000_i1028" DrawAspect="Content" ObjectID="_1577721633" r:id="rId19"/>
         </w:object>
       </w:r>
       <w:r>
@@ -7860,10 +7868,10 @@
           <w:lang w:val="en-US"/>
         </w:rPr>
         <w:object w:dxaOrig="5835" w:dyaOrig="5535">
-          <v:shape id="_x0000_i1580" type="#_x0000_t75" style="width:86.9pt;height:81.95pt" o:ole="">
+          <v:shape id="_x0000_i1029" type="#_x0000_t75" style="width:86.5pt;height:81.65pt" o:ole="">
             <v:imagedata r:id="rId20" o:title=""/>
           </v:shape>
-          <o:OLEObject Type="Embed" ProgID="Visio.Drawing.15" ShapeID="_x0000_i1580" DrawAspect="Content" ObjectID="_1577652576" r:id="rId21"/>
+          <o:OLEObject Type="Embed" ProgID="Visio.Drawing.15" ShapeID="_x0000_i1029" DrawAspect="Content" ObjectID="_1577721634" r:id="rId21"/>
         </w:object>
       </w:r>
     </w:p>
@@ -11575,7 +11583,7 @@
           <w:lang w:val="en-US"/>
         </w:rPr>
         <w:pict>
-          <v:shape id="_x0000_i1581" type="#_x0000_t75" style="width:127.85pt;height:67.05pt">
+          <v:shape id="_x0000_i1030" type="#_x0000_t75" style="width:128.4pt;height:67.15pt">
             <v:imagedata r:id="rId22" o:title="thermal_circut_gansystems2"/>
           </v:shape>
         </w:pict>
@@ -11585,10 +11593,10 @@
           <w:lang w:val="en-US"/>
         </w:rPr>
         <w:object w:dxaOrig="3631" w:dyaOrig="1501">
-          <v:shape id="_x0000_i1582" type="#_x0000_t75" style="width:109.25pt;height:44.7pt" o:ole="">
+          <v:shape id="_x0000_i1031" type="#_x0000_t75" style="width:109.05pt;height:44.6pt" o:ole="">
             <v:imagedata r:id="rId23" o:title=""/>
           </v:shape>
-          <o:OLEObject Type="Embed" ProgID="Visio.Drawing.15" ShapeID="_x0000_i1582" DrawAspect="Content" ObjectID="_1577652577" r:id="rId24"/>
+          <o:OLEObject Type="Embed" ProgID="Visio.Drawing.15" ShapeID="_x0000_i1031" DrawAspect="Content" ObjectID="_1577721635" r:id="rId24"/>
         </w:object>
       </w:r>
     </w:p>
@@ -15143,7 +15151,19 @@
         <w:rPr>
           <w:lang w:val="en-US"/>
         </w:rPr>
-        <w:t xml:space="preserve"> would also yield efficiency reduction due to increasing current, however t</w:t>
+        <w:t xml:space="preserve"> would also </w:t>
+      </w:r>
+      <w:r>
+        <w:rPr>
+          <w:lang w:val="en-US"/>
+        </w:rPr>
+        <w:t>reduce</w:t>
+      </w:r>
+      <w:r>
+        <w:rPr>
+          <w:lang w:val="en-US"/>
+        </w:rPr>
+        <w:t xml:space="preserve"> efficiency due to increasing current, however t</w:t>
       </w:r>
       <w:r>
         <w:rPr>
@@ -15281,7 +15301,19 @@
         <w:rPr>
           <w:lang w:val="en-US"/>
         </w:rPr>
-        <w:t xml:space="preserve"> is not critical after 2 parallel modules.</w:t>
+        <w:t xml:space="preserve"> is not critical </w:t>
+      </w:r>
+      <w:r>
+        <w:rPr>
+          <w:lang w:val="en-US"/>
+        </w:rPr>
+        <w:t>beyond</w:t>
+      </w:r>
+      <w:r>
+        <w:rPr>
+          <w:lang w:val="en-US"/>
+        </w:rPr>
+        <w:t xml:space="preserve"> 2 parallel modules.</w:t>
       </w:r>
     </w:p>
     <w:p>
@@ -16468,13 +16500,49 @@
         <w:rPr>
           <w:lang w:val="en-US"/>
         </w:rPr>
-        <w:t xml:space="preserve">iron, copper </w:t>
-      </w:r>
-      <w:r>
-        <w:rPr>
-          <w:lang w:val="en-US"/>
-        </w:rPr>
-        <w:t>and magnet costs, with</w:t>
+        <w:t>iron</w:t>
+      </w:r>
+      <w:r>
+        <w:rPr>
+          <w:lang w:val="en-US"/>
+        </w:rPr>
+        <w:t xml:space="preserve"> ($3/kg)</w:t>
+      </w:r>
+      <w:r>
+        <w:rPr>
+          <w:lang w:val="en-US"/>
+        </w:rPr>
+        <w:t>, copper</w:t>
+      </w:r>
+      <w:r>
+        <w:rPr>
+          <w:lang w:val="en-US"/>
+        </w:rPr>
+        <w:t xml:space="preserve"> ($10/kg)</w:t>
+      </w:r>
+      <w:r>
+        <w:rPr>
+          <w:lang w:val="en-US"/>
+        </w:rPr>
+        <w:t xml:space="preserve"> </w:t>
+      </w:r>
+      <w:r>
+        <w:rPr>
+          <w:lang w:val="en-US"/>
+        </w:rPr>
+        <w:t>and magnet costs</w:t>
+      </w:r>
+      <w:r>
+        <w:rPr>
+          <w:lang w:val="en-US"/>
+        </w:rPr>
+        <w:t xml:space="preserve"> ($80/kg)</w:t>
+      </w:r>
+      <w:r>
+        <w:rPr>
+          <w:lang w:val="en-US"/>
+        </w:rPr>
+        <w:t>, with</w:t>
       </w:r>
       <w:r>
         <w:rPr>
@@ -16614,7 +16682,19 @@
         <w:rPr>
           <w:lang w:val="en-US"/>
         </w:rPr>
-        <w:t xml:space="preserve"> after 24 do not have significant effect on any of the performance indices. Moreover, a very high </w:t>
+        <w:t xml:space="preserve"> </w:t>
+      </w:r>
+      <w:r>
+        <w:rPr>
+          <w:lang w:val="en-US"/>
+        </w:rPr>
+        <w:t>beyond</w:t>
+      </w:r>
+      <w:r>
+        <w:rPr>
+          <w:lang w:val="en-US"/>
+        </w:rPr>
+        <w:t xml:space="preserve"> 24 do not have significant effect on any of the performance indices. Moreover, a very high </w:t>
       </w:r>
       <w:r>
         <w:rPr>
@@ -16635,7 +16715,19 @@
         <w:rPr>
           <w:lang w:val="en-US"/>
         </w:rPr>
-        <w:t xml:space="preserve"> is not practical as the slot pitch gets very thin. Increasing </w:t>
+        <w:t xml:space="preserve"> is not practical as the </w:t>
+      </w:r>
+      <w:r>
+        <w:rPr>
+          <w:lang w:val="en-US"/>
+        </w:rPr>
+        <w:t>slot-</w:t>
+      </w:r>
+      <w:r>
+        <w:rPr>
+          <w:lang w:val="en-US"/>
+        </w:rPr>
+        <w:t xml:space="preserve">pitch gets very thin. Increasing </w:t>
       </w:r>
       <w:r>
         <w:rPr>
@@ -17342,6 +17434,21 @@
     </w:p>
     <w:p>
       <w:pPr>
+        <w:rPr>
+          <w:b/>
+          <w:sz w:val="24"/>
+          <w:lang w:val="en-US"/>
+        </w:rPr>
+      </w:pPr>
+      <w:r>
+        <w:rPr>
+          <w:lang w:val="en-US"/>
+        </w:rPr>
+        <w:br w:type="page"/>
+      </w:r>
+    </w:p>
+    <w:p>
+      <w:pPr>
         <w:pStyle w:val="Section"/>
         <w:outlineLvl w:val="0"/>
         <w:rPr>
@@ -17352,6 +17459,7 @@
         <w:rPr>
           <w:lang w:val="en-US"/>
         </w:rPr>
+        <w:lastRenderedPageBreak/>
         <w:t>4</w:t>
       </w:r>
       <w:r>
@@ -17364,13 +17472,13 @@
         <w:rPr>
           <w:lang w:val="en-US"/>
         </w:rPr>
-        <w:t>System design and s</w:t>
-      </w:r>
-      <w:r>
-        <w:rPr>
-          <w:lang w:val="en-US"/>
-        </w:rPr>
-        <w:t>imulation results</w:t>
+        <w:t>Optimum s</w:t>
+      </w:r>
+      <w:r>
+        <w:rPr>
+          <w:lang w:val="en-US"/>
+        </w:rPr>
+        <w:t>ystem design</w:t>
       </w:r>
       <w:hyperlink r:id="rId39" w:history="1"/>
     </w:p>
@@ -17397,38 +17505,25 @@
         <w:rPr>
           <w:lang w:val="en-US"/>
         </w:rPr>
-        <w:lastRenderedPageBreak/>
-        <w:t xml:space="preserve">system parameters are listed in Table 3. In this section, the design will be evaluated </w:t>
-      </w:r>
-      <w:r>
-        <w:rPr>
-          <w:lang w:val="en-US"/>
-        </w:rPr>
-        <w:t xml:space="preserve">using MATLAB/Simulink for the drive electronics side and ANSYS/Maxwell for the motor side. The </w:t>
-      </w:r>
-      <w:r>
-        <w:rPr>
-          <w:lang w:val="en-US"/>
-        </w:rPr>
-        <w:t xml:space="preserve">proposed analytical </w:t>
-      </w:r>
-      <w:r>
-        <w:rPr>
-          <w:lang w:val="en-US"/>
-        </w:rPr>
-        <w:t>model will also be verified using these simulation platforms.</w:t>
-      </w:r>
-      <w:r>
-        <w:rPr>
-          <w:lang w:val="en-US"/>
-        </w:rPr>
-        <w:t xml:space="preserve"> T</w:t>
-      </w:r>
-      <w:r>
-        <w:rPr>
-          <w:lang w:val="en-US"/>
-        </w:rPr>
-        <w:t xml:space="preserve">he performance of the designed system </w:t>
+        <w:t xml:space="preserve">system parameters are listed in Table 3. In this section, the </w:t>
+      </w:r>
+      <w:r>
+        <w:rPr>
+          <w:lang w:val="en-US"/>
+        </w:rPr>
+        <w:t xml:space="preserve">selection of each parameter </w:t>
+      </w:r>
+      <w:r>
+        <w:rPr>
+          <w:lang w:val="en-US"/>
+        </w:rPr>
+        <w:t>is explained and the inter-dependencies between the design parameters are discusses. P</w:t>
+      </w:r>
+      <w:r>
+        <w:rPr>
+          <w:lang w:val="en-US"/>
+        </w:rPr>
+        <w:t xml:space="preserve">erformance of the designed system </w:t>
       </w:r>
       <w:r>
         <w:rPr>
@@ -17440,6 +17535,12 @@
         <w:rPr>
           <w:lang w:val="en-US"/>
         </w:rPr>
+        <w:t xml:space="preserve">also </w:t>
+      </w:r>
+      <w:r>
+        <w:rPr>
+          <w:lang w:val="en-US"/>
+        </w:rPr>
         <w:t xml:space="preserve">shown </w:t>
       </w:r>
       <w:r>
@@ -17447,6 +17548,111 @@
           <w:lang w:val="en-US"/>
         </w:rPr>
         <w:t>in Table 4.</w:t>
+      </w:r>
+      <w:r>
+        <w:rPr>
+          <w:lang w:val="en-US"/>
+        </w:rPr>
+        <w:t xml:space="preserve"> </w:t>
+      </w:r>
+      <w:r>
+        <w:rPr>
+          <w:i/>
+          <w:u w:val="single"/>
+          <w:lang w:val="en-US"/>
+        </w:rPr>
+        <w:t>Number of series connected modules (</w:t>
+      </w:r>
+      <w:r>
+        <w:rPr>
+          <w:i/>
+          <w:u w:val="single"/>
+          <w:lang w:val="en-US"/>
+        </w:rPr>
+        <w:t>n</w:t>
+      </w:r>
+      <w:r>
+        <w:rPr>
+          <w:i/>
+          <w:u w:val="single"/>
+          <w:vertAlign w:val="subscript"/>
+          <w:lang w:val="en-US"/>
+        </w:rPr>
+        <w:t>s</w:t>
+      </w:r>
+      <w:r>
+        <w:rPr>
+          <w:i/>
+          <w:u w:val="single"/>
+          <w:lang w:val="en-US"/>
+        </w:rPr>
+        <w:t>)</w:t>
+      </w:r>
+      <w:r>
+        <w:rPr>
+          <w:lang w:val="en-US"/>
+        </w:rPr>
+        <w:t xml:space="preserve"> i</w:t>
+      </w:r>
+      <w:r>
+        <w:rPr>
+          <w:lang w:val="en-US"/>
+        </w:rPr>
+        <w:t>s selected as 2, which is the minimum possible value due to the voltage rating of GaNs</w:t>
+      </w:r>
+      <w:r>
+        <w:rPr>
+          <w:lang w:val="en-US"/>
+        </w:rPr>
+        <w:t xml:space="preserve"> (650V)</w:t>
+      </w:r>
+      <w:r>
+        <w:rPr>
+          <w:lang w:val="en-US"/>
+        </w:rPr>
+        <w:t xml:space="preserve">, since a higher value </w:t>
+      </w:r>
+      <w:r>
+        <w:rPr>
+          <w:lang w:val="en-US"/>
+        </w:rPr>
+        <w:t>results</w:t>
+      </w:r>
+      <w:r>
+        <w:rPr>
+          <w:lang w:val="en-US"/>
+        </w:rPr>
+        <w:t xml:space="preserve"> </w:t>
+      </w:r>
+      <w:r>
+        <w:rPr>
+          <w:lang w:val="en-US"/>
+        </w:rPr>
+        <w:t>in</w:t>
+      </w:r>
+      <w:r>
+        <w:rPr>
+          <w:lang w:val="en-US"/>
+        </w:rPr>
+        <w:t xml:space="preserve"> </w:t>
+      </w:r>
+      <w:r>
+        <w:rPr>
+          <w:lang w:val="en-US"/>
+        </w:rPr>
+        <w:t xml:space="preserve">a </w:t>
+      </w:r>
+      <w:r>
+        <w:rPr>
+          <w:lang w:val="en-US"/>
+        </w:rPr>
+        <w:t>wo</w:t>
+      </w:r>
+      <w:r>
+        <w:rPr>
+          <w:lang w:val="en-US"/>
+        </w:rPr>
+        <w:t>rse performance in all aspects.</w:t>
       </w:r>
     </w:p>
     <w:p>
@@ -17456,6 +17662,219 @@
           <w:lang w:val="en-US"/>
         </w:rPr>
       </w:pPr>
+      <w:r>
+        <w:rPr>
+          <w:i/>
+          <w:u w:val="single"/>
+          <w:lang w:val="en-US"/>
+        </w:rPr>
+        <w:t>Modulation index (</w:t>
+      </w:r>
+      <w:r>
+        <w:rPr>
+          <w:i/>
+          <w:u w:val="single"/>
+          <w:lang w:val="en-US"/>
+        </w:rPr>
+        <w:t>m</w:t>
+      </w:r>
+      <w:r>
+        <w:rPr>
+          <w:i/>
+          <w:u w:val="single"/>
+          <w:vertAlign w:val="subscript"/>
+          <w:lang w:val="en-US"/>
+        </w:rPr>
+        <w:t>a</w:t>
+      </w:r>
+      <w:r>
+        <w:rPr>
+          <w:i/>
+          <w:u w:val="single"/>
+          <w:lang w:val="en-US"/>
+        </w:rPr>
+        <w:t>)</w:t>
+      </w:r>
+      <w:r>
+        <w:rPr>
+          <w:lang w:val="en-US"/>
+        </w:rPr>
+        <w:t xml:space="preserve"> </w:t>
+      </w:r>
+      <w:r>
+        <w:rPr>
+          <w:lang w:val="en-US"/>
+        </w:rPr>
+        <w:t xml:space="preserve">is selected as 0.9 </w:t>
+      </w:r>
+      <w:r>
+        <w:rPr>
+          <w:lang w:val="en-US"/>
+        </w:rPr>
+        <w:t>since</w:t>
+      </w:r>
+      <w:r>
+        <w:rPr>
+          <w:lang w:val="en-US"/>
+        </w:rPr>
+        <w:t xml:space="preserve"> p</w:t>
+      </w:r>
+      <w:r>
+        <w:rPr>
+          <w:lang w:val="en-US"/>
+        </w:rPr>
+        <w:t xml:space="preserve">erformance indices are not affected significantly for large </w:t>
+      </w:r>
+      <w:r>
+        <w:rPr>
+          <w:i/>
+          <w:lang w:val="en-US"/>
+        </w:rPr>
+        <w:t>m</w:t>
+      </w:r>
+      <w:r>
+        <w:rPr>
+          <w:i/>
+          <w:vertAlign w:val="subscript"/>
+          <w:lang w:val="en-US"/>
+        </w:rPr>
+        <w:t>a</w:t>
+      </w:r>
+      <w:r>
+        <w:rPr>
+          <w:lang w:val="en-US"/>
+        </w:rPr>
+        <w:t xml:space="preserve"> values</w:t>
+      </w:r>
+      <w:r>
+        <w:rPr>
+          <w:lang w:val="en-US"/>
+        </w:rPr>
+        <w:t xml:space="preserve">, especially </w:t>
+      </w:r>
+      <w:r>
+        <w:rPr>
+          <w:i/>
+          <w:lang w:val="en-US"/>
+        </w:rPr>
+        <w:t>I</w:t>
+      </w:r>
+      <w:r>
+        <w:rPr>
+          <w:i/>
+          <w:vertAlign w:val="subscript"/>
+          <w:lang w:val="en-US"/>
+        </w:rPr>
+        <w:t>crms</w:t>
+      </w:r>
+      <w:r>
+        <w:rPr>
+          <w:lang w:val="en-US"/>
+        </w:rPr>
+        <w:t xml:space="preserve"> which is highly dependent on </w:t>
+      </w:r>
+      <w:r>
+        <w:rPr>
+          <w:i/>
+          <w:lang w:val="en-US"/>
+        </w:rPr>
+        <w:t>m</w:t>
+      </w:r>
+      <w:r>
+        <w:rPr>
+          <w:i/>
+          <w:vertAlign w:val="subscript"/>
+          <w:lang w:val="en-US"/>
+        </w:rPr>
+        <w:t>a</w:t>
+      </w:r>
+      <w:r>
+        <w:rPr>
+          <w:lang w:val="en-US"/>
+        </w:rPr>
+        <w:t xml:space="preserve">. There is a possibility of over-modulation, which may </w:t>
+      </w:r>
+      <w:r>
+        <w:rPr>
+          <w:lang w:val="en-US"/>
+        </w:rPr>
+        <w:t xml:space="preserve">increase </w:t>
+      </w:r>
+      <w:r>
+        <w:rPr>
+          <w:lang w:val="en-US"/>
+        </w:rPr>
+        <w:t>loss</w:t>
+      </w:r>
+      <w:r>
+        <w:rPr>
+          <w:lang w:val="en-US"/>
+        </w:rPr>
+        <w:t>es</w:t>
+      </w:r>
+      <w:r>
+        <w:rPr>
+          <w:lang w:val="en-US"/>
+        </w:rPr>
+        <w:t xml:space="preserve"> due to injected low order harmonics</w:t>
+      </w:r>
+      <w:r>
+        <w:rPr>
+          <w:lang w:val="en-US"/>
+        </w:rPr>
+        <w:t>. T</w:t>
+      </w:r>
+      <w:r>
+        <w:rPr>
+          <w:lang w:val="en-US"/>
+        </w:rPr>
+        <w:t>herefore</w:t>
+      </w:r>
+      <w:r>
+        <w:rPr>
+          <w:lang w:val="en-US"/>
+        </w:rPr>
+        <w:t>,</w:t>
+      </w:r>
+      <w:r>
+        <w:rPr>
+          <w:lang w:val="en-US"/>
+        </w:rPr>
+        <w:t xml:space="preserve"> </w:t>
+      </w:r>
+      <w:r>
+        <w:rPr>
+          <w:i/>
+          <w:lang w:val="en-US"/>
+        </w:rPr>
+        <w:t>m</w:t>
+      </w:r>
+      <w:r>
+        <w:rPr>
+          <w:i/>
+          <w:vertAlign w:val="subscript"/>
+          <w:lang w:val="en-US"/>
+        </w:rPr>
+        <w:t>a</w:t>
+      </w:r>
+      <w:r>
+        <w:rPr>
+          <w:lang w:val="en-US"/>
+        </w:rPr>
+        <w:t xml:space="preserve"> should be determined by a margin in case of any voltage sags</w:t>
+      </w:r>
+      <w:r>
+        <w:rPr>
+          <w:lang w:val="en-US"/>
+        </w:rPr>
+        <w:t xml:space="preserve"> on the supply side</w:t>
+      </w:r>
+      <w:r>
+        <w:rPr>
+          <w:lang w:val="en-US"/>
+        </w:rPr>
+        <w:t>.</w:t>
+      </w:r>
     </w:p>
     <w:p>
       <w:pPr>
@@ -17467,6 +17886,15 @@
       <w:r>
         <w:rPr>
           <w:i/>
+          <w:u w:val="single"/>
+          <w:lang w:val="en-US"/>
+        </w:rPr>
+        <w:t>Number of parallel connected modules (</w:t>
+      </w:r>
+      <w:r>
+        <w:rPr>
+          <w:i/>
+          <w:u w:val="single"/>
           <w:lang w:val="en-US"/>
         </w:rPr>
         <w:t>n</w:t>
@@ -17474,14 +17902,22 @@
       <w:r>
         <w:rPr>
           <w:i/>
+          <w:u w:val="single"/>
           <w:vertAlign w:val="subscript"/>
           <w:lang w:val="en-US"/>
         </w:rPr>
-        <w:t>s</w:t>
-      </w:r>
-      <w:r>
-        <w:rPr>
-          <w:i/>
+        <w:t>p</w:t>
+      </w:r>
+      <w:r>
+        <w:rPr>
+          <w:i/>
+          <w:u w:val="single"/>
+          <w:lang w:val="en-US"/>
+        </w:rPr>
+        <w:t>)</w:t>
+      </w:r>
+      <w:r>
+        <w:rPr>
           <w:lang w:val="en-US"/>
         </w:rPr>
         <w:t xml:space="preserve"> </w:t>
@@ -17490,7 +17926,389 @@
         <w:rPr>
           <w:lang w:val="en-US"/>
         </w:rPr>
-        <w:t xml:space="preserve">is selected as 2, which is the minimum possible value due to the voltage rating of GaNs, since a higher value yields a worse performance in all aspects. </w:t>
+        <w:t>and</w:t>
+      </w:r>
+      <w:r>
+        <w:rPr>
+          <w:lang w:val="en-US"/>
+        </w:rPr>
+        <w:t xml:space="preserve"> switching frequency</w:t>
+      </w:r>
+      <w:r>
+        <w:rPr>
+          <w:lang w:val="en-US"/>
+        </w:rPr>
+        <w:t xml:space="preserve"> are considered together since their ef</w:t>
+      </w:r>
+      <w:r>
+        <w:rPr>
+          <w:lang w:val="en-US"/>
+        </w:rPr>
+        <w:t>fects are more inter-dependent.</w:t>
+      </w:r>
+      <w:r>
+        <w:rPr>
+          <w:i/>
+          <w:lang w:val="en-US"/>
+        </w:rPr>
+        <w:t xml:space="preserve"> </w:t>
+      </w:r>
+      <w:r>
+        <w:rPr>
+          <w:i/>
+          <w:lang w:val="en-US"/>
+        </w:rPr>
+        <w:t xml:space="preserve">1 </w:t>
+      </w:r>
+      <w:r>
+        <w:rPr>
+          <w:i/>
+          <w:lang w:val="en-US"/>
+        </w:rPr>
+        <w:t>parallel</w:t>
+      </w:r>
+      <w:r>
+        <w:rPr>
+          <w:lang w:val="en-US"/>
+        </w:rPr>
+        <w:t xml:space="preserve"> is not feasible for any frequency in all aspects. </w:t>
+      </w:r>
+      <w:r>
+        <w:rPr>
+          <w:lang w:val="en-US"/>
+        </w:rPr>
+        <w:t>D</w:t>
+      </w:r>
+      <w:r>
+        <w:rPr>
+          <w:lang w:val="en-US"/>
+        </w:rPr>
+        <w:t xml:space="preserve">rive efficiency drops below the </w:t>
+      </w:r>
+      <w:r>
+        <w:rPr>
+          <w:lang w:val="en-US"/>
+        </w:rPr>
+        <w:t>specified constraint (</w:t>
+      </w:r>
+      <w:r>
+        <w:rPr>
+          <w:i/>
+          <w:lang w:val="en-US"/>
+        </w:rPr>
+        <w:t>98%</w:t>
+      </w:r>
+      <w:r>
+        <w:rPr>
+          <w:lang w:val="en-US"/>
+        </w:rPr>
+        <w:t>)</w:t>
+      </w:r>
+      <w:r>
+        <w:rPr>
+          <w:lang w:val="en-US"/>
+        </w:rPr>
+        <w:t xml:space="preserve"> for </w:t>
+      </w:r>
+      <w:r>
+        <w:rPr>
+          <w:i/>
+          <w:lang w:val="en-US"/>
+        </w:rPr>
+        <w:t xml:space="preserve">3 </w:t>
+      </w:r>
+      <w:r>
+        <w:rPr>
+          <w:i/>
+          <w:lang w:val="en-US"/>
+        </w:rPr>
+        <w:t>parallel</w:t>
+      </w:r>
+      <w:r>
+        <w:rPr>
+          <w:lang w:val="en-US"/>
+        </w:rPr>
+        <w:t>, therefore it is not selected although power density is</w:t>
+      </w:r>
+      <w:r>
+        <w:rPr>
+          <w:lang w:val="en-US"/>
+        </w:rPr>
+        <w:t xml:space="preserve"> higher than </w:t>
+      </w:r>
+      <w:r>
+        <w:rPr>
+          <w:i/>
+          <w:lang w:val="en-US"/>
+        </w:rPr>
+        <w:t xml:space="preserve">2 </w:t>
+      </w:r>
+      <w:r>
+        <w:rPr>
+          <w:i/>
+          <w:lang w:val="en-US"/>
+        </w:rPr>
+        <w:t>parallel</w:t>
+      </w:r>
+      <w:r>
+        <w:rPr>
+          <w:lang w:val="en-US"/>
+        </w:rPr>
+        <w:t>.</w:t>
+      </w:r>
+      <w:r>
+        <w:rPr>
+          <w:lang w:val="en-US"/>
+        </w:rPr>
+        <w:t xml:space="preserve"> </w:t>
+      </w:r>
+      <w:r>
+        <w:rPr>
+          <w:i/>
+          <w:lang w:val="en-US"/>
+        </w:rPr>
+        <w:t xml:space="preserve">5 </w:t>
+      </w:r>
+      <w:r>
+        <w:rPr>
+          <w:i/>
+          <w:lang w:val="en-US"/>
+        </w:rPr>
+        <w:t>parallel</w:t>
+      </w:r>
+      <w:r>
+        <w:rPr>
+          <w:lang w:val="en-US"/>
+        </w:rPr>
+        <w:t xml:space="preserve"> has the highest efficiency, however using a parallel number higher than 4 is not feasible as the slot pitch gets too small. Between </w:t>
+      </w:r>
+      <w:r>
+        <w:rPr>
+          <w:i/>
+          <w:lang w:val="en-US"/>
+        </w:rPr>
+        <w:t>2 parallel</w:t>
+      </w:r>
+      <w:r>
+        <w:rPr>
+          <w:lang w:val="en-US"/>
+        </w:rPr>
+        <w:t xml:space="preserve"> and </w:t>
+      </w:r>
+      <w:r>
+        <w:rPr>
+          <w:i/>
+          <w:lang w:val="en-US"/>
+        </w:rPr>
+        <w:t>4 parallel</w:t>
+      </w:r>
+      <w:r>
+        <w:rPr>
+          <w:lang w:val="en-US"/>
+        </w:rPr>
+        <w:t xml:space="preserve">, the latter seems to be more advantageous in terms of, </w:t>
+      </w:r>
+      <w:r>
+        <w:rPr>
+          <w:lang w:val="en-US"/>
+        </w:rPr>
+        <w:t xml:space="preserve">required capacitance, required DC link rms current rating, drive efficiency, motor efficiency, and most importantly the power density, which is 18% higher. From this point of view, the selection should be </w:t>
+      </w:r>
+      <w:r>
+        <w:rPr>
+          <w:i/>
+          <w:lang w:val="en-US"/>
+        </w:rPr>
+        <w:t>4 parallel</w:t>
+      </w:r>
+      <w:r>
+        <w:rPr>
+          <w:lang w:val="en-US"/>
+        </w:rPr>
+        <w:t xml:space="preserve"> modules</w:t>
+      </w:r>
+      <w:r>
+        <w:rPr>
+          <w:lang w:val="en-US"/>
+        </w:rPr>
+        <w:t xml:space="preserve"> in technical terms</w:t>
+      </w:r>
+      <w:r>
+        <w:rPr>
+          <w:lang w:val="en-US"/>
+        </w:rPr>
+        <w:t>. However, it has other disadvantages, which do not appear in this analysis, such as drive power stage cost (</w:t>
+      </w:r>
+      <w:r>
+        <w:rPr>
+          <w:i/>
+          <w:lang w:val="en-US"/>
+        </w:rPr>
+        <w:t>C</w:t>
+      </w:r>
+      <w:r>
+        <w:rPr>
+          <w:i/>
+          <w:vertAlign w:val="subscript"/>
+          <w:lang w:val="en-US"/>
+        </w:rPr>
+        <w:t>dr</w:t>
+      </w:r>
+      <w:r>
+        <w:rPr>
+          <w:lang w:val="en-US"/>
+        </w:rPr>
+        <w:t xml:space="preserve">) and control stage cost, system reliability due to increased complexity and motor manufacturing cost due to increased number of slots. For the considered GaNs, the cost vs current rating relation is not linear such that, </w:t>
+      </w:r>
+      <w:r>
+        <w:rPr>
+          <w:i/>
+          <w:lang w:val="en-US"/>
+        </w:rPr>
+        <w:t>C</w:t>
+      </w:r>
+      <w:r>
+        <w:rPr>
+          <w:i/>
+          <w:vertAlign w:val="subscript"/>
+          <w:lang w:val="en-US"/>
+        </w:rPr>
+        <w:t>dr</w:t>
+      </w:r>
+      <w:r>
+        <w:rPr>
+          <w:lang w:val="en-US"/>
+        </w:rPr>
+        <w:t xml:space="preserve"> for </w:t>
+      </w:r>
+      <w:r>
+        <w:rPr>
+          <w:i/>
+          <w:lang w:val="en-US"/>
+        </w:rPr>
+        <w:t>2 parallel</w:t>
+      </w:r>
+      <w:r>
+        <w:rPr>
+          <w:lang w:val="en-US"/>
+        </w:rPr>
+        <w:t xml:space="preserve"> case is around 70% of </w:t>
+      </w:r>
+      <w:r>
+        <w:rPr>
+          <w:i/>
+          <w:lang w:val="en-US"/>
+        </w:rPr>
+        <w:t>C</w:t>
+      </w:r>
+      <w:r>
+        <w:rPr>
+          <w:i/>
+          <w:vertAlign w:val="subscript"/>
+          <w:lang w:val="en-US"/>
+        </w:rPr>
+        <w:t>dr</w:t>
+      </w:r>
+      <w:r>
+        <w:rPr>
+          <w:lang w:val="en-US"/>
+        </w:rPr>
+        <w:t xml:space="preserve"> for </w:t>
+      </w:r>
+      <w:r>
+        <w:rPr>
+          <w:i/>
+          <w:lang w:val="en-US"/>
+        </w:rPr>
+        <w:t>4</w:t>
+      </w:r>
+      <w:r>
+        <w:rPr>
+          <w:i/>
+          <w:lang w:val="en-US"/>
+        </w:rPr>
+        <w:t xml:space="preserve"> parallel</w:t>
+      </w:r>
+      <w:r>
+        <w:rPr>
+          <w:lang w:val="en-US"/>
+        </w:rPr>
+        <w:t xml:space="preserve"> case</w:t>
+      </w:r>
+      <w:r>
+        <w:rPr>
+          <w:lang w:val="en-US"/>
+        </w:rPr>
+        <w:t xml:space="preserve">. </w:t>
+      </w:r>
+      <w:r>
+        <w:rPr>
+          <w:lang w:val="en-US"/>
+        </w:rPr>
+        <w:t xml:space="preserve">In conclusion, </w:t>
+      </w:r>
+      <w:r>
+        <w:rPr>
+          <w:i/>
+          <w:lang w:val="en-US"/>
+        </w:rPr>
+        <w:t>2 parallel</w:t>
+      </w:r>
+      <w:r>
+        <w:rPr>
+          <w:lang w:val="en-US"/>
+        </w:rPr>
+        <w:t xml:space="preserve"> </w:t>
+      </w:r>
+      <w:r>
+        <w:rPr>
+          <w:lang w:val="en-US"/>
+        </w:rPr>
+        <w:t xml:space="preserve">should be </w:t>
+      </w:r>
+      <w:r>
+        <w:rPr>
+          <w:lang w:val="en-US"/>
+        </w:rPr>
+        <w:t>selected</w:t>
+      </w:r>
+      <w:r>
+        <w:rPr>
+          <w:lang w:val="en-US"/>
+        </w:rPr>
+        <w:t xml:space="preserve"> if cost and reliability are more of concern, however </w:t>
+      </w:r>
+      <w:r>
+        <w:rPr>
+          <w:i/>
+          <w:lang w:val="en-US"/>
+        </w:rPr>
+        <w:t>4</w:t>
+      </w:r>
+      <w:r>
+        <w:rPr>
+          <w:i/>
+          <w:lang w:val="en-US"/>
+        </w:rPr>
+        <w:t xml:space="preserve"> parallel</w:t>
+      </w:r>
+      <w:r>
+        <w:rPr>
+          <w:lang w:val="en-US"/>
+        </w:rPr>
+        <w:t xml:space="preserve"> </w:t>
+      </w:r>
+      <w:r>
+        <w:rPr>
+          <w:lang w:val="en-US"/>
+        </w:rPr>
+        <w:t>should be selected if power density is the biggest concern</w:t>
+      </w:r>
+      <w:r>
+        <w:rPr>
+          <w:lang w:val="en-US"/>
+        </w:rPr>
+        <w:t>.</w:t>
       </w:r>
     </w:p>
     <w:p>
@@ -17500,6 +18318,209 @@
           <w:lang w:val="en-US"/>
         </w:rPr>
       </w:pPr>
+      <w:r>
+        <w:rPr>
+          <w:i/>
+          <w:u w:val="single"/>
+          <w:lang w:val="en-US"/>
+        </w:rPr>
+        <w:t>Switching frequency (f</w:t>
+      </w:r>
+      <w:r>
+        <w:rPr>
+          <w:i/>
+          <w:u w:val="single"/>
+          <w:vertAlign w:val="subscript"/>
+          <w:lang w:val="en-US"/>
+        </w:rPr>
+        <w:t>sw</w:t>
+      </w:r>
+      <w:r>
+        <w:rPr>
+          <w:i/>
+          <w:u w:val="single"/>
+          <w:lang w:val="en-US"/>
+        </w:rPr>
+        <w:t>)</w:t>
+      </w:r>
+      <w:r>
+        <w:rPr>
+          <w:lang w:val="en-US"/>
+        </w:rPr>
+        <w:t xml:space="preserve"> </w:t>
+      </w:r>
+      <w:r>
+        <w:rPr>
+          <w:lang w:val="en-US"/>
+        </w:rPr>
+        <w:t xml:space="preserve">selection depends on the critical point beyond which the performance indices do not vary significantly. This critical frequency is different for each </w:t>
+      </w:r>
+      <w:r>
+        <w:rPr>
+          <w:i/>
+          <w:lang w:val="en-US"/>
+        </w:rPr>
+        <w:t>n</w:t>
+      </w:r>
+      <w:r>
+        <w:rPr>
+          <w:i/>
+          <w:vertAlign w:val="subscript"/>
+          <w:lang w:val="en-US"/>
+        </w:rPr>
+        <w:t>p</w:t>
+      </w:r>
+      <w:r>
+        <w:rPr>
+          <w:lang w:val="en-US"/>
+        </w:rPr>
+        <w:t xml:space="preserve"> </w:t>
+      </w:r>
+      <w:r>
+        <w:rPr>
+          <w:lang w:val="en-US"/>
+        </w:rPr>
+        <w:t>value</w:t>
+      </w:r>
+      <w:r>
+        <w:rPr>
+          <w:lang w:val="en-US"/>
+        </w:rPr>
+        <w:t xml:space="preserve"> such that</w:t>
+      </w:r>
+      <w:r>
+        <w:rPr>
+          <w:lang w:val="en-US"/>
+        </w:rPr>
+        <w:t xml:space="preserve">, </w:t>
+      </w:r>
+      <w:r>
+        <w:rPr>
+          <w:lang w:val="en-US"/>
+        </w:rPr>
+        <w:t xml:space="preserve">it is </w:t>
+      </w:r>
+      <w:r>
+        <w:rPr>
+          <w:lang w:val="en-US"/>
+        </w:rPr>
+        <w:t xml:space="preserve">around </w:t>
+      </w:r>
+      <w:r>
+        <w:rPr>
+          <w:lang w:val="en-US"/>
+        </w:rPr>
+        <w:t xml:space="preserve">50 kHz </w:t>
+      </w:r>
+      <w:r>
+        <w:rPr>
+          <w:lang w:val="en-US"/>
+        </w:rPr>
+        <w:t>f</w:t>
+      </w:r>
+      <w:r>
+        <w:rPr>
+          <w:lang w:val="en-US"/>
+        </w:rPr>
+        <w:t xml:space="preserve">or </w:t>
+      </w:r>
+      <w:r>
+        <w:rPr>
+          <w:i/>
+          <w:lang w:val="en-US"/>
+        </w:rPr>
+        <w:t>2</w:t>
+      </w:r>
+      <w:r>
+        <w:rPr>
+          <w:i/>
+          <w:lang w:val="en-US"/>
+        </w:rPr>
+        <w:t xml:space="preserve"> parallel</w:t>
+      </w:r>
+      <w:r>
+        <w:rPr>
+          <w:lang w:val="en-US"/>
+        </w:rPr>
+        <w:t>,</w:t>
+      </w:r>
+      <w:r>
+        <w:rPr>
+          <w:lang w:val="en-US"/>
+        </w:rPr>
+        <w:t xml:space="preserve"> </w:t>
+      </w:r>
+      <w:r>
+        <w:rPr>
+          <w:lang w:val="en-US"/>
+        </w:rPr>
+        <w:t>while</w:t>
+      </w:r>
+      <w:r>
+        <w:rPr>
+          <w:lang w:val="en-US"/>
+        </w:rPr>
+        <w:t xml:space="preserve"> </w:t>
+      </w:r>
+      <w:r>
+        <w:rPr>
+          <w:lang w:val="en-US"/>
+        </w:rPr>
+        <w:t>it is around 100 kHz</w:t>
+      </w:r>
+      <w:r>
+        <w:rPr>
+          <w:lang w:val="en-US"/>
+        </w:rPr>
+        <w:t xml:space="preserve"> for </w:t>
+      </w:r>
+      <w:r>
+        <w:rPr>
+          <w:i/>
+          <w:lang w:val="en-US"/>
+        </w:rPr>
+        <w:t>4</w:t>
+      </w:r>
+      <w:r>
+        <w:rPr>
+          <w:i/>
+          <w:lang w:val="en-US"/>
+        </w:rPr>
+        <w:t xml:space="preserve"> parallel</w:t>
+      </w:r>
+      <w:r>
+        <w:rPr>
+          <w:lang w:val="en-US"/>
+        </w:rPr>
+        <w:t>.</w:t>
+      </w:r>
+      <w:r>
+        <w:rPr>
+          <w:lang w:val="en-US"/>
+        </w:rPr>
+        <w:t xml:space="preserve"> Considering this, </w:t>
+      </w:r>
+      <w:r>
+        <w:rPr>
+          <w:i/>
+          <w:lang w:val="en-US"/>
+        </w:rPr>
+        <w:t>f</w:t>
+      </w:r>
+      <w:r>
+        <w:rPr>
+          <w:i/>
+          <w:vertAlign w:val="subscript"/>
+          <w:lang w:val="en-US"/>
+        </w:rPr>
+        <w:t>sw</w:t>
+      </w:r>
+      <w:r>
+        <w:rPr>
+          <w:lang w:val="en-US"/>
+        </w:rPr>
+        <w:t xml:space="preserve"> is selected as 50 kHz.</w:t>
+      </w:r>
     </w:p>
     <w:p>
       <w:pPr>
@@ -17511,119 +18532,66 @@
       <w:r>
         <w:rPr>
           <w:i/>
-          <w:lang w:val="en-US"/>
-        </w:rPr>
-        <w:t>m</w:t>
-      </w:r>
-      <w:r>
-        <w:rPr>
-          <w:i/>
+          <w:highlight w:val="yellow"/>
+          <w:u w:val="single"/>
+          <w:lang w:val="en-US"/>
+        </w:rPr>
+        <w:t>Aspect ratio (</w:t>
+      </w:r>
+      <w:r>
+        <w:rPr>
+          <w:i/>
+          <w:highlight w:val="yellow"/>
+          <w:u w:val="single"/>
+          <w:lang w:val="en-US"/>
+        </w:rPr>
+        <w:t>α</w:t>
+      </w:r>
+      <w:r>
+        <w:rPr>
+          <w:i/>
+          <w:highlight w:val="yellow"/>
+          <w:u w:val="single"/>
+          <w:lang w:val="en-US"/>
+        </w:rPr>
+        <w:t>)</w:t>
+      </w:r>
+      <w:r>
+        <w:rPr>
+          <w:highlight w:val="yellow"/>
+          <w:lang w:val="en-US"/>
+        </w:rPr>
+        <w:t xml:space="preserve"> also has a critical point for each particular </w:t>
+      </w:r>
+      <w:r>
+        <w:rPr>
+          <w:i/>
+          <w:highlight w:val="yellow"/>
+          <w:lang w:val="en-US"/>
+        </w:rPr>
+        <w:t>n</w:t>
+      </w:r>
+      <w:r>
+        <w:rPr>
+          <w:i/>
+          <w:highlight w:val="yellow"/>
           <w:vertAlign w:val="subscript"/>
           <w:lang w:val="en-US"/>
         </w:rPr>
-        <w:t>a</w:t>
-      </w:r>
-      <w:r>
-        <w:rPr>
-          <w:lang w:val="en-US"/>
-        </w:rPr>
-        <w:t xml:space="preserve"> is selected as 0.9 as p</w:t>
-      </w:r>
-      <w:r>
-        <w:rPr>
-          <w:lang w:val="en-US"/>
-        </w:rPr>
-        <w:t xml:space="preserve">erformance indices are not affected significantly for large </w:t>
-      </w:r>
-      <w:r>
-        <w:rPr>
-          <w:i/>
-          <w:lang w:val="en-US"/>
-        </w:rPr>
-        <w:t>m</w:t>
-      </w:r>
-      <w:r>
-        <w:rPr>
-          <w:i/>
-          <w:vertAlign w:val="subscript"/>
-          <w:lang w:val="en-US"/>
-        </w:rPr>
-        <w:t>a</w:t>
-      </w:r>
-      <w:r>
-        <w:rPr>
-          <w:lang w:val="en-US"/>
-        </w:rPr>
-        <w:t xml:space="preserve"> values</w:t>
-      </w:r>
-      <w:r>
-        <w:rPr>
-          <w:lang w:val="en-US"/>
-        </w:rPr>
-        <w:t xml:space="preserve">, especially </w:t>
-      </w:r>
-      <w:r>
-        <w:rPr>
-          <w:i/>
-          <w:lang w:val="en-US"/>
-        </w:rPr>
-        <w:t>I</w:t>
-      </w:r>
-      <w:r>
-        <w:rPr>
-          <w:i/>
-          <w:vertAlign w:val="subscript"/>
-          <w:lang w:val="en-US"/>
-        </w:rPr>
-        <w:t>crms</w:t>
-      </w:r>
-      <w:r>
-        <w:rPr>
-          <w:lang w:val="en-US"/>
-        </w:rPr>
-        <w:t xml:space="preserve"> which is highly dependent on </w:t>
-      </w:r>
-      <w:r>
-        <w:rPr>
-          <w:i/>
-          <w:lang w:val="en-US"/>
-        </w:rPr>
-        <w:t>m</w:t>
-      </w:r>
-      <w:r>
-        <w:rPr>
-          <w:i/>
-          <w:vertAlign w:val="subscript"/>
-          <w:lang w:val="en-US"/>
-        </w:rPr>
-        <w:t>a</w:t>
-      </w:r>
-      <w:r>
-        <w:rPr>
-          <w:lang w:val="en-US"/>
-        </w:rPr>
-        <w:t xml:space="preserve">. There is a possibility of over-modulation, which may cause loss increase due to injected low order harmonics, in case of voltage sags on the supply, therefore </w:t>
-      </w:r>
-      <w:r>
-        <w:rPr>
-          <w:i/>
-          <w:lang w:val="en-US"/>
-        </w:rPr>
-        <w:t>m</w:t>
-      </w:r>
-      <w:r>
-        <w:rPr>
-          <w:i/>
-          <w:vertAlign w:val="subscript"/>
-          <w:lang w:val="en-US"/>
-        </w:rPr>
-        <w:t>a</w:t>
-      </w:r>
-      <w:r>
-        <w:rPr>
-          <w:lang w:val="en-US"/>
-        </w:rPr>
-        <w:t xml:space="preserve"> is determined by a margin.</w:t>
+        <w:t>p</w:t>
+      </w:r>
+      <w:r>
+        <w:rPr>
+          <w:highlight w:val="yellow"/>
+          <w:lang w:val="en-US"/>
+        </w:rPr>
+        <w:t>.</w:t>
+      </w:r>
+      <w:r>
+        <w:rPr>
+          <w:lang w:val="en-US"/>
+        </w:rPr>
+        <w:t xml:space="preserve"> </w:t>
       </w:r>
     </w:p>
     <w:p>
@@ -17633,201 +18601,13 @@
           <w:lang w:val="en-US"/>
         </w:rPr>
       </w:pPr>
-    </w:p>
-    <w:p>
-      <w:pPr>
-        <w:jc w:val="both"/>
-        <w:rPr>
-          <w:lang w:val="en-US"/>
-        </w:rPr>
-      </w:pPr>
-      <w:r>
-        <w:rPr>
-          <w:i/>
-          <w:lang w:val="en-US"/>
-        </w:rPr>
-        <w:t>n</w:t>
-      </w:r>
-      <w:r>
-        <w:rPr>
-          <w:i/>
-          <w:vertAlign w:val="subscript"/>
-          <w:lang w:val="en-US"/>
-        </w:rPr>
-        <w:t>p</w:t>
-      </w:r>
-      <w:r>
-        <w:rPr>
-          <w:lang w:val="en-US"/>
-        </w:rPr>
-        <w:t xml:space="preserve"> and </w:t>
-      </w:r>
-      <w:r>
-        <w:rPr>
-          <w:i/>
-          <w:lang w:val="en-US"/>
-        </w:rPr>
-        <w:t>f</w:t>
-      </w:r>
-      <w:r>
-        <w:rPr>
-          <w:i/>
-          <w:vertAlign w:val="subscript"/>
-          <w:lang w:val="en-US"/>
-        </w:rPr>
-        <w:t>s</w:t>
-      </w:r>
-      <w:r>
-        <w:rPr>
-          <w:i/>
-          <w:vertAlign w:val="subscript"/>
-          <w:lang w:val="en-US"/>
-        </w:rPr>
-        <w:t>w</w:t>
-      </w:r>
-      <w:r>
-        <w:rPr>
-          <w:lang w:val="en-US"/>
-        </w:rPr>
-        <w:t xml:space="preserve"> are considered together since their effects are more inter-dependent. 1 </w:t>
-      </w:r>
-      <w:r>
-        <w:rPr>
-          <w:i/>
-          <w:lang w:val="en-US"/>
-        </w:rPr>
-        <w:t>n</w:t>
-      </w:r>
-      <w:r>
-        <w:rPr>
-          <w:i/>
-          <w:vertAlign w:val="subscript"/>
-          <w:lang w:val="en-US"/>
-        </w:rPr>
-        <w:t>p</w:t>
-      </w:r>
-      <w:r>
-        <w:rPr>
-          <w:lang w:val="en-US"/>
-        </w:rPr>
-        <w:t xml:space="preserve"> is not feasible for any frequency value in all aspects. </w:t>
-      </w:r>
-      <w:r>
-        <w:rPr>
-          <w:lang w:val="en-US"/>
-        </w:rPr>
-        <w:t>The drive efficiency drops below the constraint on drive efficiency for 3</w:t>
-      </w:r>
-      <w:r>
-        <w:rPr>
-          <w:lang w:val="en-US"/>
-        </w:rPr>
-        <w:t xml:space="preserve"> </w:t>
-      </w:r>
-      <w:r>
-        <w:rPr>
-          <w:i/>
-          <w:lang w:val="en-US"/>
-        </w:rPr>
-        <w:t>n</w:t>
-      </w:r>
-      <w:r>
-        <w:rPr>
-          <w:i/>
-          <w:vertAlign w:val="subscript"/>
-          <w:lang w:val="en-US"/>
-        </w:rPr>
-        <w:t>p</w:t>
-      </w:r>
-      <w:r>
-        <w:rPr>
-          <w:lang w:val="en-US"/>
-        </w:rPr>
-        <w:t xml:space="preserve">, therefore it is not selected although power density is good. </w:t>
-      </w:r>
       <w:r>
         <w:rPr>
           <w:highlight w:val="yellow"/>
           <w:lang w:val="en-US"/>
         </w:rPr>
-        <w:t xml:space="preserve">For Icrms, below np&lt;3 is not good, but one should check which parameter is </w:t>
-      </w:r>
-      <w:proofErr w:type="spellStart"/>
-      <w:r>
-        <w:rPr>
-          <w:highlight w:val="yellow"/>
-          <w:lang w:val="en-US"/>
-        </w:rPr>
-        <w:t>domainant</w:t>
-      </w:r>
-      <w:proofErr w:type="spellEnd"/>
-      <w:r>
-        <w:rPr>
-          <w:highlight w:val="yellow"/>
-          <w:lang w:val="en-US"/>
-        </w:rPr>
-        <w:t>.</w:t>
-      </w:r>
-      <w:r>
-        <w:rPr>
-          <w:lang w:val="en-US"/>
-        </w:rPr>
-        <w:t xml:space="preserve"> np = 5 has the best efficiency, however np&gt;= is not feasible for most of the </w:t>
-      </w:r>
-      <w:proofErr w:type="spellStart"/>
-      <w:r>
-        <w:rPr>
-          <w:lang w:val="en-US"/>
-        </w:rPr>
-        <w:t>alfa</w:t>
-      </w:r>
-      <w:proofErr w:type="spellEnd"/>
-      <w:r>
-        <w:rPr>
-          <w:lang w:val="en-US"/>
-        </w:rPr>
-        <w:t xml:space="preserve"> values as the slot pitch gets very thin. np = 4 and 2 has similar efficiency, but np = 4 has very good PDv.</w:t>
-      </w:r>
-    </w:p>
-    <w:p>
-      <w:pPr>
-        <w:jc w:val="both"/>
-        <w:rPr>
-          <w:lang w:val="en-US"/>
-        </w:rPr>
-      </w:pPr>
-    </w:p>
-    <w:p>
-      <w:pPr>
-        <w:jc w:val="both"/>
-        <w:rPr>
-          <w:lang w:val="en-US"/>
-        </w:rPr>
-      </w:pPr>
-      <w:r>
-        <w:rPr>
-          <w:lang w:val="en-US"/>
-        </w:rPr>
-        <w:t>For np = 2, low fsw is feasible such as 50kHz, after that it is not affected much. For np = 4, frequencies up to 100 kHz are feasible.</w:t>
-      </w:r>
-      <w:bookmarkStart w:id="0" w:name="_GoBack"/>
-      <w:bookmarkEnd w:id="0"/>
-    </w:p>
-    <w:p>
-      <w:pPr>
-        <w:jc w:val="both"/>
-        <w:rPr>
-          <w:lang w:val="en-US"/>
-        </w:rPr>
-      </w:pPr>
-    </w:p>
-    <w:p>
-      <w:pPr>
-        <w:jc w:val="both"/>
-        <w:rPr>
-          <w:lang w:val="en-US"/>
-        </w:rPr>
-      </w:pPr>
+        <w:t>Increasing number of slots has no significant effect.</w:t>
+      </w:r>
     </w:p>
     <w:tbl>
       <w:tblPr>
@@ -17934,14 +18714,34 @@
               <w:rPr>
                 <w:lang w:val="en-US"/>
               </w:rPr>
-              <w:t xml:space="preserve">Number of modules, </w:t>
+              <w:t xml:space="preserve">Number of </w:t>
             </w:r>
             <w:r>
               <w:rPr>
+                <w:lang w:val="en-US"/>
+              </w:rPr>
+              <w:t xml:space="preserve">parallel </w:t>
+            </w:r>
+            <w:r>
+              <w:rPr>
+                <w:lang w:val="en-US"/>
+              </w:rPr>
+              <w:t xml:space="preserve">modules, </w:t>
+            </w:r>
+            <w:r>
+              <w:rPr>
                 <w:i/>
                 <w:lang w:val="en-US"/>
               </w:rPr>
               <w:t>n</w:t>
+            </w:r>
+            <w:r>
+              <w:rPr>
+                <w:i/>
+                <w:vertAlign w:val="subscript"/>
+                <w:lang w:val="en-US"/>
+              </w:rPr>
+              <w:t>p</w:t>
             </w:r>
           </w:p>
         </w:tc>
@@ -17951,70 +18751,6 @@
             <w:tcBorders>
               <w:top w:val="single" w:sz="4" w:space="0" w:color="auto"/>
             </w:tcBorders>
-          </w:tcPr>
-          <w:p>
-            <w:pPr>
-              <w:pStyle w:val="List"/>
-              <w:ind w:left="0" w:firstLine="0"/>
-              <w:jc w:val="left"/>
-              <w:rPr>
-                <w:i/>
-                <w:lang w:val="en-US"/>
-              </w:rPr>
-            </w:pPr>
-            <w:r>
-              <w:rPr>
-                <w:i/>
-                <w:lang w:val="en-US"/>
-              </w:rPr>
-              <w:t>4</w:t>
-            </w:r>
-          </w:p>
-        </w:tc>
-      </w:tr>
-      <w:tr>
-        <w:trPr>
-          <w:jc w:val="center"/>
-        </w:trPr>
-        <w:tc>
-          <w:tcPr>
-            <w:tcW w:w="3224" w:type="dxa"/>
-          </w:tcPr>
-          <w:p>
-            <w:pPr>
-              <w:pStyle w:val="List"/>
-              <w:ind w:left="0" w:firstLine="0"/>
-              <w:jc w:val="left"/>
-              <w:rPr>
-                <w:lang w:val="en-US"/>
-              </w:rPr>
-            </w:pPr>
-            <w:r>
-              <w:rPr>
-                <w:lang w:val="en-US"/>
-              </w:rPr>
-              <w:t xml:space="preserve">Number of series modules, </w:t>
-            </w:r>
-            <w:r>
-              <w:rPr>
-                <w:i/>
-                <w:lang w:val="en-US"/>
-              </w:rPr>
-              <w:t>n</w:t>
-            </w:r>
-            <w:r>
-              <w:rPr>
-                <w:i/>
-                <w:vertAlign w:val="subscript"/>
-                <w:lang w:val="en-US"/>
-              </w:rPr>
-              <w:t>s</w:t>
-            </w:r>
-          </w:p>
-        </w:tc>
-        <w:tc>
-          <w:tcPr>
-            <w:tcW w:w="1691" w:type="dxa"/>
           </w:tcPr>
           <w:p>
             <w:pPr>
@@ -18057,6 +18793,70 @@
               <w:rPr>
                 <w:lang w:val="en-US"/>
               </w:rPr>
+              <w:t xml:space="preserve">Number of series modules, </w:t>
+            </w:r>
+            <w:r>
+              <w:rPr>
+                <w:i/>
+                <w:lang w:val="en-US"/>
+              </w:rPr>
+              <w:t>n</w:t>
+            </w:r>
+            <w:r>
+              <w:rPr>
+                <w:i/>
+                <w:vertAlign w:val="subscript"/>
+                <w:lang w:val="en-US"/>
+              </w:rPr>
+              <w:t>s</w:t>
+            </w:r>
+          </w:p>
+        </w:tc>
+        <w:tc>
+          <w:tcPr>
+            <w:tcW w:w="1691" w:type="dxa"/>
+          </w:tcPr>
+          <w:p>
+            <w:pPr>
+              <w:pStyle w:val="List"/>
+              <w:ind w:left="0" w:firstLine="0"/>
+              <w:jc w:val="left"/>
+              <w:rPr>
+                <w:i/>
+                <w:lang w:val="en-US"/>
+              </w:rPr>
+            </w:pPr>
+            <w:r>
+              <w:rPr>
+                <w:i/>
+                <w:lang w:val="en-US"/>
+              </w:rPr>
+              <w:t>2</w:t>
+            </w:r>
+          </w:p>
+        </w:tc>
+      </w:tr>
+      <w:tr>
+        <w:trPr>
+          <w:jc w:val="center"/>
+        </w:trPr>
+        <w:tc>
+          <w:tcPr>
+            <w:tcW w:w="3224" w:type="dxa"/>
+          </w:tcPr>
+          <w:p>
+            <w:pPr>
+              <w:pStyle w:val="List"/>
+              <w:ind w:left="0" w:firstLine="0"/>
+              <w:jc w:val="left"/>
+              <w:rPr>
+                <w:lang w:val="en-US"/>
+              </w:rPr>
+            </w:pPr>
+            <w:r>
+              <w:rPr>
+                <w:lang w:val="en-US"/>
+              </w:rPr>
               <w:t xml:space="preserve">Switching frequency, </w:t>
             </w:r>
             <w:r>
@@ -18095,14 +18895,14 @@
                 <w:i/>
                 <w:lang w:val="en-US"/>
               </w:rPr>
-              <w:t>5</w:t>
+              <w:t>50</w:t>
             </w:r>
             <w:r>
               <w:rPr>
                 <w:i/>
                 <w:lang w:val="en-US"/>
               </w:rPr>
-              <w:t>0 kHz</w:t>
+              <w:t xml:space="preserve"> kHz</w:t>
             </w:r>
           </w:p>
         </w:tc>
@@ -18253,7 +19053,6 @@
               </w:rPr>
               <w:t xml:space="preserve">Slot/module/phase, </w:t>
             </w:r>
-            <w:proofErr w:type="spellStart"/>
             <w:r>
               <w:rPr>
                 <w:i/>
@@ -18269,7 +19068,6 @@
               </w:rPr>
               <w:t>s</w:t>
             </w:r>
-            <w:proofErr w:type="spellEnd"/>
           </w:p>
         </w:tc>
         <w:tc>
@@ -18336,7 +19134,7 @@
     </w:p>
     <w:tbl>
       <w:tblPr>
-        <w:tblW w:w="0" w:type="auto"/>
+        <w:tblW w:w="5103" w:type="dxa"/>
         <w:jc w:val="center"/>
         <w:tblBorders>
           <w:top w:val="single" w:sz="4" w:space="0" w:color="auto"/>
@@ -18354,7 +19152,7 @@
         <w:gridCol w:w="1838"/>
         <w:gridCol w:w="709"/>
         <w:gridCol w:w="1559"/>
-        <w:gridCol w:w="851"/>
+        <w:gridCol w:w="997"/>
       </w:tblGrid>
       <w:tr>
         <w:trPr>
@@ -18379,6 +19177,7 @@
                 <w:b/>
                 <w:lang w:val="en-US"/>
               </w:rPr>
+              <w:lastRenderedPageBreak/>
               <w:t>Parameter</w:t>
             </w:r>
           </w:p>
@@ -18437,7 +19236,7 @@
         </w:tc>
         <w:tc>
           <w:tcPr>
-            <w:tcW w:w="851" w:type="dxa"/>
+            <w:tcW w:w="997" w:type="dxa"/>
           </w:tcPr>
           <w:p>
             <w:pPr>
@@ -18523,7 +19322,6 @@
                 <w:i/>
                 <w:sz w:val="18"/>
                 <w:szCs w:val="18"/>
-                <w:highlight w:val="yellow"/>
                 <w:lang w:val="en-US"/>
               </w:rPr>
             </w:pPr>
@@ -18532,10 +19330,18 @@
                 <w:i/>
                 <w:sz w:val="18"/>
                 <w:szCs w:val="18"/>
-                <w:highlight w:val="yellow"/>
-                <w:lang w:val="en-US"/>
-              </w:rPr>
-              <w:t>Xx %</w:t>
+                <w:lang w:val="en-US"/>
+              </w:rPr>
+              <w:t>98.3</w:t>
+            </w:r>
+            <w:r>
+              <w:rPr>
+                <w:i/>
+                <w:sz w:val="18"/>
+                <w:szCs w:val="18"/>
+                <w:lang w:val="en-US"/>
+              </w:rPr>
+              <w:t xml:space="preserve"> %</w:t>
             </w:r>
           </w:p>
         </w:tc>
@@ -18588,7 +19394,7 @@
         </w:tc>
         <w:tc>
           <w:tcPr>
-            <w:tcW w:w="851" w:type="dxa"/>
+            <w:tcW w:w="997" w:type="dxa"/>
           </w:tcPr>
           <w:p>
             <w:pPr>
@@ -18602,40 +19408,24 @@
                 <w:lang w:val="en-US"/>
               </w:rPr>
             </w:pPr>
-            <w:proofErr w:type="spellStart"/>
             <w:r>
               <w:rPr>
                 <w:i/>
                 <w:sz w:val="18"/>
                 <w:szCs w:val="18"/>
-                <w:highlight w:val="yellow"/>
-                <w:lang w:val="en-US"/>
-              </w:rPr>
-              <w:t>Xy</w:t>
+                <w:lang w:val="en-US"/>
+              </w:rPr>
+              <w:t>0.71 kW</w:t>
             </w:r>
-            <w:proofErr w:type="spellEnd"/>
             <w:r>
               <w:rPr>
                 <w:i/>
                 <w:sz w:val="18"/>
                 <w:szCs w:val="18"/>
-                <w:highlight w:val="yellow"/>
-                <w:lang w:val="en-US"/>
-              </w:rPr>
-              <w:t xml:space="preserve"> kW/</w:t>
+                <w:lang w:val="en-US"/>
+              </w:rPr>
+              <w:t>/lt</w:t>
             </w:r>
-            <w:proofErr w:type="spellStart"/>
-            <w:r>
-              <w:rPr>
-                <w:i/>
-                <w:sz w:val="18"/>
-                <w:szCs w:val="18"/>
-                <w:highlight w:val="yellow"/>
-                <w:lang w:val="en-US"/>
-              </w:rPr>
-              <w:t>lt</w:t>
-            </w:r>
-            <w:proofErr w:type="spellEnd"/>
           </w:p>
         </w:tc>
       </w:tr>
@@ -18703,7 +19493,6 @@
                 <w:i/>
                 <w:sz w:val="18"/>
                 <w:szCs w:val="18"/>
-                <w:highlight w:val="yellow"/>
                 <w:lang w:val="en-US"/>
               </w:rPr>
             </w:pPr>
@@ -18712,10 +19501,18 @@
                 <w:i/>
                 <w:sz w:val="18"/>
                 <w:szCs w:val="18"/>
-                <w:highlight w:val="yellow"/>
-                <w:lang w:val="en-US"/>
-              </w:rPr>
-              <w:t>Xx %</w:t>
+                <w:lang w:val="en-US"/>
+              </w:rPr>
+              <w:t>96.6</w:t>
+            </w:r>
+            <w:r>
+              <w:rPr>
+                <w:i/>
+                <w:sz w:val="18"/>
+                <w:szCs w:val="18"/>
+                <w:lang w:val="en-US"/>
+              </w:rPr>
+              <w:t xml:space="preserve"> %</w:t>
             </w:r>
           </w:p>
         </w:tc>
@@ -18732,7 +19529,6 @@
               <w:ind w:left="0" w:firstLine="0"/>
               <w:jc w:val="left"/>
               <w:rPr>
-                <w:i/>
                 <w:sz w:val="18"/>
                 <w:szCs w:val="18"/>
                 <w:lang w:val="en-US"/>
@@ -18744,7 +19540,23 @@
                 <w:szCs w:val="18"/>
                 <w:lang w:val="en-US"/>
               </w:rPr>
-              <w:t>Motor cost,</w:t>
+              <w:t>Motor</w:t>
+            </w:r>
+            <w:r>
+              <w:rPr>
+                <w:sz w:val="18"/>
+                <w:szCs w:val="18"/>
+                <w:lang w:val="en-US"/>
+              </w:rPr>
+              <w:t xml:space="preserve"> </w:t>
+            </w:r>
+            <w:r>
+              <w:rPr>
+                <w:sz w:val="18"/>
+                <w:szCs w:val="18"/>
+                <w:lang w:val="en-US"/>
+              </w:rPr>
+              <w:t>cost,</w:t>
             </w:r>
             <w:r>
               <w:rPr>
@@ -18769,7 +19581,7 @@
         </w:tc>
         <w:tc>
           <w:tcPr>
-            <w:tcW w:w="851" w:type="dxa"/>
+            <w:tcW w:w="997" w:type="dxa"/>
           </w:tcPr>
           <w:p>
             <w:pPr>
@@ -18783,37 +19595,23 @@
                 <w:lang w:val="en-US"/>
               </w:rPr>
             </w:pPr>
-            <w:proofErr w:type="spellStart"/>
             <w:r>
               <w:rPr>
                 <w:i/>
                 <w:sz w:val="18"/>
                 <w:szCs w:val="18"/>
-                <w:highlight w:val="yellow"/>
-                <w:lang w:val="en-US"/>
-              </w:rPr>
-              <w:t>Xy</w:t>
+                <w:lang w:val="en-US"/>
+              </w:rPr>
+              <w:t>249.5</w:t>
             </w:r>
-            <w:proofErr w:type="spellEnd"/>
             <w:r>
               <w:rPr>
                 <w:i/>
                 <w:sz w:val="18"/>
                 <w:szCs w:val="18"/>
-                <w:highlight w:val="yellow"/>
-                <w:lang w:val="en-US"/>
-              </w:rPr>
-              <w:t xml:space="preserve"> </w:t>
-            </w:r>
-            <w:r>
-              <w:rPr>
-                <w:i/>
-                <w:sz w:val="18"/>
-                <w:szCs w:val="18"/>
-                <w:highlight w:val="yellow"/>
-                <w:lang w:val="en-US"/>
-              </w:rPr>
-              <w:t>$</w:t>
+                <w:lang w:val="en-US"/>
+              </w:rPr>
+              <w:t xml:space="preserve"> $</w:t>
             </w:r>
           </w:p>
         </w:tc>
@@ -18847,6 +19645,79 @@
     </w:p>
     <w:p>
       <w:pPr>
+        <w:pStyle w:val="Section"/>
+        <w:outlineLvl w:val="0"/>
+        <w:rPr>
+          <w:lang w:val="en-US"/>
+        </w:rPr>
+      </w:pPr>
+      <w:r>
+        <w:rPr>
+          <w:lang w:val="en-US"/>
+        </w:rPr>
+        <w:t>5</w:t>
+      </w:r>
+      <w:r>
+        <w:rPr>
+          <w:lang w:val="en-US"/>
+        </w:rPr>
+        <w:tab/>
+        <w:t>Conclusions</w:t>
+      </w:r>
+      <w:hyperlink r:id="rId40" w:history="1"/>
+    </w:p>
+    <w:p>
+      <w:pPr>
+        <w:jc w:val="both"/>
+        <w:rPr>
+          <w:lang w:val="en-US"/>
+        </w:rPr>
+      </w:pPr>
+      <w:r>
+        <w:rPr>
+          <w:lang w:val="en-US"/>
+        </w:rPr>
+        <w:t xml:space="preserve">In this paper, a multi-physics design method is presented for a GaN based IMMD system. </w:t>
+      </w:r>
+      <w:r>
+        <w:rPr>
+          <w:lang w:val="en-US"/>
+        </w:rPr>
+        <w:t>An 8</w:t>
+      </w:r>
+      <w:r>
+        <w:rPr>
+          <w:lang w:val="en-US"/>
+        </w:rPr>
+        <w:t xml:space="preserve"> </w:t>
+      </w:r>
+      <w:r>
+        <w:rPr>
+          <w:lang w:val="en-US"/>
+        </w:rPr>
+        <w:t>kW, 540</w:t>
+      </w:r>
+      <w:r>
+        <w:rPr>
+          <w:lang w:val="en-US"/>
+        </w:rPr>
+        <w:t xml:space="preserve"> </w:t>
+      </w:r>
+      <w:r>
+        <w:rPr>
+          <w:lang w:val="en-US"/>
+        </w:rPr>
+        <w:t>V DC link system is designed using the developed optimization tool.</w:t>
+      </w:r>
+      <w:r>
+        <w:rPr>
+          <w:lang w:val="en-US"/>
+        </w:rPr>
+        <w:t xml:space="preserve"> A multi-physics model of the system is developed including an electrical model (motor drive), an electromagnetic model (machine), a thermal model (heat sink) and a geometrical model. The system power density, drive efficiency, motor efficiency and drive and motor active costs are found and evaluated using this model with varying system parameters.</w:t>
+      </w:r>
+    </w:p>
+    <w:p>
+      <w:pPr>
         <w:jc w:val="both"/>
         <w:rPr>
           <w:lang w:val="en-US"/>
@@ -18860,6 +19731,102 @@
           <w:lang w:val="en-US"/>
         </w:rPr>
       </w:pPr>
+      <w:proofErr w:type="spellStart"/>
+      <w:r>
+        <w:rPr>
+          <w:highlight w:val="yellow"/>
+          <w:lang w:val="en-US"/>
+        </w:rPr>
+        <w:t>Sistem</w:t>
+      </w:r>
+      <w:proofErr w:type="spellEnd"/>
+      <w:r>
+        <w:rPr>
+          <w:highlight w:val="yellow"/>
+          <w:lang w:val="en-US"/>
+        </w:rPr>
+        <w:t xml:space="preserve"> </w:t>
+      </w:r>
+      <w:proofErr w:type="spellStart"/>
+      <w:r>
+        <w:rPr>
+          <w:highlight w:val="yellow"/>
+          <w:lang w:val="en-US"/>
+        </w:rPr>
+        <w:t>parametreleri</w:t>
+      </w:r>
+      <w:proofErr w:type="spellEnd"/>
+      <w:r>
+        <w:rPr>
+          <w:highlight w:val="yellow"/>
+          <w:lang w:val="en-US"/>
+        </w:rPr>
+        <w:t xml:space="preserve"> </w:t>
+      </w:r>
+      <w:proofErr w:type="spellStart"/>
+      <w:r>
+        <w:rPr>
+          <w:highlight w:val="yellow"/>
+          <w:lang w:val="en-US"/>
+        </w:rPr>
+        <w:t>neler</w:t>
+      </w:r>
+      <w:proofErr w:type="spellEnd"/>
+      <w:r>
+        <w:rPr>
+          <w:highlight w:val="yellow"/>
+          <w:lang w:val="en-US"/>
+        </w:rPr>
+        <w:t xml:space="preserve">, </w:t>
+      </w:r>
+      <w:proofErr w:type="spellStart"/>
+      <w:r>
+        <w:rPr>
+          <w:highlight w:val="yellow"/>
+          <w:lang w:val="en-US"/>
+        </w:rPr>
+        <w:t>temel</w:t>
+      </w:r>
+      <w:proofErr w:type="spellEnd"/>
+      <w:r>
+        <w:rPr>
+          <w:highlight w:val="yellow"/>
+          <w:lang w:val="en-US"/>
+        </w:rPr>
+        <w:t xml:space="preserve"> </w:t>
+      </w:r>
+      <w:proofErr w:type="spellStart"/>
+      <w:r>
+        <w:rPr>
+          <w:highlight w:val="yellow"/>
+          <w:lang w:val="en-US"/>
+        </w:rPr>
+        <w:t>etkiler</w:t>
+      </w:r>
+      <w:proofErr w:type="spellEnd"/>
+      <w:r>
+        <w:rPr>
+          <w:highlight w:val="yellow"/>
+          <w:lang w:val="en-US"/>
+        </w:rPr>
+        <w:t xml:space="preserve"> </w:t>
+      </w:r>
+      <w:proofErr w:type="spellStart"/>
+      <w:r>
+        <w:rPr>
+          <w:highlight w:val="yellow"/>
+          <w:lang w:val="en-US"/>
+        </w:rPr>
+        <w:t>neler</w:t>
+      </w:r>
+      <w:proofErr w:type="spellEnd"/>
+      <w:r>
+        <w:rPr>
+          <w:highlight w:val="yellow"/>
+          <w:lang w:val="en-US"/>
+        </w:rPr>
+        <w:t>?</w:t>
+      </w:r>
     </w:p>
     <w:p>
       <w:pPr>
@@ -18868,22 +19835,49 @@
           <w:lang w:val="en-US"/>
         </w:rPr>
       </w:pPr>
-      <w:r>
-        <w:rPr>
-          <w:lang w:val="en-US"/>
-        </w:rPr>
-        <w:t xml:space="preserve">GaN </w:t>
-      </w:r>
+    </w:p>
+    <w:p>
+      <w:pPr>
+        <w:jc w:val="both"/>
+        <w:rPr>
+          <w:lang w:val="en-US"/>
+        </w:rPr>
+      </w:pPr>
+      <w:r>
+        <w:rPr>
+          <w:lang w:val="en-US"/>
+        </w:rPr>
+        <w:t>In the end, an IMMD with 0.71 kW/lt power density has been obtained, including both motor and the drive, with drive efficiency above 98% and motor efficiency above 96%</w:t>
+      </w:r>
+    </w:p>
+    <w:p>
+      <w:pPr>
+        <w:jc w:val="both"/>
+        <w:rPr>
+          <w:lang w:val="en-US"/>
+        </w:rPr>
+      </w:pPr>
+    </w:p>
+    <w:p>
+      <w:pPr>
+        <w:jc w:val="both"/>
+        <w:rPr>
+          <w:highlight w:val="yellow"/>
+          <w:lang w:val="en-US"/>
+        </w:rPr>
+      </w:pPr>
       <w:proofErr w:type="spellStart"/>
       <w:r>
         <w:rPr>
-          <w:lang w:val="en-US"/>
-        </w:rPr>
-        <w:t>ve</w:t>
+          <w:highlight w:val="yellow"/>
+          <w:lang w:val="en-US"/>
+        </w:rPr>
+        <w:t>İki</w:t>
       </w:r>
       <w:proofErr w:type="spellEnd"/>
       <w:r>
         <w:rPr>
+          <w:highlight w:val="yellow"/>
           <w:lang w:val="en-US"/>
         </w:rPr>
         <w:t xml:space="preserve"> </w:t>
@@ -18891,13 +19885,15 @@
       <w:proofErr w:type="spellStart"/>
       <w:r>
         <w:rPr>
-          <w:lang w:val="en-US"/>
-        </w:rPr>
-        <w:t>cap’ı</w:t>
+          <w:highlight w:val="yellow"/>
+          <w:lang w:val="en-US"/>
+        </w:rPr>
+        <w:t>noktaya</w:t>
       </w:r>
       <w:proofErr w:type="spellEnd"/>
       <w:r>
         <w:rPr>
+          <w:highlight w:val="yellow"/>
           <w:lang w:val="en-US"/>
         </w:rPr>
         <w:t xml:space="preserve"> </w:t>
@@ -18905,13 +19901,15 @@
       <w:proofErr w:type="spellStart"/>
       <w:r>
         <w:rPr>
-          <w:lang w:val="en-US"/>
-        </w:rPr>
-        <w:t>sözle</w:t>
+          <w:highlight w:val="yellow"/>
+          <w:lang w:val="en-US"/>
+        </w:rPr>
+        <w:t>vurgu</w:t>
       </w:r>
       <w:proofErr w:type="spellEnd"/>
       <w:r>
         <w:rPr>
+          <w:highlight w:val="yellow"/>
           <w:lang w:val="en-US"/>
         </w:rPr>
         <w:t xml:space="preserve"> </w:t>
@@ -18919,9 +19917,92 @@
       <w:proofErr w:type="spellStart"/>
       <w:r>
         <w:rPr>
-          <w:lang w:val="en-US"/>
-        </w:rPr>
-        <w:t>söyleyelim</w:t>
+          <w:highlight w:val="yellow"/>
+          <w:lang w:val="en-US"/>
+        </w:rPr>
+        <w:t>yapalım</w:t>
+      </w:r>
+      <w:proofErr w:type="spellEnd"/>
+      <w:r>
+        <w:rPr>
+          <w:highlight w:val="yellow"/>
+          <w:lang w:val="en-US"/>
+        </w:rPr>
+        <w:t>:</w:t>
+      </w:r>
+    </w:p>
+    <w:p>
+      <w:pPr>
+        <w:jc w:val="both"/>
+        <w:rPr>
+          <w:highlight w:val="yellow"/>
+          <w:lang w:val="en-US"/>
+        </w:rPr>
+      </w:pPr>
+      <w:r>
+        <w:rPr>
+          <w:highlight w:val="yellow"/>
+          <w:lang w:val="en-US"/>
+        </w:rPr>
+        <w:t>1. Multi-physics</w:t>
+      </w:r>
+    </w:p>
+    <w:p>
+      <w:pPr>
+        <w:jc w:val="both"/>
+        <w:rPr>
+          <w:highlight w:val="yellow"/>
+          <w:lang w:val="en-US"/>
+        </w:rPr>
+      </w:pPr>
+      <w:r>
+        <w:rPr>
+          <w:highlight w:val="yellow"/>
+          <w:lang w:val="en-US"/>
+        </w:rPr>
+        <w:t>2. Real components</w:t>
+      </w:r>
+    </w:p>
+    <w:p>
+      <w:pPr>
+        <w:jc w:val="both"/>
+        <w:rPr>
+          <w:highlight w:val="yellow"/>
+          <w:lang w:val="en-US"/>
+        </w:rPr>
+      </w:pPr>
+    </w:p>
+    <w:p>
+      <w:pPr>
+        <w:jc w:val="both"/>
+        <w:rPr>
+          <w:highlight w:val="yellow"/>
+          <w:lang w:val="en-US"/>
+        </w:rPr>
+      </w:pPr>
+      <w:r>
+        <w:rPr>
+          <w:highlight w:val="yellow"/>
+          <w:lang w:val="en-US"/>
+        </w:rPr>
+        <w:t>Discrete nature of real components</w:t>
+      </w:r>
+    </w:p>
+    <w:p>
+      <w:pPr>
+        <w:jc w:val="both"/>
+        <w:rPr>
+          <w:highlight w:val="yellow"/>
+          <w:lang w:val="en-US"/>
+        </w:rPr>
+      </w:pPr>
+      <w:proofErr w:type="spellStart"/>
+      <w:r>
+        <w:rPr>
+          <w:highlight w:val="yellow"/>
+          <w:lang w:val="en-US"/>
+        </w:rPr>
+        <w:t>Çelişkiler</w:t>
       </w:r>
       <w:proofErr w:type="spellEnd"/>
     </w:p>
@@ -18929,27 +20010,22 @@
       <w:pPr>
         <w:jc w:val="both"/>
         <w:rPr>
-          <w:lang w:val="en-US"/>
-        </w:rPr>
-      </w:pPr>
-    </w:p>
-    <w:p>
-      <w:pPr>
-        <w:jc w:val="both"/>
-        <w:rPr>
+          <w:highlight w:val="yellow"/>
           <w:lang w:val="en-US"/>
         </w:rPr>
       </w:pPr>
       <w:proofErr w:type="spellStart"/>
       <w:r>
         <w:rPr>
-          <w:lang w:val="en-US"/>
-        </w:rPr>
-        <w:t>Nasıl</w:t>
+          <w:highlight w:val="yellow"/>
+          <w:lang w:val="en-US"/>
+        </w:rPr>
+        <w:t>Evrensel</w:t>
       </w:r>
       <w:proofErr w:type="spellEnd"/>
       <w:r>
         <w:rPr>
+          <w:highlight w:val="yellow"/>
           <w:lang w:val="en-US"/>
         </w:rPr>
         <w:t xml:space="preserve"> </w:t>
@@ -18957,137 +20033,10 @@
       <w:proofErr w:type="spellStart"/>
       <w:r>
         <w:rPr>
-          <w:lang w:val="en-US"/>
-        </w:rPr>
-        <w:t>seçtiğimizi</w:t>
-      </w:r>
-      <w:proofErr w:type="spellEnd"/>
-      <w:r>
-        <w:rPr>
-          <w:lang w:val="en-US"/>
-        </w:rPr>
-        <w:t xml:space="preserve"> </w:t>
-      </w:r>
-      <w:proofErr w:type="spellStart"/>
-      <w:r>
-        <w:rPr>
-          <w:lang w:val="en-US"/>
-        </w:rPr>
-        <w:t>anlatalım</w:t>
-      </w:r>
-      <w:proofErr w:type="spellEnd"/>
-      <w:r>
-        <w:rPr>
-          <w:lang w:val="en-US"/>
-        </w:rPr>
-        <w:t xml:space="preserve"> (her </w:t>
-      </w:r>
-      <w:proofErr w:type="spellStart"/>
-      <w:r>
-        <w:rPr>
-          <w:lang w:val="en-US"/>
-        </w:rPr>
-        <w:t>parametreyi</w:t>
-      </w:r>
-      <w:proofErr w:type="spellEnd"/>
-      <w:r>
-        <w:rPr>
-          <w:lang w:val="en-US"/>
-        </w:rPr>
-        <w:t>)</w:t>
-      </w:r>
-    </w:p>
-    <w:p>
-      <w:pPr>
-        <w:jc w:val="both"/>
-        <w:rPr>
-          <w:lang w:val="en-US"/>
-        </w:rPr>
-      </w:pPr>
-    </w:p>
-    <w:p>
-      <w:pPr>
-        <w:jc w:val="both"/>
-        <w:rPr>
-          <w:lang w:val="en-US"/>
-        </w:rPr>
-      </w:pPr>
-      <w:proofErr w:type="spellStart"/>
-      <w:r>
-        <w:rPr>
-          <w:lang w:val="en-US"/>
-        </w:rPr>
-        <w:t>Cost’u</w:t>
-      </w:r>
-      <w:proofErr w:type="spellEnd"/>
-      <w:r>
-        <w:rPr>
-          <w:lang w:val="en-US"/>
-        </w:rPr>
-        <w:t xml:space="preserve"> </w:t>
-      </w:r>
-      <w:proofErr w:type="spellStart"/>
-      <w:r>
-        <w:rPr>
-          <w:lang w:val="en-US"/>
-        </w:rPr>
-        <w:t>nasıl</w:t>
-      </w:r>
-      <w:proofErr w:type="spellEnd"/>
-      <w:r>
-        <w:rPr>
-          <w:lang w:val="en-US"/>
-        </w:rPr>
-        <w:t xml:space="preserve"> </w:t>
-      </w:r>
-      <w:proofErr w:type="spellStart"/>
-      <w:r>
-        <w:rPr>
-          <w:lang w:val="en-US"/>
-        </w:rPr>
-        <w:t>dikkate</w:t>
-      </w:r>
-      <w:proofErr w:type="spellEnd"/>
-      <w:r>
-        <w:rPr>
-          <w:lang w:val="en-US"/>
-        </w:rPr>
-        <w:t xml:space="preserve"> </w:t>
-      </w:r>
-      <w:proofErr w:type="spellStart"/>
-      <w:r>
-        <w:rPr>
-          <w:lang w:val="en-US"/>
-        </w:rPr>
-        <w:t>aldık</w:t>
-      </w:r>
-      <w:proofErr w:type="spellEnd"/>
-      <w:r>
-        <w:rPr>
-          <w:lang w:val="en-US"/>
-        </w:rPr>
-        <w:t xml:space="preserve"> </w:t>
-      </w:r>
-      <w:proofErr w:type="spellStart"/>
-      <w:r>
-        <w:rPr>
-          <w:lang w:val="en-US"/>
-        </w:rPr>
-        <w:t>onu</w:t>
-      </w:r>
-      <w:proofErr w:type="spellEnd"/>
-      <w:r>
-        <w:rPr>
-          <w:lang w:val="en-US"/>
-        </w:rPr>
-        <w:t xml:space="preserve"> </w:t>
-      </w:r>
-      <w:proofErr w:type="spellStart"/>
-      <w:r>
-        <w:rPr>
-          <w:lang w:val="en-US"/>
-        </w:rPr>
-        <w:t>belirtelim</w:t>
+          <w:highlight w:val="yellow"/>
+          <w:lang w:val="en-US"/>
+        </w:rPr>
+        <w:t>ilişkiler</w:t>
       </w:r>
       <w:proofErr w:type="spellEnd"/>
     </w:p>
@@ -19095,9 +20044,122 @@
       <w:pPr>
         <w:jc w:val="both"/>
         <w:rPr>
+          <w:highlight w:val="yellow"/>
           <w:lang w:val="en-US"/>
         </w:rPr>
       </w:pPr>
+      <w:proofErr w:type="spellStart"/>
+      <w:r>
+        <w:rPr>
+          <w:highlight w:val="yellow"/>
+          <w:lang w:val="en-US"/>
+        </w:rPr>
+        <w:t>Limitler</w:t>
+      </w:r>
+      <w:proofErr w:type="spellEnd"/>
+      <w:r>
+        <w:rPr>
+          <w:highlight w:val="yellow"/>
+          <w:lang w:val="en-US"/>
+        </w:rPr>
+        <w:t xml:space="preserve"> (fsw </w:t>
+      </w:r>
+      <w:proofErr w:type="spellStart"/>
+      <w:r>
+        <w:rPr>
+          <w:highlight w:val="yellow"/>
+          <w:lang w:val="en-US"/>
+        </w:rPr>
+        <w:t>şunun</w:t>
+      </w:r>
+      <w:proofErr w:type="spellEnd"/>
+      <w:r>
+        <w:rPr>
+          <w:highlight w:val="yellow"/>
+          <w:lang w:val="en-US"/>
+        </w:rPr>
+        <w:t xml:space="preserve"> </w:t>
+      </w:r>
+      <w:proofErr w:type="spellStart"/>
+      <w:r>
+        <w:rPr>
+          <w:highlight w:val="yellow"/>
+          <w:lang w:val="en-US"/>
+        </w:rPr>
+        <w:t>üstünde</w:t>
+      </w:r>
+      <w:proofErr w:type="spellEnd"/>
+      <w:r>
+        <w:rPr>
+          <w:highlight w:val="yellow"/>
+          <w:lang w:val="en-US"/>
+        </w:rPr>
+        <w:t xml:space="preserve"> </w:t>
+      </w:r>
+      <w:proofErr w:type="spellStart"/>
+      <w:r>
+        <w:rPr>
+          <w:highlight w:val="yellow"/>
+          <w:lang w:val="en-US"/>
+        </w:rPr>
+        <w:t>mantıklı</w:t>
+      </w:r>
+      <w:proofErr w:type="spellEnd"/>
+      <w:r>
+        <w:rPr>
+          <w:highlight w:val="yellow"/>
+          <w:lang w:val="en-US"/>
+        </w:rPr>
+        <w:t xml:space="preserve"> </w:t>
+      </w:r>
+      <w:proofErr w:type="spellStart"/>
+      <w:r>
+        <w:rPr>
+          <w:highlight w:val="yellow"/>
+          <w:lang w:val="en-US"/>
+        </w:rPr>
+        <w:t>değil</w:t>
+      </w:r>
+      <w:proofErr w:type="spellEnd"/>
+      <w:r>
+        <w:rPr>
+          <w:highlight w:val="yellow"/>
+          <w:lang w:val="en-US"/>
+        </w:rPr>
+        <w:t xml:space="preserve">, max 5 </w:t>
+      </w:r>
+      <w:proofErr w:type="spellStart"/>
+      <w:r>
+        <w:rPr>
+          <w:highlight w:val="yellow"/>
+          <w:lang w:val="en-US"/>
+        </w:rPr>
+        <w:t>modül</w:t>
+      </w:r>
+      <w:proofErr w:type="spellEnd"/>
+      <w:r>
+        <w:rPr>
+          <w:highlight w:val="yellow"/>
+          <w:lang w:val="en-US"/>
+        </w:rPr>
+        <w:t xml:space="preserve"> feasible </w:t>
+      </w:r>
+      <w:proofErr w:type="spellStart"/>
+      <w:r>
+        <w:rPr>
+          <w:highlight w:val="yellow"/>
+          <w:lang w:val="en-US"/>
+        </w:rPr>
+        <w:t>gibi</w:t>
+      </w:r>
+      <w:proofErr w:type="spellEnd"/>
+      <w:r>
+        <w:rPr>
+          <w:highlight w:val="yellow"/>
+          <w:lang w:val="en-US"/>
+        </w:rPr>
+        <w:t>)</w:t>
+      </w:r>
     </w:p>
     <w:p>
       <w:pPr>
@@ -19106,22 +20168,18 @@
           <w:lang w:val="en-US"/>
         </w:rPr>
       </w:pPr>
-      <w:r>
-        <w:rPr>
-          <w:lang w:val="en-US"/>
-        </w:rPr>
-        <w:t xml:space="preserve">Limiting </w:t>
-      </w:r>
       <w:proofErr w:type="spellStart"/>
       <w:r>
         <w:rPr>
-          <w:lang w:val="en-US"/>
-        </w:rPr>
-        <w:t>faktörleri</w:t>
+          <w:highlight w:val="yellow"/>
+          <w:lang w:val="en-US"/>
+        </w:rPr>
+        <w:t>IMMD’ye</w:t>
       </w:r>
       <w:proofErr w:type="spellEnd"/>
       <w:r>
         <w:rPr>
+          <w:highlight w:val="yellow"/>
           <w:lang w:val="en-US"/>
         </w:rPr>
         <w:t xml:space="preserve"> </w:t>
@@ -19129,233 +20187,28 @@
       <w:proofErr w:type="spellStart"/>
       <w:r>
         <w:rPr>
-          <w:lang w:val="en-US"/>
-        </w:rPr>
-        <w:t>anlatalım</w:t>
+          <w:highlight w:val="yellow"/>
+          <w:lang w:val="en-US"/>
+        </w:rPr>
+        <w:t>özel</w:t>
       </w:r>
       <w:proofErr w:type="spellEnd"/>
       <w:r>
         <w:rPr>
+          <w:highlight w:val="yellow"/>
           <w:lang w:val="en-US"/>
         </w:rPr>
         <w:t xml:space="preserve"> </w:t>
       </w:r>
-    </w:p>
-    <w:p>
-      <w:pPr>
-        <w:jc w:val="both"/>
-        <w:rPr>
-          <w:lang w:val="en-US"/>
-        </w:rPr>
-      </w:pPr>
-    </w:p>
-    <w:p>
-      <w:pPr>
-        <w:jc w:val="both"/>
-        <w:rPr>
-          <w:lang w:val="en-US"/>
-        </w:rPr>
-      </w:pPr>
-    </w:p>
-    <w:p>
-      <w:pPr>
-        <w:jc w:val="both"/>
-        <w:rPr>
-          <w:lang w:val="en-US"/>
-        </w:rPr>
-      </w:pPr>
-    </w:p>
-    <w:p>
-      <w:pPr>
-        <w:jc w:val="both"/>
-        <w:rPr>
-          <w:lang w:val="en-US"/>
-        </w:rPr>
-      </w:pPr>
-    </w:p>
-    <w:p>
-      <w:pPr>
-        <w:jc w:val="both"/>
-        <w:rPr>
-          <w:lang w:val="en-US"/>
-        </w:rPr>
-      </w:pPr>
-    </w:p>
-    <w:p>
-      <w:pPr>
-        <w:jc w:val="both"/>
-        <w:rPr>
-          <w:lang w:val="en-US"/>
-        </w:rPr>
-      </w:pPr>
-    </w:p>
-    <w:p>
-      <w:pPr>
-        <w:jc w:val="both"/>
-        <w:rPr>
-          <w:lang w:val="en-US"/>
-        </w:rPr>
-      </w:pPr>
-    </w:p>
-    <w:p>
-      <w:pPr>
-        <w:jc w:val="both"/>
-        <w:rPr>
-          <w:lang w:val="en-US"/>
-        </w:rPr>
-      </w:pPr>
-    </w:p>
-    <w:p>
-      <w:pPr>
-        <w:jc w:val="both"/>
-        <w:rPr>
-          <w:lang w:val="en-US"/>
-        </w:rPr>
-      </w:pPr>
-    </w:p>
-    <w:p>
-      <w:pPr>
-        <w:jc w:val="both"/>
-        <w:rPr>
-          <w:lang w:val="en-US"/>
-        </w:rPr>
-      </w:pPr>
-    </w:p>
-    <w:p>
-      <w:pPr>
-        <w:jc w:val="both"/>
-        <w:rPr>
-          <w:lang w:val="en-US"/>
-        </w:rPr>
-      </w:pPr>
-    </w:p>
-    <w:p>
-      <w:pPr>
-        <w:jc w:val="both"/>
-        <w:rPr>
-          <w:lang w:val="en-US"/>
-        </w:rPr>
-      </w:pPr>
-    </w:p>
-    <w:p>
-      <w:pPr>
-        <w:jc w:val="both"/>
-        <w:rPr>
-          <w:lang w:val="en-US"/>
-        </w:rPr>
-      </w:pPr>
-    </w:p>
-    <w:p>
-      <w:pPr>
-        <w:jc w:val="both"/>
-        <w:rPr>
-          <w:lang w:val="en-US"/>
-        </w:rPr>
-      </w:pPr>
-    </w:p>
-    <w:p>
-      <w:pPr>
-        <w:jc w:val="both"/>
-        <w:rPr>
-          <w:lang w:val="en-US"/>
-        </w:rPr>
-      </w:pPr>
-    </w:p>
-    <w:p>
-      <w:pPr>
-        <w:jc w:val="both"/>
-        <w:rPr>
-          <w:lang w:val="en-US"/>
-        </w:rPr>
-      </w:pPr>
-    </w:p>
-    <w:p>
-      <w:pPr>
-        <w:jc w:val="both"/>
-        <w:rPr>
-          <w:lang w:val="en-US"/>
-        </w:rPr>
-      </w:pPr>
-    </w:p>
-    <w:p>
-      <w:pPr>
-        <w:jc w:val="both"/>
-        <w:rPr>
-          <w:lang w:val="en-US"/>
-        </w:rPr>
-      </w:pPr>
-    </w:p>
-    <w:p>
-      <w:pPr>
-        <w:jc w:val="both"/>
-        <w:rPr>
-          <w:lang w:val="en-US"/>
-        </w:rPr>
-      </w:pPr>
-    </w:p>
-    <w:p>
-      <w:pPr>
-        <w:jc w:val="both"/>
-        <w:rPr>
-          <w:lang w:val="en-US"/>
-        </w:rPr>
-      </w:pPr>
-    </w:p>
-    <w:p>
-      <w:pPr>
-        <w:jc w:val="both"/>
-        <w:rPr>
-          <w:lang w:val="en-US"/>
-        </w:rPr>
-      </w:pPr>
-    </w:p>
-    <w:p>
-      <w:pPr>
-        <w:jc w:val="both"/>
-        <w:rPr>
-          <w:lang w:val="en-US"/>
-        </w:rPr>
-      </w:pPr>
-    </w:p>
-    <w:p>
-      <w:pPr>
-        <w:jc w:val="both"/>
-        <w:rPr>
-          <w:lang w:val="en-US"/>
-        </w:rPr>
-      </w:pPr>
-    </w:p>
-    <w:p>
-      <w:pPr>
-        <w:jc w:val="both"/>
-        <w:rPr>
-          <w:lang w:val="en-US"/>
-        </w:rPr>
-      </w:pPr>
-    </w:p>
-    <w:p>
-      <w:pPr>
-        <w:jc w:val="both"/>
-        <w:rPr>
-          <w:lang w:val="en-US"/>
-        </w:rPr>
-      </w:pPr>
-    </w:p>
-    <w:p>
-      <w:pPr>
-        <w:jc w:val="both"/>
-        <w:rPr>
-          <w:lang w:val="en-US"/>
-        </w:rPr>
-      </w:pPr>
-    </w:p>
-    <w:p>
-      <w:pPr>
-        <w:jc w:val="both"/>
-        <w:rPr>
-          <w:lang w:val="en-US"/>
-        </w:rPr>
-      </w:pPr>
+      <w:proofErr w:type="spellStart"/>
+      <w:r>
+        <w:rPr>
+          <w:highlight w:val="yellow"/>
+          <w:lang w:val="en-US"/>
+        </w:rPr>
+        <w:t>ilişkiler</w:t>
+      </w:r>
+      <w:proofErr w:type="spellEnd"/>
     </w:p>
     <w:p>
       <w:pPr>
@@ -19369,489 +20222,10 @@
         <w:rPr>
           <w:lang w:val="en-US"/>
         </w:rPr>
-        <w:t>5</w:t>
-      </w:r>
-      <w:r>
-        <w:rPr>
-          <w:lang w:val="en-US"/>
-        </w:rPr>
-        <w:tab/>
-        <w:t>Conclusions</w:t>
-      </w:r>
-      <w:hyperlink r:id="rId40" w:history="1"/>
-    </w:p>
-    <w:p>
-      <w:pPr>
-        <w:jc w:val="both"/>
-        <w:rPr>
-          <w:lang w:val="en-US"/>
-        </w:rPr>
-      </w:pPr>
-    </w:p>
-    <w:p>
-      <w:pPr>
-        <w:jc w:val="both"/>
-        <w:rPr>
-          <w:lang w:val="en-US"/>
-        </w:rPr>
-      </w:pPr>
-      <w:r>
-        <w:rPr>
-          <w:lang w:val="en-US"/>
-        </w:rPr>
-        <w:t>An 8kW, 540V DC link system is designed using the developed optimization tool.</w:t>
-      </w:r>
-    </w:p>
-    <w:p>
-      <w:pPr>
-        <w:jc w:val="both"/>
-        <w:rPr>
-          <w:lang w:val="en-US"/>
-        </w:rPr>
-      </w:pPr>
-      <w:r>
-        <w:rPr>
-          <w:lang w:val="en-US"/>
-        </w:rPr>
-        <w:t xml:space="preserve">The resultant system has the performance indices of </w:t>
-      </w:r>
-      <w:r>
-        <w:rPr>
-          <w:highlight w:val="yellow"/>
-          <w:lang w:val="en-US"/>
-        </w:rPr>
-        <w:t>x kW/</w:t>
-      </w:r>
-      <w:proofErr w:type="spellStart"/>
-      <w:r>
-        <w:rPr>
-          <w:highlight w:val="yellow"/>
-          <w:lang w:val="en-US"/>
-        </w:rPr>
-        <w:t>lt</w:t>
-      </w:r>
-      <w:proofErr w:type="spellEnd"/>
-      <w:r>
-        <w:rPr>
-          <w:lang w:val="en-US"/>
-        </w:rPr>
-        <w:t xml:space="preserve">, </w:t>
-      </w:r>
-      <w:r>
-        <w:rPr>
-          <w:highlight w:val="yellow"/>
-          <w:lang w:val="en-US"/>
-        </w:rPr>
-        <w:t>x %</w:t>
-      </w:r>
-      <w:r>
-        <w:rPr>
-          <w:lang w:val="en-US"/>
-        </w:rPr>
-        <w:t xml:space="preserve"> drive efficiency and </w:t>
-      </w:r>
-      <w:r>
-        <w:rPr>
-          <w:highlight w:val="yellow"/>
-          <w:lang w:val="en-US"/>
-        </w:rPr>
-        <w:t>y %</w:t>
-      </w:r>
-      <w:r>
-        <w:rPr>
-          <w:lang w:val="en-US"/>
-        </w:rPr>
-        <w:t xml:space="preserve"> motor efficiency</w:t>
-      </w:r>
-    </w:p>
-    <w:p>
-      <w:pPr>
-        <w:jc w:val="both"/>
-        <w:rPr>
-          <w:lang w:val="en-US"/>
-        </w:rPr>
-      </w:pPr>
-    </w:p>
-    <w:p>
-      <w:pPr>
-        <w:jc w:val="both"/>
-        <w:rPr>
-          <w:lang w:val="en-US"/>
-        </w:rPr>
-      </w:pPr>
-      <w:proofErr w:type="spellStart"/>
-      <w:r>
-        <w:rPr>
-          <w:lang w:val="en-US"/>
-        </w:rPr>
-        <w:t>İki</w:t>
-      </w:r>
-      <w:proofErr w:type="spellEnd"/>
-      <w:r>
-        <w:rPr>
-          <w:lang w:val="en-US"/>
-        </w:rPr>
-        <w:t xml:space="preserve"> </w:t>
-      </w:r>
-      <w:proofErr w:type="spellStart"/>
-      <w:r>
-        <w:rPr>
-          <w:lang w:val="en-US"/>
-        </w:rPr>
-        <w:t>noktaya</w:t>
-      </w:r>
-      <w:proofErr w:type="spellEnd"/>
-      <w:r>
-        <w:rPr>
-          <w:lang w:val="en-US"/>
-        </w:rPr>
-        <w:t xml:space="preserve"> </w:t>
-      </w:r>
-      <w:proofErr w:type="spellStart"/>
-      <w:r>
-        <w:rPr>
-          <w:lang w:val="en-US"/>
-        </w:rPr>
-        <w:t>vurgu</w:t>
-      </w:r>
-      <w:proofErr w:type="spellEnd"/>
-      <w:r>
-        <w:rPr>
-          <w:lang w:val="en-US"/>
-        </w:rPr>
-        <w:t xml:space="preserve"> </w:t>
-      </w:r>
-      <w:proofErr w:type="spellStart"/>
-      <w:r>
-        <w:rPr>
-          <w:lang w:val="en-US"/>
-        </w:rPr>
-        <w:t>yapalım</w:t>
-      </w:r>
-      <w:proofErr w:type="spellEnd"/>
-      <w:r>
-        <w:rPr>
-          <w:lang w:val="en-US"/>
-        </w:rPr>
-        <w:t>:</w:t>
-      </w:r>
-    </w:p>
-    <w:p>
-      <w:pPr>
-        <w:jc w:val="both"/>
-        <w:rPr>
-          <w:lang w:val="en-US"/>
-        </w:rPr>
-      </w:pPr>
-      <w:r>
-        <w:rPr>
-          <w:lang w:val="en-US"/>
-        </w:rPr>
-        <w:t>1. Multi-physics</w:t>
-      </w:r>
-    </w:p>
-    <w:p>
-      <w:pPr>
-        <w:jc w:val="both"/>
-        <w:rPr>
-          <w:lang w:val="en-US"/>
-        </w:rPr>
-      </w:pPr>
-      <w:r>
-        <w:rPr>
-          <w:lang w:val="en-US"/>
-        </w:rPr>
-        <w:t>2. Real components</w:t>
-      </w:r>
-    </w:p>
-    <w:p>
-      <w:pPr>
-        <w:jc w:val="both"/>
-        <w:rPr>
-          <w:lang w:val="en-US"/>
-        </w:rPr>
-      </w:pPr>
-    </w:p>
-    <w:p>
-      <w:pPr>
-        <w:jc w:val="both"/>
-        <w:rPr>
-          <w:lang w:val="en-US"/>
-        </w:rPr>
-      </w:pPr>
-      <w:r>
-        <w:rPr>
-          <w:lang w:val="en-US"/>
-        </w:rPr>
-        <w:t>Discrete nature of real components</w:t>
-      </w:r>
-    </w:p>
-    <w:p>
-      <w:pPr>
-        <w:jc w:val="both"/>
-        <w:rPr>
-          <w:lang w:val="en-US"/>
-        </w:rPr>
-      </w:pPr>
-      <w:proofErr w:type="spellStart"/>
-      <w:r>
-        <w:rPr>
-          <w:lang w:val="en-US"/>
-        </w:rPr>
-        <w:t>Çelişkiler</w:t>
-      </w:r>
-      <w:proofErr w:type="spellEnd"/>
-    </w:p>
-    <w:p>
-      <w:pPr>
-        <w:jc w:val="both"/>
-        <w:rPr>
-          <w:lang w:val="en-US"/>
-        </w:rPr>
-      </w:pPr>
-      <w:proofErr w:type="spellStart"/>
-      <w:r>
-        <w:rPr>
-          <w:lang w:val="en-US"/>
-        </w:rPr>
-        <w:t>Evrensel</w:t>
-      </w:r>
-      <w:proofErr w:type="spellEnd"/>
-      <w:r>
-        <w:rPr>
-          <w:lang w:val="en-US"/>
-        </w:rPr>
-        <w:t xml:space="preserve"> </w:t>
-      </w:r>
-      <w:proofErr w:type="spellStart"/>
-      <w:r>
-        <w:rPr>
-          <w:lang w:val="en-US"/>
-        </w:rPr>
-        <w:t>ilişkiler</w:t>
-      </w:r>
-      <w:proofErr w:type="spellEnd"/>
-    </w:p>
-    <w:p>
-      <w:pPr>
-        <w:jc w:val="both"/>
-        <w:rPr>
-          <w:lang w:val="en-US"/>
-        </w:rPr>
-      </w:pPr>
-      <w:proofErr w:type="spellStart"/>
-      <w:r>
-        <w:rPr>
-          <w:lang w:val="en-US"/>
-        </w:rPr>
-        <w:t>Limitler</w:t>
-      </w:r>
-      <w:proofErr w:type="spellEnd"/>
-      <w:r>
-        <w:rPr>
-          <w:lang w:val="en-US"/>
-        </w:rPr>
-        <w:t xml:space="preserve"> (fsw </w:t>
-      </w:r>
-      <w:proofErr w:type="spellStart"/>
-      <w:r>
-        <w:rPr>
-          <w:lang w:val="en-US"/>
-        </w:rPr>
-        <w:t>şunun</w:t>
-      </w:r>
-      <w:proofErr w:type="spellEnd"/>
-      <w:r>
-        <w:rPr>
-          <w:lang w:val="en-US"/>
-        </w:rPr>
-        <w:t xml:space="preserve"> </w:t>
-      </w:r>
-      <w:proofErr w:type="spellStart"/>
-      <w:r>
-        <w:rPr>
-          <w:lang w:val="en-US"/>
-        </w:rPr>
-        <w:t>üstünde</w:t>
-      </w:r>
-      <w:proofErr w:type="spellEnd"/>
-      <w:r>
-        <w:rPr>
-          <w:lang w:val="en-US"/>
-        </w:rPr>
-        <w:t xml:space="preserve"> </w:t>
-      </w:r>
-      <w:proofErr w:type="spellStart"/>
-      <w:r>
-        <w:rPr>
-          <w:lang w:val="en-US"/>
-        </w:rPr>
-        <w:t>mantıklı</w:t>
-      </w:r>
-      <w:proofErr w:type="spellEnd"/>
-      <w:r>
-        <w:rPr>
-          <w:lang w:val="en-US"/>
-        </w:rPr>
-        <w:t xml:space="preserve"> </w:t>
-      </w:r>
-      <w:proofErr w:type="spellStart"/>
-      <w:r>
-        <w:rPr>
-          <w:lang w:val="en-US"/>
-        </w:rPr>
-        <w:t>değil</w:t>
-      </w:r>
-      <w:proofErr w:type="spellEnd"/>
-      <w:r>
-        <w:rPr>
-          <w:lang w:val="en-US"/>
-        </w:rPr>
-        <w:t xml:space="preserve">, max 5 </w:t>
-      </w:r>
-      <w:proofErr w:type="spellStart"/>
-      <w:r>
-        <w:rPr>
-          <w:lang w:val="en-US"/>
-        </w:rPr>
-        <w:t>modül</w:t>
-      </w:r>
-      <w:proofErr w:type="spellEnd"/>
-      <w:r>
-        <w:rPr>
-          <w:lang w:val="en-US"/>
-        </w:rPr>
-        <w:t xml:space="preserve"> feasible </w:t>
-      </w:r>
-      <w:proofErr w:type="spellStart"/>
-      <w:r>
-        <w:rPr>
-          <w:lang w:val="en-US"/>
-        </w:rPr>
-        <w:t>gibi</w:t>
-      </w:r>
-      <w:proofErr w:type="spellEnd"/>
-      <w:r>
-        <w:rPr>
-          <w:lang w:val="en-US"/>
-        </w:rPr>
-        <w:t>)</w:t>
-      </w:r>
-    </w:p>
-    <w:p>
-      <w:pPr>
-        <w:jc w:val="both"/>
-        <w:rPr>
-          <w:lang w:val="en-US"/>
-        </w:rPr>
-      </w:pPr>
-      <w:proofErr w:type="spellStart"/>
-      <w:r>
-        <w:rPr>
-          <w:lang w:val="en-US"/>
-        </w:rPr>
-        <w:t>IMMD’ye</w:t>
-      </w:r>
-      <w:proofErr w:type="spellEnd"/>
-      <w:r>
-        <w:rPr>
-          <w:lang w:val="en-US"/>
-        </w:rPr>
-        <w:t xml:space="preserve"> </w:t>
-      </w:r>
-      <w:proofErr w:type="spellStart"/>
-      <w:r>
-        <w:rPr>
-          <w:lang w:val="en-US"/>
-        </w:rPr>
-        <w:t>özel</w:t>
-      </w:r>
-      <w:proofErr w:type="spellEnd"/>
-      <w:r>
-        <w:rPr>
-          <w:lang w:val="en-US"/>
-        </w:rPr>
-        <w:t xml:space="preserve"> </w:t>
-      </w:r>
-      <w:proofErr w:type="spellStart"/>
-      <w:r>
-        <w:rPr>
-          <w:lang w:val="en-US"/>
-        </w:rPr>
-        <w:t>ilişkiler</w:t>
-      </w:r>
-      <w:proofErr w:type="spellEnd"/>
-    </w:p>
-    <w:p>
-      <w:pPr>
-        <w:jc w:val="both"/>
-        <w:rPr>
-          <w:lang w:val="en-US"/>
-        </w:rPr>
-      </w:pPr>
-    </w:p>
-    <w:p>
-      <w:pPr>
-        <w:jc w:val="both"/>
-        <w:rPr>
-          <w:lang w:val="en-US"/>
-        </w:rPr>
-      </w:pPr>
-    </w:p>
-    <w:p>
-      <w:pPr>
-        <w:jc w:val="both"/>
-        <w:rPr>
-          <w:lang w:val="en-US"/>
-        </w:rPr>
-      </w:pPr>
-    </w:p>
-    <w:p>
-      <w:pPr>
-        <w:jc w:val="both"/>
-        <w:rPr>
-          <w:lang w:val="en-US"/>
-        </w:rPr>
-      </w:pPr>
-    </w:p>
-    <w:p>
-      <w:pPr>
-        <w:jc w:val="both"/>
-        <w:rPr>
-          <w:lang w:val="en-US"/>
-        </w:rPr>
-      </w:pPr>
-    </w:p>
-    <w:p>
-      <w:pPr>
-        <w:jc w:val="both"/>
-        <w:rPr>
-          <w:lang w:val="en-US"/>
-        </w:rPr>
-      </w:pPr>
-    </w:p>
-    <w:p>
-      <w:pPr>
-        <w:jc w:val="both"/>
-        <w:rPr>
-          <w:lang w:val="en-US"/>
-        </w:rPr>
-      </w:pPr>
-    </w:p>
-    <w:p>
-      <w:pPr>
-        <w:pStyle w:val="Section"/>
-        <w:outlineLvl w:val="0"/>
-        <w:rPr>
-          <w:lang w:val="en-US"/>
-        </w:rPr>
-      </w:pPr>
-      <w:r>
-        <w:rPr>
-          <w:lang w:val="en-US"/>
-        </w:rPr>
         <w:t>Acknowledgements</w:t>
       </w:r>
+      <w:bookmarkStart w:id="0" w:name="_GoBack"/>
+      <w:bookmarkEnd w:id="0"/>
     </w:p>
     <w:p>
       <w:pPr>
@@ -19932,7 +20306,6 @@
           <w:szCs w:val="16"/>
           <w:lang w:val="en-US"/>
         </w:rPr>
-        <w:lastRenderedPageBreak/>
         <w:fldChar w:fldCharType="begin" w:fldLock="1"/>
       </w:r>
       <w:r>
@@ -20257,6 +20630,7 @@
           <w:sz w:val="16"/>
           <w:szCs w:val="24"/>
         </w:rPr>
+        <w:lastRenderedPageBreak/>
         <w:t>[7]</w:t>
       </w:r>
       <w:r>
@@ -20389,7 +20763,7 @@
       <w:rPr>
         <w:noProof/>
       </w:rPr>
-      <w:t>7</w:t>
+      <w:t>6</w:t>
     </w:r>
     <w:r>
       <w:fldChar w:fldCharType="end"/>
@@ -20892,6 +21266,17 @@
       <w:color w:val="808080"/>
     </w:rPr>
   </w:style>
+  <w:style w:type="paragraph" w:styleId="ListParagraph">
+    <w:name w:val="List Paragraph"/>
+    <w:basedOn w:val="Normal"/>
+    <w:uiPriority w:val="34"/>
+    <w:qFormat/>
+    <w:rsid w:val="00DE7A75"/>
+    <w:pPr>
+      <w:ind w:left="720"/>
+      <w:contextualSpacing/>
+    </w:pPr>
+  </w:style>
 </w:styles>
 </file>
 
@@ -21161,7 +21546,7 @@
 </file>
 
 <file path=customXml/itemProps1.xml><?xml version="1.0" encoding="utf-8"?>
-<ds:datastoreItem xmlns:ds="http://schemas.openxmlformats.org/officeDocument/2006/customXml" ds:itemID="{B7D90928-11B4-4650-AF7E-3DAFF2A98314}">
+<ds:datastoreItem xmlns:ds="http://schemas.openxmlformats.org/officeDocument/2006/customXml" ds:itemID="{14327287-0007-494B-AD62-F00E2CFAD1DE}">
   <ds:schemaRefs>
     <ds:schemaRef ds:uri="http://schemas.openxmlformats.org/officeDocument/2006/bibliography"/>
   </ds:schemaRefs>

</xml_diff>